<commit_message>
Added Strategies for MFI Indicator
</commit_message>
<xml_diff>
--- a/MeaningfulValues.docx
+++ b/MeaningfulValues.docx
@@ -330,9 +330,18 @@
           <w:sz w:val="22"/>
           <w:szCs w:val="22"/>
         </w:rPr>
-        <w:t>row.</w:t>
-      </w:r>
-      <w:proofErr w:type="spellEnd"/>
+        <w:t>row</w:t>
+      </w:r>
+      <w:proofErr w:type="spellEnd"/>
+      <w:r>
+        <w:rPr>
+          <w:rFonts w:asciiTheme="minorHAnsi" w:hAnsiTheme="minorHAnsi" w:cstheme="minorHAnsi"/>
+          <w:color w:val="000000"/>
+          <w:sz w:val="22"/>
+          <w:szCs w:val="22"/>
+        </w:rPr>
+        <w:t>.</w:t>
+      </w:r>
       <w:r>
         <w:rPr>
           <w:rFonts w:asciiTheme="minorHAnsi" w:hAnsiTheme="minorHAnsi" w:cstheme="minorHAnsi"/>
@@ -479,9 +488,18 @@
           <w:sz w:val="22"/>
           <w:szCs w:val="22"/>
         </w:rPr>
-        <w:t>zero.</w:t>
-      </w:r>
-      <w:proofErr w:type="spellEnd"/>
+        <w:t>zero</w:t>
+      </w:r>
+      <w:proofErr w:type="spellEnd"/>
+      <w:r>
+        <w:rPr>
+          <w:rFonts w:asciiTheme="minorHAnsi" w:hAnsiTheme="minorHAnsi" w:cstheme="minorHAnsi"/>
+          <w:color w:val="000000"/>
+          <w:sz w:val="22"/>
+          <w:szCs w:val="22"/>
+        </w:rPr>
+        <w:t>.</w:t>
+      </w:r>
       <w:r>
         <w:rPr>
           <w:rFonts w:asciiTheme="minorHAnsi" w:hAnsiTheme="minorHAnsi" w:cstheme="minorHAnsi"/>
@@ -1674,8 +1692,8 @@
         <w:rPr>
           <w:rFonts w:asciiTheme="minorHAnsi" w:hAnsiTheme="minorHAnsi" w:cstheme="minorHAnsi"/>
           <w:color w:val="000000"/>
-          <w:sz w:val="28"/>
-          <w:szCs w:val="28"/>
+          <w:sz w:val="22"/>
+          <w:szCs w:val="22"/>
         </w:rPr>
       </w:pPr>
       <w:proofErr w:type="spellStart"/>
@@ -1727,6 +1745,389 @@
           <w:szCs w:val="28"/>
         </w:rPr>
         <w:t>index</w:t>
+      </w:r>
+      <w:proofErr w:type="spellEnd"/>
+      <w:r>
+        <w:rPr>
+          <w:rFonts w:asciiTheme="minorHAnsi" w:hAnsiTheme="minorHAnsi" w:cstheme="minorHAnsi"/>
+          <w:color w:val="000000"/>
+          <w:sz w:val="28"/>
+          <w:szCs w:val="28"/>
+        </w:rPr>
+        <w:br/>
+      </w:r>
+      <w:hyperlink r:id="rId5" w:history="1">
+        <w:r>
+          <w:rPr>
+            <w:rStyle w:val="Hyperlink"/>
+            <w:rFonts w:asciiTheme="minorHAnsi" w:hAnsiTheme="minorHAnsi" w:cstheme="minorHAnsi"/>
+            <w:sz w:val="22"/>
+            <w:szCs w:val="22"/>
+          </w:rPr>
+          <w:t>https://www.avatrade.com/education/technical-analysis-indicators-strategies/mfi-indicator-trading-strategies</w:t>
+        </w:r>
+      </w:hyperlink>
+      <w:r>
+        <w:rPr>
+          <w:rFonts w:asciiTheme="minorHAnsi" w:hAnsiTheme="minorHAnsi" w:cstheme="minorHAnsi"/>
+          <w:color w:val="000000"/>
+          <w:sz w:val="22"/>
+          <w:szCs w:val="22"/>
+        </w:rPr>
+        <w:br/>
+        <w:t xml:space="preserve">Sell </w:t>
+      </w:r>
+      <w:proofErr w:type="spellStart"/>
+      <w:r>
+        <w:rPr>
+          <w:rFonts w:asciiTheme="minorHAnsi" w:hAnsiTheme="minorHAnsi" w:cstheme="minorHAnsi"/>
+          <w:color w:val="000000"/>
+          <w:sz w:val="22"/>
+          <w:szCs w:val="22"/>
+        </w:rPr>
+        <w:t>short</w:t>
+      </w:r>
+      <w:proofErr w:type="spellEnd"/>
+      <w:r>
+        <w:rPr>
+          <w:rFonts w:asciiTheme="minorHAnsi" w:hAnsiTheme="minorHAnsi" w:cstheme="minorHAnsi"/>
+          <w:color w:val="000000"/>
+          <w:sz w:val="22"/>
+          <w:szCs w:val="22"/>
+        </w:rPr>
+        <w:t xml:space="preserve"> </w:t>
+      </w:r>
+      <w:proofErr w:type="spellStart"/>
+      <w:r>
+        <w:rPr>
+          <w:rFonts w:asciiTheme="minorHAnsi" w:hAnsiTheme="minorHAnsi" w:cstheme="minorHAnsi"/>
+          <w:color w:val="000000"/>
+          <w:sz w:val="22"/>
+          <w:szCs w:val="22"/>
+        </w:rPr>
+        <w:t>if</w:t>
+      </w:r>
+      <w:proofErr w:type="spellEnd"/>
+      <w:r>
+        <w:rPr>
+          <w:rFonts w:asciiTheme="minorHAnsi" w:hAnsiTheme="minorHAnsi" w:cstheme="minorHAnsi"/>
+          <w:color w:val="000000"/>
+          <w:sz w:val="22"/>
+          <w:szCs w:val="22"/>
+        </w:rPr>
+        <w:t xml:space="preserve"> MFI&gt;80</w:t>
+      </w:r>
+      <w:r>
+        <w:rPr>
+          <w:rFonts w:asciiTheme="minorHAnsi" w:hAnsiTheme="minorHAnsi" w:cstheme="minorHAnsi"/>
+          <w:color w:val="000000"/>
+          <w:sz w:val="22"/>
+          <w:szCs w:val="22"/>
+        </w:rPr>
+        <w:br/>
+        <w:t xml:space="preserve">Buy </w:t>
+      </w:r>
+      <w:proofErr w:type="spellStart"/>
+      <w:r>
+        <w:rPr>
+          <w:rFonts w:asciiTheme="minorHAnsi" w:hAnsiTheme="minorHAnsi" w:cstheme="minorHAnsi"/>
+          <w:color w:val="000000"/>
+          <w:sz w:val="22"/>
+          <w:szCs w:val="22"/>
+        </w:rPr>
+        <w:t>if</w:t>
+      </w:r>
+      <w:proofErr w:type="spellEnd"/>
+      <w:r>
+        <w:rPr>
+          <w:rFonts w:asciiTheme="minorHAnsi" w:hAnsiTheme="minorHAnsi" w:cstheme="minorHAnsi"/>
+          <w:color w:val="000000"/>
+          <w:sz w:val="22"/>
+          <w:szCs w:val="22"/>
+        </w:rPr>
+        <w:t xml:space="preserve"> MFI&lt;20</w:t>
+      </w:r>
+      <w:r>
+        <w:rPr>
+          <w:rFonts w:asciiTheme="minorHAnsi" w:hAnsiTheme="minorHAnsi" w:cstheme="minorHAnsi"/>
+          <w:color w:val="000000"/>
+          <w:sz w:val="22"/>
+          <w:szCs w:val="22"/>
+        </w:rPr>
+        <w:br/>
+        <w:t xml:space="preserve">50 </w:t>
+      </w:r>
+      <w:proofErr w:type="spellStart"/>
+      <w:r>
+        <w:rPr>
+          <w:rFonts w:asciiTheme="minorHAnsi" w:hAnsiTheme="minorHAnsi" w:cstheme="minorHAnsi"/>
+          <w:color w:val="000000"/>
+          <w:sz w:val="22"/>
+          <w:szCs w:val="22"/>
+        </w:rPr>
+        <w:t>is</w:t>
+      </w:r>
+      <w:proofErr w:type="spellEnd"/>
+      <w:r>
+        <w:rPr>
+          <w:rFonts w:asciiTheme="minorHAnsi" w:hAnsiTheme="minorHAnsi" w:cstheme="minorHAnsi"/>
+          <w:color w:val="000000"/>
+          <w:sz w:val="22"/>
+          <w:szCs w:val="22"/>
+        </w:rPr>
+        <w:t xml:space="preserve"> also </w:t>
+      </w:r>
+      <w:proofErr w:type="spellStart"/>
+      <w:r>
+        <w:rPr>
+          <w:rFonts w:asciiTheme="minorHAnsi" w:hAnsiTheme="minorHAnsi" w:cstheme="minorHAnsi"/>
+          <w:color w:val="000000"/>
+          <w:sz w:val="22"/>
+          <w:szCs w:val="22"/>
+        </w:rPr>
+        <w:t>meaningful</w:t>
+      </w:r>
+      <w:proofErr w:type="spellEnd"/>
+      <w:r>
+        <w:rPr>
+          <w:rFonts w:asciiTheme="minorHAnsi" w:hAnsiTheme="minorHAnsi" w:cstheme="minorHAnsi"/>
+          <w:color w:val="000000"/>
+          <w:sz w:val="22"/>
+          <w:szCs w:val="22"/>
+        </w:rPr>
+        <w:br/>
+        <w:t xml:space="preserve">Buy </w:t>
+      </w:r>
+      <w:proofErr w:type="spellStart"/>
+      <w:r>
+        <w:rPr>
+          <w:rFonts w:asciiTheme="minorHAnsi" w:hAnsiTheme="minorHAnsi" w:cstheme="minorHAnsi"/>
+          <w:color w:val="000000"/>
+          <w:sz w:val="22"/>
+          <w:szCs w:val="22"/>
+        </w:rPr>
+        <w:t>if</w:t>
+      </w:r>
+      <w:proofErr w:type="spellEnd"/>
+      <w:r>
+        <w:rPr>
+          <w:rFonts w:asciiTheme="minorHAnsi" w:hAnsiTheme="minorHAnsi" w:cstheme="minorHAnsi"/>
+          <w:color w:val="000000"/>
+          <w:sz w:val="22"/>
+          <w:szCs w:val="22"/>
+        </w:rPr>
+        <w:t xml:space="preserve"> MFI </w:t>
+      </w:r>
+      <w:proofErr w:type="spellStart"/>
+      <w:r>
+        <w:rPr>
+          <w:rFonts w:asciiTheme="minorHAnsi" w:hAnsiTheme="minorHAnsi" w:cstheme="minorHAnsi"/>
+          <w:color w:val="000000"/>
+          <w:sz w:val="22"/>
+          <w:szCs w:val="22"/>
+        </w:rPr>
+        <w:t>goes</w:t>
+      </w:r>
+      <w:proofErr w:type="spellEnd"/>
+      <w:r>
+        <w:rPr>
+          <w:rFonts w:asciiTheme="minorHAnsi" w:hAnsiTheme="minorHAnsi" w:cstheme="minorHAnsi"/>
+          <w:color w:val="000000"/>
+          <w:sz w:val="22"/>
+          <w:szCs w:val="22"/>
+        </w:rPr>
+        <w:t xml:space="preserve"> </w:t>
+      </w:r>
+      <w:proofErr w:type="spellStart"/>
+      <w:r>
+        <w:rPr>
+          <w:rFonts w:asciiTheme="minorHAnsi" w:hAnsiTheme="minorHAnsi" w:cstheme="minorHAnsi"/>
+          <w:color w:val="000000"/>
+          <w:sz w:val="22"/>
+          <w:szCs w:val="22"/>
+        </w:rPr>
+        <w:t>upward</w:t>
+      </w:r>
+      <w:proofErr w:type="spellEnd"/>
+      <w:r>
+        <w:rPr>
+          <w:rFonts w:asciiTheme="minorHAnsi" w:hAnsiTheme="minorHAnsi" w:cstheme="minorHAnsi"/>
+          <w:color w:val="000000"/>
+          <w:sz w:val="22"/>
+          <w:szCs w:val="22"/>
+        </w:rPr>
+        <w:t xml:space="preserve"> and </w:t>
+      </w:r>
+      <w:proofErr w:type="spellStart"/>
+      <w:r>
+        <w:rPr>
+          <w:rFonts w:asciiTheme="minorHAnsi" w:hAnsiTheme="minorHAnsi" w:cstheme="minorHAnsi"/>
+          <w:color w:val="000000"/>
+          <w:sz w:val="22"/>
+          <w:szCs w:val="22"/>
+        </w:rPr>
+        <w:t>price</w:t>
+      </w:r>
+      <w:proofErr w:type="spellEnd"/>
+      <w:r>
+        <w:rPr>
+          <w:rFonts w:asciiTheme="minorHAnsi" w:hAnsiTheme="minorHAnsi" w:cstheme="minorHAnsi"/>
+          <w:color w:val="000000"/>
+          <w:sz w:val="22"/>
+          <w:szCs w:val="22"/>
+        </w:rPr>
+        <w:t xml:space="preserve"> </w:t>
+      </w:r>
+      <w:proofErr w:type="spellStart"/>
+      <w:r>
+        <w:rPr>
+          <w:rFonts w:asciiTheme="minorHAnsi" w:hAnsiTheme="minorHAnsi" w:cstheme="minorHAnsi"/>
+          <w:color w:val="000000"/>
+          <w:sz w:val="22"/>
+          <w:szCs w:val="22"/>
+        </w:rPr>
+        <w:t>goes</w:t>
+      </w:r>
+      <w:proofErr w:type="spellEnd"/>
+      <w:r>
+        <w:rPr>
+          <w:rFonts w:asciiTheme="minorHAnsi" w:hAnsiTheme="minorHAnsi" w:cstheme="minorHAnsi"/>
+          <w:color w:val="000000"/>
+          <w:sz w:val="22"/>
+          <w:szCs w:val="22"/>
+        </w:rPr>
+        <w:t xml:space="preserve"> </w:t>
+      </w:r>
+      <w:proofErr w:type="spellStart"/>
+      <w:r>
+        <w:rPr>
+          <w:rFonts w:asciiTheme="minorHAnsi" w:hAnsiTheme="minorHAnsi" w:cstheme="minorHAnsi"/>
+          <w:color w:val="000000"/>
+          <w:sz w:val="22"/>
+          <w:szCs w:val="22"/>
+        </w:rPr>
+        <w:t>downward</w:t>
+      </w:r>
+      <w:proofErr w:type="spellEnd"/>
+      <w:r>
+        <w:rPr>
+          <w:rFonts w:asciiTheme="minorHAnsi" w:hAnsiTheme="minorHAnsi" w:cstheme="minorHAnsi"/>
+          <w:color w:val="000000"/>
+          <w:sz w:val="22"/>
+          <w:szCs w:val="22"/>
+        </w:rPr>
+        <w:br/>
+        <w:t xml:space="preserve">Sell </w:t>
+      </w:r>
+      <w:proofErr w:type="spellStart"/>
+      <w:r>
+        <w:rPr>
+          <w:rFonts w:asciiTheme="minorHAnsi" w:hAnsiTheme="minorHAnsi" w:cstheme="minorHAnsi"/>
+          <w:color w:val="000000"/>
+          <w:sz w:val="22"/>
+          <w:szCs w:val="22"/>
+        </w:rPr>
+        <w:t>if</w:t>
+      </w:r>
+      <w:proofErr w:type="spellEnd"/>
+      <w:r>
+        <w:rPr>
+          <w:rFonts w:asciiTheme="minorHAnsi" w:hAnsiTheme="minorHAnsi" w:cstheme="minorHAnsi"/>
+          <w:color w:val="000000"/>
+          <w:sz w:val="22"/>
+          <w:szCs w:val="22"/>
+        </w:rPr>
+        <w:t xml:space="preserve"> MFI </w:t>
+      </w:r>
+      <w:proofErr w:type="spellStart"/>
+      <w:r>
+        <w:rPr>
+          <w:rFonts w:asciiTheme="minorHAnsi" w:hAnsiTheme="minorHAnsi" w:cstheme="minorHAnsi"/>
+          <w:color w:val="000000"/>
+          <w:sz w:val="22"/>
+          <w:szCs w:val="22"/>
+        </w:rPr>
+        <w:t>goes</w:t>
+      </w:r>
+      <w:proofErr w:type="spellEnd"/>
+      <w:r>
+        <w:rPr>
+          <w:rFonts w:asciiTheme="minorHAnsi" w:hAnsiTheme="minorHAnsi" w:cstheme="minorHAnsi"/>
+          <w:color w:val="000000"/>
+          <w:sz w:val="22"/>
+          <w:szCs w:val="22"/>
+        </w:rPr>
+        <w:t xml:space="preserve"> </w:t>
+      </w:r>
+      <w:proofErr w:type="spellStart"/>
+      <w:r>
+        <w:rPr>
+          <w:rFonts w:asciiTheme="minorHAnsi" w:hAnsiTheme="minorHAnsi" w:cstheme="minorHAnsi"/>
+          <w:color w:val="000000"/>
+          <w:sz w:val="22"/>
+          <w:szCs w:val="22"/>
+        </w:rPr>
+        <w:t>downward</w:t>
+      </w:r>
+      <w:proofErr w:type="spellEnd"/>
+      <w:r>
+        <w:rPr>
+          <w:rFonts w:asciiTheme="minorHAnsi" w:hAnsiTheme="minorHAnsi" w:cstheme="minorHAnsi"/>
+          <w:color w:val="000000"/>
+          <w:sz w:val="22"/>
+          <w:szCs w:val="22"/>
+        </w:rPr>
+        <w:t xml:space="preserve"> and </w:t>
+      </w:r>
+      <w:proofErr w:type="spellStart"/>
+      <w:r>
+        <w:rPr>
+          <w:rFonts w:asciiTheme="minorHAnsi" w:hAnsiTheme="minorHAnsi" w:cstheme="minorHAnsi"/>
+          <w:color w:val="000000"/>
+          <w:sz w:val="22"/>
+          <w:szCs w:val="22"/>
+        </w:rPr>
+        <w:t>price</w:t>
+      </w:r>
+      <w:proofErr w:type="spellEnd"/>
+      <w:r>
+        <w:rPr>
+          <w:rFonts w:asciiTheme="minorHAnsi" w:hAnsiTheme="minorHAnsi" w:cstheme="minorHAnsi"/>
+          <w:color w:val="000000"/>
+          <w:sz w:val="22"/>
+          <w:szCs w:val="22"/>
+        </w:rPr>
+        <w:t xml:space="preserve"> </w:t>
+      </w:r>
+      <w:proofErr w:type="spellStart"/>
+      <w:r>
+        <w:rPr>
+          <w:rFonts w:asciiTheme="minorHAnsi" w:hAnsiTheme="minorHAnsi" w:cstheme="minorHAnsi"/>
+          <w:color w:val="000000"/>
+          <w:sz w:val="22"/>
+          <w:szCs w:val="22"/>
+        </w:rPr>
+        <w:t>goes</w:t>
+      </w:r>
+      <w:proofErr w:type="spellEnd"/>
+      <w:r>
+        <w:rPr>
+          <w:rFonts w:asciiTheme="minorHAnsi" w:hAnsiTheme="minorHAnsi" w:cstheme="minorHAnsi"/>
+          <w:color w:val="000000"/>
+          <w:sz w:val="22"/>
+          <w:szCs w:val="22"/>
+        </w:rPr>
+        <w:t xml:space="preserve"> </w:t>
+      </w:r>
+      <w:proofErr w:type="spellStart"/>
+      <w:r>
+        <w:rPr>
+          <w:rFonts w:asciiTheme="minorHAnsi" w:hAnsiTheme="minorHAnsi" w:cstheme="minorHAnsi"/>
+          <w:color w:val="000000"/>
+          <w:sz w:val="22"/>
+          <w:szCs w:val="22"/>
+        </w:rPr>
+        <w:t>upward</w:t>
       </w:r>
       <w:proofErr w:type="spellEnd"/>
     </w:p>
@@ -3048,7 +3449,6 @@
     <w:name w:val="Hyperlink"/>
     <w:basedOn w:val="Absatz-Standardschriftart"/>
     <w:uiPriority w:val="99"/>
-    <w:semiHidden/>
     <w:unhideWhenUsed/>
     <w:rsid w:val="00A37EFD"/>
     <w:rPr>
@@ -3071,6 +3471,18 @@
       <w:sz w:val="24"/>
       <w:szCs w:val="24"/>
       <w:lang w:eastAsia="de-DE"/>
+    </w:rPr>
+  </w:style>
+  <w:style w:type="character" w:styleId="NichtaufgelsteErwhnung">
+    <w:name w:val="Unresolved Mention"/>
+    <w:basedOn w:val="Absatz-Standardschriftart"/>
+    <w:uiPriority w:val="99"/>
+    <w:semiHidden/>
+    <w:unhideWhenUsed/>
+    <w:rsid w:val="007D30CB"/>
+    <w:rPr>
+      <w:color w:val="605E5C"/>
+      <w:shd w:val="clear" w:color="auto" w:fill="E1DFDD"/>
     </w:rPr>
   </w:style>
 </w:styles>

</xml_diff>

<commit_message>
added Chaikin and A/D indicator
</commit_message>
<xml_diff>
--- a/MeaningfulValues.docx
+++ b/MeaningfulValues.docx
@@ -2133,84 +2133,1226 @@
     </w:p>
     <w:p>
       <w:pPr>
+        <w:rPr>
+          <w:rFonts w:cstheme="minorHAnsi"/>
+          <w:color w:val="000000"/>
+        </w:rPr>
+      </w:pPr>
+      <w:proofErr w:type="spellStart"/>
+      <w:r>
+        <w:rPr>
+          <w:rFonts w:cstheme="minorHAnsi"/>
+          <w:color w:val="000000"/>
+          <w:sz w:val="28"/>
+          <w:szCs w:val="28"/>
+        </w:rPr>
+        <w:t>chaikin</w:t>
+      </w:r>
+      <w:proofErr w:type="spellEnd"/>
+      <w:r>
+        <w:rPr>
+          <w:rFonts w:cstheme="minorHAnsi"/>
+          <w:color w:val="000000"/>
+          <w:sz w:val="28"/>
+          <w:szCs w:val="28"/>
+        </w:rPr>
+        <w:t xml:space="preserve"> </w:t>
+      </w:r>
+      <w:proofErr w:type="spellStart"/>
+      <w:r>
+        <w:rPr>
+          <w:rFonts w:cstheme="minorHAnsi"/>
+          <w:color w:val="000000"/>
+          <w:sz w:val="28"/>
+          <w:szCs w:val="28"/>
+        </w:rPr>
+        <w:t>money</w:t>
+      </w:r>
+      <w:proofErr w:type="spellEnd"/>
+      <w:r>
+        <w:rPr>
+          <w:rFonts w:cstheme="minorHAnsi"/>
+          <w:color w:val="000000"/>
+          <w:sz w:val="28"/>
+          <w:szCs w:val="28"/>
+        </w:rPr>
+        <w:t xml:space="preserve"> </w:t>
+      </w:r>
+      <w:proofErr w:type="spellStart"/>
+      <w:r>
+        <w:rPr>
+          <w:rFonts w:cstheme="minorHAnsi"/>
+          <w:color w:val="000000"/>
+          <w:sz w:val="28"/>
+          <w:szCs w:val="28"/>
+        </w:rPr>
+        <w:t>flow</w:t>
+      </w:r>
+      <w:proofErr w:type="spellEnd"/>
+      <w:r>
+        <w:rPr>
+          <w:rFonts w:cstheme="minorHAnsi"/>
+          <w:color w:val="000000"/>
+          <w:sz w:val="28"/>
+          <w:szCs w:val="28"/>
+        </w:rPr>
+        <w:t xml:space="preserve"> </w:t>
+      </w:r>
+      <w:proofErr w:type="spellStart"/>
+      <w:r>
+        <w:rPr>
+          <w:rFonts w:cstheme="minorHAnsi"/>
+          <w:color w:val="000000"/>
+          <w:sz w:val="28"/>
+          <w:szCs w:val="28"/>
+        </w:rPr>
+        <w:t>indicator</w:t>
+      </w:r>
+      <w:proofErr w:type="spellEnd"/>
+      <w:r>
+        <w:rPr>
+          <w:rFonts w:cstheme="minorHAnsi"/>
+          <w:color w:val="000000"/>
+          <w:sz w:val="28"/>
+          <w:szCs w:val="28"/>
+        </w:rPr>
+        <w:br/>
+      </w:r>
+      <w:r>
+        <w:rPr>
+          <w:rFonts w:cstheme="minorHAnsi"/>
+          <w:color w:val="000000"/>
+        </w:rPr>
+        <w:t>https://de.tradingview.com/scripts/chaikinmoneyflow/</w:t>
+      </w:r>
+      <w:r>
+        <w:rPr>
+          <w:rFonts w:cstheme="minorHAnsi"/>
+          <w:color w:val="000000"/>
+        </w:rPr>
+        <w:br/>
+      </w:r>
+      <w:proofErr w:type="spellStart"/>
+      <w:r>
+        <w:rPr>
+          <w:rFonts w:cstheme="minorHAnsi"/>
+          <w:color w:val="000000"/>
+        </w:rPr>
+        <w:t>buy</w:t>
+      </w:r>
+      <w:proofErr w:type="spellEnd"/>
+      <w:r>
+        <w:rPr>
+          <w:rFonts w:cstheme="minorHAnsi"/>
+          <w:color w:val="000000"/>
+        </w:rPr>
+        <w:t xml:space="preserve"> </w:t>
+      </w:r>
+      <w:proofErr w:type="spellStart"/>
+      <w:r>
+        <w:rPr>
+          <w:rFonts w:cstheme="minorHAnsi"/>
+          <w:color w:val="000000"/>
+        </w:rPr>
+        <w:t>if</w:t>
+      </w:r>
+      <w:proofErr w:type="spellEnd"/>
+      <w:r>
+        <w:rPr>
+          <w:rFonts w:cstheme="minorHAnsi"/>
+          <w:color w:val="000000"/>
+        </w:rPr>
+        <w:t xml:space="preserve"> CMF&gt;0 oder CMF </w:t>
+      </w:r>
+      <w:proofErr w:type="spellStart"/>
+      <w:r>
+        <w:rPr>
+          <w:rFonts w:cstheme="minorHAnsi"/>
+          <w:color w:val="000000"/>
+        </w:rPr>
+        <w:t>crosses</w:t>
+      </w:r>
+      <w:proofErr w:type="spellEnd"/>
+      <w:r>
+        <w:rPr>
+          <w:rFonts w:cstheme="minorHAnsi"/>
+          <w:color w:val="000000"/>
+        </w:rPr>
+        <w:t xml:space="preserve"> 0 </w:t>
+      </w:r>
+      <w:proofErr w:type="spellStart"/>
+      <w:r>
+        <w:rPr>
+          <w:rFonts w:cstheme="minorHAnsi"/>
+          <w:color w:val="000000"/>
+        </w:rPr>
+        <w:t>upwards</w:t>
+      </w:r>
+      <w:proofErr w:type="spellEnd"/>
+      <w:r>
+        <w:rPr>
+          <w:rFonts w:cstheme="minorHAnsi"/>
+          <w:color w:val="000000"/>
+        </w:rPr>
+        <w:br/>
+      </w:r>
+      <w:proofErr w:type="spellStart"/>
+      <w:r>
+        <w:rPr>
+          <w:rFonts w:cstheme="minorHAnsi"/>
+          <w:color w:val="000000"/>
+        </w:rPr>
+        <w:t>sell</w:t>
+      </w:r>
+      <w:proofErr w:type="spellEnd"/>
+      <w:r>
+        <w:rPr>
+          <w:rFonts w:cstheme="minorHAnsi"/>
+          <w:color w:val="000000"/>
+        </w:rPr>
+        <w:t xml:space="preserve"> </w:t>
+      </w:r>
+      <w:proofErr w:type="spellStart"/>
+      <w:r>
+        <w:rPr>
+          <w:rFonts w:cstheme="minorHAnsi"/>
+          <w:color w:val="000000"/>
+        </w:rPr>
+        <w:t>if</w:t>
+      </w:r>
+      <w:proofErr w:type="spellEnd"/>
+      <w:r>
+        <w:rPr>
+          <w:rFonts w:cstheme="minorHAnsi"/>
+          <w:color w:val="000000"/>
+        </w:rPr>
+        <w:t xml:space="preserve"> CMF&lt;0 oder CMF </w:t>
+      </w:r>
+      <w:proofErr w:type="spellStart"/>
+      <w:r>
+        <w:rPr>
+          <w:rFonts w:cstheme="minorHAnsi"/>
+          <w:color w:val="000000"/>
+        </w:rPr>
+        <w:t>crosses</w:t>
+      </w:r>
+      <w:proofErr w:type="spellEnd"/>
+      <w:r>
+        <w:rPr>
+          <w:rFonts w:cstheme="minorHAnsi"/>
+          <w:color w:val="000000"/>
+        </w:rPr>
+        <w:t xml:space="preserve"> 0 </w:t>
+      </w:r>
+      <w:proofErr w:type="spellStart"/>
+      <w:r>
+        <w:rPr>
+          <w:rFonts w:cstheme="minorHAnsi"/>
+          <w:color w:val="000000"/>
+        </w:rPr>
+        <w:t>downwards</w:t>
+      </w:r>
+      <w:proofErr w:type="spellEnd"/>
+      <w:r>
+        <w:rPr>
+          <w:rFonts w:cstheme="minorHAnsi"/>
+          <w:color w:val="000000"/>
+        </w:rPr>
+        <w:t xml:space="preserve"> </w:t>
+      </w:r>
+    </w:p>
+    <w:p>
+      <w:pPr>
+        <w:rPr>
+          <w:rFonts w:cstheme="minorHAnsi"/>
+          <w:color w:val="000000"/>
+        </w:rPr>
+      </w:pPr>
+      <w:r>
+        <w:rPr>
+          <w:rFonts w:cstheme="minorHAnsi"/>
+          <w:color w:val="000000"/>
+        </w:rPr>
+        <w:t>https://www.tradingsim.com/day-trading/chaikin-money-flow-indicator#Trading_with_the_Chaikin_Money_Flow_Indicator</w:t>
+      </w:r>
+      <w:r>
+        <w:rPr>
+          <w:rFonts w:cstheme="minorHAnsi"/>
+          <w:color w:val="000000"/>
+        </w:rPr>
+        <w:br/>
+        <w:t xml:space="preserve">+- 0.05 </w:t>
+      </w:r>
+      <w:proofErr w:type="spellStart"/>
+      <w:r>
+        <w:rPr>
+          <w:rFonts w:cstheme="minorHAnsi"/>
+          <w:color w:val="000000"/>
+        </w:rPr>
+        <w:t>or</w:t>
+      </w:r>
+      <w:proofErr w:type="spellEnd"/>
+      <w:r>
+        <w:rPr>
+          <w:rFonts w:cstheme="minorHAnsi"/>
+          <w:color w:val="000000"/>
+        </w:rPr>
+        <w:t xml:space="preserve"> 0.2 </w:t>
+      </w:r>
+      <w:proofErr w:type="spellStart"/>
+      <w:r>
+        <w:rPr>
+          <w:rFonts w:cstheme="minorHAnsi"/>
+          <w:color w:val="000000"/>
+        </w:rPr>
+        <w:t>to</w:t>
+      </w:r>
+      <w:proofErr w:type="spellEnd"/>
+      <w:r>
+        <w:rPr>
+          <w:rFonts w:cstheme="minorHAnsi"/>
+          <w:color w:val="000000"/>
+        </w:rPr>
+        <w:t xml:space="preserve"> </w:t>
+      </w:r>
+      <w:proofErr w:type="spellStart"/>
+      <w:r>
+        <w:rPr>
+          <w:rFonts w:cstheme="minorHAnsi"/>
+          <w:color w:val="000000"/>
+        </w:rPr>
+        <w:t>identify</w:t>
+      </w:r>
+      <w:proofErr w:type="spellEnd"/>
+      <w:r>
+        <w:rPr>
+          <w:rFonts w:cstheme="minorHAnsi"/>
+          <w:color w:val="000000"/>
+        </w:rPr>
+        <w:t xml:space="preserve"> </w:t>
+      </w:r>
+      <w:proofErr w:type="spellStart"/>
+      <w:r>
+        <w:rPr>
+          <w:rFonts w:cstheme="minorHAnsi"/>
+          <w:color w:val="000000"/>
+        </w:rPr>
+        <w:t>stronger</w:t>
+      </w:r>
+      <w:proofErr w:type="spellEnd"/>
+      <w:r>
+        <w:rPr>
+          <w:rFonts w:cstheme="minorHAnsi"/>
+          <w:color w:val="000000"/>
+        </w:rPr>
+        <w:t xml:space="preserve"> </w:t>
+      </w:r>
+      <w:proofErr w:type="spellStart"/>
+      <w:r>
+        <w:rPr>
+          <w:rFonts w:cstheme="minorHAnsi"/>
+          <w:color w:val="000000"/>
+        </w:rPr>
+        <w:t>trends</w:t>
+      </w:r>
+      <w:proofErr w:type="spellEnd"/>
+    </w:p>
+    <w:p>
+      <w:pPr>
+        <w:rPr>
+          <w:rFonts w:eastAsia="Times New Roman" w:cstheme="minorHAnsi"/>
+          <w:color w:val="000000"/>
+          <w:lang w:eastAsia="de-DE"/>
+        </w:rPr>
+      </w:pPr>
+      <w:proofErr w:type="spellStart"/>
+      <w:r>
+        <w:rPr>
+          <w:rFonts w:cstheme="minorHAnsi"/>
+          <w:color w:val="000000"/>
+        </w:rPr>
+        <w:t>Divergence</w:t>
+      </w:r>
+      <w:proofErr w:type="spellEnd"/>
+      <w:r>
+        <w:rPr>
+          <w:rFonts w:cstheme="minorHAnsi"/>
+          <w:color w:val="000000"/>
+        </w:rPr>
+        <w:br/>
+      </w:r>
+      <w:proofErr w:type="spellStart"/>
+      <w:r>
+        <w:rPr>
+          <w:rFonts w:cstheme="minorHAnsi"/>
+          <w:color w:val="000000"/>
+        </w:rPr>
+        <w:t>Divergence</w:t>
+      </w:r>
+      <w:proofErr w:type="spellEnd"/>
+      <w:r>
+        <w:rPr>
+          <w:rFonts w:cstheme="minorHAnsi"/>
+          <w:color w:val="000000"/>
+        </w:rPr>
+        <w:t xml:space="preserve"> </w:t>
+      </w:r>
+      <w:proofErr w:type="spellStart"/>
+      <w:r>
+        <w:rPr>
+          <w:rFonts w:cstheme="minorHAnsi"/>
+          <w:color w:val="000000"/>
+        </w:rPr>
+        <w:t>can</w:t>
+      </w:r>
+      <w:proofErr w:type="spellEnd"/>
+      <w:r>
+        <w:rPr>
+          <w:rFonts w:cstheme="minorHAnsi"/>
+          <w:color w:val="000000"/>
+        </w:rPr>
+        <w:t xml:space="preserve"> </w:t>
+      </w:r>
+      <w:proofErr w:type="spellStart"/>
+      <w:r>
+        <w:rPr>
+          <w:rFonts w:cstheme="minorHAnsi"/>
+          <w:color w:val="000000"/>
+        </w:rPr>
+        <w:t>show</w:t>
+      </w:r>
+      <w:proofErr w:type="spellEnd"/>
+      <w:r>
+        <w:rPr>
+          <w:rFonts w:cstheme="minorHAnsi"/>
+          <w:color w:val="000000"/>
+        </w:rPr>
+        <w:t xml:space="preserve"> </w:t>
+      </w:r>
+      <w:proofErr w:type="spellStart"/>
+      <w:r>
+        <w:rPr>
+          <w:rFonts w:cstheme="minorHAnsi"/>
+          <w:color w:val="000000"/>
+        </w:rPr>
+        <w:t>up</w:t>
+      </w:r>
+      <w:proofErr w:type="spellEnd"/>
+      <w:r>
+        <w:rPr>
+          <w:rFonts w:cstheme="minorHAnsi"/>
+          <w:color w:val="000000"/>
+        </w:rPr>
+        <w:t xml:space="preserve"> in </w:t>
+      </w:r>
+      <w:proofErr w:type="spellStart"/>
+      <w:r>
+        <w:rPr>
+          <w:rFonts w:cstheme="minorHAnsi"/>
+          <w:color w:val="000000"/>
+        </w:rPr>
+        <w:t>the</w:t>
+      </w:r>
+      <w:proofErr w:type="spellEnd"/>
+      <w:r>
+        <w:rPr>
+          <w:rFonts w:cstheme="minorHAnsi"/>
+          <w:color w:val="000000"/>
+        </w:rPr>
+        <w:t xml:space="preserve"> </w:t>
+      </w:r>
+      <w:proofErr w:type="spellStart"/>
+      <w:r>
+        <w:rPr>
+          <w:rFonts w:cstheme="minorHAnsi"/>
+          <w:color w:val="000000"/>
+        </w:rPr>
+        <w:t>indicator</w:t>
+      </w:r>
+      <w:proofErr w:type="spellEnd"/>
+      <w:r>
+        <w:rPr>
+          <w:rFonts w:cstheme="minorHAnsi"/>
+          <w:color w:val="000000"/>
+        </w:rPr>
+        <w:t xml:space="preserve"> </w:t>
+      </w:r>
+      <w:proofErr w:type="spellStart"/>
+      <w:r>
+        <w:rPr>
+          <w:rFonts w:cstheme="minorHAnsi"/>
+          <w:color w:val="000000"/>
+        </w:rPr>
+        <w:t>when</w:t>
+      </w:r>
+      <w:proofErr w:type="spellEnd"/>
+      <w:r>
+        <w:rPr>
+          <w:rFonts w:cstheme="minorHAnsi"/>
+          <w:color w:val="000000"/>
+        </w:rPr>
+        <w:t xml:space="preserve"> </w:t>
+      </w:r>
+      <w:proofErr w:type="spellStart"/>
+      <w:r>
+        <w:rPr>
+          <w:rFonts w:cstheme="minorHAnsi"/>
+          <w:color w:val="000000"/>
+        </w:rPr>
+        <w:t>the</w:t>
+      </w:r>
+      <w:proofErr w:type="spellEnd"/>
+      <w:r>
+        <w:rPr>
+          <w:rFonts w:cstheme="minorHAnsi"/>
+          <w:color w:val="000000"/>
+        </w:rPr>
+        <w:t xml:space="preserve"> </w:t>
+      </w:r>
+      <w:proofErr w:type="spellStart"/>
+      <w:r>
+        <w:rPr>
+          <w:rFonts w:cstheme="minorHAnsi"/>
+          <w:color w:val="000000"/>
+        </w:rPr>
+        <w:t>chaikin</w:t>
+      </w:r>
+      <w:proofErr w:type="spellEnd"/>
+      <w:r>
+        <w:rPr>
+          <w:rFonts w:cstheme="minorHAnsi"/>
+          <w:color w:val="000000"/>
+        </w:rPr>
+        <w:t xml:space="preserve"> </w:t>
+      </w:r>
+      <w:proofErr w:type="spellStart"/>
+      <w:r>
+        <w:rPr>
+          <w:rFonts w:cstheme="minorHAnsi"/>
+          <w:color w:val="000000"/>
+        </w:rPr>
+        <w:t>money</w:t>
+      </w:r>
+      <w:proofErr w:type="spellEnd"/>
+      <w:r>
+        <w:rPr>
+          <w:rFonts w:cstheme="minorHAnsi"/>
+          <w:color w:val="000000"/>
+        </w:rPr>
+        <w:t xml:space="preserve"> </w:t>
+      </w:r>
+      <w:proofErr w:type="spellStart"/>
+      <w:r>
+        <w:rPr>
+          <w:rFonts w:cstheme="minorHAnsi"/>
+          <w:color w:val="000000"/>
+        </w:rPr>
+        <w:t>flow</w:t>
+      </w:r>
+      <w:proofErr w:type="spellEnd"/>
+      <w:r>
+        <w:rPr>
+          <w:rFonts w:cstheme="minorHAnsi"/>
+          <w:color w:val="000000"/>
+        </w:rPr>
+        <w:t xml:space="preserve"> </w:t>
+      </w:r>
+      <w:proofErr w:type="spellStart"/>
+      <w:r>
+        <w:rPr>
+          <w:rFonts w:cstheme="minorHAnsi"/>
+          <w:color w:val="000000"/>
+        </w:rPr>
+        <w:t>indicator</w:t>
+      </w:r>
+      <w:proofErr w:type="spellEnd"/>
+      <w:r>
+        <w:rPr>
+          <w:rFonts w:cstheme="minorHAnsi"/>
+          <w:color w:val="000000"/>
+        </w:rPr>
+        <w:t xml:space="preserve"> </w:t>
+      </w:r>
+      <w:proofErr w:type="spellStart"/>
+      <w:r>
+        <w:rPr>
+          <w:rFonts w:cstheme="minorHAnsi"/>
+          <w:color w:val="000000"/>
+        </w:rPr>
+        <w:t>makes</w:t>
+      </w:r>
+      <w:proofErr w:type="spellEnd"/>
+      <w:r>
+        <w:rPr>
+          <w:rFonts w:cstheme="minorHAnsi"/>
+          <w:color w:val="000000"/>
+        </w:rPr>
+        <w:t xml:space="preserve"> a </w:t>
+      </w:r>
+      <w:proofErr w:type="spellStart"/>
+      <w:r>
+        <w:rPr>
+          <w:rFonts w:cstheme="minorHAnsi"/>
+          <w:color w:val="000000"/>
+        </w:rPr>
+        <w:t>higher</w:t>
+      </w:r>
+      <w:proofErr w:type="spellEnd"/>
+      <w:r>
+        <w:rPr>
+          <w:rFonts w:cstheme="minorHAnsi"/>
+          <w:color w:val="000000"/>
+        </w:rPr>
+        <w:t xml:space="preserve"> high, </w:t>
+      </w:r>
+      <w:proofErr w:type="spellStart"/>
+      <w:r>
+        <w:rPr>
+          <w:rFonts w:cstheme="minorHAnsi"/>
+          <w:color w:val="000000"/>
+        </w:rPr>
+        <w:t>while</w:t>
+      </w:r>
+      <w:proofErr w:type="spellEnd"/>
+      <w:r>
+        <w:rPr>
+          <w:rFonts w:cstheme="minorHAnsi"/>
+          <w:color w:val="000000"/>
+        </w:rPr>
+        <w:t xml:space="preserve"> </w:t>
+      </w:r>
+      <w:proofErr w:type="spellStart"/>
+      <w:r>
+        <w:rPr>
+          <w:rFonts w:cstheme="minorHAnsi"/>
+          <w:color w:val="000000"/>
+        </w:rPr>
+        <w:t>the</w:t>
+      </w:r>
+      <w:proofErr w:type="spellEnd"/>
+      <w:r>
+        <w:rPr>
+          <w:rFonts w:cstheme="minorHAnsi"/>
+          <w:color w:val="000000"/>
+        </w:rPr>
+        <w:t xml:space="preserve"> </w:t>
+      </w:r>
+      <w:proofErr w:type="spellStart"/>
+      <w:r>
+        <w:rPr>
+          <w:rFonts w:cstheme="minorHAnsi"/>
+          <w:color w:val="000000"/>
+        </w:rPr>
+        <w:t>price</w:t>
+      </w:r>
+      <w:proofErr w:type="spellEnd"/>
+      <w:r>
+        <w:rPr>
+          <w:rFonts w:cstheme="minorHAnsi"/>
+          <w:color w:val="000000"/>
+        </w:rPr>
+        <w:t xml:space="preserve"> </w:t>
+      </w:r>
+      <w:proofErr w:type="spellStart"/>
+      <w:r>
+        <w:rPr>
+          <w:rFonts w:cstheme="minorHAnsi"/>
+          <w:color w:val="000000"/>
+        </w:rPr>
+        <w:t>action</w:t>
+      </w:r>
+      <w:proofErr w:type="spellEnd"/>
+      <w:r>
+        <w:rPr>
+          <w:rFonts w:cstheme="minorHAnsi"/>
+          <w:color w:val="000000"/>
+        </w:rPr>
+        <w:t xml:space="preserve"> </w:t>
+      </w:r>
+      <w:proofErr w:type="spellStart"/>
+      <w:r>
+        <w:rPr>
+          <w:rFonts w:cstheme="minorHAnsi"/>
+          <w:color w:val="000000"/>
+        </w:rPr>
+        <w:t>makes</w:t>
+      </w:r>
+      <w:proofErr w:type="spellEnd"/>
+      <w:r>
+        <w:rPr>
+          <w:rFonts w:cstheme="minorHAnsi"/>
+          <w:color w:val="000000"/>
+        </w:rPr>
+        <w:t xml:space="preserve"> a </w:t>
+      </w:r>
+      <w:proofErr w:type="spellStart"/>
+      <w:r>
+        <w:rPr>
+          <w:rFonts w:cstheme="minorHAnsi"/>
+          <w:color w:val="000000"/>
+        </w:rPr>
+        <w:t>lower</w:t>
+      </w:r>
+      <w:proofErr w:type="spellEnd"/>
+      <w:r>
+        <w:rPr>
+          <w:rFonts w:cstheme="minorHAnsi"/>
+          <w:color w:val="000000"/>
+        </w:rPr>
+        <w:t xml:space="preserve"> </w:t>
+      </w:r>
+      <w:proofErr w:type="spellStart"/>
+      <w:r>
+        <w:rPr>
+          <w:rFonts w:cstheme="minorHAnsi"/>
+          <w:color w:val="000000"/>
+        </w:rPr>
+        <w:t>low</w:t>
+      </w:r>
+      <w:proofErr w:type="spellEnd"/>
+      <w:r>
+        <w:rPr>
+          <w:rFonts w:cstheme="minorHAnsi"/>
+          <w:color w:val="000000"/>
+        </w:rPr>
+        <w:t xml:space="preserve">. This </w:t>
+      </w:r>
+      <w:proofErr w:type="spellStart"/>
+      <w:r>
+        <w:rPr>
+          <w:rFonts w:cstheme="minorHAnsi"/>
+          <w:color w:val="000000"/>
+        </w:rPr>
+        <w:t>implies</w:t>
+      </w:r>
+      <w:proofErr w:type="spellEnd"/>
+      <w:r>
+        <w:rPr>
+          <w:rFonts w:cstheme="minorHAnsi"/>
+          <w:color w:val="000000"/>
+        </w:rPr>
+        <w:t xml:space="preserve"> </w:t>
+      </w:r>
+      <w:proofErr w:type="spellStart"/>
+      <w:r>
+        <w:rPr>
+          <w:rFonts w:cstheme="minorHAnsi"/>
+          <w:color w:val="000000"/>
+        </w:rPr>
+        <w:t>that</w:t>
+      </w:r>
+      <w:proofErr w:type="spellEnd"/>
+      <w:r>
+        <w:rPr>
+          <w:rFonts w:cstheme="minorHAnsi"/>
+          <w:color w:val="000000"/>
+        </w:rPr>
+        <w:t xml:space="preserve"> </w:t>
+      </w:r>
+      <w:proofErr w:type="spellStart"/>
+      <w:r>
+        <w:rPr>
+          <w:rFonts w:cstheme="minorHAnsi"/>
+          <w:color w:val="000000"/>
+        </w:rPr>
+        <w:t>there</w:t>
+      </w:r>
+      <w:proofErr w:type="spellEnd"/>
+      <w:r>
+        <w:rPr>
+          <w:rFonts w:cstheme="minorHAnsi"/>
+          <w:color w:val="000000"/>
+        </w:rPr>
+        <w:t xml:space="preserve"> </w:t>
+      </w:r>
+      <w:proofErr w:type="spellStart"/>
+      <w:r>
+        <w:rPr>
+          <w:rFonts w:cstheme="minorHAnsi"/>
+          <w:color w:val="000000"/>
+        </w:rPr>
+        <w:t>is</w:t>
+      </w:r>
+      <w:proofErr w:type="spellEnd"/>
+      <w:r>
+        <w:rPr>
+          <w:rFonts w:cstheme="minorHAnsi"/>
+          <w:color w:val="000000"/>
+        </w:rPr>
+        <w:t xml:space="preserve"> </w:t>
+      </w:r>
+      <w:proofErr w:type="spellStart"/>
+      <w:r>
+        <w:rPr>
+          <w:rFonts w:cstheme="minorHAnsi"/>
+          <w:color w:val="000000"/>
+        </w:rPr>
+        <w:t>less</w:t>
+      </w:r>
+      <w:proofErr w:type="spellEnd"/>
+      <w:r>
+        <w:rPr>
+          <w:rFonts w:cstheme="minorHAnsi"/>
+          <w:color w:val="000000"/>
+        </w:rPr>
+        <w:t xml:space="preserve"> </w:t>
+      </w:r>
+      <w:proofErr w:type="spellStart"/>
+      <w:r>
+        <w:rPr>
+          <w:rFonts w:cstheme="minorHAnsi"/>
+          <w:color w:val="000000"/>
+        </w:rPr>
+        <w:t>selling</w:t>
+      </w:r>
+      <w:proofErr w:type="spellEnd"/>
+      <w:r>
+        <w:rPr>
+          <w:rFonts w:cstheme="minorHAnsi"/>
+          <w:color w:val="000000"/>
+        </w:rPr>
+        <w:t xml:space="preserve"> </w:t>
+      </w:r>
+      <w:proofErr w:type="spellStart"/>
+      <w:r>
+        <w:rPr>
+          <w:rFonts w:cstheme="minorHAnsi"/>
+          <w:color w:val="000000"/>
+        </w:rPr>
+        <w:t>pressure</w:t>
+      </w:r>
+      <w:proofErr w:type="spellEnd"/>
+      <w:r>
+        <w:rPr>
+          <w:rFonts w:cstheme="minorHAnsi"/>
+          <w:color w:val="000000"/>
+        </w:rPr>
+        <w:t xml:space="preserve"> </w:t>
+      </w:r>
+      <w:proofErr w:type="spellStart"/>
+      <w:r>
+        <w:rPr>
+          <w:rFonts w:cstheme="minorHAnsi"/>
+          <w:color w:val="000000"/>
+        </w:rPr>
+        <w:t>pushing</w:t>
+      </w:r>
+      <w:proofErr w:type="spellEnd"/>
+      <w:r>
+        <w:rPr>
+          <w:rFonts w:cstheme="minorHAnsi"/>
+          <w:color w:val="000000"/>
+        </w:rPr>
+        <w:t xml:space="preserve"> </w:t>
+      </w:r>
+      <w:proofErr w:type="spellStart"/>
+      <w:r>
+        <w:rPr>
+          <w:rFonts w:cstheme="minorHAnsi"/>
+          <w:color w:val="000000"/>
+        </w:rPr>
+        <w:t>the</w:t>
+      </w:r>
+      <w:proofErr w:type="spellEnd"/>
+      <w:r>
+        <w:rPr>
+          <w:rFonts w:cstheme="minorHAnsi"/>
+          <w:color w:val="000000"/>
+        </w:rPr>
+        <w:t xml:space="preserve"> </w:t>
+      </w:r>
+      <w:proofErr w:type="spellStart"/>
+      <w:r>
+        <w:rPr>
+          <w:rFonts w:cstheme="minorHAnsi"/>
+          <w:color w:val="000000"/>
+        </w:rPr>
+        <w:t>security</w:t>
+      </w:r>
+      <w:proofErr w:type="spellEnd"/>
+      <w:r>
+        <w:rPr>
+          <w:rFonts w:cstheme="minorHAnsi"/>
+          <w:color w:val="000000"/>
+        </w:rPr>
+        <w:t xml:space="preserve"> </w:t>
+      </w:r>
+      <w:proofErr w:type="spellStart"/>
+      <w:r>
+        <w:rPr>
+          <w:rFonts w:cstheme="minorHAnsi"/>
+          <w:color w:val="000000"/>
+        </w:rPr>
+        <w:t>lower</w:t>
+      </w:r>
+      <w:proofErr w:type="spellEnd"/>
+      <w:r>
+        <w:rPr>
+          <w:rFonts w:cstheme="minorHAnsi"/>
+          <w:color w:val="000000"/>
+        </w:rPr>
+        <w:t xml:space="preserve">, </w:t>
+      </w:r>
+      <w:proofErr w:type="spellStart"/>
+      <w:r>
+        <w:rPr>
+          <w:rFonts w:cstheme="minorHAnsi"/>
+          <w:color w:val="000000"/>
+        </w:rPr>
+        <w:t>thus</w:t>
+      </w:r>
+      <w:proofErr w:type="spellEnd"/>
+      <w:r>
+        <w:rPr>
+          <w:rFonts w:cstheme="minorHAnsi"/>
+          <w:color w:val="000000"/>
+        </w:rPr>
+        <w:t xml:space="preserve"> a bounce </w:t>
+      </w:r>
+      <w:proofErr w:type="spellStart"/>
+      <w:r>
+        <w:rPr>
+          <w:rFonts w:cstheme="minorHAnsi"/>
+          <w:color w:val="000000"/>
+        </w:rPr>
+        <w:t>is</w:t>
+      </w:r>
+      <w:proofErr w:type="spellEnd"/>
+      <w:r>
+        <w:rPr>
+          <w:rFonts w:cstheme="minorHAnsi"/>
+          <w:color w:val="000000"/>
+        </w:rPr>
+        <w:t xml:space="preserve"> in </w:t>
+      </w:r>
+      <w:proofErr w:type="spellStart"/>
+      <w:r>
+        <w:rPr>
+          <w:rFonts w:cstheme="minorHAnsi"/>
+          <w:color w:val="000000"/>
+        </w:rPr>
+        <w:t>order</w:t>
+      </w:r>
+      <w:proofErr w:type="spellEnd"/>
+      <w:r>
+        <w:rPr>
+          <w:rFonts w:cstheme="minorHAnsi"/>
+          <w:color w:val="000000"/>
+        </w:rPr>
+        <w:t>.</w:t>
+      </w:r>
+      <w:r>
+        <w:rPr>
+          <w:rFonts w:cstheme="minorHAnsi"/>
+          <w:color w:val="000000"/>
+        </w:rPr>
+        <w:br/>
+      </w:r>
+      <w:r>
+        <w:rPr>
+          <w:rFonts w:cstheme="minorHAnsi"/>
+          <w:color w:val="000000"/>
+        </w:rPr>
+        <w:br/>
+      </w:r>
+      <w:r>
+        <w:rPr>
+          <w:rFonts w:eastAsia="Times New Roman" w:cstheme="minorHAnsi"/>
+          <w:color w:val="000000"/>
+          <w:lang w:eastAsia="de-DE"/>
+        </w:rPr>
+        <w:t>Es ist zu beachten, dass es zu schwachen Kreuzen kommen kann, die zu falschen Signalen führen. Der beste Weg, diese falschen Signale zu vermeiden, besteht darin, die bisherige Performance für das jeweilige analysierte Wertpapier zu untersuchen und daraufhin die Schwellenwerte entsprechend anzupassen. Beispielsweise kann ein technischer Analyst anstelle eines Nulllinienkreuzes zwei getrennte Linien wie .05 und -.05 verwenden.</w:t>
+      </w:r>
+    </w:p>
+    <w:p>
+      <w:pPr>
         <w:pStyle w:val="StandardWeb"/>
         <w:shd w:val="clear" w:color="auto" w:fill="FFFFFF"/>
         <w:rPr>
           <w:rFonts w:asciiTheme="minorHAnsi" w:hAnsiTheme="minorHAnsi" w:cstheme="minorHAnsi"/>
           <w:color w:val="000000"/>
-          <w:sz w:val="28"/>
-          <w:szCs w:val="28"/>
-        </w:rPr>
-      </w:pPr>
-      <w:proofErr w:type="spellStart"/>
-      <w:r>
-        <w:rPr>
-          <w:rFonts w:asciiTheme="minorHAnsi" w:hAnsiTheme="minorHAnsi" w:cstheme="minorHAnsi"/>
-          <w:color w:val="000000"/>
-          <w:sz w:val="28"/>
-          <w:szCs w:val="28"/>
-        </w:rPr>
-        <w:t>chaikin</w:t>
-      </w:r>
-      <w:proofErr w:type="spellEnd"/>
-      <w:r>
-        <w:rPr>
-          <w:rFonts w:asciiTheme="minorHAnsi" w:hAnsiTheme="minorHAnsi" w:cstheme="minorHAnsi"/>
-          <w:color w:val="000000"/>
-          <w:sz w:val="28"/>
-          <w:szCs w:val="28"/>
-        </w:rPr>
-        <w:t xml:space="preserve"> </w:t>
-      </w:r>
-      <w:proofErr w:type="spellStart"/>
-      <w:r>
-        <w:rPr>
-          <w:rFonts w:asciiTheme="minorHAnsi" w:hAnsiTheme="minorHAnsi" w:cstheme="minorHAnsi"/>
-          <w:color w:val="000000"/>
-          <w:sz w:val="28"/>
-          <w:szCs w:val="28"/>
-        </w:rPr>
-        <w:t>money</w:t>
-      </w:r>
-      <w:proofErr w:type="spellEnd"/>
-      <w:r>
-        <w:rPr>
-          <w:rFonts w:asciiTheme="minorHAnsi" w:hAnsiTheme="minorHAnsi" w:cstheme="minorHAnsi"/>
-          <w:color w:val="000000"/>
-          <w:sz w:val="28"/>
-          <w:szCs w:val="28"/>
-        </w:rPr>
-        <w:t xml:space="preserve"> </w:t>
-      </w:r>
-      <w:proofErr w:type="spellStart"/>
-      <w:r>
-        <w:rPr>
-          <w:rFonts w:asciiTheme="minorHAnsi" w:hAnsiTheme="minorHAnsi" w:cstheme="minorHAnsi"/>
-          <w:color w:val="000000"/>
-          <w:sz w:val="28"/>
-          <w:szCs w:val="28"/>
-        </w:rPr>
-        <w:t>flow</w:t>
-      </w:r>
-      <w:proofErr w:type="spellEnd"/>
-      <w:r>
-        <w:rPr>
-          <w:rFonts w:asciiTheme="minorHAnsi" w:hAnsiTheme="minorHAnsi" w:cstheme="minorHAnsi"/>
-          <w:color w:val="000000"/>
-          <w:sz w:val="28"/>
-          <w:szCs w:val="28"/>
-        </w:rPr>
-        <w:t xml:space="preserve"> </w:t>
-      </w:r>
-      <w:proofErr w:type="spellStart"/>
-      <w:r>
-        <w:rPr>
-          <w:rFonts w:asciiTheme="minorHAnsi" w:hAnsiTheme="minorHAnsi" w:cstheme="minorHAnsi"/>
-          <w:color w:val="000000"/>
-          <w:sz w:val="28"/>
-          <w:szCs w:val="28"/>
-        </w:rPr>
-        <w:t>indicator</w:t>
+          <w:sz w:val="22"/>
+          <w:szCs w:val="22"/>
+        </w:rPr>
+      </w:pPr>
+      <w:proofErr w:type="spellStart"/>
+      <w:r>
+        <w:rPr>
+          <w:rFonts w:asciiTheme="minorHAnsi" w:hAnsiTheme="minorHAnsi" w:cstheme="minorHAnsi"/>
+          <w:color w:val="000000"/>
+          <w:sz w:val="28"/>
+          <w:szCs w:val="28"/>
+        </w:rPr>
+        <w:t>accumulation</w:t>
+      </w:r>
+      <w:proofErr w:type="spellEnd"/>
+      <w:r>
+        <w:rPr>
+          <w:rFonts w:asciiTheme="minorHAnsi" w:hAnsiTheme="minorHAnsi" w:cstheme="minorHAnsi"/>
+          <w:color w:val="000000"/>
+          <w:sz w:val="28"/>
+          <w:szCs w:val="28"/>
+        </w:rPr>
+        <w:t>/</w:t>
+      </w:r>
+      <w:proofErr w:type="spellStart"/>
+      <w:r>
+        <w:rPr>
+          <w:rFonts w:asciiTheme="minorHAnsi" w:hAnsiTheme="minorHAnsi" w:cstheme="minorHAnsi"/>
+          <w:color w:val="000000"/>
+          <w:sz w:val="28"/>
+          <w:szCs w:val="28"/>
+        </w:rPr>
+        <w:t>distribution</w:t>
+      </w:r>
+      <w:proofErr w:type="spellEnd"/>
+      <w:r>
+        <w:rPr>
+          <w:rFonts w:asciiTheme="minorHAnsi" w:hAnsiTheme="minorHAnsi" w:cstheme="minorHAnsi"/>
+          <w:color w:val="000000"/>
+          <w:sz w:val="28"/>
+          <w:szCs w:val="28"/>
+        </w:rPr>
+        <w:br/>
+      </w:r>
+      <w:hyperlink r:id="rId6" w:history="1">
+        <w:r>
+          <w:rPr>
+            <w:rStyle w:val="Hyperlink"/>
+            <w:rFonts w:asciiTheme="minorHAnsi" w:hAnsiTheme="minorHAnsi" w:cstheme="minorHAnsi"/>
+            <w:sz w:val="22"/>
+            <w:szCs w:val="22"/>
+          </w:rPr>
+          <w:t>https://www.investopedia.com/terms/a/accumulationdistribution.asp</w:t>
+        </w:r>
+      </w:hyperlink>
+      <w:r>
+        <w:rPr>
+          <w:rFonts w:asciiTheme="minorHAnsi" w:hAnsiTheme="minorHAnsi" w:cstheme="minorHAnsi"/>
+          <w:color w:val="000000"/>
+          <w:sz w:val="22"/>
+          <w:szCs w:val="22"/>
+        </w:rPr>
+        <w:br/>
+      </w:r>
+      <w:proofErr w:type="spellStart"/>
+      <w:r>
+        <w:rPr>
+          <w:rFonts w:asciiTheme="minorHAnsi" w:hAnsiTheme="minorHAnsi" w:cstheme="minorHAnsi"/>
+          <w:color w:val="000000"/>
+          <w:sz w:val="22"/>
+          <w:szCs w:val="22"/>
+        </w:rPr>
+        <w:t>Divergence</w:t>
+      </w:r>
+      <w:proofErr w:type="spellEnd"/>
+      <w:r>
+        <w:rPr>
+          <w:rFonts w:asciiTheme="minorHAnsi" w:hAnsiTheme="minorHAnsi" w:cstheme="minorHAnsi"/>
+          <w:color w:val="000000"/>
+          <w:sz w:val="22"/>
+          <w:szCs w:val="22"/>
+        </w:rPr>
+        <w:br/>
+      </w:r>
+      <w:proofErr w:type="spellStart"/>
+      <w:r>
+        <w:rPr>
+          <w:rFonts w:asciiTheme="minorHAnsi" w:hAnsiTheme="minorHAnsi" w:cstheme="minorHAnsi"/>
+          <w:color w:val="000000"/>
+          <w:sz w:val="22"/>
+          <w:szCs w:val="22"/>
+        </w:rPr>
+        <w:t>buy</w:t>
+      </w:r>
+      <w:proofErr w:type="spellEnd"/>
+      <w:r>
+        <w:rPr>
+          <w:rFonts w:asciiTheme="minorHAnsi" w:hAnsiTheme="minorHAnsi" w:cstheme="minorHAnsi"/>
+          <w:color w:val="000000"/>
+          <w:sz w:val="22"/>
+          <w:szCs w:val="22"/>
+        </w:rPr>
+        <w:t xml:space="preserve"> </w:t>
+      </w:r>
+      <w:proofErr w:type="spellStart"/>
+      <w:r>
+        <w:rPr>
+          <w:rFonts w:asciiTheme="minorHAnsi" w:hAnsiTheme="minorHAnsi" w:cstheme="minorHAnsi"/>
+          <w:color w:val="000000"/>
+          <w:sz w:val="22"/>
+          <w:szCs w:val="22"/>
+        </w:rPr>
+        <w:t>if</w:t>
+      </w:r>
+      <w:proofErr w:type="spellEnd"/>
+      <w:r>
+        <w:rPr>
+          <w:rFonts w:asciiTheme="minorHAnsi" w:hAnsiTheme="minorHAnsi" w:cstheme="minorHAnsi"/>
+          <w:color w:val="000000"/>
+          <w:sz w:val="22"/>
+          <w:szCs w:val="22"/>
+        </w:rPr>
+        <w:t xml:space="preserve"> A/D </w:t>
+      </w:r>
+      <w:proofErr w:type="spellStart"/>
+      <w:r>
+        <w:rPr>
+          <w:rFonts w:asciiTheme="minorHAnsi" w:hAnsiTheme="minorHAnsi" w:cstheme="minorHAnsi"/>
+          <w:color w:val="000000"/>
+          <w:sz w:val="22"/>
+          <w:szCs w:val="22"/>
+        </w:rPr>
+        <w:t>rises</w:t>
+      </w:r>
+      <w:proofErr w:type="spellEnd"/>
+      <w:r>
+        <w:rPr>
+          <w:rFonts w:asciiTheme="minorHAnsi" w:hAnsiTheme="minorHAnsi" w:cstheme="minorHAnsi"/>
+          <w:color w:val="000000"/>
+          <w:sz w:val="22"/>
+          <w:szCs w:val="22"/>
+        </w:rPr>
+        <w:t xml:space="preserve"> and stock </w:t>
+      </w:r>
+      <w:proofErr w:type="spellStart"/>
+      <w:r>
+        <w:rPr>
+          <w:rFonts w:asciiTheme="minorHAnsi" w:hAnsiTheme="minorHAnsi" w:cstheme="minorHAnsi"/>
+          <w:color w:val="000000"/>
+          <w:sz w:val="22"/>
+          <w:szCs w:val="22"/>
+        </w:rPr>
+        <w:t>price</w:t>
+      </w:r>
+      <w:proofErr w:type="spellEnd"/>
+      <w:r>
+        <w:rPr>
+          <w:rFonts w:asciiTheme="minorHAnsi" w:hAnsiTheme="minorHAnsi" w:cstheme="minorHAnsi"/>
+          <w:color w:val="000000"/>
+          <w:sz w:val="22"/>
+          <w:szCs w:val="22"/>
+        </w:rPr>
+        <w:t xml:space="preserve"> </w:t>
+      </w:r>
+      <w:proofErr w:type="spellStart"/>
+      <w:r>
+        <w:rPr>
+          <w:rFonts w:asciiTheme="minorHAnsi" w:hAnsiTheme="minorHAnsi" w:cstheme="minorHAnsi"/>
+          <w:color w:val="000000"/>
+          <w:sz w:val="22"/>
+          <w:szCs w:val="22"/>
+        </w:rPr>
+        <w:t>goes</w:t>
+      </w:r>
+      <w:proofErr w:type="spellEnd"/>
+      <w:r>
+        <w:rPr>
+          <w:rFonts w:asciiTheme="minorHAnsi" w:hAnsiTheme="minorHAnsi" w:cstheme="minorHAnsi"/>
+          <w:color w:val="000000"/>
+          <w:sz w:val="22"/>
+          <w:szCs w:val="22"/>
+        </w:rPr>
+        <w:t xml:space="preserve"> down </w:t>
+      </w:r>
+      <w:r>
+        <w:rPr>
+          <w:rFonts w:asciiTheme="minorHAnsi" w:hAnsiTheme="minorHAnsi" w:cstheme="minorHAnsi"/>
+          <w:color w:val="000000"/>
+          <w:sz w:val="22"/>
+          <w:szCs w:val="22"/>
+        </w:rPr>
+        <w:br/>
+      </w:r>
+      <w:proofErr w:type="spellStart"/>
+      <w:r>
+        <w:rPr>
+          <w:rFonts w:asciiTheme="minorHAnsi" w:hAnsiTheme="minorHAnsi" w:cstheme="minorHAnsi"/>
+          <w:color w:val="000000"/>
+          <w:sz w:val="22"/>
+          <w:szCs w:val="22"/>
+        </w:rPr>
+        <w:t>sell</w:t>
+      </w:r>
+      <w:proofErr w:type="spellEnd"/>
+      <w:r>
+        <w:rPr>
+          <w:rFonts w:asciiTheme="minorHAnsi" w:hAnsiTheme="minorHAnsi" w:cstheme="minorHAnsi"/>
+          <w:color w:val="000000"/>
+          <w:sz w:val="22"/>
+          <w:szCs w:val="22"/>
+        </w:rPr>
+        <w:t xml:space="preserve"> </w:t>
+      </w:r>
+      <w:proofErr w:type="spellStart"/>
+      <w:r>
+        <w:rPr>
+          <w:rFonts w:asciiTheme="minorHAnsi" w:hAnsiTheme="minorHAnsi" w:cstheme="minorHAnsi"/>
+          <w:color w:val="000000"/>
+          <w:sz w:val="22"/>
+          <w:szCs w:val="22"/>
+        </w:rPr>
+        <w:t>if</w:t>
+      </w:r>
+      <w:proofErr w:type="spellEnd"/>
+      <w:r>
+        <w:rPr>
+          <w:rFonts w:asciiTheme="minorHAnsi" w:hAnsiTheme="minorHAnsi" w:cstheme="minorHAnsi"/>
+          <w:color w:val="000000"/>
+          <w:sz w:val="22"/>
+          <w:szCs w:val="22"/>
+        </w:rPr>
+        <w:t xml:space="preserve"> A/D falls and stock </w:t>
+      </w:r>
+      <w:proofErr w:type="spellStart"/>
+      <w:r>
+        <w:rPr>
+          <w:rFonts w:asciiTheme="minorHAnsi" w:hAnsiTheme="minorHAnsi" w:cstheme="minorHAnsi"/>
+          <w:color w:val="000000"/>
+          <w:sz w:val="22"/>
+          <w:szCs w:val="22"/>
+        </w:rPr>
+        <w:t>price</w:t>
+      </w:r>
+      <w:proofErr w:type="spellEnd"/>
+      <w:r>
+        <w:rPr>
+          <w:rFonts w:asciiTheme="minorHAnsi" w:hAnsiTheme="minorHAnsi" w:cstheme="minorHAnsi"/>
+          <w:color w:val="000000"/>
+          <w:sz w:val="22"/>
+          <w:szCs w:val="22"/>
+        </w:rPr>
+        <w:t xml:space="preserve"> </w:t>
+      </w:r>
+      <w:proofErr w:type="spellStart"/>
+      <w:r>
+        <w:rPr>
+          <w:rFonts w:asciiTheme="minorHAnsi" w:hAnsiTheme="minorHAnsi" w:cstheme="minorHAnsi"/>
+          <w:color w:val="000000"/>
+          <w:sz w:val="22"/>
+          <w:szCs w:val="22"/>
+        </w:rPr>
+        <w:t>goes</w:t>
+      </w:r>
+      <w:proofErr w:type="spellEnd"/>
+      <w:r>
+        <w:rPr>
+          <w:rFonts w:asciiTheme="minorHAnsi" w:hAnsiTheme="minorHAnsi" w:cstheme="minorHAnsi"/>
+          <w:color w:val="000000"/>
+          <w:sz w:val="22"/>
+          <w:szCs w:val="22"/>
+        </w:rPr>
+        <w:t xml:space="preserve"> </w:t>
+      </w:r>
+      <w:proofErr w:type="spellStart"/>
+      <w:r>
+        <w:rPr>
+          <w:rFonts w:asciiTheme="minorHAnsi" w:hAnsiTheme="minorHAnsi" w:cstheme="minorHAnsi"/>
+          <w:color w:val="000000"/>
+          <w:sz w:val="22"/>
+          <w:szCs w:val="22"/>
+        </w:rPr>
+        <w:t>up</w:t>
       </w:r>
       <w:proofErr w:type="spellEnd"/>
     </w:p>
@@ -2221,41 +3363,177 @@
         <w:rPr>
           <w:rFonts w:asciiTheme="minorHAnsi" w:hAnsiTheme="minorHAnsi" w:cstheme="minorHAnsi"/>
           <w:color w:val="000000"/>
-          <w:sz w:val="28"/>
-          <w:szCs w:val="28"/>
-        </w:rPr>
-      </w:pPr>
-      <w:proofErr w:type="spellStart"/>
-      <w:r>
-        <w:rPr>
-          <w:rFonts w:asciiTheme="minorHAnsi" w:hAnsiTheme="minorHAnsi" w:cstheme="minorHAnsi"/>
-          <w:color w:val="000000"/>
-          <w:sz w:val="28"/>
-          <w:szCs w:val="28"/>
-        </w:rPr>
-        <w:t>accumulation</w:t>
-      </w:r>
-      <w:proofErr w:type="spellEnd"/>
-      <w:r>
-        <w:rPr>
-          <w:rFonts w:asciiTheme="minorHAnsi" w:hAnsiTheme="minorHAnsi" w:cstheme="minorHAnsi"/>
-          <w:color w:val="000000"/>
-          <w:sz w:val="28"/>
-          <w:szCs w:val="28"/>
-        </w:rPr>
-        <w:t>/</w:t>
-      </w:r>
-      <w:proofErr w:type="spellStart"/>
-      <w:r>
-        <w:rPr>
-          <w:rFonts w:asciiTheme="minorHAnsi" w:hAnsiTheme="minorHAnsi" w:cstheme="minorHAnsi"/>
-          <w:color w:val="000000"/>
-          <w:sz w:val="28"/>
-          <w:szCs w:val="28"/>
-        </w:rPr>
-        <w:t>distribution</w:t>
-      </w:r>
-      <w:proofErr w:type="spellEnd"/>
+          <w:sz w:val="22"/>
+          <w:szCs w:val="22"/>
+        </w:rPr>
+      </w:pPr>
+      <w:r>
+        <w:rPr>
+          <w:rFonts w:asciiTheme="minorHAnsi" w:hAnsiTheme="minorHAnsi" w:cstheme="minorHAnsi"/>
+          <w:color w:val="000000"/>
+          <w:sz w:val="22"/>
+          <w:szCs w:val="22"/>
+        </w:rPr>
+        <w:t>je steiler er hoch/runtergeht, desto stärker der Trend</w:t>
+      </w:r>
+      <w:r>
+        <w:rPr>
+          <w:rFonts w:asciiTheme="minorHAnsi" w:hAnsiTheme="minorHAnsi" w:cstheme="minorHAnsi"/>
+          <w:color w:val="000000"/>
+          <w:sz w:val="22"/>
+          <w:szCs w:val="22"/>
+        </w:rPr>
+        <w:br/>
+      </w:r>
+      <w:r>
+        <w:rPr>
+          <w:rFonts w:asciiTheme="minorHAnsi" w:hAnsiTheme="minorHAnsi" w:cstheme="minorHAnsi"/>
+          <w:color w:val="000000"/>
+          <w:sz w:val="22"/>
+          <w:szCs w:val="22"/>
+        </w:rPr>
+        <w:br/>
+      </w:r>
+      <w:proofErr w:type="spellStart"/>
+      <w:r>
+        <w:rPr>
+          <w:rFonts w:asciiTheme="minorHAnsi" w:hAnsiTheme="minorHAnsi" w:cstheme="minorHAnsi"/>
+          <w:color w:val="000000"/>
+          <w:sz w:val="22"/>
+          <w:szCs w:val="22"/>
+        </w:rPr>
+        <w:t>buy</w:t>
+      </w:r>
+      <w:proofErr w:type="spellEnd"/>
+      <w:r>
+        <w:rPr>
+          <w:rFonts w:asciiTheme="minorHAnsi" w:hAnsiTheme="minorHAnsi" w:cstheme="minorHAnsi"/>
+          <w:color w:val="000000"/>
+          <w:sz w:val="22"/>
+          <w:szCs w:val="22"/>
+        </w:rPr>
+        <w:t xml:space="preserve"> </w:t>
+      </w:r>
+      <w:proofErr w:type="spellStart"/>
+      <w:r>
+        <w:rPr>
+          <w:rFonts w:asciiTheme="minorHAnsi" w:hAnsiTheme="minorHAnsi" w:cstheme="minorHAnsi"/>
+          <w:color w:val="000000"/>
+          <w:sz w:val="22"/>
+          <w:szCs w:val="22"/>
+        </w:rPr>
+        <w:t>if</w:t>
+      </w:r>
+      <w:proofErr w:type="spellEnd"/>
+      <w:r>
+        <w:rPr>
+          <w:rFonts w:asciiTheme="minorHAnsi" w:hAnsiTheme="minorHAnsi" w:cstheme="minorHAnsi"/>
+          <w:color w:val="000000"/>
+          <w:sz w:val="22"/>
+          <w:szCs w:val="22"/>
+        </w:rPr>
+        <w:t xml:space="preserve"> A/D </w:t>
+      </w:r>
+      <w:proofErr w:type="spellStart"/>
+      <w:r>
+        <w:rPr>
+          <w:rFonts w:asciiTheme="minorHAnsi" w:hAnsiTheme="minorHAnsi" w:cstheme="minorHAnsi"/>
+          <w:color w:val="000000"/>
+          <w:sz w:val="22"/>
+          <w:szCs w:val="22"/>
+        </w:rPr>
+        <w:t>of</w:t>
+      </w:r>
+      <w:proofErr w:type="spellEnd"/>
+      <w:r>
+        <w:rPr>
+          <w:rFonts w:asciiTheme="minorHAnsi" w:hAnsiTheme="minorHAnsi" w:cstheme="minorHAnsi"/>
+          <w:color w:val="000000"/>
+          <w:sz w:val="22"/>
+          <w:szCs w:val="22"/>
+        </w:rPr>
+        <w:t xml:space="preserve"> last 5 </w:t>
+      </w:r>
+      <w:proofErr w:type="spellStart"/>
+      <w:r>
+        <w:rPr>
+          <w:rFonts w:asciiTheme="minorHAnsi" w:hAnsiTheme="minorHAnsi" w:cstheme="minorHAnsi"/>
+          <w:color w:val="000000"/>
+          <w:sz w:val="22"/>
+          <w:szCs w:val="22"/>
+        </w:rPr>
+        <w:t>candles</w:t>
+      </w:r>
+      <w:proofErr w:type="spellEnd"/>
+      <w:r>
+        <w:rPr>
+          <w:rFonts w:asciiTheme="minorHAnsi" w:hAnsiTheme="minorHAnsi" w:cstheme="minorHAnsi"/>
+          <w:color w:val="000000"/>
+          <w:sz w:val="22"/>
+          <w:szCs w:val="22"/>
+        </w:rPr>
+        <w:t xml:space="preserve"> </w:t>
+      </w:r>
+      <w:proofErr w:type="spellStart"/>
+      <w:r>
+        <w:rPr>
+          <w:rFonts w:asciiTheme="minorHAnsi" w:hAnsiTheme="minorHAnsi" w:cstheme="minorHAnsi"/>
+          <w:color w:val="000000"/>
+          <w:sz w:val="22"/>
+          <w:szCs w:val="22"/>
+        </w:rPr>
+        <w:t>moved</w:t>
+      </w:r>
+      <w:proofErr w:type="spellEnd"/>
+      <w:r>
+        <w:rPr>
+          <w:rFonts w:asciiTheme="minorHAnsi" w:hAnsiTheme="minorHAnsi" w:cstheme="minorHAnsi"/>
+          <w:color w:val="000000"/>
+          <w:sz w:val="22"/>
+          <w:szCs w:val="22"/>
+        </w:rPr>
+        <w:t xml:space="preserve"> </w:t>
+      </w:r>
+      <w:proofErr w:type="spellStart"/>
+      <w:r>
+        <w:rPr>
+          <w:rFonts w:asciiTheme="minorHAnsi" w:hAnsiTheme="minorHAnsi" w:cstheme="minorHAnsi"/>
+          <w:color w:val="000000"/>
+          <w:sz w:val="22"/>
+          <w:szCs w:val="22"/>
+        </w:rPr>
+        <w:t>lower</w:t>
+      </w:r>
+      <w:proofErr w:type="spellEnd"/>
+      <w:r>
+        <w:rPr>
+          <w:rFonts w:asciiTheme="minorHAnsi" w:hAnsiTheme="minorHAnsi" w:cstheme="minorHAnsi"/>
+          <w:color w:val="000000"/>
+          <w:sz w:val="22"/>
+          <w:szCs w:val="22"/>
+        </w:rPr>
+        <w:br/>
+      </w:r>
+      <w:proofErr w:type="spellStart"/>
+      <w:r>
+        <w:rPr>
+          <w:rFonts w:asciiTheme="minorHAnsi" w:hAnsiTheme="minorHAnsi" w:cstheme="minorHAnsi"/>
+          <w:color w:val="000000"/>
+          <w:sz w:val="22"/>
+          <w:szCs w:val="22"/>
+        </w:rPr>
+        <w:t>sell</w:t>
+      </w:r>
+      <w:proofErr w:type="spellEnd"/>
+      <w:r>
+        <w:rPr>
+          <w:rFonts w:asciiTheme="minorHAnsi" w:hAnsiTheme="minorHAnsi" w:cstheme="minorHAnsi"/>
+          <w:color w:val="000000"/>
+          <w:sz w:val="22"/>
+          <w:szCs w:val="22"/>
+        </w:rPr>
+        <w:t xml:space="preserve"> &lt;-&gt;</w:t>
+      </w:r>
     </w:p>
     <w:p>
       <w:pPr>

</xml_diff>

<commit_message>
added eom and vwap
</commit_message>
<xml_diff>
--- a/MeaningfulValues.docx
+++ b/MeaningfulValues.docx
@@ -3542,8 +3542,8 @@
         <w:rPr>
           <w:rFonts w:asciiTheme="minorHAnsi" w:hAnsiTheme="minorHAnsi" w:cstheme="minorHAnsi"/>
           <w:color w:val="000000"/>
-          <w:sz w:val="28"/>
-          <w:szCs w:val="28"/>
+          <w:sz w:val="22"/>
+          <w:szCs w:val="22"/>
         </w:rPr>
       </w:pPr>
       <w:proofErr w:type="spellStart"/>
@@ -3597,6 +3597,462 @@
         <w:t>movement</w:t>
       </w:r>
       <w:proofErr w:type="spellEnd"/>
+      <w:r>
+        <w:rPr>
+          <w:rFonts w:asciiTheme="minorHAnsi" w:hAnsiTheme="minorHAnsi" w:cstheme="minorHAnsi"/>
+          <w:color w:val="000000"/>
+          <w:sz w:val="28"/>
+          <w:szCs w:val="28"/>
+        </w:rPr>
+        <w:br/>
+      </w:r>
+      <w:r>
+        <w:rPr>
+          <w:rFonts w:asciiTheme="minorHAnsi" w:hAnsiTheme="minorHAnsi" w:cstheme="minorHAnsi"/>
+          <w:color w:val="000000"/>
+          <w:sz w:val="22"/>
+          <w:szCs w:val="22"/>
+        </w:rPr>
+        <w:t>https://www.daytradetheworld.com/trading-blog/ease-of-movement-indicator/</w:t>
+      </w:r>
+      <w:r>
+        <w:rPr>
+          <w:rFonts w:asciiTheme="minorHAnsi" w:hAnsiTheme="minorHAnsi" w:cstheme="minorHAnsi"/>
+          <w:color w:val="000000"/>
+          <w:sz w:val="22"/>
+          <w:szCs w:val="22"/>
+        </w:rPr>
+        <w:br/>
+      </w:r>
+      <w:proofErr w:type="spellStart"/>
+      <w:r>
+        <w:rPr>
+          <w:rFonts w:asciiTheme="minorHAnsi" w:hAnsiTheme="minorHAnsi" w:cstheme="minorHAnsi"/>
+          <w:color w:val="000000"/>
+          <w:sz w:val="22"/>
+          <w:szCs w:val="22"/>
+        </w:rPr>
+        <w:t>sell</w:t>
+      </w:r>
+      <w:proofErr w:type="spellEnd"/>
+      <w:r>
+        <w:rPr>
+          <w:rFonts w:asciiTheme="minorHAnsi" w:hAnsiTheme="minorHAnsi" w:cstheme="minorHAnsi"/>
+          <w:color w:val="000000"/>
+          <w:sz w:val="22"/>
+          <w:szCs w:val="22"/>
+        </w:rPr>
+        <w:t xml:space="preserve"> </w:t>
+      </w:r>
+      <w:proofErr w:type="spellStart"/>
+      <w:r>
+        <w:rPr>
+          <w:rFonts w:asciiTheme="minorHAnsi" w:hAnsiTheme="minorHAnsi" w:cstheme="minorHAnsi"/>
+          <w:color w:val="000000"/>
+          <w:sz w:val="22"/>
+          <w:szCs w:val="22"/>
+        </w:rPr>
+        <w:t>if</w:t>
+      </w:r>
+      <w:proofErr w:type="spellEnd"/>
+      <w:r>
+        <w:rPr>
+          <w:rFonts w:asciiTheme="minorHAnsi" w:hAnsiTheme="minorHAnsi" w:cstheme="minorHAnsi"/>
+          <w:color w:val="000000"/>
+          <w:sz w:val="22"/>
+          <w:szCs w:val="22"/>
+        </w:rPr>
+        <w:t xml:space="preserve"> EOM </w:t>
+      </w:r>
+      <w:proofErr w:type="spellStart"/>
+      <w:r>
+        <w:rPr>
+          <w:rFonts w:asciiTheme="minorHAnsi" w:hAnsiTheme="minorHAnsi" w:cstheme="minorHAnsi"/>
+          <w:color w:val="000000"/>
+          <w:sz w:val="22"/>
+          <w:szCs w:val="22"/>
+        </w:rPr>
+        <w:t>relatively</w:t>
+      </w:r>
+      <w:proofErr w:type="spellEnd"/>
+      <w:r>
+        <w:rPr>
+          <w:rFonts w:asciiTheme="minorHAnsi" w:hAnsiTheme="minorHAnsi" w:cstheme="minorHAnsi"/>
+          <w:color w:val="000000"/>
+          <w:sz w:val="22"/>
+          <w:szCs w:val="22"/>
+        </w:rPr>
+        <w:t xml:space="preserve"> high and </w:t>
+      </w:r>
+      <w:proofErr w:type="spellStart"/>
+      <w:r>
+        <w:rPr>
+          <w:rFonts w:asciiTheme="minorHAnsi" w:hAnsiTheme="minorHAnsi" w:cstheme="minorHAnsi"/>
+          <w:color w:val="000000"/>
+          <w:sz w:val="22"/>
+          <w:szCs w:val="22"/>
+        </w:rPr>
+        <w:t>buy</w:t>
+      </w:r>
+      <w:proofErr w:type="spellEnd"/>
+      <w:r>
+        <w:rPr>
+          <w:rFonts w:asciiTheme="minorHAnsi" w:hAnsiTheme="minorHAnsi" w:cstheme="minorHAnsi"/>
+          <w:color w:val="000000"/>
+          <w:sz w:val="22"/>
+          <w:szCs w:val="22"/>
+        </w:rPr>
+        <w:t xml:space="preserve"> </w:t>
+      </w:r>
+      <w:proofErr w:type="spellStart"/>
+      <w:r>
+        <w:rPr>
+          <w:rFonts w:asciiTheme="minorHAnsi" w:hAnsiTheme="minorHAnsi" w:cstheme="minorHAnsi"/>
+          <w:color w:val="000000"/>
+          <w:sz w:val="22"/>
+          <w:szCs w:val="22"/>
+        </w:rPr>
+        <w:t>if</w:t>
+      </w:r>
+      <w:proofErr w:type="spellEnd"/>
+      <w:r>
+        <w:rPr>
+          <w:rFonts w:asciiTheme="minorHAnsi" w:hAnsiTheme="minorHAnsi" w:cstheme="minorHAnsi"/>
+          <w:color w:val="000000"/>
+          <w:sz w:val="22"/>
+          <w:szCs w:val="22"/>
+        </w:rPr>
+        <w:t xml:space="preserve"> EOM </w:t>
+      </w:r>
+      <w:proofErr w:type="spellStart"/>
+      <w:r>
+        <w:rPr>
+          <w:rFonts w:asciiTheme="minorHAnsi" w:hAnsiTheme="minorHAnsi" w:cstheme="minorHAnsi"/>
+          <w:color w:val="000000"/>
+          <w:sz w:val="22"/>
+          <w:szCs w:val="22"/>
+        </w:rPr>
+        <w:t>relatively</w:t>
+      </w:r>
+      <w:proofErr w:type="spellEnd"/>
+      <w:r>
+        <w:rPr>
+          <w:rFonts w:asciiTheme="minorHAnsi" w:hAnsiTheme="minorHAnsi" w:cstheme="minorHAnsi"/>
+          <w:color w:val="000000"/>
+          <w:sz w:val="22"/>
+          <w:szCs w:val="22"/>
+        </w:rPr>
+        <w:t xml:space="preserve"> </w:t>
+      </w:r>
+      <w:proofErr w:type="spellStart"/>
+      <w:r>
+        <w:rPr>
+          <w:rFonts w:asciiTheme="minorHAnsi" w:hAnsiTheme="minorHAnsi" w:cstheme="minorHAnsi"/>
+          <w:color w:val="000000"/>
+          <w:sz w:val="22"/>
+          <w:szCs w:val="22"/>
+        </w:rPr>
+        <w:t>low</w:t>
+      </w:r>
+      <w:proofErr w:type="spellEnd"/>
+      <w:r>
+        <w:rPr>
+          <w:rFonts w:asciiTheme="minorHAnsi" w:hAnsiTheme="minorHAnsi" w:cstheme="minorHAnsi"/>
+          <w:color w:val="000000"/>
+          <w:sz w:val="22"/>
+          <w:szCs w:val="22"/>
+        </w:rPr>
+        <w:br/>
+      </w:r>
+      <w:proofErr w:type="spellStart"/>
+      <w:r>
+        <w:rPr>
+          <w:rFonts w:asciiTheme="minorHAnsi" w:hAnsiTheme="minorHAnsi" w:cstheme="minorHAnsi"/>
+          <w:color w:val="000000"/>
+          <w:sz w:val="22"/>
+          <w:szCs w:val="22"/>
+        </w:rPr>
+        <w:t>buy</w:t>
+      </w:r>
+      <w:proofErr w:type="spellEnd"/>
+      <w:r>
+        <w:rPr>
+          <w:rFonts w:asciiTheme="minorHAnsi" w:hAnsiTheme="minorHAnsi" w:cstheme="minorHAnsi"/>
+          <w:color w:val="000000"/>
+          <w:sz w:val="22"/>
+          <w:szCs w:val="22"/>
+        </w:rPr>
+        <w:t xml:space="preserve"> </w:t>
+      </w:r>
+      <w:proofErr w:type="spellStart"/>
+      <w:r>
+        <w:rPr>
+          <w:rFonts w:asciiTheme="minorHAnsi" w:hAnsiTheme="minorHAnsi" w:cstheme="minorHAnsi"/>
+          <w:color w:val="000000"/>
+          <w:sz w:val="22"/>
+          <w:szCs w:val="22"/>
+        </w:rPr>
+        <w:t>if</w:t>
+      </w:r>
+      <w:proofErr w:type="spellEnd"/>
+      <w:r>
+        <w:rPr>
+          <w:rFonts w:asciiTheme="minorHAnsi" w:hAnsiTheme="minorHAnsi" w:cstheme="minorHAnsi"/>
+          <w:color w:val="000000"/>
+          <w:sz w:val="22"/>
+          <w:szCs w:val="22"/>
+        </w:rPr>
+        <w:t xml:space="preserve"> EOM </w:t>
+      </w:r>
+      <w:proofErr w:type="spellStart"/>
+      <w:r>
+        <w:rPr>
+          <w:rFonts w:asciiTheme="minorHAnsi" w:hAnsiTheme="minorHAnsi" w:cstheme="minorHAnsi"/>
+          <w:color w:val="000000"/>
+          <w:sz w:val="22"/>
+          <w:szCs w:val="22"/>
+        </w:rPr>
+        <w:t>relatively</w:t>
+      </w:r>
+      <w:proofErr w:type="spellEnd"/>
+      <w:r>
+        <w:rPr>
+          <w:rFonts w:asciiTheme="minorHAnsi" w:hAnsiTheme="minorHAnsi" w:cstheme="minorHAnsi"/>
+          <w:color w:val="000000"/>
+          <w:sz w:val="22"/>
+          <w:szCs w:val="22"/>
+        </w:rPr>
+        <w:t xml:space="preserve"> high and </w:t>
+      </w:r>
+      <w:proofErr w:type="spellStart"/>
+      <w:r>
+        <w:rPr>
+          <w:rFonts w:asciiTheme="minorHAnsi" w:hAnsiTheme="minorHAnsi" w:cstheme="minorHAnsi"/>
+          <w:color w:val="000000"/>
+          <w:sz w:val="22"/>
+          <w:szCs w:val="22"/>
+        </w:rPr>
+        <w:t>sell</w:t>
+      </w:r>
+      <w:proofErr w:type="spellEnd"/>
+      <w:r>
+        <w:rPr>
+          <w:rFonts w:asciiTheme="minorHAnsi" w:hAnsiTheme="minorHAnsi" w:cstheme="minorHAnsi"/>
+          <w:color w:val="000000"/>
+          <w:sz w:val="22"/>
+          <w:szCs w:val="22"/>
+        </w:rPr>
+        <w:t xml:space="preserve"> </w:t>
+      </w:r>
+      <w:proofErr w:type="spellStart"/>
+      <w:r>
+        <w:rPr>
+          <w:rFonts w:asciiTheme="minorHAnsi" w:hAnsiTheme="minorHAnsi" w:cstheme="minorHAnsi"/>
+          <w:color w:val="000000"/>
+          <w:sz w:val="22"/>
+          <w:szCs w:val="22"/>
+        </w:rPr>
+        <w:t>if</w:t>
+      </w:r>
+      <w:proofErr w:type="spellEnd"/>
+      <w:r>
+        <w:rPr>
+          <w:rFonts w:asciiTheme="minorHAnsi" w:hAnsiTheme="minorHAnsi" w:cstheme="minorHAnsi"/>
+          <w:color w:val="000000"/>
+          <w:sz w:val="22"/>
+          <w:szCs w:val="22"/>
+        </w:rPr>
+        <w:t xml:space="preserve"> EOM </w:t>
+      </w:r>
+      <w:proofErr w:type="spellStart"/>
+      <w:r>
+        <w:rPr>
+          <w:rFonts w:asciiTheme="minorHAnsi" w:hAnsiTheme="minorHAnsi" w:cstheme="minorHAnsi"/>
+          <w:color w:val="000000"/>
+          <w:sz w:val="22"/>
+          <w:szCs w:val="22"/>
+        </w:rPr>
+        <w:t>relatively</w:t>
+      </w:r>
+      <w:proofErr w:type="spellEnd"/>
+      <w:r>
+        <w:rPr>
+          <w:rFonts w:asciiTheme="minorHAnsi" w:hAnsiTheme="minorHAnsi" w:cstheme="minorHAnsi"/>
+          <w:color w:val="000000"/>
+          <w:sz w:val="22"/>
+          <w:szCs w:val="22"/>
+        </w:rPr>
+        <w:t xml:space="preserve"> </w:t>
+      </w:r>
+      <w:proofErr w:type="spellStart"/>
+      <w:r>
+        <w:rPr>
+          <w:rFonts w:asciiTheme="minorHAnsi" w:hAnsiTheme="minorHAnsi" w:cstheme="minorHAnsi"/>
+          <w:color w:val="000000"/>
+          <w:sz w:val="22"/>
+          <w:szCs w:val="22"/>
+        </w:rPr>
+        <w:t>low</w:t>
+      </w:r>
+      <w:proofErr w:type="spellEnd"/>
+      <w:r>
+        <w:rPr>
+          <w:rFonts w:asciiTheme="minorHAnsi" w:hAnsiTheme="minorHAnsi" w:cstheme="minorHAnsi"/>
+          <w:color w:val="000000"/>
+          <w:sz w:val="22"/>
+          <w:szCs w:val="22"/>
+        </w:rPr>
+        <w:br/>
+      </w:r>
+      <w:proofErr w:type="spellStart"/>
+      <w:r>
+        <w:rPr>
+          <w:rFonts w:asciiTheme="minorHAnsi" w:hAnsiTheme="minorHAnsi" w:cstheme="minorHAnsi"/>
+          <w:color w:val="000000"/>
+          <w:sz w:val="22"/>
+          <w:szCs w:val="22"/>
+        </w:rPr>
+        <w:t>buy</w:t>
+      </w:r>
+      <w:proofErr w:type="spellEnd"/>
+      <w:r>
+        <w:rPr>
+          <w:rFonts w:asciiTheme="minorHAnsi" w:hAnsiTheme="minorHAnsi" w:cstheme="minorHAnsi"/>
+          <w:color w:val="000000"/>
+          <w:sz w:val="22"/>
+          <w:szCs w:val="22"/>
+        </w:rPr>
+        <w:t xml:space="preserve"> </w:t>
+      </w:r>
+      <w:proofErr w:type="spellStart"/>
+      <w:r>
+        <w:rPr>
+          <w:rFonts w:asciiTheme="minorHAnsi" w:hAnsiTheme="minorHAnsi" w:cstheme="minorHAnsi"/>
+          <w:color w:val="000000"/>
+          <w:sz w:val="22"/>
+          <w:szCs w:val="22"/>
+        </w:rPr>
+        <w:t>if</w:t>
+      </w:r>
+      <w:proofErr w:type="spellEnd"/>
+      <w:r>
+        <w:rPr>
+          <w:rFonts w:asciiTheme="minorHAnsi" w:hAnsiTheme="minorHAnsi" w:cstheme="minorHAnsi"/>
+          <w:color w:val="000000"/>
+          <w:sz w:val="22"/>
+          <w:szCs w:val="22"/>
+        </w:rPr>
+        <w:t xml:space="preserve"> EOM </w:t>
+      </w:r>
+      <w:proofErr w:type="spellStart"/>
+      <w:r>
+        <w:rPr>
+          <w:rFonts w:asciiTheme="minorHAnsi" w:hAnsiTheme="minorHAnsi" w:cstheme="minorHAnsi"/>
+          <w:color w:val="000000"/>
+          <w:sz w:val="22"/>
+          <w:szCs w:val="22"/>
+        </w:rPr>
+        <w:t>crosses</w:t>
+      </w:r>
+      <w:proofErr w:type="spellEnd"/>
+      <w:r>
+        <w:rPr>
+          <w:rFonts w:asciiTheme="minorHAnsi" w:hAnsiTheme="minorHAnsi" w:cstheme="minorHAnsi"/>
+          <w:color w:val="000000"/>
+          <w:sz w:val="22"/>
+          <w:szCs w:val="22"/>
+        </w:rPr>
+        <w:t xml:space="preserve"> 0 </w:t>
+      </w:r>
+      <w:proofErr w:type="spellStart"/>
+      <w:r>
+        <w:rPr>
+          <w:rFonts w:asciiTheme="minorHAnsi" w:hAnsiTheme="minorHAnsi" w:cstheme="minorHAnsi"/>
+          <w:color w:val="000000"/>
+          <w:sz w:val="22"/>
+          <w:szCs w:val="22"/>
+        </w:rPr>
+        <w:t>up</w:t>
+      </w:r>
+      <w:proofErr w:type="spellEnd"/>
+      <w:r>
+        <w:rPr>
+          <w:rFonts w:asciiTheme="minorHAnsi" w:hAnsiTheme="minorHAnsi" w:cstheme="minorHAnsi"/>
+          <w:color w:val="000000"/>
+          <w:sz w:val="22"/>
+          <w:szCs w:val="22"/>
+        </w:rPr>
+        <w:t xml:space="preserve"> and </w:t>
+      </w:r>
+      <w:proofErr w:type="spellStart"/>
+      <w:r>
+        <w:rPr>
+          <w:rFonts w:asciiTheme="minorHAnsi" w:hAnsiTheme="minorHAnsi" w:cstheme="minorHAnsi"/>
+          <w:color w:val="000000"/>
+          <w:sz w:val="22"/>
+          <w:szCs w:val="22"/>
+        </w:rPr>
+        <w:t>sell</w:t>
+      </w:r>
+      <w:proofErr w:type="spellEnd"/>
+      <w:r>
+        <w:rPr>
+          <w:rFonts w:asciiTheme="minorHAnsi" w:hAnsiTheme="minorHAnsi" w:cstheme="minorHAnsi"/>
+          <w:color w:val="000000"/>
+          <w:sz w:val="22"/>
+          <w:szCs w:val="22"/>
+        </w:rPr>
+        <w:t xml:space="preserve"> </w:t>
+      </w:r>
+      <w:proofErr w:type="spellStart"/>
+      <w:r>
+        <w:rPr>
+          <w:rFonts w:asciiTheme="minorHAnsi" w:hAnsiTheme="minorHAnsi" w:cstheme="minorHAnsi"/>
+          <w:color w:val="000000"/>
+          <w:sz w:val="22"/>
+          <w:szCs w:val="22"/>
+        </w:rPr>
+        <w:t>if</w:t>
+      </w:r>
+      <w:proofErr w:type="spellEnd"/>
+      <w:r>
+        <w:rPr>
+          <w:rFonts w:asciiTheme="minorHAnsi" w:hAnsiTheme="minorHAnsi" w:cstheme="minorHAnsi"/>
+          <w:color w:val="000000"/>
+          <w:sz w:val="22"/>
+          <w:szCs w:val="22"/>
+        </w:rPr>
+        <w:t xml:space="preserve"> EOM </w:t>
+      </w:r>
+      <w:proofErr w:type="spellStart"/>
+      <w:r>
+        <w:rPr>
+          <w:rFonts w:asciiTheme="minorHAnsi" w:hAnsiTheme="minorHAnsi" w:cstheme="minorHAnsi"/>
+          <w:color w:val="000000"/>
+          <w:sz w:val="22"/>
+          <w:szCs w:val="22"/>
+        </w:rPr>
+        <w:t>crosses</w:t>
+      </w:r>
+      <w:proofErr w:type="spellEnd"/>
+      <w:r>
+        <w:rPr>
+          <w:rFonts w:asciiTheme="minorHAnsi" w:hAnsiTheme="minorHAnsi" w:cstheme="minorHAnsi"/>
+          <w:color w:val="000000"/>
+          <w:sz w:val="22"/>
+          <w:szCs w:val="22"/>
+        </w:rPr>
+        <w:t xml:space="preserve"> 0 down</w:t>
+      </w:r>
+      <w:r>
+        <w:rPr>
+          <w:rFonts w:asciiTheme="minorHAnsi" w:hAnsiTheme="minorHAnsi" w:cstheme="minorHAnsi"/>
+          <w:color w:val="000000"/>
+          <w:sz w:val="22"/>
+          <w:szCs w:val="22"/>
+        </w:rPr>
+        <w:br/>
+      </w:r>
     </w:p>
     <w:p>
       <w:pPr>
@@ -3605,46 +4061,68 @@
         <w:rPr>
           <w:rFonts w:asciiTheme="minorHAnsi" w:hAnsiTheme="minorHAnsi" w:cstheme="minorHAnsi"/>
           <w:color w:val="000000"/>
-          <w:sz w:val="28"/>
-          <w:szCs w:val="28"/>
+          <w:sz w:val="22"/>
+          <w:szCs w:val="22"/>
         </w:rPr>
       </w:pPr>
-      <w:proofErr w:type="spellStart"/>
-      <w:r>
-        <w:rPr>
-          <w:rFonts w:asciiTheme="minorHAnsi" w:hAnsiTheme="minorHAnsi" w:cstheme="minorHAnsi"/>
-          <w:color w:val="000000"/>
-          <w:sz w:val="28"/>
-          <w:szCs w:val="28"/>
-        </w:rPr>
-        <w:t>volume</w:t>
-      </w:r>
-      <w:proofErr w:type="spellEnd"/>
-      <w:r>
-        <w:rPr>
-          <w:rFonts w:asciiTheme="minorHAnsi" w:hAnsiTheme="minorHAnsi" w:cstheme="minorHAnsi"/>
-          <w:color w:val="000000"/>
-          <w:sz w:val="28"/>
-          <w:szCs w:val="28"/>
-        </w:rPr>
-        <w:t xml:space="preserve"> at </w:t>
-      </w:r>
-      <w:proofErr w:type="spellStart"/>
-      <w:r>
-        <w:rPr>
-          <w:rFonts w:asciiTheme="minorHAnsi" w:hAnsiTheme="minorHAnsi" w:cstheme="minorHAnsi"/>
-          <w:color w:val="000000"/>
-          <w:sz w:val="28"/>
-          <w:szCs w:val="28"/>
-        </w:rPr>
-        <w:t>price</w:t>
-      </w:r>
-      <w:proofErr w:type="spellEnd"/>
+      <w:r>
+        <w:rPr>
+          <w:rFonts w:asciiTheme="minorHAnsi" w:hAnsiTheme="minorHAnsi" w:cstheme="minorHAnsi"/>
+          <w:noProof/>
+          <w:color w:val="000000"/>
+          <w:sz w:val="22"/>
+          <w:szCs w:val="22"/>
+        </w:rPr>
+        <w:drawing>
+          <wp:inline distT="0" distB="0" distL="0" distR="0" wp14:anchorId="774D7225" wp14:editId="504B10FE">
+            <wp:extent cx="5760720" cy="3046730"/>
+            <wp:effectExtent l="0" t="0" r="0" b="1270"/>
+            <wp:docPr id="1" name="Grafik 1"/>
+            <wp:cNvGraphicFramePr>
+              <a:graphicFrameLocks xmlns:a="http://schemas.openxmlformats.org/drawingml/2006/main" noChangeAspect="1"/>
+            </wp:cNvGraphicFramePr>
+            <a:graphic xmlns:a="http://schemas.openxmlformats.org/drawingml/2006/main">
+              <a:graphicData uri="http://schemas.openxmlformats.org/drawingml/2006/picture">
+                <pic:pic xmlns:pic="http://schemas.openxmlformats.org/drawingml/2006/picture">
+                  <pic:nvPicPr>
+                    <pic:cNvPr id="1" name="Grafik 1"/>
+                    <pic:cNvPicPr/>
+                  </pic:nvPicPr>
+                  <pic:blipFill>
+                    <a:blip r:embed="rId7">
+                      <a:extLst>
+                        <a:ext uri="{28A0092B-C50C-407E-A947-70E740481C1C}">
+                          <a14:useLocalDpi xmlns:a14="http://schemas.microsoft.com/office/drawing/2010/main" val="0"/>
+                        </a:ext>
+                      </a:extLst>
+                    </a:blip>
+                    <a:stretch>
+                      <a:fillRect/>
+                    </a:stretch>
+                  </pic:blipFill>
+                  <pic:spPr>
+                    <a:xfrm>
+                      <a:off x="0" y="0"/>
+                      <a:ext cx="5760720" cy="3046730"/>
+                    </a:xfrm>
+                    <a:prstGeom prst="rect">
+                      <a:avLst/>
+                    </a:prstGeom>
+                  </pic:spPr>
+                </pic:pic>
+              </a:graphicData>
+            </a:graphic>
+          </wp:inline>
+        </w:drawing>
+      </w:r>
     </w:p>
     <w:p>
       <w:pPr>
         <w:pStyle w:val="StandardWeb"/>
         <w:shd w:val="clear" w:color="auto" w:fill="FFFFFF"/>
+        <w:tabs>
+          <w:tab w:val="left" w:pos="5136"/>
+        </w:tabs>
         <w:rPr>
           <w:rFonts w:asciiTheme="minorHAnsi" w:hAnsiTheme="minorHAnsi" w:cstheme="minorHAnsi"/>
           <w:color w:val="000000"/>
@@ -3720,6 +4198,164 @@
           <w:szCs w:val="28"/>
         </w:rPr>
         <w:t>)</w:t>
+      </w:r>
+      <w:r>
+        <w:rPr>
+          <w:rFonts w:asciiTheme="minorHAnsi" w:hAnsiTheme="minorHAnsi" w:cstheme="minorHAnsi"/>
+          <w:color w:val="000000"/>
+          <w:sz w:val="28"/>
+          <w:szCs w:val="28"/>
+        </w:rPr>
+        <w:br/>
+      </w:r>
+      <w:proofErr w:type="spellStart"/>
+      <w:r>
+        <w:rPr>
+          <w:rFonts w:asciiTheme="minorHAnsi" w:hAnsiTheme="minorHAnsi" w:cstheme="minorHAnsi"/>
+          <w:color w:val="000000"/>
+          <w:sz w:val="22"/>
+          <w:szCs w:val="22"/>
+        </w:rPr>
+        <w:t>buy</w:t>
+      </w:r>
+      <w:proofErr w:type="spellEnd"/>
+      <w:r>
+        <w:rPr>
+          <w:rFonts w:asciiTheme="minorHAnsi" w:hAnsiTheme="minorHAnsi" w:cstheme="minorHAnsi"/>
+          <w:color w:val="000000"/>
+          <w:sz w:val="22"/>
+          <w:szCs w:val="22"/>
+        </w:rPr>
+        <w:t xml:space="preserve"> </w:t>
+      </w:r>
+      <w:proofErr w:type="spellStart"/>
+      <w:r>
+        <w:rPr>
+          <w:rFonts w:asciiTheme="minorHAnsi" w:hAnsiTheme="minorHAnsi" w:cstheme="minorHAnsi"/>
+          <w:color w:val="000000"/>
+          <w:sz w:val="22"/>
+          <w:szCs w:val="22"/>
+        </w:rPr>
+        <w:t>first</w:t>
+      </w:r>
+      <w:proofErr w:type="spellEnd"/>
+      <w:r>
+        <w:rPr>
+          <w:rFonts w:asciiTheme="minorHAnsi" w:hAnsiTheme="minorHAnsi" w:cstheme="minorHAnsi"/>
+          <w:color w:val="000000"/>
+          <w:sz w:val="22"/>
+          <w:szCs w:val="22"/>
+        </w:rPr>
+        <w:t xml:space="preserve"> </w:t>
+      </w:r>
+      <w:proofErr w:type="spellStart"/>
+      <w:r>
+        <w:rPr>
+          <w:rFonts w:asciiTheme="minorHAnsi" w:hAnsiTheme="minorHAnsi" w:cstheme="minorHAnsi"/>
+          <w:color w:val="000000"/>
+          <w:sz w:val="22"/>
+          <w:szCs w:val="22"/>
+        </w:rPr>
+        <w:t>closing</w:t>
+      </w:r>
+      <w:proofErr w:type="spellEnd"/>
+      <w:r>
+        <w:rPr>
+          <w:rFonts w:asciiTheme="minorHAnsi" w:hAnsiTheme="minorHAnsi" w:cstheme="minorHAnsi"/>
+          <w:color w:val="000000"/>
+          <w:sz w:val="22"/>
+          <w:szCs w:val="22"/>
+        </w:rPr>
+        <w:t xml:space="preserve"> </w:t>
+      </w:r>
+      <w:proofErr w:type="spellStart"/>
+      <w:r>
+        <w:rPr>
+          <w:rFonts w:asciiTheme="minorHAnsi" w:hAnsiTheme="minorHAnsi" w:cstheme="minorHAnsi"/>
+          <w:color w:val="000000"/>
+          <w:sz w:val="22"/>
+          <w:szCs w:val="22"/>
+        </w:rPr>
+        <w:t>price</w:t>
+      </w:r>
+      <w:proofErr w:type="spellEnd"/>
+      <w:r>
+        <w:rPr>
+          <w:rFonts w:asciiTheme="minorHAnsi" w:hAnsiTheme="minorHAnsi" w:cstheme="minorHAnsi"/>
+          <w:color w:val="000000"/>
+          <w:sz w:val="22"/>
+          <w:szCs w:val="22"/>
+        </w:rPr>
+        <w:t xml:space="preserve"> </w:t>
+      </w:r>
+      <w:proofErr w:type="spellStart"/>
+      <w:r>
+        <w:rPr>
+          <w:rFonts w:asciiTheme="minorHAnsi" w:hAnsiTheme="minorHAnsi" w:cstheme="minorHAnsi"/>
+          <w:color w:val="000000"/>
+          <w:sz w:val="22"/>
+          <w:szCs w:val="22"/>
+        </w:rPr>
+        <w:t>above</w:t>
+      </w:r>
+      <w:proofErr w:type="spellEnd"/>
+      <w:r>
+        <w:rPr>
+          <w:rFonts w:asciiTheme="minorHAnsi" w:hAnsiTheme="minorHAnsi" w:cstheme="minorHAnsi"/>
+          <w:color w:val="000000"/>
+          <w:sz w:val="22"/>
+          <w:szCs w:val="22"/>
+        </w:rPr>
+        <w:t xml:space="preserve"> </w:t>
+      </w:r>
+      <w:proofErr w:type="spellStart"/>
+      <w:r>
+        <w:rPr>
+          <w:rFonts w:asciiTheme="minorHAnsi" w:hAnsiTheme="minorHAnsi" w:cstheme="minorHAnsi"/>
+          <w:color w:val="000000"/>
+          <w:sz w:val="22"/>
+          <w:szCs w:val="22"/>
+        </w:rPr>
+        <w:t>vwap</w:t>
+      </w:r>
+      <w:proofErr w:type="spellEnd"/>
+      <w:r>
+        <w:rPr>
+          <w:rFonts w:asciiTheme="minorHAnsi" w:hAnsiTheme="minorHAnsi" w:cstheme="minorHAnsi"/>
+          <w:color w:val="000000"/>
+          <w:sz w:val="22"/>
+          <w:szCs w:val="22"/>
+        </w:rPr>
+        <w:t xml:space="preserve"> and vice </w:t>
+      </w:r>
+      <w:proofErr w:type="spellStart"/>
+      <w:r>
+        <w:rPr>
+          <w:rFonts w:asciiTheme="minorHAnsi" w:hAnsiTheme="minorHAnsi" w:cstheme="minorHAnsi"/>
+          <w:color w:val="000000"/>
+          <w:sz w:val="22"/>
+          <w:szCs w:val="22"/>
+        </w:rPr>
+        <w:t>versa</w:t>
+      </w:r>
+      <w:proofErr w:type="spellEnd"/>
+      <w:r>
+        <w:rPr>
+          <w:rFonts w:asciiTheme="minorHAnsi" w:hAnsiTheme="minorHAnsi" w:cstheme="minorHAnsi"/>
+          <w:color w:val="000000"/>
+          <w:sz w:val="22"/>
+          <w:szCs w:val="22"/>
+        </w:rPr>
+        <w:br/>
+      </w:r>
+      <w:r>
+        <w:rPr>
+          <w:rFonts w:asciiTheme="minorHAnsi" w:hAnsiTheme="minorHAnsi" w:cstheme="minorHAnsi"/>
+          <w:color w:val="000000"/>
+          <w:sz w:val="28"/>
+          <w:szCs w:val="28"/>
+        </w:rPr>
+        <w:tab/>
       </w:r>
     </w:p>
     <w:p>

</xml_diff>

<commit_message>
added bollinger and keltner
</commit_message>
<xml_diff>
--- a/MeaningfulValues.docx
+++ b/MeaningfulValues.docx
@@ -4074,7 +4074,7 @@
           <w:szCs w:val="22"/>
         </w:rPr>
         <w:drawing>
-          <wp:inline distT="0" distB="0" distL="0" distR="0" wp14:anchorId="774D7225" wp14:editId="504B10FE">
+          <wp:inline distT="0" distB="0" distL="0" distR="0" wp14:anchorId="419F9B99" wp14:editId="232116DF">
             <wp:extent cx="5760720" cy="3046730"/>
             <wp:effectExtent l="0" t="0" r="0" b="1270"/>
             <wp:docPr id="1" name="Grafik 1"/>
@@ -5221,6 +5221,896 @@
         </w:rPr>
         <w:br/>
       </w:r>
+      <w:r>
+        <w:rPr>
+          <w:rFonts w:asciiTheme="minorHAnsi" w:hAnsiTheme="minorHAnsi" w:cstheme="minorHAnsi"/>
+          <w:color w:val="000000"/>
+          <w:sz w:val="22"/>
+          <w:szCs w:val="22"/>
+        </w:rPr>
+        <w:t xml:space="preserve">In a ranging </w:t>
+      </w:r>
+      <w:proofErr w:type="spellStart"/>
+      <w:r>
+        <w:rPr>
+          <w:rFonts w:asciiTheme="minorHAnsi" w:hAnsiTheme="minorHAnsi" w:cstheme="minorHAnsi"/>
+          <w:color w:val="000000"/>
+          <w:sz w:val="22"/>
+          <w:szCs w:val="22"/>
+        </w:rPr>
+        <w:t>market</w:t>
+      </w:r>
+      <w:proofErr w:type="spellEnd"/>
+      <w:r>
+        <w:rPr>
+          <w:rFonts w:asciiTheme="minorHAnsi" w:hAnsiTheme="minorHAnsi" w:cstheme="minorHAnsi"/>
+          <w:color w:val="000000"/>
+          <w:sz w:val="22"/>
+          <w:szCs w:val="22"/>
+        </w:rPr>
+        <w:t xml:space="preserve">, trade </w:t>
+      </w:r>
+      <w:proofErr w:type="spellStart"/>
+      <w:r>
+        <w:rPr>
+          <w:rFonts w:asciiTheme="minorHAnsi" w:hAnsiTheme="minorHAnsi" w:cstheme="minorHAnsi"/>
+          <w:color w:val="000000"/>
+          <w:sz w:val="22"/>
+          <w:szCs w:val="22"/>
+        </w:rPr>
+        <w:t>the</w:t>
+      </w:r>
+      <w:proofErr w:type="spellEnd"/>
+      <w:r>
+        <w:rPr>
+          <w:rFonts w:asciiTheme="minorHAnsi" w:hAnsiTheme="minorHAnsi" w:cstheme="minorHAnsi"/>
+          <w:color w:val="000000"/>
+          <w:sz w:val="22"/>
+          <w:szCs w:val="22"/>
+        </w:rPr>
+        <w:t xml:space="preserve"> bounce: </w:t>
+      </w:r>
+      <w:proofErr w:type="spellStart"/>
+      <w:r>
+        <w:rPr>
+          <w:rFonts w:asciiTheme="minorHAnsi" w:hAnsiTheme="minorHAnsi" w:cstheme="minorHAnsi"/>
+          <w:color w:val="000000"/>
+          <w:sz w:val="22"/>
+          <w:szCs w:val="22"/>
+        </w:rPr>
+        <w:t>long</w:t>
+      </w:r>
+      <w:proofErr w:type="spellEnd"/>
+      <w:r>
+        <w:rPr>
+          <w:rFonts w:asciiTheme="minorHAnsi" w:hAnsiTheme="minorHAnsi" w:cstheme="minorHAnsi"/>
+          <w:color w:val="000000"/>
+          <w:sz w:val="22"/>
+          <w:szCs w:val="22"/>
+        </w:rPr>
+        <w:t xml:space="preserve"> </w:t>
+      </w:r>
+      <w:proofErr w:type="spellStart"/>
+      <w:r>
+        <w:rPr>
+          <w:rFonts w:asciiTheme="minorHAnsi" w:hAnsiTheme="minorHAnsi" w:cstheme="minorHAnsi"/>
+          <w:color w:val="000000"/>
+          <w:sz w:val="22"/>
+          <w:szCs w:val="22"/>
+        </w:rPr>
+        <w:t>if</w:t>
+      </w:r>
+      <w:proofErr w:type="spellEnd"/>
+      <w:r>
+        <w:rPr>
+          <w:rFonts w:asciiTheme="minorHAnsi" w:hAnsiTheme="minorHAnsi" w:cstheme="minorHAnsi"/>
+          <w:color w:val="000000"/>
+          <w:sz w:val="22"/>
+          <w:szCs w:val="22"/>
+        </w:rPr>
+        <w:t xml:space="preserve"> </w:t>
+      </w:r>
+      <w:proofErr w:type="spellStart"/>
+      <w:r>
+        <w:rPr>
+          <w:rFonts w:asciiTheme="minorHAnsi" w:hAnsiTheme="minorHAnsi" w:cstheme="minorHAnsi"/>
+          <w:color w:val="000000"/>
+          <w:sz w:val="22"/>
+          <w:szCs w:val="22"/>
+        </w:rPr>
+        <w:t>price</w:t>
+      </w:r>
+      <w:proofErr w:type="spellEnd"/>
+      <w:r>
+        <w:rPr>
+          <w:rFonts w:asciiTheme="minorHAnsi" w:hAnsiTheme="minorHAnsi" w:cstheme="minorHAnsi"/>
+          <w:color w:val="000000"/>
+          <w:sz w:val="22"/>
+          <w:szCs w:val="22"/>
+        </w:rPr>
+        <w:t xml:space="preserve"> </w:t>
+      </w:r>
+      <w:proofErr w:type="spellStart"/>
+      <w:r>
+        <w:rPr>
+          <w:rFonts w:asciiTheme="minorHAnsi" w:hAnsiTheme="minorHAnsi" w:cstheme="minorHAnsi"/>
+          <w:color w:val="000000"/>
+          <w:sz w:val="22"/>
+          <w:szCs w:val="22"/>
+        </w:rPr>
+        <w:t>touches</w:t>
+      </w:r>
+      <w:proofErr w:type="spellEnd"/>
+      <w:r>
+        <w:rPr>
+          <w:rFonts w:asciiTheme="minorHAnsi" w:hAnsiTheme="minorHAnsi" w:cstheme="minorHAnsi"/>
+          <w:color w:val="000000"/>
+          <w:sz w:val="22"/>
+          <w:szCs w:val="22"/>
+        </w:rPr>
+        <w:t xml:space="preserve"> </w:t>
+      </w:r>
+      <w:proofErr w:type="spellStart"/>
+      <w:r>
+        <w:rPr>
+          <w:rFonts w:asciiTheme="minorHAnsi" w:hAnsiTheme="minorHAnsi" w:cstheme="minorHAnsi"/>
+          <w:color w:val="000000"/>
+          <w:sz w:val="22"/>
+          <w:szCs w:val="22"/>
+        </w:rPr>
+        <w:t>lower</w:t>
+      </w:r>
+      <w:proofErr w:type="spellEnd"/>
+      <w:r>
+        <w:rPr>
+          <w:rFonts w:asciiTheme="minorHAnsi" w:hAnsiTheme="minorHAnsi" w:cstheme="minorHAnsi"/>
+          <w:color w:val="000000"/>
+          <w:sz w:val="22"/>
+          <w:szCs w:val="22"/>
+        </w:rPr>
+        <w:t xml:space="preserve"> band, and </w:t>
+      </w:r>
+      <w:proofErr w:type="spellStart"/>
+      <w:r>
+        <w:rPr>
+          <w:rFonts w:asciiTheme="minorHAnsi" w:hAnsiTheme="minorHAnsi" w:cstheme="minorHAnsi"/>
+          <w:color w:val="000000"/>
+          <w:sz w:val="22"/>
+          <w:szCs w:val="22"/>
+        </w:rPr>
+        <w:t>lower</w:t>
+      </w:r>
+      <w:proofErr w:type="spellEnd"/>
+      <w:r>
+        <w:rPr>
+          <w:rFonts w:asciiTheme="minorHAnsi" w:hAnsiTheme="minorHAnsi" w:cstheme="minorHAnsi"/>
+          <w:color w:val="000000"/>
+          <w:sz w:val="22"/>
+          <w:szCs w:val="22"/>
+        </w:rPr>
+        <w:t xml:space="preserve"> band = support </w:t>
+      </w:r>
+      <w:proofErr w:type="spellStart"/>
+      <w:r>
+        <w:rPr>
+          <w:rFonts w:asciiTheme="minorHAnsi" w:hAnsiTheme="minorHAnsi" w:cstheme="minorHAnsi"/>
+          <w:color w:val="000000"/>
+          <w:sz w:val="22"/>
+          <w:szCs w:val="22"/>
+        </w:rPr>
+        <w:t>line</w:t>
+      </w:r>
+      <w:proofErr w:type="spellEnd"/>
+      <w:r>
+        <w:rPr>
+          <w:rFonts w:asciiTheme="minorHAnsi" w:hAnsiTheme="minorHAnsi" w:cstheme="minorHAnsi"/>
+          <w:color w:val="000000"/>
+          <w:sz w:val="22"/>
+          <w:szCs w:val="22"/>
+        </w:rPr>
+        <w:t xml:space="preserve">, and </w:t>
+      </w:r>
+      <w:proofErr w:type="spellStart"/>
+      <w:r>
+        <w:rPr>
+          <w:rFonts w:asciiTheme="minorHAnsi" w:hAnsiTheme="minorHAnsi" w:cstheme="minorHAnsi"/>
+          <w:color w:val="000000"/>
+          <w:sz w:val="22"/>
+          <w:szCs w:val="22"/>
+        </w:rPr>
+        <w:t>bullish</w:t>
+      </w:r>
+      <w:proofErr w:type="spellEnd"/>
+      <w:r>
+        <w:rPr>
+          <w:rFonts w:asciiTheme="minorHAnsi" w:hAnsiTheme="minorHAnsi" w:cstheme="minorHAnsi"/>
+          <w:color w:val="000000"/>
+          <w:sz w:val="22"/>
+          <w:szCs w:val="22"/>
+        </w:rPr>
+        <w:t xml:space="preserve"> </w:t>
+      </w:r>
+      <w:proofErr w:type="spellStart"/>
+      <w:r>
+        <w:rPr>
+          <w:rFonts w:asciiTheme="minorHAnsi" w:hAnsiTheme="minorHAnsi" w:cstheme="minorHAnsi"/>
+          <w:color w:val="000000"/>
+          <w:sz w:val="22"/>
+          <w:szCs w:val="22"/>
+        </w:rPr>
+        <w:t>divergence</w:t>
+      </w:r>
+      <w:proofErr w:type="spellEnd"/>
+      <w:r>
+        <w:rPr>
+          <w:rFonts w:asciiTheme="minorHAnsi" w:hAnsiTheme="minorHAnsi" w:cstheme="minorHAnsi"/>
+          <w:color w:val="000000"/>
+          <w:sz w:val="22"/>
+          <w:szCs w:val="22"/>
+        </w:rPr>
+        <w:t xml:space="preserve"> in RSI </w:t>
+      </w:r>
+      <w:proofErr w:type="spellStart"/>
+      <w:r>
+        <w:rPr>
+          <w:rFonts w:asciiTheme="minorHAnsi" w:hAnsiTheme="minorHAnsi" w:cstheme="minorHAnsi"/>
+          <w:color w:val="000000"/>
+          <w:sz w:val="22"/>
+          <w:szCs w:val="22"/>
+        </w:rPr>
+        <w:t>or</w:t>
+      </w:r>
+      <w:proofErr w:type="spellEnd"/>
+      <w:r>
+        <w:rPr>
+          <w:rFonts w:asciiTheme="minorHAnsi" w:hAnsiTheme="minorHAnsi" w:cstheme="minorHAnsi"/>
+          <w:color w:val="000000"/>
+          <w:sz w:val="22"/>
+          <w:szCs w:val="22"/>
+        </w:rPr>
+        <w:t xml:space="preserve"> </w:t>
+      </w:r>
+      <w:proofErr w:type="spellStart"/>
+      <w:r>
+        <w:rPr>
+          <w:rFonts w:asciiTheme="minorHAnsi" w:hAnsiTheme="minorHAnsi" w:cstheme="minorHAnsi"/>
+          <w:color w:val="000000"/>
+          <w:sz w:val="22"/>
+          <w:szCs w:val="22"/>
+        </w:rPr>
+        <w:t>stochastic</w:t>
+      </w:r>
+      <w:proofErr w:type="spellEnd"/>
+      <w:r>
+        <w:rPr>
+          <w:rFonts w:asciiTheme="minorHAnsi" w:hAnsiTheme="minorHAnsi" w:cstheme="minorHAnsi"/>
+          <w:color w:val="000000"/>
+          <w:sz w:val="22"/>
+          <w:szCs w:val="22"/>
+        </w:rPr>
+        <w:br/>
+        <w:t xml:space="preserve">Bollinger Band </w:t>
+      </w:r>
+      <w:proofErr w:type="spellStart"/>
+      <w:r>
+        <w:rPr>
+          <w:rFonts w:asciiTheme="minorHAnsi" w:hAnsiTheme="minorHAnsi" w:cstheme="minorHAnsi"/>
+          <w:color w:val="000000"/>
+          <w:sz w:val="22"/>
+          <w:szCs w:val="22"/>
+        </w:rPr>
+        <w:t>squeeze</w:t>
+      </w:r>
+      <w:proofErr w:type="spellEnd"/>
+      <w:r>
+        <w:rPr>
+          <w:rFonts w:asciiTheme="minorHAnsi" w:hAnsiTheme="minorHAnsi" w:cstheme="minorHAnsi"/>
+          <w:color w:val="000000"/>
+          <w:sz w:val="22"/>
+          <w:szCs w:val="22"/>
+        </w:rPr>
+        <w:t xml:space="preserve"> </w:t>
+      </w:r>
+      <w:proofErr w:type="spellStart"/>
+      <w:r>
+        <w:rPr>
+          <w:rFonts w:asciiTheme="minorHAnsi" w:hAnsiTheme="minorHAnsi" w:cstheme="minorHAnsi"/>
+          <w:color w:val="000000"/>
+          <w:sz w:val="22"/>
+          <w:szCs w:val="22"/>
+        </w:rPr>
+        <w:t>then</w:t>
+      </w:r>
+      <w:proofErr w:type="spellEnd"/>
+      <w:r>
+        <w:rPr>
+          <w:rFonts w:asciiTheme="minorHAnsi" w:hAnsiTheme="minorHAnsi" w:cstheme="minorHAnsi"/>
+          <w:color w:val="000000"/>
+          <w:sz w:val="22"/>
+          <w:szCs w:val="22"/>
+        </w:rPr>
+        <w:t xml:space="preserve"> </w:t>
+      </w:r>
+      <w:proofErr w:type="spellStart"/>
+      <w:r>
+        <w:rPr>
+          <w:rFonts w:asciiTheme="minorHAnsi" w:hAnsiTheme="minorHAnsi" w:cstheme="minorHAnsi"/>
+          <w:color w:val="000000"/>
+          <w:sz w:val="22"/>
+          <w:szCs w:val="22"/>
+        </w:rPr>
+        <w:t>buy</w:t>
+      </w:r>
+      <w:proofErr w:type="spellEnd"/>
+      <w:r>
+        <w:rPr>
+          <w:rFonts w:asciiTheme="minorHAnsi" w:hAnsiTheme="minorHAnsi" w:cstheme="minorHAnsi"/>
+          <w:color w:val="000000"/>
+          <w:sz w:val="22"/>
+          <w:szCs w:val="22"/>
+        </w:rPr>
+        <w:t>/</w:t>
+      </w:r>
+      <w:proofErr w:type="spellStart"/>
+      <w:r>
+        <w:rPr>
+          <w:rFonts w:asciiTheme="minorHAnsi" w:hAnsiTheme="minorHAnsi" w:cstheme="minorHAnsi"/>
+          <w:color w:val="000000"/>
+          <w:sz w:val="22"/>
+          <w:szCs w:val="22"/>
+        </w:rPr>
+        <w:t>short</w:t>
+      </w:r>
+      <w:proofErr w:type="spellEnd"/>
+      <w:r>
+        <w:rPr>
+          <w:rFonts w:asciiTheme="minorHAnsi" w:hAnsiTheme="minorHAnsi" w:cstheme="minorHAnsi"/>
+          <w:color w:val="000000"/>
+          <w:sz w:val="22"/>
+          <w:szCs w:val="22"/>
+        </w:rPr>
+        <w:t xml:space="preserve"> in </w:t>
+      </w:r>
+      <w:proofErr w:type="spellStart"/>
+      <w:r>
+        <w:rPr>
+          <w:rFonts w:asciiTheme="minorHAnsi" w:hAnsiTheme="minorHAnsi" w:cstheme="minorHAnsi"/>
+          <w:color w:val="000000"/>
+          <w:sz w:val="22"/>
+          <w:szCs w:val="22"/>
+        </w:rPr>
+        <w:t>trend</w:t>
+      </w:r>
+      <w:proofErr w:type="spellEnd"/>
+      <w:r>
+        <w:rPr>
+          <w:rFonts w:asciiTheme="minorHAnsi" w:hAnsiTheme="minorHAnsi" w:cstheme="minorHAnsi"/>
+          <w:color w:val="000000"/>
+          <w:sz w:val="22"/>
+          <w:szCs w:val="22"/>
+        </w:rPr>
+        <w:t xml:space="preserve"> </w:t>
+      </w:r>
+      <w:proofErr w:type="spellStart"/>
+      <w:r>
+        <w:rPr>
+          <w:rFonts w:asciiTheme="minorHAnsi" w:hAnsiTheme="minorHAnsi" w:cstheme="minorHAnsi"/>
+          <w:color w:val="000000"/>
+          <w:sz w:val="22"/>
+          <w:szCs w:val="22"/>
+        </w:rPr>
+        <w:t>direction</w:t>
+      </w:r>
+      <w:proofErr w:type="spellEnd"/>
+      <w:r>
+        <w:rPr>
+          <w:rFonts w:asciiTheme="minorHAnsi" w:hAnsiTheme="minorHAnsi" w:cstheme="minorHAnsi"/>
+          <w:color w:val="000000"/>
+          <w:sz w:val="22"/>
+          <w:szCs w:val="22"/>
+        </w:rPr>
+        <w:t xml:space="preserve">; </w:t>
+      </w:r>
+      <w:proofErr w:type="spellStart"/>
+      <w:r>
+        <w:rPr>
+          <w:rFonts w:asciiTheme="minorHAnsi" w:hAnsiTheme="minorHAnsi" w:cstheme="minorHAnsi"/>
+          <w:color w:val="000000"/>
+          <w:sz w:val="22"/>
+          <w:szCs w:val="22"/>
+        </w:rPr>
+        <w:t>stop</w:t>
+      </w:r>
+      <w:proofErr w:type="spellEnd"/>
+      <w:r>
+        <w:rPr>
+          <w:rFonts w:asciiTheme="minorHAnsi" w:hAnsiTheme="minorHAnsi" w:cstheme="minorHAnsi"/>
+          <w:color w:val="000000"/>
+          <w:sz w:val="22"/>
+          <w:szCs w:val="22"/>
+        </w:rPr>
+        <w:t xml:space="preserve"> </w:t>
+      </w:r>
+      <w:proofErr w:type="spellStart"/>
+      <w:r>
+        <w:rPr>
+          <w:rFonts w:asciiTheme="minorHAnsi" w:hAnsiTheme="minorHAnsi" w:cstheme="minorHAnsi"/>
+          <w:color w:val="000000"/>
+          <w:sz w:val="22"/>
+          <w:szCs w:val="22"/>
+        </w:rPr>
+        <w:t>loss</w:t>
+      </w:r>
+      <w:proofErr w:type="spellEnd"/>
+      <w:r>
+        <w:rPr>
+          <w:rFonts w:asciiTheme="minorHAnsi" w:hAnsiTheme="minorHAnsi" w:cstheme="minorHAnsi"/>
+          <w:color w:val="000000"/>
+          <w:sz w:val="22"/>
+          <w:szCs w:val="22"/>
+        </w:rPr>
+        <w:t xml:space="preserve"> </w:t>
+      </w:r>
+      <w:proofErr w:type="spellStart"/>
+      <w:r>
+        <w:rPr>
+          <w:rFonts w:asciiTheme="minorHAnsi" w:hAnsiTheme="minorHAnsi" w:cstheme="minorHAnsi"/>
+          <w:color w:val="000000"/>
+          <w:sz w:val="22"/>
+          <w:szCs w:val="22"/>
+        </w:rPr>
+        <w:t>beyond</w:t>
+      </w:r>
+      <w:proofErr w:type="spellEnd"/>
+      <w:r>
+        <w:rPr>
+          <w:rFonts w:asciiTheme="minorHAnsi" w:hAnsiTheme="minorHAnsi" w:cstheme="minorHAnsi"/>
+          <w:color w:val="000000"/>
+          <w:sz w:val="22"/>
+          <w:szCs w:val="22"/>
+        </w:rPr>
+        <w:t xml:space="preserve"> </w:t>
+      </w:r>
+      <w:proofErr w:type="spellStart"/>
+      <w:r>
+        <w:rPr>
+          <w:rFonts w:asciiTheme="minorHAnsi" w:hAnsiTheme="minorHAnsi" w:cstheme="minorHAnsi"/>
+          <w:color w:val="000000"/>
+          <w:sz w:val="22"/>
+          <w:szCs w:val="22"/>
+        </w:rPr>
+        <w:t>the</w:t>
+      </w:r>
+      <w:proofErr w:type="spellEnd"/>
+      <w:r>
+        <w:rPr>
+          <w:rFonts w:asciiTheme="minorHAnsi" w:hAnsiTheme="minorHAnsi" w:cstheme="minorHAnsi"/>
+          <w:color w:val="000000"/>
+          <w:sz w:val="22"/>
+          <w:szCs w:val="22"/>
+        </w:rPr>
+        <w:t xml:space="preserve"> </w:t>
+      </w:r>
+      <w:proofErr w:type="spellStart"/>
+      <w:r>
+        <w:rPr>
+          <w:rFonts w:asciiTheme="minorHAnsi" w:hAnsiTheme="minorHAnsi" w:cstheme="minorHAnsi"/>
+          <w:color w:val="000000"/>
+          <w:sz w:val="22"/>
+          <w:szCs w:val="22"/>
+        </w:rPr>
+        <w:t>other</w:t>
+      </w:r>
+      <w:proofErr w:type="spellEnd"/>
+      <w:r>
+        <w:rPr>
+          <w:rFonts w:asciiTheme="minorHAnsi" w:hAnsiTheme="minorHAnsi" w:cstheme="minorHAnsi"/>
+          <w:color w:val="000000"/>
+          <w:sz w:val="22"/>
+          <w:szCs w:val="22"/>
+        </w:rPr>
+        <w:t xml:space="preserve"> band</w:t>
+      </w:r>
+      <w:r>
+        <w:rPr>
+          <w:rFonts w:asciiTheme="minorHAnsi" w:hAnsiTheme="minorHAnsi" w:cstheme="minorHAnsi"/>
+          <w:color w:val="000000"/>
+          <w:sz w:val="22"/>
+          <w:szCs w:val="22"/>
+        </w:rPr>
+        <w:br/>
+      </w:r>
+      <w:proofErr w:type="spellStart"/>
+      <w:r>
+        <w:rPr>
+          <w:rFonts w:asciiTheme="minorHAnsi" w:hAnsiTheme="minorHAnsi" w:cstheme="minorHAnsi"/>
+          <w:color w:val="000000"/>
+          <w:sz w:val="22"/>
+          <w:szCs w:val="22"/>
+        </w:rPr>
+        <w:t>buy</w:t>
+      </w:r>
+      <w:proofErr w:type="spellEnd"/>
+      <w:r>
+        <w:rPr>
+          <w:rFonts w:asciiTheme="minorHAnsi" w:hAnsiTheme="minorHAnsi" w:cstheme="minorHAnsi"/>
+          <w:color w:val="000000"/>
+          <w:sz w:val="22"/>
+          <w:szCs w:val="22"/>
+        </w:rPr>
+        <w:t xml:space="preserve"> </w:t>
+      </w:r>
+      <w:proofErr w:type="spellStart"/>
+      <w:r>
+        <w:rPr>
+          <w:rFonts w:asciiTheme="minorHAnsi" w:hAnsiTheme="minorHAnsi" w:cstheme="minorHAnsi"/>
+          <w:color w:val="000000"/>
+          <w:sz w:val="22"/>
+          <w:szCs w:val="22"/>
+        </w:rPr>
+        <w:t>if</w:t>
+      </w:r>
+      <w:proofErr w:type="spellEnd"/>
+      <w:r>
+        <w:rPr>
+          <w:rFonts w:asciiTheme="minorHAnsi" w:hAnsiTheme="minorHAnsi" w:cstheme="minorHAnsi"/>
+          <w:color w:val="000000"/>
+          <w:sz w:val="22"/>
+          <w:szCs w:val="22"/>
+        </w:rPr>
+        <w:t xml:space="preserve"> </w:t>
+      </w:r>
+      <w:proofErr w:type="spellStart"/>
+      <w:r>
+        <w:rPr>
+          <w:rFonts w:asciiTheme="minorHAnsi" w:hAnsiTheme="minorHAnsi" w:cstheme="minorHAnsi"/>
+          <w:color w:val="000000"/>
+          <w:sz w:val="22"/>
+          <w:szCs w:val="22"/>
+        </w:rPr>
+        <w:t>upward</w:t>
+      </w:r>
+      <w:proofErr w:type="spellEnd"/>
+      <w:r>
+        <w:rPr>
+          <w:rFonts w:asciiTheme="minorHAnsi" w:hAnsiTheme="minorHAnsi" w:cstheme="minorHAnsi"/>
+          <w:color w:val="000000"/>
+          <w:sz w:val="22"/>
+          <w:szCs w:val="22"/>
+        </w:rPr>
+        <w:t xml:space="preserve"> </w:t>
+      </w:r>
+      <w:proofErr w:type="spellStart"/>
+      <w:r>
+        <w:rPr>
+          <w:rFonts w:asciiTheme="minorHAnsi" w:hAnsiTheme="minorHAnsi" w:cstheme="minorHAnsi"/>
+          <w:color w:val="000000"/>
+          <w:sz w:val="22"/>
+          <w:szCs w:val="22"/>
+        </w:rPr>
+        <w:t>trend</w:t>
+      </w:r>
+      <w:proofErr w:type="spellEnd"/>
+      <w:r>
+        <w:rPr>
+          <w:rFonts w:asciiTheme="minorHAnsi" w:hAnsiTheme="minorHAnsi" w:cstheme="minorHAnsi"/>
+          <w:color w:val="000000"/>
+          <w:sz w:val="22"/>
+          <w:szCs w:val="22"/>
+        </w:rPr>
+        <w:t xml:space="preserve"> and </w:t>
+      </w:r>
+      <w:proofErr w:type="spellStart"/>
+      <w:r>
+        <w:rPr>
+          <w:rFonts w:asciiTheme="minorHAnsi" w:hAnsiTheme="minorHAnsi" w:cstheme="minorHAnsi"/>
+          <w:color w:val="000000"/>
+          <w:sz w:val="22"/>
+          <w:szCs w:val="22"/>
+        </w:rPr>
+        <w:t>pullback</w:t>
+      </w:r>
+      <w:proofErr w:type="spellEnd"/>
+      <w:r>
+        <w:rPr>
+          <w:rFonts w:asciiTheme="minorHAnsi" w:hAnsiTheme="minorHAnsi" w:cstheme="minorHAnsi"/>
+          <w:color w:val="000000"/>
+          <w:sz w:val="22"/>
+          <w:szCs w:val="22"/>
+        </w:rPr>
+        <w:t xml:space="preserve"> </w:t>
+      </w:r>
+      <w:proofErr w:type="spellStart"/>
+      <w:r>
+        <w:rPr>
+          <w:rFonts w:asciiTheme="minorHAnsi" w:hAnsiTheme="minorHAnsi" w:cstheme="minorHAnsi"/>
+          <w:color w:val="000000"/>
+          <w:sz w:val="22"/>
+          <w:szCs w:val="22"/>
+        </w:rPr>
+        <w:t>to</w:t>
+      </w:r>
+      <w:proofErr w:type="spellEnd"/>
+      <w:r>
+        <w:rPr>
+          <w:rFonts w:asciiTheme="minorHAnsi" w:hAnsiTheme="minorHAnsi" w:cstheme="minorHAnsi"/>
+          <w:color w:val="000000"/>
+          <w:sz w:val="22"/>
+          <w:szCs w:val="22"/>
+        </w:rPr>
+        <w:t xml:space="preserve"> </w:t>
+      </w:r>
+      <w:proofErr w:type="spellStart"/>
+      <w:r>
+        <w:rPr>
+          <w:rFonts w:asciiTheme="minorHAnsi" w:hAnsiTheme="minorHAnsi" w:cstheme="minorHAnsi"/>
+          <w:color w:val="000000"/>
+          <w:sz w:val="22"/>
+          <w:szCs w:val="22"/>
+        </w:rPr>
+        <w:t>lower</w:t>
+      </w:r>
+      <w:proofErr w:type="spellEnd"/>
+      <w:r>
+        <w:rPr>
+          <w:rFonts w:asciiTheme="minorHAnsi" w:hAnsiTheme="minorHAnsi" w:cstheme="minorHAnsi"/>
+          <w:color w:val="000000"/>
+          <w:sz w:val="22"/>
+          <w:szCs w:val="22"/>
+        </w:rPr>
+        <w:t>/</w:t>
+      </w:r>
+      <w:proofErr w:type="spellStart"/>
+      <w:r>
+        <w:rPr>
+          <w:rFonts w:asciiTheme="minorHAnsi" w:hAnsiTheme="minorHAnsi" w:cstheme="minorHAnsi"/>
+          <w:color w:val="000000"/>
+          <w:sz w:val="22"/>
+          <w:szCs w:val="22"/>
+        </w:rPr>
+        <w:t>middle</w:t>
+      </w:r>
+      <w:proofErr w:type="spellEnd"/>
+      <w:r>
+        <w:rPr>
+          <w:rFonts w:asciiTheme="minorHAnsi" w:hAnsiTheme="minorHAnsi" w:cstheme="minorHAnsi"/>
+          <w:color w:val="000000"/>
+          <w:sz w:val="22"/>
+          <w:szCs w:val="22"/>
+        </w:rPr>
+        <w:t xml:space="preserve"> band and RSI/</w:t>
+      </w:r>
+      <w:proofErr w:type="spellStart"/>
+      <w:r>
+        <w:rPr>
+          <w:rFonts w:asciiTheme="minorHAnsi" w:hAnsiTheme="minorHAnsi" w:cstheme="minorHAnsi"/>
+          <w:color w:val="000000"/>
+          <w:sz w:val="22"/>
+          <w:szCs w:val="22"/>
+        </w:rPr>
+        <w:t>stochastic</w:t>
+      </w:r>
+      <w:proofErr w:type="spellEnd"/>
+      <w:r>
+        <w:rPr>
+          <w:rFonts w:asciiTheme="minorHAnsi" w:hAnsiTheme="minorHAnsi" w:cstheme="minorHAnsi"/>
+          <w:color w:val="000000"/>
+          <w:sz w:val="22"/>
+          <w:szCs w:val="22"/>
+        </w:rPr>
+        <w:t xml:space="preserve"> </w:t>
+      </w:r>
+      <w:proofErr w:type="spellStart"/>
+      <w:r>
+        <w:rPr>
+          <w:rFonts w:asciiTheme="minorHAnsi" w:hAnsiTheme="minorHAnsi" w:cstheme="minorHAnsi"/>
+          <w:color w:val="000000"/>
+          <w:sz w:val="22"/>
+          <w:szCs w:val="22"/>
+        </w:rPr>
+        <w:t>divergence</w:t>
+      </w:r>
+      <w:proofErr w:type="spellEnd"/>
+      <w:r>
+        <w:rPr>
+          <w:rFonts w:asciiTheme="minorHAnsi" w:hAnsiTheme="minorHAnsi" w:cstheme="minorHAnsi"/>
+          <w:color w:val="000000"/>
+          <w:sz w:val="22"/>
+          <w:szCs w:val="22"/>
+        </w:rPr>
+        <w:br/>
+      </w:r>
+      <w:proofErr w:type="spellStart"/>
+      <w:r>
+        <w:rPr>
+          <w:rFonts w:asciiTheme="minorHAnsi" w:hAnsiTheme="minorHAnsi" w:cstheme="minorHAnsi"/>
+          <w:color w:val="000000"/>
+          <w:sz w:val="22"/>
+          <w:szCs w:val="22"/>
+        </w:rPr>
+        <w:t>if</w:t>
+      </w:r>
+      <w:proofErr w:type="spellEnd"/>
+      <w:r>
+        <w:rPr>
+          <w:rFonts w:asciiTheme="minorHAnsi" w:hAnsiTheme="minorHAnsi" w:cstheme="minorHAnsi"/>
+          <w:color w:val="000000"/>
+          <w:sz w:val="22"/>
+          <w:szCs w:val="22"/>
+        </w:rPr>
+        <w:t xml:space="preserve"> double </w:t>
+      </w:r>
+      <w:proofErr w:type="spellStart"/>
+      <w:r>
+        <w:rPr>
+          <w:rFonts w:asciiTheme="minorHAnsi" w:hAnsiTheme="minorHAnsi" w:cstheme="minorHAnsi"/>
+          <w:color w:val="000000"/>
+          <w:sz w:val="22"/>
+          <w:szCs w:val="22"/>
+        </w:rPr>
+        <w:t>bottom</w:t>
+      </w:r>
+      <w:proofErr w:type="spellEnd"/>
+      <w:r>
+        <w:rPr>
+          <w:rFonts w:asciiTheme="minorHAnsi" w:hAnsiTheme="minorHAnsi" w:cstheme="minorHAnsi"/>
+          <w:color w:val="000000"/>
+          <w:sz w:val="22"/>
+          <w:szCs w:val="22"/>
+        </w:rPr>
+        <w:t xml:space="preserve"> and </w:t>
+      </w:r>
+      <w:proofErr w:type="spellStart"/>
+      <w:r>
+        <w:rPr>
+          <w:rFonts w:asciiTheme="minorHAnsi" w:hAnsiTheme="minorHAnsi" w:cstheme="minorHAnsi"/>
+          <w:color w:val="000000"/>
+          <w:sz w:val="22"/>
+          <w:szCs w:val="22"/>
+        </w:rPr>
+        <w:t>the</w:t>
+      </w:r>
+      <w:proofErr w:type="spellEnd"/>
+      <w:r>
+        <w:rPr>
+          <w:rFonts w:asciiTheme="minorHAnsi" w:hAnsiTheme="minorHAnsi" w:cstheme="minorHAnsi"/>
+          <w:color w:val="000000"/>
+          <w:sz w:val="22"/>
+          <w:szCs w:val="22"/>
+        </w:rPr>
+        <w:t xml:space="preserve"> </w:t>
+      </w:r>
+      <w:proofErr w:type="spellStart"/>
+      <w:r>
+        <w:rPr>
+          <w:rFonts w:asciiTheme="minorHAnsi" w:hAnsiTheme="minorHAnsi" w:cstheme="minorHAnsi"/>
+          <w:color w:val="000000"/>
+          <w:sz w:val="22"/>
+          <w:szCs w:val="22"/>
+        </w:rPr>
+        <w:t>second</w:t>
+      </w:r>
+      <w:proofErr w:type="spellEnd"/>
+      <w:r>
+        <w:rPr>
+          <w:rFonts w:asciiTheme="minorHAnsi" w:hAnsiTheme="minorHAnsi" w:cstheme="minorHAnsi"/>
+          <w:color w:val="000000"/>
+          <w:sz w:val="22"/>
+          <w:szCs w:val="22"/>
+        </w:rPr>
+        <w:t xml:space="preserve"> </w:t>
+      </w:r>
+      <w:proofErr w:type="spellStart"/>
+      <w:r>
+        <w:rPr>
+          <w:rFonts w:asciiTheme="minorHAnsi" w:hAnsiTheme="minorHAnsi" w:cstheme="minorHAnsi"/>
+          <w:color w:val="000000"/>
+          <w:sz w:val="22"/>
+          <w:szCs w:val="22"/>
+        </w:rPr>
+        <w:t>bottom</w:t>
+      </w:r>
+      <w:proofErr w:type="spellEnd"/>
+      <w:r>
+        <w:rPr>
+          <w:rFonts w:asciiTheme="minorHAnsi" w:hAnsiTheme="minorHAnsi" w:cstheme="minorHAnsi"/>
+          <w:color w:val="000000"/>
+          <w:sz w:val="22"/>
+          <w:szCs w:val="22"/>
+        </w:rPr>
+        <w:t xml:space="preserve"> </w:t>
+      </w:r>
+      <w:proofErr w:type="spellStart"/>
+      <w:r>
+        <w:rPr>
+          <w:rFonts w:asciiTheme="minorHAnsi" w:hAnsiTheme="minorHAnsi" w:cstheme="minorHAnsi"/>
+          <w:color w:val="000000"/>
+          <w:sz w:val="22"/>
+          <w:szCs w:val="22"/>
+        </w:rPr>
+        <w:t>stays</w:t>
+      </w:r>
+      <w:proofErr w:type="spellEnd"/>
+      <w:r>
+        <w:rPr>
+          <w:rFonts w:asciiTheme="minorHAnsi" w:hAnsiTheme="minorHAnsi" w:cstheme="minorHAnsi"/>
+          <w:color w:val="000000"/>
+          <w:sz w:val="22"/>
+          <w:szCs w:val="22"/>
+        </w:rPr>
+        <w:t xml:space="preserve"> </w:t>
+      </w:r>
+      <w:proofErr w:type="spellStart"/>
+      <w:r>
+        <w:rPr>
+          <w:rFonts w:asciiTheme="minorHAnsi" w:hAnsiTheme="minorHAnsi" w:cstheme="minorHAnsi"/>
+          <w:color w:val="000000"/>
+          <w:sz w:val="22"/>
+          <w:szCs w:val="22"/>
+        </w:rPr>
+        <w:t>inside</w:t>
+      </w:r>
+      <w:proofErr w:type="spellEnd"/>
+      <w:r>
+        <w:rPr>
+          <w:rFonts w:asciiTheme="minorHAnsi" w:hAnsiTheme="minorHAnsi" w:cstheme="minorHAnsi"/>
+          <w:color w:val="000000"/>
+          <w:sz w:val="22"/>
+          <w:szCs w:val="22"/>
+        </w:rPr>
+        <w:t xml:space="preserve"> </w:t>
+      </w:r>
+      <w:proofErr w:type="spellStart"/>
+      <w:r>
+        <w:rPr>
+          <w:rFonts w:asciiTheme="minorHAnsi" w:hAnsiTheme="minorHAnsi" w:cstheme="minorHAnsi"/>
+          <w:color w:val="000000"/>
+          <w:sz w:val="22"/>
+          <w:szCs w:val="22"/>
+        </w:rPr>
+        <w:t>channel</w:t>
+      </w:r>
+      <w:proofErr w:type="spellEnd"/>
+      <w:r>
+        <w:rPr>
+          <w:rFonts w:asciiTheme="minorHAnsi" w:hAnsiTheme="minorHAnsi" w:cstheme="minorHAnsi"/>
+          <w:color w:val="000000"/>
+          <w:sz w:val="22"/>
+          <w:szCs w:val="22"/>
+        </w:rPr>
+        <w:t xml:space="preserve"> -&gt; </w:t>
+      </w:r>
+      <w:proofErr w:type="spellStart"/>
+      <w:r>
+        <w:rPr>
+          <w:rFonts w:asciiTheme="minorHAnsi" w:hAnsiTheme="minorHAnsi" w:cstheme="minorHAnsi"/>
+          <w:color w:val="000000"/>
+          <w:sz w:val="22"/>
+          <w:szCs w:val="22"/>
+        </w:rPr>
+        <w:t>trend</w:t>
+      </w:r>
+      <w:proofErr w:type="spellEnd"/>
+      <w:r>
+        <w:rPr>
+          <w:rFonts w:asciiTheme="minorHAnsi" w:hAnsiTheme="minorHAnsi" w:cstheme="minorHAnsi"/>
+          <w:color w:val="000000"/>
+          <w:sz w:val="22"/>
+          <w:szCs w:val="22"/>
+        </w:rPr>
+        <w:t xml:space="preserve"> </w:t>
+      </w:r>
+      <w:proofErr w:type="spellStart"/>
+      <w:r>
+        <w:rPr>
+          <w:rFonts w:asciiTheme="minorHAnsi" w:hAnsiTheme="minorHAnsi" w:cstheme="minorHAnsi"/>
+          <w:color w:val="000000"/>
+          <w:sz w:val="22"/>
+          <w:szCs w:val="22"/>
+        </w:rPr>
+        <w:t>reversal</w:t>
+      </w:r>
+      <w:proofErr w:type="spellEnd"/>
     </w:p>
     <w:p>
       <w:pPr>
@@ -5229,8 +6119,8 @@
         <w:rPr>
           <w:rFonts w:asciiTheme="minorHAnsi" w:hAnsiTheme="minorHAnsi" w:cstheme="minorHAnsi"/>
           <w:color w:val="000000"/>
-          <w:sz w:val="28"/>
-          <w:szCs w:val="28"/>
+          <w:sz w:val="22"/>
+          <w:szCs w:val="22"/>
         </w:rPr>
       </w:pPr>
       <w:proofErr w:type="spellStart"/>
@@ -5253,6 +6143,2203 @@
         </w:rPr>
         <w:t xml:space="preserve"> Channel</w:t>
       </w:r>
+      <w:r>
+        <w:rPr>
+          <w:rFonts w:asciiTheme="minorHAnsi" w:hAnsiTheme="minorHAnsi" w:cstheme="minorHAnsi"/>
+          <w:color w:val="000000"/>
+          <w:sz w:val="28"/>
+          <w:szCs w:val="28"/>
+        </w:rPr>
+        <w:br/>
+      </w:r>
+      <w:proofErr w:type="spellStart"/>
+      <w:r>
+        <w:rPr>
+          <w:rFonts w:asciiTheme="minorHAnsi" w:hAnsiTheme="minorHAnsi" w:cstheme="minorHAnsi"/>
+          <w:color w:val="000000"/>
+          <w:sz w:val="22"/>
+          <w:szCs w:val="22"/>
+        </w:rPr>
+        <w:t>buy</w:t>
+      </w:r>
+      <w:proofErr w:type="spellEnd"/>
+      <w:r>
+        <w:rPr>
+          <w:rFonts w:asciiTheme="minorHAnsi" w:hAnsiTheme="minorHAnsi" w:cstheme="minorHAnsi"/>
+          <w:color w:val="000000"/>
+          <w:sz w:val="22"/>
+          <w:szCs w:val="22"/>
+        </w:rPr>
+        <w:t xml:space="preserve"> </w:t>
+      </w:r>
+      <w:proofErr w:type="spellStart"/>
+      <w:r>
+        <w:rPr>
+          <w:rFonts w:asciiTheme="minorHAnsi" w:hAnsiTheme="minorHAnsi" w:cstheme="minorHAnsi"/>
+          <w:color w:val="000000"/>
+          <w:sz w:val="22"/>
+          <w:szCs w:val="22"/>
+        </w:rPr>
+        <w:t>if</w:t>
+      </w:r>
+      <w:proofErr w:type="spellEnd"/>
+      <w:r>
+        <w:rPr>
+          <w:rFonts w:asciiTheme="minorHAnsi" w:hAnsiTheme="minorHAnsi" w:cstheme="minorHAnsi"/>
+          <w:color w:val="000000"/>
+          <w:sz w:val="22"/>
+          <w:szCs w:val="22"/>
+        </w:rPr>
+        <w:t xml:space="preserve"> </w:t>
+      </w:r>
+      <w:proofErr w:type="spellStart"/>
+      <w:r>
+        <w:rPr>
+          <w:rFonts w:asciiTheme="minorHAnsi" w:hAnsiTheme="minorHAnsi" w:cstheme="minorHAnsi"/>
+          <w:color w:val="000000"/>
+          <w:sz w:val="22"/>
+          <w:szCs w:val="22"/>
+        </w:rPr>
+        <w:t>close</w:t>
+      </w:r>
+      <w:proofErr w:type="spellEnd"/>
+      <w:r>
+        <w:rPr>
+          <w:rFonts w:asciiTheme="minorHAnsi" w:hAnsiTheme="minorHAnsi" w:cstheme="minorHAnsi"/>
+          <w:color w:val="000000"/>
+          <w:sz w:val="22"/>
+          <w:szCs w:val="22"/>
+        </w:rPr>
+        <w:t xml:space="preserve"> </w:t>
+      </w:r>
+      <w:proofErr w:type="spellStart"/>
+      <w:r>
+        <w:rPr>
+          <w:rFonts w:asciiTheme="minorHAnsi" w:hAnsiTheme="minorHAnsi" w:cstheme="minorHAnsi"/>
+          <w:color w:val="000000"/>
+          <w:sz w:val="22"/>
+          <w:szCs w:val="22"/>
+        </w:rPr>
+        <w:t>below</w:t>
+      </w:r>
+      <w:proofErr w:type="spellEnd"/>
+      <w:r>
+        <w:rPr>
+          <w:rFonts w:asciiTheme="minorHAnsi" w:hAnsiTheme="minorHAnsi" w:cstheme="minorHAnsi"/>
+          <w:color w:val="000000"/>
+          <w:sz w:val="22"/>
+          <w:szCs w:val="22"/>
+        </w:rPr>
+        <w:t xml:space="preserve"> </w:t>
+      </w:r>
+      <w:proofErr w:type="spellStart"/>
+      <w:r>
+        <w:rPr>
+          <w:rFonts w:asciiTheme="minorHAnsi" w:hAnsiTheme="minorHAnsi" w:cstheme="minorHAnsi"/>
+          <w:color w:val="000000"/>
+          <w:sz w:val="22"/>
+          <w:szCs w:val="22"/>
+        </w:rPr>
+        <w:t>lower</w:t>
+      </w:r>
+      <w:proofErr w:type="spellEnd"/>
+      <w:r>
+        <w:rPr>
+          <w:rFonts w:asciiTheme="minorHAnsi" w:hAnsiTheme="minorHAnsi" w:cstheme="minorHAnsi"/>
+          <w:color w:val="000000"/>
+          <w:sz w:val="22"/>
+          <w:szCs w:val="22"/>
+        </w:rPr>
+        <w:t xml:space="preserve"> band</w:t>
+      </w:r>
+      <w:r>
+        <w:rPr>
+          <w:rFonts w:asciiTheme="minorHAnsi" w:hAnsiTheme="minorHAnsi" w:cstheme="minorHAnsi"/>
+          <w:color w:val="000000"/>
+          <w:sz w:val="22"/>
+          <w:szCs w:val="22"/>
+        </w:rPr>
+        <w:br/>
+      </w:r>
+      <w:proofErr w:type="spellStart"/>
+      <w:r>
+        <w:rPr>
+          <w:rFonts w:asciiTheme="minorHAnsi" w:hAnsiTheme="minorHAnsi" w:cstheme="minorHAnsi"/>
+          <w:color w:val="000000"/>
+          <w:sz w:val="22"/>
+          <w:szCs w:val="22"/>
+        </w:rPr>
+        <w:t>buy</w:t>
+      </w:r>
+      <w:proofErr w:type="spellEnd"/>
+      <w:r>
+        <w:rPr>
+          <w:rFonts w:asciiTheme="minorHAnsi" w:hAnsiTheme="minorHAnsi" w:cstheme="minorHAnsi"/>
+          <w:color w:val="000000"/>
+          <w:sz w:val="22"/>
+          <w:szCs w:val="22"/>
+        </w:rPr>
+        <w:t xml:space="preserve"> </w:t>
+      </w:r>
+      <w:proofErr w:type="spellStart"/>
+      <w:r>
+        <w:rPr>
+          <w:rFonts w:asciiTheme="minorHAnsi" w:hAnsiTheme="minorHAnsi" w:cstheme="minorHAnsi"/>
+          <w:color w:val="000000"/>
+          <w:sz w:val="22"/>
+          <w:szCs w:val="22"/>
+        </w:rPr>
+        <w:t>if</w:t>
+      </w:r>
+      <w:proofErr w:type="spellEnd"/>
+      <w:r>
+        <w:rPr>
+          <w:rFonts w:asciiTheme="minorHAnsi" w:hAnsiTheme="minorHAnsi" w:cstheme="minorHAnsi"/>
+          <w:color w:val="000000"/>
+          <w:sz w:val="22"/>
+          <w:szCs w:val="22"/>
+        </w:rPr>
+        <w:t xml:space="preserve"> </w:t>
+      </w:r>
+      <w:proofErr w:type="spellStart"/>
+      <w:r>
+        <w:rPr>
+          <w:rFonts w:asciiTheme="minorHAnsi" w:hAnsiTheme="minorHAnsi" w:cstheme="minorHAnsi"/>
+          <w:color w:val="000000"/>
+          <w:sz w:val="22"/>
+          <w:szCs w:val="22"/>
+        </w:rPr>
+        <w:t>price</w:t>
+      </w:r>
+      <w:proofErr w:type="spellEnd"/>
+      <w:r>
+        <w:rPr>
+          <w:rFonts w:asciiTheme="minorHAnsi" w:hAnsiTheme="minorHAnsi" w:cstheme="minorHAnsi"/>
+          <w:color w:val="000000"/>
+          <w:sz w:val="22"/>
+          <w:szCs w:val="22"/>
+        </w:rPr>
+        <w:t xml:space="preserve"> </w:t>
+      </w:r>
+      <w:proofErr w:type="spellStart"/>
+      <w:r>
+        <w:rPr>
+          <w:rFonts w:asciiTheme="minorHAnsi" w:hAnsiTheme="minorHAnsi" w:cstheme="minorHAnsi"/>
+          <w:color w:val="000000"/>
+          <w:sz w:val="22"/>
+          <w:szCs w:val="22"/>
+        </w:rPr>
+        <w:t>below</w:t>
+      </w:r>
+      <w:proofErr w:type="spellEnd"/>
+      <w:r>
+        <w:rPr>
+          <w:rFonts w:asciiTheme="minorHAnsi" w:hAnsiTheme="minorHAnsi" w:cstheme="minorHAnsi"/>
+          <w:color w:val="000000"/>
+          <w:sz w:val="22"/>
+          <w:szCs w:val="22"/>
+        </w:rPr>
+        <w:t xml:space="preserve"> </w:t>
+      </w:r>
+      <w:proofErr w:type="spellStart"/>
+      <w:r>
+        <w:rPr>
+          <w:rFonts w:asciiTheme="minorHAnsi" w:hAnsiTheme="minorHAnsi" w:cstheme="minorHAnsi"/>
+          <w:color w:val="000000"/>
+          <w:sz w:val="22"/>
+          <w:szCs w:val="22"/>
+        </w:rPr>
+        <w:t>lower</w:t>
+      </w:r>
+      <w:proofErr w:type="spellEnd"/>
+      <w:r>
+        <w:rPr>
+          <w:rFonts w:asciiTheme="minorHAnsi" w:hAnsiTheme="minorHAnsi" w:cstheme="minorHAnsi"/>
+          <w:color w:val="000000"/>
+          <w:sz w:val="22"/>
+          <w:szCs w:val="22"/>
+        </w:rPr>
+        <w:t xml:space="preserve"> band and </w:t>
+      </w:r>
+      <w:proofErr w:type="spellStart"/>
+      <w:r>
+        <w:rPr>
+          <w:rFonts w:asciiTheme="minorHAnsi" w:hAnsiTheme="minorHAnsi" w:cstheme="minorHAnsi"/>
+          <w:color w:val="000000"/>
+          <w:sz w:val="22"/>
+          <w:szCs w:val="22"/>
+        </w:rPr>
+        <w:t>price</w:t>
+      </w:r>
+      <w:proofErr w:type="spellEnd"/>
+      <w:r>
+        <w:rPr>
+          <w:rFonts w:asciiTheme="minorHAnsi" w:hAnsiTheme="minorHAnsi" w:cstheme="minorHAnsi"/>
+          <w:color w:val="000000"/>
+          <w:sz w:val="22"/>
+          <w:szCs w:val="22"/>
+        </w:rPr>
+        <w:t xml:space="preserve"> </w:t>
+      </w:r>
+      <w:proofErr w:type="spellStart"/>
+      <w:r>
+        <w:rPr>
+          <w:rFonts w:asciiTheme="minorHAnsi" w:hAnsiTheme="minorHAnsi" w:cstheme="minorHAnsi"/>
+          <w:color w:val="000000"/>
+          <w:sz w:val="22"/>
+          <w:szCs w:val="22"/>
+        </w:rPr>
+        <w:t>rises</w:t>
+      </w:r>
+      <w:proofErr w:type="spellEnd"/>
+      <w:r>
+        <w:rPr>
+          <w:rFonts w:asciiTheme="minorHAnsi" w:hAnsiTheme="minorHAnsi" w:cstheme="minorHAnsi"/>
+          <w:color w:val="000000"/>
+          <w:sz w:val="22"/>
+          <w:szCs w:val="22"/>
+        </w:rPr>
+        <w:t xml:space="preserve"> </w:t>
+      </w:r>
+      <w:proofErr w:type="spellStart"/>
+      <w:r>
+        <w:rPr>
+          <w:rFonts w:asciiTheme="minorHAnsi" w:hAnsiTheme="minorHAnsi" w:cstheme="minorHAnsi"/>
+          <w:color w:val="000000"/>
+          <w:sz w:val="22"/>
+          <w:szCs w:val="22"/>
+        </w:rPr>
+        <w:t>towards</w:t>
+      </w:r>
+      <w:proofErr w:type="spellEnd"/>
+      <w:r>
+        <w:rPr>
+          <w:rFonts w:asciiTheme="minorHAnsi" w:hAnsiTheme="minorHAnsi" w:cstheme="minorHAnsi"/>
+          <w:color w:val="000000"/>
+          <w:sz w:val="22"/>
+          <w:szCs w:val="22"/>
+        </w:rPr>
+        <w:t xml:space="preserve"> </w:t>
+      </w:r>
+      <w:proofErr w:type="spellStart"/>
+      <w:r>
+        <w:rPr>
+          <w:rFonts w:asciiTheme="minorHAnsi" w:hAnsiTheme="minorHAnsi" w:cstheme="minorHAnsi"/>
+          <w:color w:val="000000"/>
+          <w:sz w:val="22"/>
+          <w:szCs w:val="22"/>
+        </w:rPr>
+        <w:t>lower</w:t>
+      </w:r>
+      <w:proofErr w:type="spellEnd"/>
+      <w:r>
+        <w:rPr>
+          <w:rFonts w:asciiTheme="minorHAnsi" w:hAnsiTheme="minorHAnsi" w:cstheme="minorHAnsi"/>
+          <w:color w:val="000000"/>
+          <w:sz w:val="22"/>
+          <w:szCs w:val="22"/>
+        </w:rPr>
+        <w:t xml:space="preserve"> band</w:t>
+      </w:r>
+      <w:r>
+        <w:rPr>
+          <w:rFonts w:asciiTheme="minorHAnsi" w:hAnsiTheme="minorHAnsi" w:cstheme="minorHAnsi"/>
+          <w:color w:val="000000"/>
+          <w:sz w:val="22"/>
+          <w:szCs w:val="22"/>
+        </w:rPr>
+        <w:br/>
+      </w:r>
+      <w:r>
+        <w:rPr>
+          <w:rFonts w:asciiTheme="minorHAnsi" w:hAnsiTheme="minorHAnsi" w:cstheme="minorHAnsi"/>
+          <w:color w:val="000000"/>
+          <w:sz w:val="22"/>
+          <w:szCs w:val="22"/>
+        </w:rPr>
+        <w:br/>
+      </w:r>
+      <w:r>
+        <w:rPr>
+          <w:rFonts w:asciiTheme="minorHAnsi" w:hAnsiTheme="minorHAnsi" w:cstheme="minorHAnsi"/>
+          <w:color w:val="000000"/>
+          <w:sz w:val="22"/>
+          <w:szCs w:val="22"/>
+        </w:rPr>
+        <w:t>https://www.fxtradingrevolution.com/strategies/the-bb-momentum-keltner-channel-trading-strategy</w:t>
+      </w:r>
+      <w:r>
+        <w:rPr>
+          <w:rFonts w:asciiTheme="minorHAnsi" w:hAnsiTheme="minorHAnsi" w:cstheme="minorHAnsi"/>
+          <w:color w:val="000000"/>
+          <w:sz w:val="22"/>
+          <w:szCs w:val="22"/>
+        </w:rPr>
+        <w:br/>
+        <w:t xml:space="preserve">1. </w:t>
+      </w:r>
+      <w:r>
+        <w:rPr>
+          <w:rFonts w:asciiTheme="minorHAnsi" w:hAnsiTheme="minorHAnsi" w:cstheme="minorHAnsi"/>
+          <w:color w:val="000000"/>
+          <w:sz w:val="22"/>
+          <w:szCs w:val="22"/>
+        </w:rPr>
+        <w:t xml:space="preserve">The </w:t>
+      </w:r>
+      <w:proofErr w:type="spellStart"/>
+      <w:r>
+        <w:rPr>
+          <w:rFonts w:asciiTheme="minorHAnsi" w:hAnsiTheme="minorHAnsi" w:cstheme="minorHAnsi"/>
+          <w:color w:val="000000"/>
+          <w:sz w:val="22"/>
+          <w:szCs w:val="22"/>
+        </w:rPr>
+        <w:t>upper</w:t>
+      </w:r>
+      <w:proofErr w:type="spellEnd"/>
+      <w:r>
+        <w:rPr>
+          <w:rFonts w:asciiTheme="minorHAnsi" w:hAnsiTheme="minorHAnsi" w:cstheme="minorHAnsi"/>
+          <w:color w:val="000000"/>
+          <w:sz w:val="22"/>
+          <w:szCs w:val="22"/>
+        </w:rPr>
+        <w:t xml:space="preserve"> and </w:t>
+      </w:r>
+      <w:proofErr w:type="spellStart"/>
+      <w:r>
+        <w:rPr>
+          <w:rFonts w:asciiTheme="minorHAnsi" w:hAnsiTheme="minorHAnsi" w:cstheme="minorHAnsi"/>
+          <w:color w:val="000000"/>
+          <w:sz w:val="22"/>
+          <w:szCs w:val="22"/>
+        </w:rPr>
+        <w:t>lower</w:t>
+      </w:r>
+      <w:proofErr w:type="spellEnd"/>
+      <w:r>
+        <w:rPr>
+          <w:rFonts w:asciiTheme="minorHAnsi" w:hAnsiTheme="minorHAnsi" w:cstheme="minorHAnsi"/>
+          <w:color w:val="000000"/>
+          <w:sz w:val="22"/>
+          <w:szCs w:val="22"/>
+        </w:rPr>
+        <w:t xml:space="preserve"> </w:t>
+      </w:r>
+      <w:proofErr w:type="spellStart"/>
+      <w:r>
+        <w:rPr>
+          <w:rFonts w:asciiTheme="minorHAnsi" w:hAnsiTheme="minorHAnsi" w:cstheme="minorHAnsi"/>
+          <w:color w:val="000000"/>
+          <w:sz w:val="22"/>
+          <w:szCs w:val="22"/>
+        </w:rPr>
+        <w:t>borders</w:t>
+      </w:r>
+      <w:proofErr w:type="spellEnd"/>
+      <w:r>
+        <w:rPr>
+          <w:rFonts w:asciiTheme="minorHAnsi" w:hAnsiTheme="minorHAnsi" w:cstheme="minorHAnsi"/>
+          <w:color w:val="000000"/>
+          <w:sz w:val="22"/>
+          <w:szCs w:val="22"/>
+        </w:rPr>
+        <w:t xml:space="preserve"> </w:t>
+      </w:r>
+      <w:proofErr w:type="spellStart"/>
+      <w:r>
+        <w:rPr>
+          <w:rFonts w:asciiTheme="minorHAnsi" w:hAnsiTheme="minorHAnsi" w:cstheme="minorHAnsi"/>
+          <w:color w:val="000000"/>
+          <w:sz w:val="22"/>
+          <w:szCs w:val="22"/>
+        </w:rPr>
+        <w:t>of</w:t>
+      </w:r>
+      <w:proofErr w:type="spellEnd"/>
+      <w:r>
+        <w:rPr>
+          <w:rFonts w:asciiTheme="minorHAnsi" w:hAnsiTheme="minorHAnsi" w:cstheme="minorHAnsi"/>
+          <w:color w:val="000000"/>
+          <w:sz w:val="22"/>
+          <w:szCs w:val="22"/>
+        </w:rPr>
+        <w:t xml:space="preserve"> </w:t>
+      </w:r>
+      <w:proofErr w:type="spellStart"/>
+      <w:r>
+        <w:rPr>
+          <w:rFonts w:asciiTheme="minorHAnsi" w:hAnsiTheme="minorHAnsi" w:cstheme="minorHAnsi"/>
+          <w:color w:val="000000"/>
+          <w:sz w:val="22"/>
+          <w:szCs w:val="22"/>
+        </w:rPr>
+        <w:t>the</w:t>
+      </w:r>
+      <w:proofErr w:type="spellEnd"/>
+      <w:r>
+        <w:rPr>
+          <w:rFonts w:asciiTheme="minorHAnsi" w:hAnsiTheme="minorHAnsi" w:cstheme="minorHAnsi"/>
+          <w:color w:val="000000"/>
+          <w:sz w:val="22"/>
+          <w:szCs w:val="22"/>
+        </w:rPr>
+        <w:t xml:space="preserve"> Bollinger Bands </w:t>
+      </w:r>
+      <w:proofErr w:type="spellStart"/>
+      <w:r>
+        <w:rPr>
+          <w:rFonts w:asciiTheme="minorHAnsi" w:hAnsiTheme="minorHAnsi" w:cstheme="minorHAnsi"/>
+          <w:color w:val="000000"/>
+          <w:sz w:val="22"/>
+          <w:szCs w:val="22"/>
+        </w:rPr>
+        <w:t>indicator</w:t>
+      </w:r>
+      <w:proofErr w:type="spellEnd"/>
+      <w:r>
+        <w:rPr>
+          <w:rFonts w:asciiTheme="minorHAnsi" w:hAnsiTheme="minorHAnsi" w:cstheme="minorHAnsi"/>
+          <w:color w:val="000000"/>
+          <w:sz w:val="22"/>
+          <w:szCs w:val="22"/>
+        </w:rPr>
+        <w:t xml:space="preserve"> </w:t>
+      </w:r>
+      <w:proofErr w:type="spellStart"/>
+      <w:r>
+        <w:rPr>
+          <w:rFonts w:asciiTheme="minorHAnsi" w:hAnsiTheme="minorHAnsi" w:cstheme="minorHAnsi"/>
+          <w:color w:val="000000"/>
+          <w:sz w:val="22"/>
+          <w:szCs w:val="22"/>
+        </w:rPr>
+        <w:t>should</w:t>
+      </w:r>
+      <w:proofErr w:type="spellEnd"/>
+      <w:r>
+        <w:rPr>
+          <w:rFonts w:asciiTheme="minorHAnsi" w:hAnsiTheme="minorHAnsi" w:cstheme="minorHAnsi"/>
+          <w:color w:val="000000"/>
+          <w:sz w:val="22"/>
+          <w:szCs w:val="22"/>
+        </w:rPr>
+        <w:t xml:space="preserve"> </w:t>
+      </w:r>
+      <w:proofErr w:type="spellStart"/>
+      <w:r>
+        <w:rPr>
+          <w:rFonts w:asciiTheme="minorHAnsi" w:hAnsiTheme="minorHAnsi" w:cstheme="minorHAnsi"/>
+          <w:color w:val="000000"/>
+          <w:sz w:val="22"/>
+          <w:szCs w:val="22"/>
+        </w:rPr>
+        <w:t>cross</w:t>
+      </w:r>
+      <w:proofErr w:type="spellEnd"/>
+      <w:r>
+        <w:rPr>
+          <w:rFonts w:asciiTheme="minorHAnsi" w:hAnsiTheme="minorHAnsi" w:cstheme="minorHAnsi"/>
+          <w:color w:val="000000"/>
+          <w:sz w:val="22"/>
+          <w:szCs w:val="22"/>
+        </w:rPr>
+        <w:t xml:space="preserve"> </w:t>
+      </w:r>
+      <w:proofErr w:type="spellStart"/>
+      <w:r>
+        <w:rPr>
+          <w:rFonts w:asciiTheme="minorHAnsi" w:hAnsiTheme="minorHAnsi" w:cstheme="minorHAnsi"/>
+          <w:color w:val="000000"/>
+          <w:sz w:val="22"/>
+          <w:szCs w:val="22"/>
+        </w:rPr>
+        <w:t>with</w:t>
+      </w:r>
+      <w:proofErr w:type="spellEnd"/>
+      <w:r>
+        <w:rPr>
+          <w:rFonts w:asciiTheme="minorHAnsi" w:hAnsiTheme="minorHAnsi" w:cstheme="minorHAnsi"/>
+          <w:color w:val="000000"/>
+          <w:sz w:val="22"/>
+          <w:szCs w:val="22"/>
+        </w:rPr>
+        <w:t xml:space="preserve"> </w:t>
+      </w:r>
+      <w:proofErr w:type="spellStart"/>
+      <w:r>
+        <w:rPr>
+          <w:rFonts w:asciiTheme="minorHAnsi" w:hAnsiTheme="minorHAnsi" w:cstheme="minorHAnsi"/>
+          <w:color w:val="000000"/>
+          <w:sz w:val="22"/>
+          <w:szCs w:val="22"/>
+        </w:rPr>
+        <w:t>the</w:t>
+      </w:r>
+      <w:proofErr w:type="spellEnd"/>
+      <w:r>
+        <w:rPr>
+          <w:rFonts w:asciiTheme="minorHAnsi" w:hAnsiTheme="minorHAnsi" w:cstheme="minorHAnsi"/>
+          <w:color w:val="000000"/>
+          <w:sz w:val="22"/>
+          <w:szCs w:val="22"/>
+        </w:rPr>
+        <w:t xml:space="preserve"> </w:t>
+      </w:r>
+      <w:proofErr w:type="spellStart"/>
+      <w:r>
+        <w:rPr>
+          <w:rFonts w:asciiTheme="minorHAnsi" w:hAnsiTheme="minorHAnsi" w:cstheme="minorHAnsi"/>
+          <w:color w:val="000000"/>
+          <w:sz w:val="22"/>
+          <w:szCs w:val="22"/>
+        </w:rPr>
+        <w:t>Keltner</w:t>
+      </w:r>
+      <w:proofErr w:type="spellEnd"/>
+      <w:r>
+        <w:rPr>
+          <w:rFonts w:asciiTheme="minorHAnsi" w:hAnsiTheme="minorHAnsi" w:cstheme="minorHAnsi"/>
+          <w:color w:val="000000"/>
+          <w:sz w:val="22"/>
+          <w:szCs w:val="22"/>
+        </w:rPr>
+        <w:t xml:space="preserve"> Channel </w:t>
+      </w:r>
+      <w:proofErr w:type="spellStart"/>
+      <w:r>
+        <w:rPr>
+          <w:rFonts w:asciiTheme="minorHAnsi" w:hAnsiTheme="minorHAnsi" w:cstheme="minorHAnsi"/>
+          <w:color w:val="000000"/>
+          <w:sz w:val="22"/>
+          <w:szCs w:val="22"/>
+        </w:rPr>
+        <w:t>borders</w:t>
+      </w:r>
+      <w:proofErr w:type="spellEnd"/>
+      <w:r>
+        <w:rPr>
+          <w:rFonts w:asciiTheme="minorHAnsi" w:hAnsiTheme="minorHAnsi" w:cstheme="minorHAnsi"/>
+          <w:color w:val="000000"/>
+          <w:sz w:val="22"/>
+          <w:szCs w:val="22"/>
+        </w:rPr>
+        <w:t xml:space="preserve">, and </w:t>
+      </w:r>
+      <w:proofErr w:type="spellStart"/>
+      <w:r>
+        <w:rPr>
+          <w:rFonts w:asciiTheme="minorHAnsi" w:hAnsiTheme="minorHAnsi" w:cstheme="minorHAnsi"/>
+          <w:color w:val="000000"/>
+          <w:sz w:val="22"/>
+          <w:szCs w:val="22"/>
+        </w:rPr>
+        <w:t>then</w:t>
+      </w:r>
+      <w:proofErr w:type="spellEnd"/>
+      <w:r>
+        <w:rPr>
+          <w:rFonts w:asciiTheme="minorHAnsi" w:hAnsiTheme="minorHAnsi" w:cstheme="minorHAnsi"/>
+          <w:color w:val="000000"/>
+          <w:sz w:val="22"/>
+          <w:szCs w:val="22"/>
+        </w:rPr>
+        <w:t xml:space="preserve"> </w:t>
+      </w:r>
+      <w:proofErr w:type="spellStart"/>
+      <w:r>
+        <w:rPr>
+          <w:rFonts w:asciiTheme="minorHAnsi" w:hAnsiTheme="minorHAnsi" w:cstheme="minorHAnsi"/>
+          <w:color w:val="000000"/>
+          <w:sz w:val="22"/>
+          <w:szCs w:val="22"/>
+        </w:rPr>
+        <w:t>Keltner</w:t>
+      </w:r>
+      <w:proofErr w:type="spellEnd"/>
+      <w:r>
+        <w:rPr>
+          <w:rFonts w:asciiTheme="minorHAnsi" w:hAnsiTheme="minorHAnsi" w:cstheme="minorHAnsi"/>
+          <w:color w:val="000000"/>
+          <w:sz w:val="22"/>
+          <w:szCs w:val="22"/>
+        </w:rPr>
+        <w:t xml:space="preserve"> Channel </w:t>
+      </w:r>
+      <w:proofErr w:type="spellStart"/>
+      <w:r>
+        <w:rPr>
+          <w:rFonts w:asciiTheme="minorHAnsi" w:hAnsiTheme="minorHAnsi" w:cstheme="minorHAnsi"/>
+          <w:color w:val="000000"/>
+          <w:sz w:val="22"/>
+          <w:szCs w:val="22"/>
+        </w:rPr>
+        <w:t>should</w:t>
+      </w:r>
+      <w:proofErr w:type="spellEnd"/>
+      <w:r>
+        <w:rPr>
+          <w:rFonts w:asciiTheme="minorHAnsi" w:hAnsiTheme="minorHAnsi" w:cstheme="minorHAnsi"/>
+          <w:color w:val="000000"/>
+          <w:sz w:val="22"/>
+          <w:szCs w:val="22"/>
+        </w:rPr>
+        <w:t xml:space="preserve"> </w:t>
+      </w:r>
+      <w:proofErr w:type="spellStart"/>
+      <w:r>
+        <w:rPr>
+          <w:rFonts w:asciiTheme="minorHAnsi" w:hAnsiTheme="minorHAnsi" w:cstheme="minorHAnsi"/>
+          <w:color w:val="000000"/>
+          <w:sz w:val="22"/>
+          <w:szCs w:val="22"/>
+        </w:rPr>
+        <w:t>be</w:t>
+      </w:r>
+      <w:proofErr w:type="spellEnd"/>
+      <w:r>
+        <w:rPr>
+          <w:rFonts w:asciiTheme="minorHAnsi" w:hAnsiTheme="minorHAnsi" w:cstheme="minorHAnsi"/>
+          <w:color w:val="000000"/>
+          <w:sz w:val="22"/>
+          <w:szCs w:val="22"/>
+        </w:rPr>
+        <w:t xml:space="preserve"> </w:t>
+      </w:r>
+      <w:proofErr w:type="spellStart"/>
+      <w:r>
+        <w:rPr>
+          <w:rFonts w:asciiTheme="minorHAnsi" w:hAnsiTheme="minorHAnsi" w:cstheme="minorHAnsi"/>
+          <w:color w:val="000000"/>
+          <w:sz w:val="22"/>
+          <w:szCs w:val="22"/>
+        </w:rPr>
+        <w:t>inside</w:t>
+      </w:r>
+      <w:proofErr w:type="spellEnd"/>
+      <w:r>
+        <w:rPr>
+          <w:rFonts w:asciiTheme="minorHAnsi" w:hAnsiTheme="minorHAnsi" w:cstheme="minorHAnsi"/>
+          <w:color w:val="000000"/>
+          <w:sz w:val="22"/>
+          <w:szCs w:val="22"/>
+        </w:rPr>
+        <w:t xml:space="preserve"> </w:t>
+      </w:r>
+      <w:proofErr w:type="spellStart"/>
+      <w:r>
+        <w:rPr>
+          <w:rFonts w:asciiTheme="minorHAnsi" w:hAnsiTheme="minorHAnsi" w:cstheme="minorHAnsi"/>
+          <w:color w:val="000000"/>
+          <w:sz w:val="22"/>
+          <w:szCs w:val="22"/>
+        </w:rPr>
+        <w:t>the</w:t>
+      </w:r>
+      <w:proofErr w:type="spellEnd"/>
+      <w:r>
+        <w:rPr>
+          <w:rFonts w:asciiTheme="minorHAnsi" w:hAnsiTheme="minorHAnsi" w:cstheme="minorHAnsi"/>
+          <w:color w:val="000000"/>
+          <w:sz w:val="22"/>
+          <w:szCs w:val="22"/>
+        </w:rPr>
+        <w:t xml:space="preserve"> Bollinger Bands </w:t>
+      </w:r>
+      <w:proofErr w:type="spellStart"/>
+      <w:r>
+        <w:rPr>
+          <w:rFonts w:asciiTheme="minorHAnsi" w:hAnsiTheme="minorHAnsi" w:cstheme="minorHAnsi"/>
+          <w:color w:val="000000"/>
+          <w:sz w:val="22"/>
+          <w:szCs w:val="22"/>
+        </w:rPr>
+        <w:t>channel</w:t>
+      </w:r>
+      <w:proofErr w:type="spellEnd"/>
+      <w:r>
+        <w:rPr>
+          <w:rFonts w:asciiTheme="minorHAnsi" w:hAnsiTheme="minorHAnsi" w:cstheme="minorHAnsi"/>
+          <w:color w:val="000000"/>
+          <w:sz w:val="22"/>
+          <w:szCs w:val="22"/>
+        </w:rPr>
+        <w:t xml:space="preserve"> and </w:t>
+      </w:r>
+      <w:proofErr w:type="spellStart"/>
+      <w:r>
+        <w:rPr>
+          <w:rFonts w:asciiTheme="minorHAnsi" w:hAnsiTheme="minorHAnsi" w:cstheme="minorHAnsi"/>
+          <w:color w:val="000000"/>
+          <w:sz w:val="22"/>
+          <w:szCs w:val="22"/>
+        </w:rPr>
+        <w:t>move</w:t>
+      </w:r>
+      <w:proofErr w:type="spellEnd"/>
+      <w:r>
+        <w:rPr>
+          <w:rFonts w:asciiTheme="minorHAnsi" w:hAnsiTheme="minorHAnsi" w:cstheme="minorHAnsi"/>
+          <w:color w:val="000000"/>
+          <w:sz w:val="22"/>
+          <w:szCs w:val="22"/>
+        </w:rPr>
+        <w:t xml:space="preserve"> </w:t>
+      </w:r>
+      <w:proofErr w:type="spellStart"/>
+      <w:r>
+        <w:rPr>
+          <w:rFonts w:asciiTheme="minorHAnsi" w:hAnsiTheme="minorHAnsi" w:cstheme="minorHAnsi"/>
+          <w:color w:val="000000"/>
+          <w:sz w:val="22"/>
+          <w:szCs w:val="22"/>
+        </w:rPr>
+        <w:t>up</w:t>
+      </w:r>
+      <w:proofErr w:type="spellEnd"/>
+      <w:r>
+        <w:rPr>
+          <w:rFonts w:asciiTheme="minorHAnsi" w:hAnsiTheme="minorHAnsi" w:cstheme="minorHAnsi"/>
+          <w:color w:val="000000"/>
+          <w:sz w:val="22"/>
+          <w:szCs w:val="22"/>
+        </w:rPr>
+        <w:t>.</w:t>
+      </w:r>
+      <w:r>
+        <w:rPr>
+          <w:rFonts w:asciiTheme="minorHAnsi" w:hAnsiTheme="minorHAnsi" w:cstheme="minorHAnsi"/>
+          <w:color w:val="000000"/>
+          <w:sz w:val="22"/>
+          <w:szCs w:val="22"/>
+        </w:rPr>
+        <w:br/>
+        <w:t xml:space="preserve">2. </w:t>
+      </w:r>
+      <w:r>
+        <w:rPr>
+          <w:rFonts w:asciiTheme="minorHAnsi" w:hAnsiTheme="minorHAnsi" w:cstheme="minorHAnsi"/>
+          <w:color w:val="000000"/>
+          <w:sz w:val="22"/>
+          <w:szCs w:val="22"/>
+        </w:rPr>
+        <w:t xml:space="preserve">The </w:t>
+      </w:r>
+      <w:proofErr w:type="spellStart"/>
+      <w:r>
+        <w:rPr>
+          <w:rFonts w:asciiTheme="minorHAnsi" w:hAnsiTheme="minorHAnsi" w:cstheme="minorHAnsi"/>
+          <w:color w:val="000000"/>
+          <w:sz w:val="22"/>
+          <w:szCs w:val="22"/>
+        </w:rPr>
+        <w:t>signal</w:t>
+      </w:r>
+      <w:proofErr w:type="spellEnd"/>
+      <w:r>
+        <w:rPr>
+          <w:rFonts w:asciiTheme="minorHAnsi" w:hAnsiTheme="minorHAnsi" w:cstheme="minorHAnsi"/>
+          <w:color w:val="000000"/>
+          <w:sz w:val="22"/>
+          <w:szCs w:val="22"/>
+        </w:rPr>
+        <w:t xml:space="preserve"> </w:t>
+      </w:r>
+      <w:proofErr w:type="spellStart"/>
+      <w:r>
+        <w:rPr>
+          <w:rFonts w:asciiTheme="minorHAnsi" w:hAnsiTheme="minorHAnsi" w:cstheme="minorHAnsi"/>
+          <w:color w:val="000000"/>
+          <w:sz w:val="22"/>
+          <w:szCs w:val="22"/>
+        </w:rPr>
+        <w:t>candle</w:t>
+      </w:r>
+      <w:proofErr w:type="spellEnd"/>
+      <w:r>
+        <w:rPr>
+          <w:rFonts w:asciiTheme="minorHAnsi" w:hAnsiTheme="minorHAnsi" w:cstheme="minorHAnsi"/>
+          <w:color w:val="000000"/>
+          <w:sz w:val="22"/>
+          <w:szCs w:val="22"/>
+        </w:rPr>
+        <w:t xml:space="preserve"> </w:t>
+      </w:r>
+      <w:proofErr w:type="spellStart"/>
+      <w:r>
+        <w:rPr>
+          <w:rFonts w:asciiTheme="minorHAnsi" w:hAnsiTheme="minorHAnsi" w:cstheme="minorHAnsi"/>
+          <w:color w:val="000000"/>
+          <w:sz w:val="22"/>
+          <w:szCs w:val="22"/>
+        </w:rPr>
+        <w:t>should</w:t>
+      </w:r>
+      <w:proofErr w:type="spellEnd"/>
+      <w:r>
+        <w:rPr>
+          <w:rFonts w:asciiTheme="minorHAnsi" w:hAnsiTheme="minorHAnsi" w:cstheme="minorHAnsi"/>
+          <w:color w:val="000000"/>
+          <w:sz w:val="22"/>
+          <w:szCs w:val="22"/>
+        </w:rPr>
+        <w:t xml:space="preserve"> </w:t>
+      </w:r>
+      <w:proofErr w:type="spellStart"/>
+      <w:r>
+        <w:rPr>
+          <w:rFonts w:asciiTheme="minorHAnsi" w:hAnsiTheme="minorHAnsi" w:cstheme="minorHAnsi"/>
+          <w:color w:val="000000"/>
+          <w:sz w:val="22"/>
+          <w:szCs w:val="22"/>
+        </w:rPr>
+        <w:t>be</w:t>
+      </w:r>
+      <w:proofErr w:type="spellEnd"/>
+      <w:r>
+        <w:rPr>
+          <w:rFonts w:asciiTheme="minorHAnsi" w:hAnsiTheme="minorHAnsi" w:cstheme="minorHAnsi"/>
+          <w:color w:val="000000"/>
+          <w:sz w:val="22"/>
+          <w:szCs w:val="22"/>
+        </w:rPr>
+        <w:t xml:space="preserve"> </w:t>
+      </w:r>
+      <w:proofErr w:type="spellStart"/>
+      <w:r>
+        <w:rPr>
+          <w:rFonts w:asciiTheme="minorHAnsi" w:hAnsiTheme="minorHAnsi" w:cstheme="minorHAnsi"/>
+          <w:color w:val="000000"/>
+          <w:sz w:val="22"/>
+          <w:szCs w:val="22"/>
+        </w:rPr>
+        <w:t>above</w:t>
+      </w:r>
+      <w:proofErr w:type="spellEnd"/>
+      <w:r>
+        <w:rPr>
+          <w:rFonts w:asciiTheme="minorHAnsi" w:hAnsiTheme="minorHAnsi" w:cstheme="minorHAnsi"/>
+          <w:color w:val="000000"/>
+          <w:sz w:val="22"/>
+          <w:szCs w:val="22"/>
+        </w:rPr>
+        <w:t xml:space="preserve"> </w:t>
+      </w:r>
+      <w:proofErr w:type="spellStart"/>
+      <w:r>
+        <w:rPr>
+          <w:rFonts w:asciiTheme="minorHAnsi" w:hAnsiTheme="minorHAnsi" w:cstheme="minorHAnsi"/>
+          <w:color w:val="000000"/>
+          <w:sz w:val="22"/>
+          <w:szCs w:val="22"/>
+        </w:rPr>
+        <w:t>the</w:t>
+      </w:r>
+      <w:proofErr w:type="spellEnd"/>
+      <w:r>
+        <w:rPr>
+          <w:rFonts w:asciiTheme="minorHAnsi" w:hAnsiTheme="minorHAnsi" w:cstheme="minorHAnsi"/>
+          <w:color w:val="000000"/>
+          <w:sz w:val="22"/>
+          <w:szCs w:val="22"/>
+        </w:rPr>
+        <w:t xml:space="preserve"> </w:t>
+      </w:r>
+      <w:proofErr w:type="spellStart"/>
+      <w:r>
+        <w:rPr>
+          <w:rFonts w:asciiTheme="minorHAnsi" w:hAnsiTheme="minorHAnsi" w:cstheme="minorHAnsi"/>
+          <w:color w:val="000000"/>
+          <w:sz w:val="22"/>
+          <w:szCs w:val="22"/>
+        </w:rPr>
+        <w:t>midline</w:t>
+      </w:r>
+      <w:proofErr w:type="spellEnd"/>
+      <w:r>
+        <w:rPr>
+          <w:rFonts w:asciiTheme="minorHAnsi" w:hAnsiTheme="minorHAnsi" w:cstheme="minorHAnsi"/>
+          <w:color w:val="000000"/>
+          <w:sz w:val="22"/>
+          <w:szCs w:val="22"/>
+        </w:rPr>
+        <w:t xml:space="preserve"> </w:t>
+      </w:r>
+      <w:proofErr w:type="spellStart"/>
+      <w:r>
+        <w:rPr>
+          <w:rFonts w:asciiTheme="minorHAnsi" w:hAnsiTheme="minorHAnsi" w:cstheme="minorHAnsi"/>
+          <w:color w:val="000000"/>
+          <w:sz w:val="22"/>
+          <w:szCs w:val="22"/>
+        </w:rPr>
+        <w:t>of</w:t>
+      </w:r>
+      <w:proofErr w:type="spellEnd"/>
+      <w:r>
+        <w:rPr>
+          <w:rFonts w:asciiTheme="minorHAnsi" w:hAnsiTheme="minorHAnsi" w:cstheme="minorHAnsi"/>
+          <w:color w:val="000000"/>
+          <w:sz w:val="22"/>
+          <w:szCs w:val="22"/>
+        </w:rPr>
+        <w:t xml:space="preserve"> </w:t>
+      </w:r>
+      <w:proofErr w:type="spellStart"/>
+      <w:r>
+        <w:rPr>
+          <w:rFonts w:asciiTheme="minorHAnsi" w:hAnsiTheme="minorHAnsi" w:cstheme="minorHAnsi"/>
+          <w:color w:val="000000"/>
+          <w:sz w:val="22"/>
+          <w:szCs w:val="22"/>
+        </w:rPr>
+        <w:t>the</w:t>
+      </w:r>
+      <w:proofErr w:type="spellEnd"/>
+      <w:r>
+        <w:rPr>
+          <w:rFonts w:asciiTheme="minorHAnsi" w:hAnsiTheme="minorHAnsi" w:cstheme="minorHAnsi"/>
+          <w:color w:val="000000"/>
+          <w:sz w:val="22"/>
+          <w:szCs w:val="22"/>
+        </w:rPr>
+        <w:t xml:space="preserve"> </w:t>
+      </w:r>
+      <w:proofErr w:type="spellStart"/>
+      <w:r>
+        <w:rPr>
+          <w:rFonts w:asciiTheme="minorHAnsi" w:hAnsiTheme="minorHAnsi" w:cstheme="minorHAnsi"/>
+          <w:color w:val="000000"/>
+          <w:sz w:val="22"/>
+          <w:szCs w:val="22"/>
+        </w:rPr>
+        <w:t>Keltner</w:t>
+      </w:r>
+      <w:proofErr w:type="spellEnd"/>
+      <w:r>
+        <w:rPr>
+          <w:rFonts w:asciiTheme="minorHAnsi" w:hAnsiTheme="minorHAnsi" w:cstheme="minorHAnsi"/>
+          <w:color w:val="000000"/>
+          <w:sz w:val="22"/>
+          <w:szCs w:val="22"/>
+        </w:rPr>
+        <w:t xml:space="preserve"> Channel </w:t>
+      </w:r>
+      <w:proofErr w:type="spellStart"/>
+      <w:r>
+        <w:rPr>
+          <w:rFonts w:asciiTheme="minorHAnsi" w:hAnsiTheme="minorHAnsi" w:cstheme="minorHAnsi"/>
+          <w:color w:val="000000"/>
+          <w:sz w:val="22"/>
+          <w:szCs w:val="22"/>
+        </w:rPr>
+        <w:t>indicator</w:t>
+      </w:r>
+      <w:proofErr w:type="spellEnd"/>
+      <w:r>
+        <w:rPr>
+          <w:rFonts w:asciiTheme="minorHAnsi" w:hAnsiTheme="minorHAnsi" w:cstheme="minorHAnsi"/>
+          <w:color w:val="000000"/>
+          <w:sz w:val="22"/>
+          <w:szCs w:val="22"/>
+        </w:rPr>
+        <w:t>.</w:t>
+      </w:r>
+      <w:r>
+        <w:rPr>
+          <w:rFonts w:asciiTheme="minorHAnsi" w:hAnsiTheme="minorHAnsi" w:cstheme="minorHAnsi"/>
+          <w:color w:val="000000"/>
+          <w:sz w:val="22"/>
+          <w:szCs w:val="22"/>
+        </w:rPr>
+        <w:br/>
+        <w:t xml:space="preserve">3. </w:t>
+      </w:r>
+      <w:r>
+        <w:rPr>
+          <w:rFonts w:asciiTheme="minorHAnsi" w:hAnsiTheme="minorHAnsi" w:cstheme="minorHAnsi"/>
+          <w:color w:val="000000"/>
+          <w:sz w:val="22"/>
+          <w:szCs w:val="22"/>
+        </w:rPr>
+        <w:t xml:space="preserve">Momentum </w:t>
+      </w:r>
+      <w:proofErr w:type="spellStart"/>
+      <w:r>
+        <w:rPr>
+          <w:rFonts w:asciiTheme="minorHAnsi" w:hAnsiTheme="minorHAnsi" w:cstheme="minorHAnsi"/>
+          <w:color w:val="000000"/>
+          <w:sz w:val="22"/>
+          <w:szCs w:val="22"/>
+        </w:rPr>
+        <w:t>indicator</w:t>
+      </w:r>
+      <w:proofErr w:type="spellEnd"/>
+      <w:r>
+        <w:rPr>
+          <w:rFonts w:asciiTheme="minorHAnsi" w:hAnsiTheme="minorHAnsi" w:cstheme="minorHAnsi"/>
+          <w:color w:val="000000"/>
+          <w:sz w:val="22"/>
+          <w:szCs w:val="22"/>
+        </w:rPr>
+        <w:t xml:space="preserve"> </w:t>
+      </w:r>
+      <w:proofErr w:type="spellStart"/>
+      <w:r>
+        <w:rPr>
+          <w:rFonts w:asciiTheme="minorHAnsi" w:hAnsiTheme="minorHAnsi" w:cstheme="minorHAnsi"/>
+          <w:color w:val="000000"/>
+          <w:sz w:val="22"/>
+          <w:szCs w:val="22"/>
+        </w:rPr>
+        <w:t>should</w:t>
+      </w:r>
+      <w:proofErr w:type="spellEnd"/>
+      <w:r>
+        <w:rPr>
+          <w:rFonts w:asciiTheme="minorHAnsi" w:hAnsiTheme="minorHAnsi" w:cstheme="minorHAnsi"/>
+          <w:color w:val="000000"/>
+          <w:sz w:val="22"/>
+          <w:szCs w:val="22"/>
+        </w:rPr>
+        <w:t xml:space="preserve"> </w:t>
+      </w:r>
+      <w:proofErr w:type="spellStart"/>
+      <w:r>
+        <w:rPr>
+          <w:rFonts w:asciiTheme="minorHAnsi" w:hAnsiTheme="minorHAnsi" w:cstheme="minorHAnsi"/>
+          <w:color w:val="000000"/>
+          <w:sz w:val="22"/>
+          <w:szCs w:val="22"/>
+        </w:rPr>
+        <w:t>move</w:t>
+      </w:r>
+      <w:proofErr w:type="spellEnd"/>
+      <w:r>
+        <w:rPr>
+          <w:rFonts w:asciiTheme="minorHAnsi" w:hAnsiTheme="minorHAnsi" w:cstheme="minorHAnsi"/>
+          <w:color w:val="000000"/>
+          <w:sz w:val="22"/>
+          <w:szCs w:val="22"/>
+        </w:rPr>
+        <w:t xml:space="preserve"> </w:t>
+      </w:r>
+      <w:proofErr w:type="spellStart"/>
+      <w:r>
+        <w:rPr>
+          <w:rFonts w:asciiTheme="minorHAnsi" w:hAnsiTheme="minorHAnsi" w:cstheme="minorHAnsi"/>
+          <w:color w:val="000000"/>
+          <w:sz w:val="22"/>
+          <w:szCs w:val="22"/>
+        </w:rPr>
+        <w:t>up</w:t>
+      </w:r>
+      <w:proofErr w:type="spellEnd"/>
+      <w:r>
+        <w:rPr>
+          <w:rFonts w:asciiTheme="minorHAnsi" w:hAnsiTheme="minorHAnsi" w:cstheme="minorHAnsi"/>
+          <w:color w:val="000000"/>
+          <w:sz w:val="22"/>
+          <w:szCs w:val="22"/>
+        </w:rPr>
+        <w:t>.</w:t>
+      </w:r>
+      <w:r>
+        <w:rPr>
+          <w:rFonts w:asciiTheme="minorHAnsi" w:hAnsiTheme="minorHAnsi" w:cstheme="minorHAnsi"/>
+          <w:color w:val="000000"/>
+          <w:sz w:val="22"/>
+          <w:szCs w:val="22"/>
+        </w:rPr>
+        <w:br/>
+      </w:r>
+      <w:r>
+        <w:rPr>
+          <w:rFonts w:asciiTheme="minorHAnsi" w:hAnsiTheme="minorHAnsi" w:cstheme="minorHAnsi"/>
+          <w:color w:val="000000"/>
+          <w:sz w:val="22"/>
+          <w:szCs w:val="22"/>
+        </w:rPr>
+        <w:br/>
+        <w:t xml:space="preserve">Buy </w:t>
+      </w:r>
+      <w:proofErr w:type="spellStart"/>
+      <w:r>
+        <w:rPr>
+          <w:rFonts w:asciiTheme="minorHAnsi" w:hAnsiTheme="minorHAnsi" w:cstheme="minorHAnsi"/>
+          <w:color w:val="000000"/>
+          <w:sz w:val="22"/>
+          <w:szCs w:val="22"/>
+        </w:rPr>
+        <w:t>if</w:t>
+      </w:r>
+      <w:proofErr w:type="spellEnd"/>
+      <w:r>
+        <w:rPr>
+          <w:rFonts w:asciiTheme="minorHAnsi" w:hAnsiTheme="minorHAnsi" w:cstheme="minorHAnsi"/>
+          <w:color w:val="000000"/>
+          <w:sz w:val="22"/>
+          <w:szCs w:val="22"/>
+        </w:rPr>
+        <w:t>:</w:t>
+      </w:r>
+      <w:r>
+        <w:rPr>
+          <w:rFonts w:asciiTheme="minorHAnsi" w:hAnsiTheme="minorHAnsi" w:cstheme="minorHAnsi"/>
+          <w:color w:val="000000"/>
+          <w:sz w:val="22"/>
+          <w:szCs w:val="22"/>
+        </w:rPr>
+        <w:br/>
+        <w:t xml:space="preserve">1 </w:t>
+      </w:r>
+      <w:r>
+        <w:rPr>
+          <w:rFonts w:asciiTheme="minorHAnsi" w:hAnsiTheme="minorHAnsi" w:cstheme="minorHAnsi"/>
+          <w:color w:val="000000"/>
+          <w:sz w:val="22"/>
+          <w:szCs w:val="22"/>
+        </w:rPr>
+        <w:t xml:space="preserve">The </w:t>
+      </w:r>
+      <w:proofErr w:type="spellStart"/>
+      <w:r>
+        <w:rPr>
+          <w:rFonts w:asciiTheme="minorHAnsi" w:hAnsiTheme="minorHAnsi" w:cstheme="minorHAnsi"/>
+          <w:color w:val="000000"/>
+          <w:sz w:val="22"/>
+          <w:szCs w:val="22"/>
+        </w:rPr>
+        <w:t>price</w:t>
+      </w:r>
+      <w:proofErr w:type="spellEnd"/>
+      <w:r>
+        <w:rPr>
+          <w:rFonts w:asciiTheme="minorHAnsi" w:hAnsiTheme="minorHAnsi" w:cstheme="minorHAnsi"/>
+          <w:color w:val="000000"/>
+          <w:sz w:val="22"/>
+          <w:szCs w:val="22"/>
+        </w:rPr>
+        <w:t xml:space="preserve"> </w:t>
+      </w:r>
+      <w:proofErr w:type="spellStart"/>
+      <w:r>
+        <w:rPr>
+          <w:rFonts w:asciiTheme="minorHAnsi" w:hAnsiTheme="minorHAnsi" w:cstheme="minorHAnsi"/>
+          <w:color w:val="000000"/>
+          <w:sz w:val="22"/>
+          <w:szCs w:val="22"/>
+        </w:rPr>
+        <w:t>has</w:t>
+      </w:r>
+      <w:proofErr w:type="spellEnd"/>
+      <w:r>
+        <w:rPr>
+          <w:rFonts w:asciiTheme="minorHAnsi" w:hAnsiTheme="minorHAnsi" w:cstheme="minorHAnsi"/>
+          <w:color w:val="000000"/>
+          <w:sz w:val="22"/>
+          <w:szCs w:val="22"/>
+        </w:rPr>
+        <w:t xml:space="preserve"> </w:t>
+      </w:r>
+      <w:proofErr w:type="spellStart"/>
+      <w:r>
+        <w:rPr>
+          <w:rFonts w:asciiTheme="minorHAnsi" w:hAnsiTheme="minorHAnsi" w:cstheme="minorHAnsi"/>
+          <w:color w:val="000000"/>
+          <w:sz w:val="22"/>
+          <w:szCs w:val="22"/>
+        </w:rPr>
+        <w:t>penetrated</w:t>
+      </w:r>
+      <w:proofErr w:type="spellEnd"/>
+      <w:r>
+        <w:rPr>
+          <w:rFonts w:asciiTheme="minorHAnsi" w:hAnsiTheme="minorHAnsi" w:cstheme="minorHAnsi"/>
+          <w:color w:val="000000"/>
+          <w:sz w:val="22"/>
+          <w:szCs w:val="22"/>
+        </w:rPr>
+        <w:t xml:space="preserve"> and </w:t>
+      </w:r>
+      <w:proofErr w:type="spellStart"/>
+      <w:r>
+        <w:rPr>
+          <w:rFonts w:asciiTheme="minorHAnsi" w:hAnsiTheme="minorHAnsi" w:cstheme="minorHAnsi"/>
+          <w:color w:val="000000"/>
+          <w:sz w:val="22"/>
+          <w:szCs w:val="22"/>
+        </w:rPr>
+        <w:t>closed</w:t>
+      </w:r>
+      <w:proofErr w:type="spellEnd"/>
+      <w:r>
+        <w:rPr>
+          <w:rFonts w:asciiTheme="minorHAnsi" w:hAnsiTheme="minorHAnsi" w:cstheme="minorHAnsi"/>
+          <w:color w:val="000000"/>
+          <w:sz w:val="22"/>
+          <w:szCs w:val="22"/>
+        </w:rPr>
+        <w:t xml:space="preserve"> </w:t>
+      </w:r>
+      <w:proofErr w:type="spellStart"/>
+      <w:r>
+        <w:rPr>
+          <w:rFonts w:asciiTheme="minorHAnsi" w:hAnsiTheme="minorHAnsi" w:cstheme="minorHAnsi"/>
+          <w:color w:val="000000"/>
+          <w:sz w:val="22"/>
+          <w:szCs w:val="22"/>
+        </w:rPr>
+        <w:t>above</w:t>
+      </w:r>
+      <w:proofErr w:type="spellEnd"/>
+      <w:r>
+        <w:rPr>
+          <w:rFonts w:asciiTheme="minorHAnsi" w:hAnsiTheme="minorHAnsi" w:cstheme="minorHAnsi"/>
+          <w:color w:val="000000"/>
+          <w:sz w:val="22"/>
+          <w:szCs w:val="22"/>
+        </w:rPr>
+        <w:t xml:space="preserve"> </w:t>
+      </w:r>
+      <w:proofErr w:type="spellStart"/>
+      <w:r>
+        <w:rPr>
+          <w:rFonts w:asciiTheme="minorHAnsi" w:hAnsiTheme="minorHAnsi" w:cstheme="minorHAnsi"/>
+          <w:color w:val="000000"/>
+          <w:sz w:val="22"/>
+          <w:szCs w:val="22"/>
+        </w:rPr>
+        <w:t>the</w:t>
+      </w:r>
+      <w:proofErr w:type="spellEnd"/>
+      <w:r>
+        <w:rPr>
+          <w:rFonts w:asciiTheme="minorHAnsi" w:hAnsiTheme="minorHAnsi" w:cstheme="minorHAnsi"/>
+          <w:color w:val="000000"/>
+          <w:sz w:val="22"/>
+          <w:szCs w:val="22"/>
+        </w:rPr>
+        <w:t xml:space="preserve"> Upper </w:t>
+      </w:r>
+      <w:proofErr w:type="spellStart"/>
+      <w:r>
+        <w:rPr>
+          <w:rFonts w:asciiTheme="minorHAnsi" w:hAnsiTheme="minorHAnsi" w:cstheme="minorHAnsi"/>
+          <w:color w:val="000000"/>
+          <w:sz w:val="22"/>
+          <w:szCs w:val="22"/>
+        </w:rPr>
+        <w:t>channel</w:t>
+      </w:r>
+      <w:proofErr w:type="spellEnd"/>
+      <w:r>
+        <w:rPr>
+          <w:rFonts w:asciiTheme="minorHAnsi" w:hAnsiTheme="minorHAnsi" w:cstheme="minorHAnsi"/>
+          <w:color w:val="000000"/>
+          <w:sz w:val="22"/>
+          <w:szCs w:val="22"/>
+        </w:rPr>
+        <w:t xml:space="preserve"> </w:t>
+      </w:r>
+      <w:proofErr w:type="spellStart"/>
+      <w:r>
+        <w:rPr>
+          <w:rFonts w:asciiTheme="minorHAnsi" w:hAnsiTheme="minorHAnsi" w:cstheme="minorHAnsi"/>
+          <w:color w:val="000000"/>
+          <w:sz w:val="22"/>
+          <w:szCs w:val="22"/>
+        </w:rPr>
+        <w:t>or</w:t>
+      </w:r>
+      <w:proofErr w:type="spellEnd"/>
+      <w:r>
+        <w:rPr>
+          <w:rFonts w:asciiTheme="minorHAnsi" w:hAnsiTheme="minorHAnsi" w:cstheme="minorHAnsi"/>
+          <w:color w:val="000000"/>
+          <w:sz w:val="22"/>
+          <w:szCs w:val="22"/>
+        </w:rPr>
+        <w:t xml:space="preserve"> </w:t>
+      </w:r>
+      <w:proofErr w:type="spellStart"/>
+      <w:r>
+        <w:rPr>
+          <w:rFonts w:asciiTheme="minorHAnsi" w:hAnsiTheme="minorHAnsi" w:cstheme="minorHAnsi"/>
+          <w:color w:val="000000"/>
+          <w:sz w:val="22"/>
+          <w:szCs w:val="22"/>
+        </w:rPr>
+        <w:t>closed</w:t>
+      </w:r>
+      <w:proofErr w:type="spellEnd"/>
+      <w:r>
+        <w:rPr>
+          <w:rFonts w:asciiTheme="minorHAnsi" w:hAnsiTheme="minorHAnsi" w:cstheme="minorHAnsi"/>
+          <w:color w:val="000000"/>
+          <w:sz w:val="22"/>
+          <w:szCs w:val="22"/>
+        </w:rPr>
+        <w:t xml:space="preserve"> </w:t>
+      </w:r>
+      <w:proofErr w:type="spellStart"/>
+      <w:r>
+        <w:rPr>
+          <w:rFonts w:asciiTheme="minorHAnsi" w:hAnsiTheme="minorHAnsi" w:cstheme="minorHAnsi"/>
+          <w:color w:val="000000"/>
+          <w:sz w:val="22"/>
+          <w:szCs w:val="22"/>
+        </w:rPr>
+        <w:t>below</w:t>
+      </w:r>
+      <w:proofErr w:type="spellEnd"/>
+      <w:r>
+        <w:rPr>
+          <w:rFonts w:asciiTheme="minorHAnsi" w:hAnsiTheme="minorHAnsi" w:cstheme="minorHAnsi"/>
+          <w:color w:val="000000"/>
+          <w:sz w:val="22"/>
+          <w:szCs w:val="22"/>
+        </w:rPr>
+        <w:t xml:space="preserve"> </w:t>
+      </w:r>
+      <w:proofErr w:type="spellStart"/>
+      <w:r>
+        <w:rPr>
+          <w:rFonts w:asciiTheme="minorHAnsi" w:hAnsiTheme="minorHAnsi" w:cstheme="minorHAnsi"/>
+          <w:color w:val="000000"/>
+          <w:sz w:val="22"/>
+          <w:szCs w:val="22"/>
+        </w:rPr>
+        <w:t>the</w:t>
+      </w:r>
+      <w:proofErr w:type="spellEnd"/>
+      <w:r>
+        <w:rPr>
+          <w:rFonts w:asciiTheme="minorHAnsi" w:hAnsiTheme="minorHAnsi" w:cstheme="minorHAnsi"/>
+          <w:color w:val="000000"/>
+          <w:sz w:val="22"/>
+          <w:szCs w:val="22"/>
+        </w:rPr>
+        <w:t xml:space="preserve"> </w:t>
+      </w:r>
+      <w:proofErr w:type="spellStart"/>
+      <w:r>
+        <w:rPr>
+          <w:rFonts w:asciiTheme="minorHAnsi" w:hAnsiTheme="minorHAnsi" w:cstheme="minorHAnsi"/>
+          <w:color w:val="000000"/>
+          <w:sz w:val="22"/>
+          <w:szCs w:val="22"/>
+        </w:rPr>
+        <w:t>lower</w:t>
+      </w:r>
+      <w:proofErr w:type="spellEnd"/>
+      <w:r>
+        <w:rPr>
+          <w:rFonts w:asciiTheme="minorHAnsi" w:hAnsiTheme="minorHAnsi" w:cstheme="minorHAnsi"/>
+          <w:color w:val="000000"/>
+          <w:sz w:val="22"/>
+          <w:szCs w:val="22"/>
+        </w:rPr>
+        <w:t xml:space="preserve"> </w:t>
+      </w:r>
+      <w:proofErr w:type="spellStart"/>
+      <w:r>
+        <w:rPr>
+          <w:rFonts w:asciiTheme="minorHAnsi" w:hAnsiTheme="minorHAnsi" w:cstheme="minorHAnsi"/>
+          <w:color w:val="000000"/>
+          <w:sz w:val="22"/>
+          <w:szCs w:val="22"/>
+        </w:rPr>
+        <w:t>channel</w:t>
+      </w:r>
+      <w:proofErr w:type="spellEnd"/>
+      <w:r>
+        <w:rPr>
+          <w:rFonts w:asciiTheme="minorHAnsi" w:hAnsiTheme="minorHAnsi" w:cstheme="minorHAnsi"/>
+          <w:color w:val="000000"/>
+          <w:sz w:val="22"/>
+          <w:szCs w:val="22"/>
+        </w:rPr>
+        <w:t xml:space="preserve"> and </w:t>
+      </w:r>
+      <w:proofErr w:type="spellStart"/>
+      <w:r>
+        <w:rPr>
+          <w:rFonts w:asciiTheme="minorHAnsi" w:hAnsiTheme="minorHAnsi" w:cstheme="minorHAnsi"/>
+          <w:color w:val="000000"/>
+          <w:sz w:val="22"/>
+          <w:szCs w:val="22"/>
+        </w:rPr>
+        <w:t>started</w:t>
+      </w:r>
+      <w:proofErr w:type="spellEnd"/>
+      <w:r>
+        <w:rPr>
+          <w:rFonts w:asciiTheme="minorHAnsi" w:hAnsiTheme="minorHAnsi" w:cstheme="minorHAnsi"/>
+          <w:color w:val="000000"/>
+          <w:sz w:val="22"/>
+          <w:szCs w:val="22"/>
+        </w:rPr>
+        <w:t xml:space="preserve"> an </w:t>
+      </w:r>
+      <w:proofErr w:type="spellStart"/>
+      <w:r>
+        <w:rPr>
+          <w:rFonts w:asciiTheme="minorHAnsi" w:hAnsiTheme="minorHAnsi" w:cstheme="minorHAnsi"/>
+          <w:color w:val="000000"/>
+          <w:sz w:val="22"/>
+          <w:szCs w:val="22"/>
+        </w:rPr>
+        <w:t>uptrend</w:t>
+      </w:r>
+      <w:proofErr w:type="spellEnd"/>
+      <w:r>
+        <w:rPr>
+          <w:rFonts w:asciiTheme="minorHAnsi" w:hAnsiTheme="minorHAnsi" w:cstheme="minorHAnsi"/>
+          <w:color w:val="000000"/>
+          <w:sz w:val="22"/>
+          <w:szCs w:val="22"/>
+        </w:rPr>
+        <w:t xml:space="preserve"> </w:t>
+      </w:r>
+      <w:proofErr w:type="spellStart"/>
+      <w:r>
+        <w:rPr>
+          <w:rFonts w:asciiTheme="minorHAnsi" w:hAnsiTheme="minorHAnsi" w:cstheme="minorHAnsi"/>
+          <w:color w:val="000000"/>
+          <w:sz w:val="22"/>
+          <w:szCs w:val="22"/>
+        </w:rPr>
+        <w:t>or</w:t>
+      </w:r>
+      <w:proofErr w:type="spellEnd"/>
+      <w:r>
+        <w:rPr>
+          <w:rFonts w:asciiTheme="minorHAnsi" w:hAnsiTheme="minorHAnsi" w:cstheme="minorHAnsi"/>
+          <w:color w:val="000000"/>
+          <w:sz w:val="22"/>
+          <w:szCs w:val="22"/>
+        </w:rPr>
+        <w:t xml:space="preserve"> </w:t>
+      </w:r>
+      <w:proofErr w:type="spellStart"/>
+      <w:r>
+        <w:rPr>
+          <w:rFonts w:asciiTheme="minorHAnsi" w:hAnsiTheme="minorHAnsi" w:cstheme="minorHAnsi"/>
+          <w:color w:val="000000"/>
+          <w:sz w:val="22"/>
+          <w:szCs w:val="22"/>
+        </w:rPr>
+        <w:t>downtrend</w:t>
+      </w:r>
+      <w:proofErr w:type="spellEnd"/>
+      <w:r>
+        <w:rPr>
+          <w:rFonts w:asciiTheme="minorHAnsi" w:hAnsiTheme="minorHAnsi" w:cstheme="minorHAnsi"/>
+          <w:color w:val="000000"/>
+          <w:sz w:val="22"/>
+          <w:szCs w:val="22"/>
+        </w:rPr>
+        <w:t>.</w:t>
+      </w:r>
+      <w:r>
+        <w:rPr>
+          <w:rFonts w:asciiTheme="minorHAnsi" w:hAnsiTheme="minorHAnsi" w:cstheme="minorHAnsi"/>
+          <w:color w:val="000000"/>
+          <w:sz w:val="22"/>
+          <w:szCs w:val="22"/>
+        </w:rPr>
+        <w:br/>
+        <w:t xml:space="preserve">2 </w:t>
+      </w:r>
+      <w:r>
+        <w:rPr>
+          <w:rFonts w:asciiTheme="minorHAnsi" w:hAnsiTheme="minorHAnsi" w:cstheme="minorHAnsi"/>
+          <w:color w:val="000000"/>
+          <w:sz w:val="22"/>
+          <w:szCs w:val="22"/>
+        </w:rPr>
+        <w:t xml:space="preserve">Average </w:t>
+      </w:r>
+      <w:proofErr w:type="spellStart"/>
+      <w:r>
+        <w:rPr>
+          <w:rFonts w:asciiTheme="minorHAnsi" w:hAnsiTheme="minorHAnsi" w:cstheme="minorHAnsi"/>
+          <w:color w:val="000000"/>
+          <w:sz w:val="22"/>
+          <w:szCs w:val="22"/>
+        </w:rPr>
+        <w:t>Directional</w:t>
+      </w:r>
+      <w:proofErr w:type="spellEnd"/>
+      <w:r>
+        <w:rPr>
+          <w:rFonts w:asciiTheme="minorHAnsi" w:hAnsiTheme="minorHAnsi" w:cstheme="minorHAnsi"/>
+          <w:color w:val="000000"/>
+          <w:sz w:val="22"/>
+          <w:szCs w:val="22"/>
+        </w:rPr>
+        <w:t xml:space="preserve"> Index </w:t>
+      </w:r>
+      <w:proofErr w:type="spellStart"/>
+      <w:r>
+        <w:rPr>
+          <w:rFonts w:asciiTheme="minorHAnsi" w:hAnsiTheme="minorHAnsi" w:cstheme="minorHAnsi"/>
+          <w:color w:val="000000"/>
+          <w:sz w:val="22"/>
+          <w:szCs w:val="22"/>
+        </w:rPr>
+        <w:t>confirms</w:t>
+      </w:r>
+      <w:proofErr w:type="spellEnd"/>
+      <w:r>
+        <w:rPr>
+          <w:rFonts w:asciiTheme="minorHAnsi" w:hAnsiTheme="minorHAnsi" w:cstheme="minorHAnsi"/>
+          <w:color w:val="000000"/>
+          <w:sz w:val="22"/>
+          <w:szCs w:val="22"/>
+        </w:rPr>
+        <w:t xml:space="preserve"> </w:t>
+      </w:r>
+      <w:proofErr w:type="spellStart"/>
+      <w:r>
+        <w:rPr>
+          <w:rFonts w:asciiTheme="minorHAnsi" w:hAnsiTheme="minorHAnsi" w:cstheme="minorHAnsi"/>
+          <w:color w:val="000000"/>
+          <w:sz w:val="22"/>
+          <w:szCs w:val="22"/>
+        </w:rPr>
+        <w:t>the</w:t>
+      </w:r>
+      <w:proofErr w:type="spellEnd"/>
+      <w:r>
+        <w:rPr>
+          <w:rFonts w:asciiTheme="minorHAnsi" w:hAnsiTheme="minorHAnsi" w:cstheme="minorHAnsi"/>
+          <w:color w:val="000000"/>
+          <w:sz w:val="22"/>
+          <w:szCs w:val="22"/>
+        </w:rPr>
+        <w:t xml:space="preserve"> </w:t>
+      </w:r>
+      <w:proofErr w:type="spellStart"/>
+      <w:r>
+        <w:rPr>
+          <w:rFonts w:asciiTheme="minorHAnsi" w:hAnsiTheme="minorHAnsi" w:cstheme="minorHAnsi"/>
+          <w:color w:val="000000"/>
+          <w:sz w:val="22"/>
+          <w:szCs w:val="22"/>
+        </w:rPr>
+        <w:t>start</w:t>
+      </w:r>
+      <w:proofErr w:type="spellEnd"/>
+      <w:r>
+        <w:rPr>
+          <w:rFonts w:asciiTheme="minorHAnsi" w:hAnsiTheme="minorHAnsi" w:cstheme="minorHAnsi"/>
+          <w:color w:val="000000"/>
+          <w:sz w:val="22"/>
+          <w:szCs w:val="22"/>
+        </w:rPr>
+        <w:t xml:space="preserve"> </w:t>
+      </w:r>
+      <w:proofErr w:type="spellStart"/>
+      <w:r>
+        <w:rPr>
+          <w:rFonts w:asciiTheme="minorHAnsi" w:hAnsiTheme="minorHAnsi" w:cstheme="minorHAnsi"/>
+          <w:color w:val="000000"/>
+          <w:sz w:val="22"/>
+          <w:szCs w:val="22"/>
+        </w:rPr>
+        <w:t>of</w:t>
+      </w:r>
+      <w:proofErr w:type="spellEnd"/>
+      <w:r>
+        <w:rPr>
+          <w:rFonts w:asciiTheme="minorHAnsi" w:hAnsiTheme="minorHAnsi" w:cstheme="minorHAnsi"/>
+          <w:color w:val="000000"/>
+          <w:sz w:val="22"/>
+          <w:szCs w:val="22"/>
+        </w:rPr>
+        <w:t xml:space="preserve"> </w:t>
+      </w:r>
+      <w:proofErr w:type="spellStart"/>
+      <w:r>
+        <w:rPr>
+          <w:rFonts w:asciiTheme="minorHAnsi" w:hAnsiTheme="minorHAnsi" w:cstheme="minorHAnsi"/>
+          <w:color w:val="000000"/>
+          <w:sz w:val="22"/>
+          <w:szCs w:val="22"/>
+        </w:rPr>
+        <w:t>the</w:t>
+      </w:r>
+      <w:proofErr w:type="spellEnd"/>
+      <w:r>
+        <w:rPr>
+          <w:rFonts w:asciiTheme="minorHAnsi" w:hAnsiTheme="minorHAnsi" w:cstheme="minorHAnsi"/>
+          <w:color w:val="000000"/>
+          <w:sz w:val="22"/>
+          <w:szCs w:val="22"/>
+        </w:rPr>
+        <w:t xml:space="preserve"> </w:t>
+      </w:r>
+      <w:proofErr w:type="spellStart"/>
+      <w:r>
+        <w:rPr>
+          <w:rFonts w:asciiTheme="minorHAnsi" w:hAnsiTheme="minorHAnsi" w:cstheme="minorHAnsi"/>
+          <w:color w:val="000000"/>
+          <w:sz w:val="22"/>
+          <w:szCs w:val="22"/>
+        </w:rPr>
+        <w:t>trend</w:t>
+      </w:r>
+      <w:proofErr w:type="spellEnd"/>
+      <w:r>
+        <w:rPr>
+          <w:rFonts w:asciiTheme="minorHAnsi" w:hAnsiTheme="minorHAnsi" w:cstheme="minorHAnsi"/>
+          <w:color w:val="000000"/>
+          <w:sz w:val="22"/>
+          <w:szCs w:val="22"/>
+        </w:rPr>
+        <w:t xml:space="preserve"> </w:t>
+      </w:r>
+      <w:proofErr w:type="spellStart"/>
+      <w:r>
+        <w:rPr>
+          <w:rFonts w:asciiTheme="minorHAnsi" w:hAnsiTheme="minorHAnsi" w:cstheme="minorHAnsi"/>
+          <w:color w:val="000000"/>
+          <w:sz w:val="22"/>
+          <w:szCs w:val="22"/>
+        </w:rPr>
+        <w:t>by</w:t>
+      </w:r>
+      <w:proofErr w:type="spellEnd"/>
+      <w:r>
+        <w:rPr>
+          <w:rFonts w:asciiTheme="minorHAnsi" w:hAnsiTheme="minorHAnsi" w:cstheme="minorHAnsi"/>
+          <w:color w:val="000000"/>
+          <w:sz w:val="22"/>
+          <w:szCs w:val="22"/>
+        </w:rPr>
+        <w:t xml:space="preserve"> </w:t>
+      </w:r>
+      <w:proofErr w:type="spellStart"/>
+      <w:r>
+        <w:rPr>
+          <w:rFonts w:asciiTheme="minorHAnsi" w:hAnsiTheme="minorHAnsi" w:cstheme="minorHAnsi"/>
+          <w:color w:val="000000"/>
+          <w:sz w:val="22"/>
+          <w:szCs w:val="22"/>
+        </w:rPr>
+        <w:t>showing</w:t>
+      </w:r>
+      <w:proofErr w:type="spellEnd"/>
+      <w:r>
+        <w:rPr>
+          <w:rFonts w:asciiTheme="minorHAnsi" w:hAnsiTheme="minorHAnsi" w:cstheme="minorHAnsi"/>
+          <w:color w:val="000000"/>
+          <w:sz w:val="22"/>
+          <w:szCs w:val="22"/>
+        </w:rPr>
+        <w:t xml:space="preserve"> a </w:t>
+      </w:r>
+      <w:proofErr w:type="spellStart"/>
+      <w:r>
+        <w:rPr>
+          <w:rFonts w:asciiTheme="minorHAnsi" w:hAnsiTheme="minorHAnsi" w:cstheme="minorHAnsi"/>
+          <w:color w:val="000000"/>
+          <w:sz w:val="22"/>
+          <w:szCs w:val="22"/>
+        </w:rPr>
+        <w:t>reading</w:t>
+      </w:r>
+      <w:proofErr w:type="spellEnd"/>
+      <w:r>
+        <w:rPr>
+          <w:rFonts w:asciiTheme="minorHAnsi" w:hAnsiTheme="minorHAnsi" w:cstheme="minorHAnsi"/>
+          <w:color w:val="000000"/>
+          <w:sz w:val="22"/>
+          <w:szCs w:val="22"/>
+        </w:rPr>
+        <w:t xml:space="preserve"> </w:t>
+      </w:r>
+      <w:proofErr w:type="spellStart"/>
+      <w:r>
+        <w:rPr>
+          <w:rFonts w:asciiTheme="minorHAnsi" w:hAnsiTheme="minorHAnsi" w:cstheme="minorHAnsi"/>
+          <w:color w:val="000000"/>
+          <w:sz w:val="22"/>
+          <w:szCs w:val="22"/>
+        </w:rPr>
+        <w:t>above</w:t>
+      </w:r>
+      <w:proofErr w:type="spellEnd"/>
+      <w:r>
+        <w:rPr>
+          <w:rFonts w:asciiTheme="minorHAnsi" w:hAnsiTheme="minorHAnsi" w:cstheme="minorHAnsi"/>
+          <w:color w:val="000000"/>
+          <w:sz w:val="22"/>
+          <w:szCs w:val="22"/>
+        </w:rPr>
+        <w:t xml:space="preserve"> 25</w:t>
+      </w:r>
+      <w:r>
+        <w:rPr>
+          <w:rFonts w:asciiTheme="minorHAnsi" w:hAnsiTheme="minorHAnsi" w:cstheme="minorHAnsi"/>
+          <w:color w:val="000000"/>
+          <w:sz w:val="22"/>
+          <w:szCs w:val="22"/>
+        </w:rPr>
+        <w:br/>
+      </w:r>
+      <w:r>
+        <w:rPr>
+          <w:rFonts w:asciiTheme="minorHAnsi" w:hAnsiTheme="minorHAnsi" w:cstheme="minorHAnsi"/>
+          <w:color w:val="000000"/>
+          <w:sz w:val="22"/>
+          <w:szCs w:val="22"/>
+        </w:rPr>
+        <w:br/>
+        <w:t xml:space="preserve">Sell </w:t>
+      </w:r>
+      <w:proofErr w:type="spellStart"/>
+      <w:r>
+        <w:rPr>
+          <w:rFonts w:asciiTheme="minorHAnsi" w:hAnsiTheme="minorHAnsi" w:cstheme="minorHAnsi"/>
+          <w:color w:val="000000"/>
+          <w:sz w:val="22"/>
+          <w:szCs w:val="22"/>
+        </w:rPr>
+        <w:t>if</w:t>
+      </w:r>
+      <w:proofErr w:type="spellEnd"/>
+      <w:r>
+        <w:rPr>
+          <w:rFonts w:asciiTheme="minorHAnsi" w:hAnsiTheme="minorHAnsi" w:cstheme="minorHAnsi"/>
+          <w:color w:val="000000"/>
+          <w:sz w:val="22"/>
+          <w:szCs w:val="22"/>
+        </w:rPr>
+        <w:t>:</w:t>
+      </w:r>
+      <w:r>
+        <w:rPr>
+          <w:rFonts w:asciiTheme="minorHAnsi" w:hAnsiTheme="minorHAnsi" w:cstheme="minorHAnsi"/>
+          <w:color w:val="000000"/>
+          <w:sz w:val="22"/>
+          <w:szCs w:val="22"/>
+        </w:rPr>
+        <w:br/>
+        <w:t xml:space="preserve">1 </w:t>
+      </w:r>
+      <w:r>
+        <w:rPr>
+          <w:rFonts w:asciiTheme="minorHAnsi" w:hAnsiTheme="minorHAnsi" w:cstheme="minorHAnsi"/>
+          <w:color w:val="000000"/>
+          <w:sz w:val="22"/>
+          <w:szCs w:val="22"/>
+        </w:rPr>
+        <w:t xml:space="preserve">The </w:t>
+      </w:r>
+      <w:proofErr w:type="spellStart"/>
+      <w:r>
+        <w:rPr>
+          <w:rFonts w:asciiTheme="minorHAnsi" w:hAnsiTheme="minorHAnsi" w:cstheme="minorHAnsi"/>
+          <w:color w:val="000000"/>
+          <w:sz w:val="22"/>
+          <w:szCs w:val="22"/>
+        </w:rPr>
+        <w:t>price</w:t>
+      </w:r>
+      <w:proofErr w:type="spellEnd"/>
+      <w:r>
+        <w:rPr>
+          <w:rFonts w:asciiTheme="minorHAnsi" w:hAnsiTheme="minorHAnsi" w:cstheme="minorHAnsi"/>
+          <w:color w:val="000000"/>
+          <w:sz w:val="22"/>
+          <w:szCs w:val="22"/>
+        </w:rPr>
+        <w:t xml:space="preserve"> </w:t>
+      </w:r>
+      <w:proofErr w:type="spellStart"/>
+      <w:r>
+        <w:rPr>
+          <w:rFonts w:asciiTheme="minorHAnsi" w:hAnsiTheme="minorHAnsi" w:cstheme="minorHAnsi"/>
+          <w:color w:val="000000"/>
+          <w:sz w:val="22"/>
+          <w:szCs w:val="22"/>
+        </w:rPr>
+        <w:t>has</w:t>
+      </w:r>
+      <w:proofErr w:type="spellEnd"/>
+      <w:r>
+        <w:rPr>
+          <w:rFonts w:asciiTheme="minorHAnsi" w:hAnsiTheme="minorHAnsi" w:cstheme="minorHAnsi"/>
+          <w:color w:val="000000"/>
+          <w:sz w:val="22"/>
+          <w:szCs w:val="22"/>
+        </w:rPr>
+        <w:t xml:space="preserve"> </w:t>
+      </w:r>
+      <w:proofErr w:type="spellStart"/>
+      <w:r>
+        <w:rPr>
+          <w:rFonts w:asciiTheme="minorHAnsi" w:hAnsiTheme="minorHAnsi" w:cstheme="minorHAnsi"/>
+          <w:color w:val="000000"/>
+          <w:sz w:val="22"/>
+          <w:szCs w:val="22"/>
+        </w:rPr>
+        <w:t>penetrated</w:t>
+      </w:r>
+      <w:proofErr w:type="spellEnd"/>
+      <w:r>
+        <w:rPr>
+          <w:rFonts w:asciiTheme="minorHAnsi" w:hAnsiTheme="minorHAnsi" w:cstheme="minorHAnsi"/>
+          <w:color w:val="000000"/>
+          <w:sz w:val="22"/>
+          <w:szCs w:val="22"/>
+        </w:rPr>
+        <w:t xml:space="preserve"> and </w:t>
+      </w:r>
+      <w:proofErr w:type="spellStart"/>
+      <w:r>
+        <w:rPr>
+          <w:rFonts w:asciiTheme="minorHAnsi" w:hAnsiTheme="minorHAnsi" w:cstheme="minorHAnsi"/>
+          <w:color w:val="000000"/>
+          <w:sz w:val="22"/>
+          <w:szCs w:val="22"/>
+        </w:rPr>
+        <w:t>closed</w:t>
+      </w:r>
+      <w:proofErr w:type="spellEnd"/>
+      <w:r>
+        <w:rPr>
+          <w:rFonts w:asciiTheme="minorHAnsi" w:hAnsiTheme="minorHAnsi" w:cstheme="minorHAnsi"/>
+          <w:color w:val="000000"/>
+          <w:sz w:val="22"/>
+          <w:szCs w:val="22"/>
+        </w:rPr>
+        <w:t xml:space="preserve"> </w:t>
+      </w:r>
+      <w:proofErr w:type="spellStart"/>
+      <w:r>
+        <w:rPr>
+          <w:rFonts w:asciiTheme="minorHAnsi" w:hAnsiTheme="minorHAnsi" w:cstheme="minorHAnsi"/>
+          <w:color w:val="000000"/>
+          <w:sz w:val="22"/>
+          <w:szCs w:val="22"/>
+        </w:rPr>
+        <w:t>above</w:t>
+      </w:r>
+      <w:proofErr w:type="spellEnd"/>
+      <w:r>
+        <w:rPr>
+          <w:rFonts w:asciiTheme="minorHAnsi" w:hAnsiTheme="minorHAnsi" w:cstheme="minorHAnsi"/>
+          <w:color w:val="000000"/>
+          <w:sz w:val="22"/>
+          <w:szCs w:val="22"/>
+        </w:rPr>
+        <w:t xml:space="preserve"> </w:t>
+      </w:r>
+      <w:proofErr w:type="spellStart"/>
+      <w:r>
+        <w:rPr>
+          <w:rFonts w:asciiTheme="minorHAnsi" w:hAnsiTheme="minorHAnsi" w:cstheme="minorHAnsi"/>
+          <w:color w:val="000000"/>
+          <w:sz w:val="22"/>
+          <w:szCs w:val="22"/>
+        </w:rPr>
+        <w:t>the</w:t>
+      </w:r>
+      <w:proofErr w:type="spellEnd"/>
+      <w:r>
+        <w:rPr>
+          <w:rFonts w:asciiTheme="minorHAnsi" w:hAnsiTheme="minorHAnsi" w:cstheme="minorHAnsi"/>
+          <w:color w:val="000000"/>
+          <w:sz w:val="22"/>
+          <w:szCs w:val="22"/>
+        </w:rPr>
+        <w:t xml:space="preserve"> </w:t>
+      </w:r>
+      <w:proofErr w:type="spellStart"/>
+      <w:r>
+        <w:rPr>
+          <w:rFonts w:asciiTheme="minorHAnsi" w:hAnsiTheme="minorHAnsi" w:cstheme="minorHAnsi"/>
+          <w:color w:val="000000"/>
+          <w:sz w:val="22"/>
+          <w:szCs w:val="22"/>
+        </w:rPr>
+        <w:t>lower</w:t>
+      </w:r>
+      <w:proofErr w:type="spellEnd"/>
+      <w:r>
+        <w:rPr>
+          <w:rFonts w:asciiTheme="minorHAnsi" w:hAnsiTheme="minorHAnsi" w:cstheme="minorHAnsi"/>
+          <w:color w:val="000000"/>
+          <w:sz w:val="22"/>
+          <w:szCs w:val="22"/>
+        </w:rPr>
+        <w:t xml:space="preserve"> </w:t>
+      </w:r>
+      <w:proofErr w:type="spellStart"/>
+      <w:r>
+        <w:rPr>
+          <w:rFonts w:asciiTheme="minorHAnsi" w:hAnsiTheme="minorHAnsi" w:cstheme="minorHAnsi"/>
+          <w:color w:val="000000"/>
+          <w:sz w:val="22"/>
+          <w:szCs w:val="22"/>
+        </w:rPr>
+        <w:t>channel</w:t>
+      </w:r>
+      <w:proofErr w:type="spellEnd"/>
+      <w:r>
+        <w:rPr>
+          <w:rFonts w:asciiTheme="minorHAnsi" w:hAnsiTheme="minorHAnsi" w:cstheme="minorHAnsi"/>
+          <w:color w:val="000000"/>
+          <w:sz w:val="22"/>
+          <w:szCs w:val="22"/>
+        </w:rPr>
+        <w:t xml:space="preserve"> and </w:t>
+      </w:r>
+      <w:proofErr w:type="spellStart"/>
+      <w:r>
+        <w:rPr>
+          <w:rFonts w:asciiTheme="minorHAnsi" w:hAnsiTheme="minorHAnsi" w:cstheme="minorHAnsi"/>
+          <w:color w:val="000000"/>
+          <w:sz w:val="22"/>
+          <w:szCs w:val="22"/>
+        </w:rPr>
+        <w:t>started</w:t>
+      </w:r>
+      <w:proofErr w:type="spellEnd"/>
+      <w:r>
+        <w:rPr>
+          <w:rFonts w:asciiTheme="minorHAnsi" w:hAnsiTheme="minorHAnsi" w:cstheme="minorHAnsi"/>
+          <w:color w:val="000000"/>
+          <w:sz w:val="22"/>
+          <w:szCs w:val="22"/>
+        </w:rPr>
+        <w:t xml:space="preserve"> a </w:t>
+      </w:r>
+      <w:proofErr w:type="spellStart"/>
+      <w:r>
+        <w:rPr>
+          <w:rFonts w:asciiTheme="minorHAnsi" w:hAnsiTheme="minorHAnsi" w:cstheme="minorHAnsi"/>
+          <w:color w:val="000000"/>
+          <w:sz w:val="22"/>
+          <w:szCs w:val="22"/>
+        </w:rPr>
+        <w:t>d</w:t>
+      </w:r>
+      <w:r>
+        <w:rPr>
+          <w:rFonts w:asciiTheme="minorHAnsi" w:hAnsiTheme="minorHAnsi" w:cstheme="minorHAnsi"/>
+          <w:color w:val="000000"/>
+          <w:sz w:val="22"/>
+          <w:szCs w:val="22"/>
+        </w:rPr>
+        <w:t>owntrend</w:t>
+      </w:r>
+      <w:proofErr w:type="spellEnd"/>
+      <w:r>
+        <w:rPr>
+          <w:rFonts w:asciiTheme="minorHAnsi" w:hAnsiTheme="minorHAnsi" w:cstheme="minorHAnsi"/>
+          <w:color w:val="000000"/>
+          <w:sz w:val="22"/>
+          <w:szCs w:val="22"/>
+        </w:rPr>
+        <w:t>.</w:t>
+      </w:r>
+      <w:r>
+        <w:rPr>
+          <w:rFonts w:asciiTheme="minorHAnsi" w:hAnsiTheme="minorHAnsi" w:cstheme="minorHAnsi"/>
+          <w:color w:val="000000"/>
+          <w:sz w:val="22"/>
+          <w:szCs w:val="22"/>
+        </w:rPr>
+        <w:br/>
+        <w:t xml:space="preserve">2 </w:t>
+      </w:r>
+      <w:proofErr w:type="spellStart"/>
+      <w:r>
+        <w:rPr>
+          <w:rFonts w:asciiTheme="minorHAnsi" w:hAnsiTheme="minorHAnsi" w:cstheme="minorHAnsi"/>
+          <w:color w:val="000000"/>
+          <w:sz w:val="22"/>
+          <w:szCs w:val="22"/>
+        </w:rPr>
+        <w:t>price</w:t>
+      </w:r>
+      <w:proofErr w:type="spellEnd"/>
+      <w:r>
+        <w:rPr>
+          <w:rFonts w:asciiTheme="minorHAnsi" w:hAnsiTheme="minorHAnsi" w:cstheme="minorHAnsi"/>
+          <w:color w:val="000000"/>
+          <w:sz w:val="22"/>
+          <w:szCs w:val="22"/>
+        </w:rPr>
+        <w:t xml:space="preserve"> </w:t>
+      </w:r>
+      <w:proofErr w:type="spellStart"/>
+      <w:r>
+        <w:rPr>
+          <w:rFonts w:asciiTheme="minorHAnsi" w:hAnsiTheme="minorHAnsi" w:cstheme="minorHAnsi"/>
+          <w:color w:val="000000"/>
+          <w:sz w:val="22"/>
+          <w:szCs w:val="22"/>
+        </w:rPr>
+        <w:t>retraces</w:t>
+      </w:r>
+      <w:proofErr w:type="spellEnd"/>
+      <w:r>
+        <w:rPr>
+          <w:rFonts w:asciiTheme="minorHAnsi" w:hAnsiTheme="minorHAnsi" w:cstheme="minorHAnsi"/>
+          <w:color w:val="000000"/>
+          <w:sz w:val="22"/>
+          <w:szCs w:val="22"/>
+        </w:rPr>
+        <w:t xml:space="preserve"> </w:t>
+      </w:r>
+      <w:proofErr w:type="spellStart"/>
+      <w:r>
+        <w:rPr>
+          <w:rFonts w:asciiTheme="minorHAnsi" w:hAnsiTheme="minorHAnsi" w:cstheme="minorHAnsi"/>
+          <w:color w:val="000000"/>
+          <w:sz w:val="22"/>
+          <w:szCs w:val="22"/>
+        </w:rPr>
+        <w:t>to</w:t>
+      </w:r>
+      <w:proofErr w:type="spellEnd"/>
+      <w:r>
+        <w:rPr>
+          <w:rFonts w:asciiTheme="minorHAnsi" w:hAnsiTheme="minorHAnsi" w:cstheme="minorHAnsi"/>
+          <w:color w:val="000000"/>
+          <w:sz w:val="22"/>
+          <w:szCs w:val="22"/>
+        </w:rPr>
+        <w:t xml:space="preserve"> </w:t>
+      </w:r>
+      <w:proofErr w:type="spellStart"/>
+      <w:r>
+        <w:rPr>
+          <w:rFonts w:asciiTheme="minorHAnsi" w:hAnsiTheme="minorHAnsi" w:cstheme="minorHAnsi"/>
+          <w:color w:val="000000"/>
+          <w:sz w:val="22"/>
+          <w:szCs w:val="22"/>
+        </w:rPr>
+        <w:t>middle</w:t>
+      </w:r>
+      <w:proofErr w:type="spellEnd"/>
+      <w:r>
+        <w:rPr>
+          <w:rFonts w:asciiTheme="minorHAnsi" w:hAnsiTheme="minorHAnsi" w:cstheme="minorHAnsi"/>
+          <w:color w:val="000000"/>
+          <w:sz w:val="22"/>
+          <w:szCs w:val="22"/>
+        </w:rPr>
+        <w:t xml:space="preserve"> </w:t>
+      </w:r>
+      <w:proofErr w:type="spellStart"/>
+      <w:r>
+        <w:rPr>
+          <w:rFonts w:asciiTheme="minorHAnsi" w:hAnsiTheme="minorHAnsi" w:cstheme="minorHAnsi"/>
+          <w:color w:val="000000"/>
+          <w:sz w:val="22"/>
+          <w:szCs w:val="22"/>
+        </w:rPr>
+        <w:t>or</w:t>
+      </w:r>
+      <w:proofErr w:type="spellEnd"/>
+      <w:r>
+        <w:rPr>
+          <w:rFonts w:asciiTheme="minorHAnsi" w:hAnsiTheme="minorHAnsi" w:cstheme="minorHAnsi"/>
+          <w:color w:val="000000"/>
+          <w:sz w:val="22"/>
+          <w:szCs w:val="22"/>
+        </w:rPr>
+        <w:t xml:space="preserve"> </w:t>
+      </w:r>
+      <w:proofErr w:type="spellStart"/>
+      <w:r>
+        <w:rPr>
+          <w:rFonts w:asciiTheme="minorHAnsi" w:hAnsiTheme="minorHAnsi" w:cstheme="minorHAnsi"/>
+          <w:color w:val="000000"/>
+          <w:sz w:val="22"/>
+          <w:szCs w:val="22"/>
+        </w:rPr>
+        <w:t>higher</w:t>
+      </w:r>
+      <w:proofErr w:type="spellEnd"/>
+      <w:r>
+        <w:rPr>
+          <w:rFonts w:asciiTheme="minorHAnsi" w:hAnsiTheme="minorHAnsi" w:cstheme="minorHAnsi"/>
+          <w:color w:val="000000"/>
+          <w:sz w:val="22"/>
+          <w:szCs w:val="22"/>
+        </w:rPr>
+        <w:t xml:space="preserve"> band</w:t>
+      </w:r>
+      <w:r>
+        <w:rPr>
+          <w:rFonts w:asciiTheme="minorHAnsi" w:hAnsiTheme="minorHAnsi" w:cstheme="minorHAnsi"/>
+          <w:color w:val="000000"/>
+          <w:sz w:val="22"/>
+          <w:szCs w:val="22"/>
+        </w:rPr>
+        <w:br/>
+        <w:t xml:space="preserve">2 </w:t>
+      </w:r>
+      <w:proofErr w:type="spellStart"/>
+      <w:r>
+        <w:rPr>
+          <w:rFonts w:asciiTheme="minorHAnsi" w:hAnsiTheme="minorHAnsi" w:cstheme="minorHAnsi"/>
+          <w:color w:val="000000"/>
+          <w:sz w:val="22"/>
+          <w:szCs w:val="22"/>
+        </w:rPr>
+        <w:t>stochastic</w:t>
+      </w:r>
+      <w:proofErr w:type="spellEnd"/>
+      <w:r>
+        <w:rPr>
+          <w:rFonts w:asciiTheme="minorHAnsi" w:hAnsiTheme="minorHAnsi" w:cstheme="minorHAnsi"/>
+          <w:color w:val="000000"/>
+          <w:sz w:val="22"/>
+          <w:szCs w:val="22"/>
+        </w:rPr>
+        <w:t xml:space="preserve"> </w:t>
+      </w:r>
+      <w:proofErr w:type="spellStart"/>
+      <w:r>
+        <w:rPr>
+          <w:rFonts w:asciiTheme="minorHAnsi" w:hAnsiTheme="minorHAnsi" w:cstheme="minorHAnsi"/>
+          <w:color w:val="000000"/>
+          <w:sz w:val="22"/>
+          <w:szCs w:val="22"/>
+        </w:rPr>
+        <w:t>shows</w:t>
+      </w:r>
+      <w:proofErr w:type="spellEnd"/>
+      <w:r>
+        <w:rPr>
+          <w:rFonts w:asciiTheme="minorHAnsi" w:hAnsiTheme="minorHAnsi" w:cstheme="minorHAnsi"/>
+          <w:color w:val="000000"/>
+          <w:sz w:val="22"/>
+          <w:szCs w:val="22"/>
+        </w:rPr>
+        <w:t xml:space="preserve"> </w:t>
+      </w:r>
+      <w:proofErr w:type="spellStart"/>
+      <w:r>
+        <w:rPr>
+          <w:rFonts w:asciiTheme="minorHAnsi" w:hAnsiTheme="minorHAnsi" w:cstheme="minorHAnsi"/>
+          <w:color w:val="000000"/>
+          <w:sz w:val="22"/>
+          <w:szCs w:val="22"/>
+        </w:rPr>
+        <w:t>overbought</w:t>
+      </w:r>
+      <w:proofErr w:type="spellEnd"/>
     </w:p>
     <w:p>
       <w:pPr>
@@ -5566,6 +8653,8 @@
         </w:rPr>
       </w:pPr>
     </w:p>
+    <w:p/>
+    <w:p/>
     <w:sectPr>
       <w:pgSz w:w="11906" w:h="16838"/>
       <w:pgMar w:top="1417" w:right="1417" w:bottom="1134" w:left="1417" w:header="708" w:footer="708" w:gutter="0"/>
@@ -6131,6 +9220,7 @@
   <w:style w:type="paragraph" w:default="1" w:styleId="Standard">
     <w:name w:val="Normal"/>
     <w:qFormat/>
+    <w:rsid w:val="00EA4610"/>
   </w:style>
   <w:style w:type="character" w:default="1" w:styleId="Absatz-Standardschriftart">
     <w:name w:val="Default Paragraph Font"/>

</xml_diff>

<commit_message>
i literally dont know
</commit_message>
<xml_diff>
--- a/MeaningfulValues.docx
+++ b/MeaningfulValues.docx
@@ -8343,19 +8343,16 @@
     </w:p>
     <w:p>
       <w:pPr>
-        <w:pStyle w:val="StandardWeb"/>
-        <w:shd w:val="clear" w:color="auto" w:fill="FFFFFF"/>
-        <w:rPr>
-          <w:rFonts w:asciiTheme="minorHAnsi" w:hAnsiTheme="minorHAnsi" w:cstheme="minorHAnsi"/>
-          <w:color w:val="000000"/>
-          <w:sz w:val="28"/>
-          <w:szCs w:val="28"/>
+        <w:rPr>
+          <w:rFonts w:eastAsia="Times New Roman" w:cstheme="minorHAnsi"/>
+          <w:color w:val="000000"/>
+          <w:lang w:eastAsia="de-DE"/>
         </w:rPr>
       </w:pPr>
       <w:proofErr w:type="spellStart"/>
       <w:r>
         <w:rPr>
-          <w:rFonts w:asciiTheme="minorHAnsi" w:hAnsiTheme="minorHAnsi" w:cstheme="minorHAnsi"/>
+          <w:rFonts w:cstheme="minorHAnsi"/>
           <w:color w:val="000000"/>
           <w:sz w:val="28"/>
           <w:szCs w:val="28"/>
@@ -8365,12 +8362,1281 @@
       <w:proofErr w:type="spellEnd"/>
       <w:r>
         <w:rPr>
-          <w:rFonts w:asciiTheme="minorHAnsi" w:hAnsiTheme="minorHAnsi" w:cstheme="minorHAnsi"/>
+          <w:rFonts w:cstheme="minorHAnsi"/>
           <w:color w:val="000000"/>
           <w:sz w:val="28"/>
           <w:szCs w:val="28"/>
         </w:rPr>
         <w:t xml:space="preserve"> Channel</w:t>
+      </w:r>
+      <w:r>
+        <w:rPr>
+          <w:rFonts w:cstheme="minorHAnsi"/>
+          <w:color w:val="000000"/>
+          <w:sz w:val="28"/>
+          <w:szCs w:val="28"/>
+        </w:rPr>
+        <w:br/>
+      </w:r>
+      <w:r>
+        <w:rPr>
+          <w:rFonts w:cstheme="minorHAnsi"/>
+          <w:color w:val="000000"/>
+        </w:rPr>
+        <w:t>https://www.netpicks.com/donchian-channel/</w:t>
+      </w:r>
+      <w:r>
+        <w:rPr>
+          <w:rFonts w:cstheme="minorHAnsi"/>
+          <w:color w:val="000000"/>
+        </w:rPr>
+        <w:br/>
+      </w:r>
+      <w:proofErr w:type="spellStart"/>
+      <w:r>
+        <w:rPr>
+          <w:rFonts w:cstheme="minorHAnsi"/>
+          <w:color w:val="000000"/>
+        </w:rPr>
+        <w:t>Is</w:t>
+      </w:r>
+      <w:proofErr w:type="spellEnd"/>
+      <w:r>
+        <w:rPr>
+          <w:rFonts w:cstheme="minorHAnsi"/>
+          <w:color w:val="000000"/>
+        </w:rPr>
+        <w:t xml:space="preserve"> </w:t>
+      </w:r>
+      <w:proofErr w:type="spellStart"/>
+      <w:r>
+        <w:rPr>
+          <w:rFonts w:cstheme="minorHAnsi"/>
+          <w:color w:val="000000"/>
+        </w:rPr>
+        <w:t>the</w:t>
+      </w:r>
+      <w:proofErr w:type="spellEnd"/>
+      <w:r>
+        <w:rPr>
+          <w:rFonts w:cstheme="minorHAnsi"/>
+          <w:color w:val="000000"/>
+        </w:rPr>
+        <w:t xml:space="preserve"> ADX </w:t>
+      </w:r>
+      <w:proofErr w:type="spellStart"/>
+      <w:r>
+        <w:rPr>
+          <w:rFonts w:cstheme="minorHAnsi"/>
+          <w:color w:val="000000"/>
+        </w:rPr>
+        <w:t>above</w:t>
+      </w:r>
+      <w:proofErr w:type="spellEnd"/>
+      <w:r>
+        <w:rPr>
+          <w:rFonts w:cstheme="minorHAnsi"/>
+          <w:color w:val="000000"/>
+        </w:rPr>
+        <w:t xml:space="preserve"> 25? Yes – </w:t>
+      </w:r>
+      <w:proofErr w:type="spellStart"/>
+      <w:r>
+        <w:rPr>
+          <w:rFonts w:cstheme="minorHAnsi"/>
+          <w:color w:val="000000"/>
+        </w:rPr>
+        <w:t>continue</w:t>
+      </w:r>
+      <w:proofErr w:type="spellEnd"/>
+      <w:r>
+        <w:rPr>
+          <w:rFonts w:cstheme="minorHAnsi"/>
+          <w:color w:val="000000"/>
+        </w:rPr>
+        <w:t xml:space="preserve"> </w:t>
+      </w:r>
+      <w:proofErr w:type="spellStart"/>
+      <w:r>
+        <w:rPr>
+          <w:rFonts w:cstheme="minorHAnsi"/>
+          <w:color w:val="000000"/>
+        </w:rPr>
+        <w:t>No</w:t>
+      </w:r>
+      <w:proofErr w:type="spellEnd"/>
+      <w:r>
+        <w:rPr>
+          <w:rFonts w:cstheme="minorHAnsi"/>
+          <w:color w:val="000000"/>
+        </w:rPr>
+        <w:t xml:space="preserve"> – stand </w:t>
+      </w:r>
+      <w:proofErr w:type="spellStart"/>
+      <w:r>
+        <w:rPr>
+          <w:rFonts w:cstheme="minorHAnsi"/>
+          <w:color w:val="000000"/>
+        </w:rPr>
+        <w:t>aside</w:t>
+      </w:r>
+      <w:proofErr w:type="spellEnd"/>
+      <w:r>
+        <w:rPr>
+          <w:rFonts w:cstheme="minorHAnsi"/>
+          <w:color w:val="000000"/>
+        </w:rPr>
+        <w:br/>
+      </w:r>
+      <w:r>
+        <w:rPr>
+          <w:rFonts w:cstheme="minorHAnsi"/>
+          <w:color w:val="000000"/>
+        </w:rPr>
+        <w:t xml:space="preserve">Price </w:t>
+      </w:r>
+      <w:proofErr w:type="spellStart"/>
+      <w:r>
+        <w:rPr>
+          <w:rFonts w:cstheme="minorHAnsi"/>
+          <w:color w:val="000000"/>
+        </w:rPr>
+        <w:t>above</w:t>
+      </w:r>
+      <w:proofErr w:type="spellEnd"/>
+      <w:r>
+        <w:rPr>
+          <w:rFonts w:cstheme="minorHAnsi"/>
+          <w:color w:val="000000"/>
+        </w:rPr>
+        <w:t xml:space="preserve"> 100 SMA? Yes – </w:t>
+      </w:r>
+      <w:proofErr w:type="spellStart"/>
+      <w:r>
+        <w:rPr>
+          <w:rFonts w:cstheme="minorHAnsi"/>
+          <w:color w:val="000000"/>
+        </w:rPr>
+        <w:t>longs</w:t>
+      </w:r>
+      <w:proofErr w:type="spellEnd"/>
+      <w:r>
+        <w:rPr>
+          <w:rFonts w:cstheme="minorHAnsi"/>
+          <w:color w:val="000000"/>
+        </w:rPr>
+        <w:t xml:space="preserve"> – </w:t>
+      </w:r>
+      <w:proofErr w:type="spellStart"/>
+      <w:r>
+        <w:rPr>
+          <w:rFonts w:cstheme="minorHAnsi"/>
+          <w:color w:val="000000"/>
+        </w:rPr>
+        <w:t>No</w:t>
+      </w:r>
+      <w:proofErr w:type="spellEnd"/>
+      <w:r>
+        <w:rPr>
+          <w:rFonts w:cstheme="minorHAnsi"/>
+          <w:color w:val="000000"/>
+        </w:rPr>
+        <w:t xml:space="preserve"> – </w:t>
+      </w:r>
+      <w:proofErr w:type="spellStart"/>
+      <w:r>
+        <w:rPr>
+          <w:rFonts w:cstheme="minorHAnsi"/>
+          <w:color w:val="000000"/>
+        </w:rPr>
+        <w:t>shorts</w:t>
+      </w:r>
+      <w:proofErr w:type="spellEnd"/>
+      <w:r>
+        <w:rPr>
+          <w:rFonts w:cstheme="minorHAnsi"/>
+          <w:color w:val="000000"/>
+        </w:rPr>
+        <w:br/>
+      </w:r>
+      <w:proofErr w:type="spellStart"/>
+      <w:r>
+        <w:rPr>
+          <w:rFonts w:cstheme="minorHAnsi"/>
+          <w:color w:val="000000"/>
+        </w:rPr>
+        <w:t>Breakout</w:t>
+      </w:r>
+      <w:proofErr w:type="spellEnd"/>
+      <w:r>
+        <w:rPr>
+          <w:rFonts w:cstheme="minorHAnsi"/>
+          <w:color w:val="000000"/>
+        </w:rPr>
+        <w:t xml:space="preserve"> in </w:t>
+      </w:r>
+      <w:proofErr w:type="spellStart"/>
+      <w:r>
+        <w:rPr>
+          <w:rFonts w:cstheme="minorHAnsi"/>
+          <w:color w:val="000000"/>
+        </w:rPr>
+        <w:t>direction</w:t>
+      </w:r>
+      <w:proofErr w:type="spellEnd"/>
+      <w:r>
+        <w:rPr>
+          <w:rFonts w:cstheme="minorHAnsi"/>
+          <w:color w:val="000000"/>
+        </w:rPr>
+        <w:t xml:space="preserve"> </w:t>
+      </w:r>
+      <w:proofErr w:type="spellStart"/>
+      <w:r>
+        <w:rPr>
+          <w:rFonts w:cstheme="minorHAnsi"/>
+          <w:color w:val="000000"/>
+        </w:rPr>
+        <w:t>of</w:t>
+      </w:r>
+      <w:proofErr w:type="spellEnd"/>
+      <w:r>
+        <w:rPr>
+          <w:rFonts w:cstheme="minorHAnsi"/>
+          <w:color w:val="000000"/>
+        </w:rPr>
+        <w:t xml:space="preserve"> 100 SMA? – Yes – trade </w:t>
+      </w:r>
+      <w:proofErr w:type="spellStart"/>
+      <w:r>
+        <w:rPr>
+          <w:rFonts w:cstheme="minorHAnsi"/>
+          <w:color w:val="000000"/>
+        </w:rPr>
+        <w:t>signal</w:t>
+      </w:r>
+      <w:proofErr w:type="spellEnd"/>
+      <w:r>
+        <w:rPr>
+          <w:rFonts w:cstheme="minorHAnsi"/>
+          <w:color w:val="000000"/>
+        </w:rPr>
+        <w:t xml:space="preserve"> </w:t>
+      </w:r>
+      <w:proofErr w:type="spellStart"/>
+      <w:r>
+        <w:rPr>
+          <w:rFonts w:cstheme="minorHAnsi"/>
+          <w:color w:val="000000"/>
+        </w:rPr>
+        <w:t>No</w:t>
+      </w:r>
+      <w:proofErr w:type="spellEnd"/>
+      <w:r>
+        <w:rPr>
+          <w:rFonts w:cstheme="minorHAnsi"/>
+          <w:color w:val="000000"/>
+        </w:rPr>
+        <w:t xml:space="preserve"> – </w:t>
+      </w:r>
+      <w:proofErr w:type="spellStart"/>
+      <w:r>
+        <w:rPr>
+          <w:rFonts w:cstheme="minorHAnsi"/>
+          <w:color w:val="000000"/>
+        </w:rPr>
+        <w:t>stand</w:t>
+      </w:r>
+      <w:proofErr w:type="spellEnd"/>
+      <w:r>
+        <w:rPr>
+          <w:rFonts w:cstheme="minorHAnsi"/>
+          <w:color w:val="000000"/>
+        </w:rPr>
+        <w:t xml:space="preserve"> </w:t>
+      </w:r>
+      <w:proofErr w:type="spellStart"/>
+      <w:r>
+        <w:rPr>
+          <w:rFonts w:cstheme="minorHAnsi"/>
+          <w:color w:val="000000"/>
+        </w:rPr>
+        <w:t>aside</w:t>
+      </w:r>
+      <w:proofErr w:type="spellEnd"/>
+      <w:r>
+        <w:rPr>
+          <w:rFonts w:cstheme="minorHAnsi"/>
+          <w:color w:val="000000"/>
+        </w:rPr>
+        <w:br/>
+      </w:r>
+      <w:r>
+        <w:rPr>
+          <w:rFonts w:cstheme="minorHAnsi"/>
+          <w:color w:val="000000"/>
+        </w:rPr>
+        <w:br/>
+        <w:t xml:space="preserve">Buy </w:t>
+      </w:r>
+      <w:proofErr w:type="spellStart"/>
+      <w:r>
+        <w:rPr>
+          <w:rFonts w:cstheme="minorHAnsi"/>
+          <w:color w:val="000000"/>
+        </w:rPr>
+        <w:t>if</w:t>
+      </w:r>
+      <w:proofErr w:type="spellEnd"/>
+      <w:r>
+        <w:rPr>
+          <w:rFonts w:cstheme="minorHAnsi"/>
+          <w:color w:val="000000"/>
+        </w:rPr>
+        <w:t xml:space="preserve"> </w:t>
+      </w:r>
+      <w:proofErr w:type="spellStart"/>
+      <w:r>
+        <w:rPr>
+          <w:rFonts w:cstheme="minorHAnsi"/>
+          <w:color w:val="000000"/>
+        </w:rPr>
+        <w:t>donchian</w:t>
+      </w:r>
+      <w:proofErr w:type="spellEnd"/>
+      <w:r>
+        <w:rPr>
+          <w:rFonts w:cstheme="minorHAnsi"/>
+          <w:color w:val="000000"/>
+        </w:rPr>
+        <w:t xml:space="preserve"> </w:t>
+      </w:r>
+      <w:proofErr w:type="spellStart"/>
+      <w:r>
+        <w:rPr>
+          <w:rFonts w:cstheme="minorHAnsi"/>
+          <w:color w:val="000000"/>
+        </w:rPr>
+        <w:t>upper</w:t>
+      </w:r>
+      <w:proofErr w:type="spellEnd"/>
+      <w:r>
+        <w:rPr>
+          <w:rFonts w:cstheme="minorHAnsi"/>
+          <w:color w:val="000000"/>
+        </w:rPr>
+        <w:t xml:space="preserve"> band </w:t>
+      </w:r>
+      <w:proofErr w:type="spellStart"/>
+      <w:r>
+        <w:rPr>
+          <w:rFonts w:cstheme="minorHAnsi"/>
+          <w:color w:val="000000"/>
+        </w:rPr>
+        <w:t>makes</w:t>
+      </w:r>
+      <w:proofErr w:type="spellEnd"/>
+      <w:r>
+        <w:rPr>
+          <w:rFonts w:cstheme="minorHAnsi"/>
+          <w:color w:val="000000"/>
+        </w:rPr>
+        <w:t xml:space="preserve"> </w:t>
+      </w:r>
+      <w:proofErr w:type="spellStart"/>
+      <w:r>
+        <w:rPr>
+          <w:rFonts w:cstheme="minorHAnsi"/>
+          <w:color w:val="000000"/>
+        </w:rPr>
+        <w:t>higher</w:t>
+      </w:r>
+      <w:proofErr w:type="spellEnd"/>
+      <w:r>
+        <w:rPr>
+          <w:rFonts w:cstheme="minorHAnsi"/>
+          <w:color w:val="000000"/>
+        </w:rPr>
+        <w:t xml:space="preserve"> high after </w:t>
+      </w:r>
+      <w:proofErr w:type="spellStart"/>
+      <w:r>
+        <w:rPr>
+          <w:rFonts w:cstheme="minorHAnsi"/>
+          <w:color w:val="000000"/>
+        </w:rPr>
+        <w:t>lower</w:t>
+      </w:r>
+      <w:proofErr w:type="spellEnd"/>
+      <w:r>
+        <w:rPr>
+          <w:rFonts w:cstheme="minorHAnsi"/>
+          <w:color w:val="000000"/>
+        </w:rPr>
+        <w:t xml:space="preserve"> </w:t>
+      </w:r>
+      <w:proofErr w:type="spellStart"/>
+      <w:r>
+        <w:rPr>
+          <w:rFonts w:cstheme="minorHAnsi"/>
+          <w:color w:val="000000"/>
+        </w:rPr>
+        <w:t>lows</w:t>
+      </w:r>
+      <w:proofErr w:type="spellEnd"/>
+      <w:r>
+        <w:rPr>
+          <w:rFonts w:cstheme="minorHAnsi"/>
+          <w:color w:val="000000"/>
+        </w:rPr>
+        <w:br/>
+        <w:t xml:space="preserve">and </w:t>
+      </w:r>
+      <w:proofErr w:type="spellStart"/>
+      <w:r>
+        <w:rPr>
+          <w:rFonts w:cstheme="minorHAnsi"/>
+          <w:color w:val="000000"/>
+        </w:rPr>
+        <w:t>price</w:t>
+      </w:r>
+      <w:proofErr w:type="spellEnd"/>
+      <w:r>
+        <w:rPr>
+          <w:rFonts w:cstheme="minorHAnsi"/>
+          <w:color w:val="000000"/>
+        </w:rPr>
+        <w:t xml:space="preserve"> </w:t>
+      </w:r>
+      <w:proofErr w:type="spellStart"/>
+      <w:r>
+        <w:rPr>
+          <w:rFonts w:cstheme="minorHAnsi"/>
+          <w:color w:val="000000"/>
+        </w:rPr>
+        <w:t>above</w:t>
+      </w:r>
+      <w:proofErr w:type="spellEnd"/>
+      <w:r>
+        <w:rPr>
+          <w:rFonts w:cstheme="minorHAnsi"/>
+          <w:color w:val="000000"/>
+        </w:rPr>
+        <w:t xml:space="preserve"> 200EMA</w:t>
+      </w:r>
+      <w:r>
+        <w:rPr>
+          <w:rFonts w:cstheme="minorHAnsi"/>
+          <w:color w:val="000000"/>
+        </w:rPr>
+        <w:br/>
+      </w:r>
+      <w:r>
+        <w:rPr>
+          <w:rFonts w:cstheme="minorHAnsi"/>
+          <w:color w:val="000000"/>
+        </w:rPr>
+        <w:br/>
+      </w:r>
+      <w:proofErr w:type="spellStart"/>
+      <w:r>
+        <w:rPr>
+          <w:rFonts w:cstheme="minorHAnsi"/>
+          <w:color w:val="000000"/>
+        </w:rPr>
+        <w:t>buy</w:t>
+      </w:r>
+      <w:proofErr w:type="spellEnd"/>
+      <w:r>
+        <w:rPr>
+          <w:rFonts w:cstheme="minorHAnsi"/>
+          <w:color w:val="000000"/>
+        </w:rPr>
+        <w:t xml:space="preserve"> </w:t>
+      </w:r>
+      <w:proofErr w:type="spellStart"/>
+      <w:r>
+        <w:rPr>
+          <w:rFonts w:cstheme="minorHAnsi"/>
+          <w:color w:val="000000"/>
+        </w:rPr>
+        <w:t>if</w:t>
+      </w:r>
+      <w:proofErr w:type="spellEnd"/>
+      <w:r>
+        <w:rPr>
+          <w:rFonts w:cstheme="minorHAnsi"/>
+          <w:color w:val="000000"/>
+        </w:rPr>
+        <w:t xml:space="preserve"> </w:t>
+      </w:r>
+      <w:proofErr w:type="spellStart"/>
+      <w:r>
+        <w:rPr>
+          <w:rFonts w:cstheme="minorHAnsi"/>
+          <w:color w:val="000000"/>
+        </w:rPr>
+        <w:t>MACD.blue</w:t>
+      </w:r>
+      <w:proofErr w:type="spellEnd"/>
+      <w:r>
+        <w:rPr>
+          <w:rFonts w:cstheme="minorHAnsi"/>
+          <w:color w:val="000000"/>
+        </w:rPr>
+        <w:t xml:space="preserve"> </w:t>
+      </w:r>
+      <w:proofErr w:type="spellStart"/>
+      <w:r>
+        <w:rPr>
+          <w:rFonts w:cstheme="minorHAnsi"/>
+          <w:color w:val="000000"/>
+        </w:rPr>
+        <w:t>crosses</w:t>
+      </w:r>
+      <w:proofErr w:type="spellEnd"/>
+      <w:r>
+        <w:rPr>
+          <w:rFonts w:cstheme="minorHAnsi"/>
+          <w:color w:val="000000"/>
+        </w:rPr>
+        <w:t xml:space="preserve"> </w:t>
+      </w:r>
+      <w:proofErr w:type="spellStart"/>
+      <w:r>
+        <w:rPr>
+          <w:rFonts w:cstheme="minorHAnsi"/>
+          <w:color w:val="000000"/>
+        </w:rPr>
+        <w:t>red</w:t>
+      </w:r>
+      <w:proofErr w:type="spellEnd"/>
+      <w:r>
+        <w:rPr>
+          <w:rFonts w:cstheme="minorHAnsi"/>
+          <w:color w:val="000000"/>
+        </w:rPr>
+        <w:t xml:space="preserve"> </w:t>
+      </w:r>
+      <w:proofErr w:type="spellStart"/>
+      <w:r>
+        <w:rPr>
+          <w:rFonts w:cstheme="minorHAnsi"/>
+          <w:color w:val="000000"/>
+        </w:rPr>
+        <w:t>upwards</w:t>
+      </w:r>
+      <w:proofErr w:type="spellEnd"/>
+      <w:r>
+        <w:rPr>
+          <w:rFonts w:cstheme="minorHAnsi"/>
+          <w:color w:val="000000"/>
+        </w:rPr>
+        <w:t xml:space="preserve"> at </w:t>
+      </w:r>
+      <w:proofErr w:type="spellStart"/>
+      <w:r>
+        <w:rPr>
+          <w:rFonts w:cstheme="minorHAnsi"/>
+          <w:color w:val="000000"/>
+        </w:rPr>
+        <w:t>the</w:t>
+      </w:r>
+      <w:proofErr w:type="spellEnd"/>
+      <w:r>
+        <w:rPr>
+          <w:rFonts w:cstheme="minorHAnsi"/>
+          <w:color w:val="000000"/>
+        </w:rPr>
+        <w:t xml:space="preserve"> same time </w:t>
+      </w:r>
+      <w:proofErr w:type="spellStart"/>
+      <w:r>
+        <w:rPr>
+          <w:rFonts w:cstheme="minorHAnsi"/>
+          <w:color w:val="000000"/>
+        </w:rPr>
+        <w:t>as</w:t>
+      </w:r>
+      <w:proofErr w:type="spellEnd"/>
+      <w:r>
+        <w:rPr>
+          <w:rFonts w:cstheme="minorHAnsi"/>
+          <w:color w:val="000000"/>
+        </w:rPr>
+        <w:t xml:space="preserve"> </w:t>
+      </w:r>
+      <w:proofErr w:type="spellStart"/>
+      <w:r>
+        <w:rPr>
+          <w:rFonts w:cstheme="minorHAnsi"/>
+          <w:color w:val="000000"/>
+        </w:rPr>
+        <w:t>upper</w:t>
+      </w:r>
+      <w:proofErr w:type="spellEnd"/>
+      <w:r>
+        <w:rPr>
+          <w:rFonts w:cstheme="minorHAnsi"/>
+          <w:color w:val="000000"/>
+        </w:rPr>
+        <w:t xml:space="preserve"> </w:t>
+      </w:r>
+      <w:proofErr w:type="spellStart"/>
+      <w:r>
+        <w:rPr>
+          <w:rFonts w:cstheme="minorHAnsi"/>
+          <w:color w:val="000000"/>
+        </w:rPr>
+        <w:t>donchian</w:t>
+      </w:r>
+      <w:proofErr w:type="spellEnd"/>
+      <w:r>
+        <w:rPr>
+          <w:rFonts w:cstheme="minorHAnsi"/>
+          <w:color w:val="000000"/>
+        </w:rPr>
+        <w:t xml:space="preserve"> band </w:t>
+      </w:r>
+      <w:proofErr w:type="spellStart"/>
+      <w:r>
+        <w:rPr>
+          <w:rFonts w:cstheme="minorHAnsi"/>
+          <w:color w:val="000000"/>
+        </w:rPr>
+        <w:t>makes</w:t>
+      </w:r>
+      <w:proofErr w:type="spellEnd"/>
+      <w:r>
+        <w:rPr>
+          <w:rFonts w:cstheme="minorHAnsi"/>
+          <w:color w:val="000000"/>
+        </w:rPr>
+        <w:t xml:space="preserve"> </w:t>
+      </w:r>
+      <w:proofErr w:type="spellStart"/>
+      <w:r>
+        <w:rPr>
+          <w:rFonts w:cstheme="minorHAnsi"/>
+          <w:color w:val="000000"/>
+        </w:rPr>
+        <w:t>higher</w:t>
+      </w:r>
+      <w:proofErr w:type="spellEnd"/>
+      <w:r>
+        <w:rPr>
+          <w:rFonts w:cstheme="minorHAnsi"/>
+          <w:color w:val="000000"/>
+        </w:rPr>
+        <w:t xml:space="preserve"> high</w:t>
+      </w:r>
+      <w:r>
+        <w:rPr>
+          <w:rFonts w:cstheme="minorHAnsi"/>
+          <w:color w:val="000000"/>
+        </w:rPr>
+        <w:br/>
+      </w:r>
+      <w:r>
+        <w:rPr>
+          <w:rFonts w:cstheme="minorHAnsi"/>
+          <w:color w:val="000000"/>
+        </w:rPr>
+        <w:br/>
+      </w:r>
+      <w:proofErr w:type="spellStart"/>
+      <w:r>
+        <w:rPr>
+          <w:rFonts w:eastAsia="Times New Roman" w:cstheme="minorHAnsi"/>
+          <w:color w:val="000000"/>
+          <w:lang w:eastAsia="de-DE"/>
+        </w:rPr>
+        <w:t>If</w:t>
+      </w:r>
+      <w:proofErr w:type="spellEnd"/>
+      <w:r>
+        <w:rPr>
+          <w:rFonts w:eastAsia="Times New Roman" w:cstheme="minorHAnsi"/>
+          <w:color w:val="000000"/>
+          <w:lang w:eastAsia="de-DE"/>
+        </w:rPr>
+        <w:t xml:space="preserve"> </w:t>
+      </w:r>
+      <w:proofErr w:type="spellStart"/>
+      <w:r>
+        <w:rPr>
+          <w:rFonts w:eastAsia="Times New Roman" w:cstheme="minorHAnsi"/>
+          <w:color w:val="000000"/>
+          <w:lang w:eastAsia="de-DE"/>
+        </w:rPr>
+        <w:t>the</w:t>
+      </w:r>
+      <w:proofErr w:type="spellEnd"/>
+      <w:r>
+        <w:rPr>
+          <w:rFonts w:eastAsia="Times New Roman" w:cstheme="minorHAnsi"/>
+          <w:color w:val="000000"/>
+          <w:lang w:eastAsia="de-DE"/>
+        </w:rPr>
+        <w:t xml:space="preserve"> stock </w:t>
+      </w:r>
+      <w:proofErr w:type="spellStart"/>
+      <w:r>
+        <w:rPr>
+          <w:rFonts w:eastAsia="Times New Roman" w:cstheme="minorHAnsi"/>
+          <w:color w:val="000000"/>
+          <w:lang w:eastAsia="de-DE"/>
+        </w:rPr>
+        <w:t>rises</w:t>
+      </w:r>
+      <w:proofErr w:type="spellEnd"/>
+      <w:r>
+        <w:rPr>
+          <w:rFonts w:eastAsia="Times New Roman" w:cstheme="minorHAnsi"/>
+          <w:color w:val="000000"/>
+          <w:lang w:eastAsia="de-DE"/>
+        </w:rPr>
+        <w:t xml:space="preserve"> </w:t>
+      </w:r>
+      <w:proofErr w:type="spellStart"/>
+      <w:r>
+        <w:rPr>
+          <w:rFonts w:eastAsia="Times New Roman" w:cstheme="minorHAnsi"/>
+          <w:color w:val="000000"/>
+          <w:lang w:eastAsia="de-DE"/>
+        </w:rPr>
+        <w:t>above</w:t>
+      </w:r>
+      <w:proofErr w:type="spellEnd"/>
+      <w:r>
+        <w:rPr>
+          <w:rFonts w:eastAsia="Times New Roman" w:cstheme="minorHAnsi"/>
+          <w:color w:val="000000"/>
+          <w:lang w:eastAsia="de-DE"/>
+        </w:rPr>
+        <w:t xml:space="preserve"> </w:t>
+      </w:r>
+      <w:proofErr w:type="spellStart"/>
+      <w:r>
+        <w:rPr>
+          <w:rFonts w:eastAsia="Times New Roman" w:cstheme="minorHAnsi"/>
+          <w:color w:val="000000"/>
+          <w:lang w:eastAsia="de-DE"/>
+        </w:rPr>
+        <w:t>the</w:t>
+      </w:r>
+      <w:proofErr w:type="spellEnd"/>
+      <w:r>
+        <w:rPr>
+          <w:rFonts w:eastAsia="Times New Roman" w:cstheme="minorHAnsi"/>
+          <w:color w:val="000000"/>
+          <w:lang w:eastAsia="de-DE"/>
+        </w:rPr>
+        <w:t xml:space="preserve"> </w:t>
+      </w:r>
+      <w:proofErr w:type="spellStart"/>
+      <w:r>
+        <w:rPr>
+          <w:rFonts w:eastAsia="Times New Roman" w:cstheme="minorHAnsi"/>
+          <w:color w:val="000000"/>
+          <w:lang w:eastAsia="de-DE"/>
+        </w:rPr>
+        <w:t>middle</w:t>
+      </w:r>
+      <w:proofErr w:type="spellEnd"/>
+      <w:r>
+        <w:rPr>
+          <w:rFonts w:eastAsia="Times New Roman" w:cstheme="minorHAnsi"/>
+          <w:color w:val="000000"/>
+          <w:lang w:eastAsia="de-DE"/>
+        </w:rPr>
+        <w:t xml:space="preserve"> band </w:t>
+      </w:r>
+      <w:proofErr w:type="spellStart"/>
+      <w:r>
+        <w:rPr>
+          <w:rFonts w:eastAsia="Times New Roman" w:cstheme="minorHAnsi"/>
+          <w:color w:val="000000"/>
+          <w:lang w:eastAsia="de-DE"/>
+        </w:rPr>
+        <w:t>of</w:t>
+      </w:r>
+      <w:proofErr w:type="spellEnd"/>
+      <w:r>
+        <w:rPr>
+          <w:rFonts w:eastAsia="Times New Roman" w:cstheme="minorHAnsi"/>
+          <w:color w:val="000000"/>
+          <w:lang w:eastAsia="de-DE"/>
+        </w:rPr>
+        <w:t xml:space="preserve"> </w:t>
+      </w:r>
+      <w:proofErr w:type="spellStart"/>
+      <w:r>
+        <w:rPr>
+          <w:rFonts w:eastAsia="Times New Roman" w:cstheme="minorHAnsi"/>
+          <w:color w:val="000000"/>
+          <w:lang w:eastAsia="de-DE"/>
+        </w:rPr>
+        <w:t>the</w:t>
+      </w:r>
+      <w:proofErr w:type="spellEnd"/>
+      <w:r>
+        <w:rPr>
+          <w:rFonts w:eastAsia="Times New Roman" w:cstheme="minorHAnsi"/>
+          <w:color w:val="000000"/>
+          <w:lang w:eastAsia="de-DE"/>
+        </w:rPr>
+        <w:t xml:space="preserve"> </w:t>
+      </w:r>
+      <w:proofErr w:type="spellStart"/>
+      <w:r>
+        <w:rPr>
+          <w:rFonts w:eastAsia="Times New Roman" w:cstheme="minorHAnsi"/>
+          <w:color w:val="000000"/>
+          <w:lang w:eastAsia="de-DE"/>
+        </w:rPr>
+        <w:t>Donchian</w:t>
+      </w:r>
+      <w:proofErr w:type="spellEnd"/>
+      <w:r>
+        <w:rPr>
+          <w:rFonts w:eastAsia="Times New Roman" w:cstheme="minorHAnsi"/>
+          <w:color w:val="000000"/>
+          <w:lang w:eastAsia="de-DE"/>
+        </w:rPr>
+        <w:t xml:space="preserve"> </w:t>
+      </w:r>
+      <w:proofErr w:type="spellStart"/>
+      <w:r>
+        <w:rPr>
+          <w:rFonts w:eastAsia="Times New Roman" w:cstheme="minorHAnsi"/>
+          <w:color w:val="000000"/>
+          <w:lang w:eastAsia="de-DE"/>
+        </w:rPr>
+        <w:t>channels</w:t>
+      </w:r>
+      <w:proofErr w:type="spellEnd"/>
+      <w:r>
+        <w:rPr>
+          <w:rFonts w:eastAsia="Times New Roman" w:cstheme="minorHAnsi"/>
+          <w:color w:val="000000"/>
+          <w:lang w:eastAsia="de-DE"/>
+        </w:rPr>
+        <w:t xml:space="preserve">, </w:t>
+      </w:r>
+      <w:proofErr w:type="spellStart"/>
+      <w:r>
+        <w:rPr>
+          <w:rFonts w:eastAsia="Times New Roman" w:cstheme="minorHAnsi"/>
+          <w:color w:val="000000"/>
+          <w:lang w:eastAsia="de-DE"/>
+        </w:rPr>
+        <w:t>then</w:t>
+      </w:r>
+      <w:proofErr w:type="spellEnd"/>
+      <w:r>
+        <w:rPr>
+          <w:rFonts w:eastAsia="Times New Roman" w:cstheme="minorHAnsi"/>
+          <w:color w:val="000000"/>
+          <w:lang w:eastAsia="de-DE"/>
+        </w:rPr>
+        <w:t xml:space="preserve"> </w:t>
+      </w:r>
+      <w:proofErr w:type="spellStart"/>
+      <w:r>
+        <w:rPr>
+          <w:rFonts w:eastAsia="Times New Roman" w:cstheme="minorHAnsi"/>
+          <w:color w:val="000000"/>
+          <w:lang w:eastAsia="de-DE"/>
+        </w:rPr>
+        <w:t>you</w:t>
+      </w:r>
+      <w:proofErr w:type="spellEnd"/>
+      <w:r>
+        <w:rPr>
+          <w:rFonts w:eastAsia="Times New Roman" w:cstheme="minorHAnsi"/>
+          <w:color w:val="000000"/>
+          <w:lang w:eastAsia="de-DE"/>
+        </w:rPr>
+        <w:t xml:space="preserve"> </w:t>
+      </w:r>
+      <w:proofErr w:type="spellStart"/>
+      <w:r>
+        <w:rPr>
+          <w:rFonts w:eastAsia="Times New Roman" w:cstheme="minorHAnsi"/>
+          <w:color w:val="000000"/>
+          <w:lang w:eastAsia="de-DE"/>
+        </w:rPr>
+        <w:t>can</w:t>
+      </w:r>
+      <w:proofErr w:type="spellEnd"/>
+      <w:r>
+        <w:rPr>
+          <w:rFonts w:eastAsia="Times New Roman" w:cstheme="minorHAnsi"/>
+          <w:color w:val="000000"/>
+          <w:lang w:eastAsia="de-DE"/>
+        </w:rPr>
+        <w:t xml:space="preserve"> open a </w:t>
+      </w:r>
+      <w:proofErr w:type="spellStart"/>
+      <w:r>
+        <w:rPr>
+          <w:rFonts w:eastAsia="Times New Roman" w:cstheme="minorHAnsi"/>
+          <w:color w:val="000000"/>
+          <w:lang w:eastAsia="de-DE"/>
+        </w:rPr>
+        <w:t>long</w:t>
+      </w:r>
+      <w:proofErr w:type="spellEnd"/>
+      <w:r>
+        <w:rPr>
+          <w:rFonts w:eastAsia="Times New Roman" w:cstheme="minorHAnsi"/>
+          <w:color w:val="000000"/>
+          <w:lang w:eastAsia="de-DE"/>
+        </w:rPr>
+        <w:t xml:space="preserve"> </w:t>
+      </w:r>
+      <w:proofErr w:type="spellStart"/>
+      <w:r>
+        <w:rPr>
+          <w:rFonts w:eastAsia="Times New Roman" w:cstheme="minorHAnsi"/>
+          <w:color w:val="000000"/>
+          <w:lang w:eastAsia="de-DE"/>
+        </w:rPr>
+        <w:t>position</w:t>
+      </w:r>
+      <w:proofErr w:type="spellEnd"/>
+      <w:r>
+        <w:rPr>
+          <w:rFonts w:eastAsia="Times New Roman" w:cstheme="minorHAnsi"/>
+          <w:color w:val="000000"/>
+          <w:lang w:eastAsia="de-DE"/>
+        </w:rPr>
+        <w:t xml:space="preserve">. On </w:t>
+      </w:r>
+      <w:proofErr w:type="spellStart"/>
+      <w:r>
+        <w:rPr>
+          <w:rFonts w:eastAsia="Times New Roman" w:cstheme="minorHAnsi"/>
+          <w:color w:val="000000"/>
+          <w:lang w:eastAsia="de-DE"/>
+        </w:rPr>
+        <w:t>the</w:t>
+      </w:r>
+      <w:proofErr w:type="spellEnd"/>
+      <w:r>
+        <w:rPr>
+          <w:rFonts w:eastAsia="Times New Roman" w:cstheme="minorHAnsi"/>
+          <w:color w:val="000000"/>
+          <w:lang w:eastAsia="de-DE"/>
+        </w:rPr>
+        <w:t xml:space="preserve"> </w:t>
+      </w:r>
+      <w:proofErr w:type="spellStart"/>
+      <w:r>
+        <w:rPr>
+          <w:rFonts w:eastAsia="Times New Roman" w:cstheme="minorHAnsi"/>
+          <w:color w:val="000000"/>
+          <w:lang w:eastAsia="de-DE"/>
+        </w:rPr>
+        <w:t>contrary</w:t>
+      </w:r>
+      <w:proofErr w:type="spellEnd"/>
+      <w:r>
+        <w:rPr>
+          <w:rFonts w:eastAsia="Times New Roman" w:cstheme="minorHAnsi"/>
+          <w:color w:val="000000"/>
+          <w:lang w:eastAsia="de-DE"/>
+        </w:rPr>
+        <w:t xml:space="preserve">, </w:t>
+      </w:r>
+      <w:proofErr w:type="spellStart"/>
+      <w:r>
+        <w:rPr>
+          <w:rFonts w:eastAsia="Times New Roman" w:cstheme="minorHAnsi"/>
+          <w:color w:val="000000"/>
+          <w:lang w:eastAsia="de-DE"/>
+        </w:rPr>
+        <w:t>if</w:t>
+      </w:r>
+      <w:proofErr w:type="spellEnd"/>
+      <w:r>
+        <w:rPr>
+          <w:rFonts w:eastAsia="Times New Roman" w:cstheme="minorHAnsi"/>
+          <w:color w:val="000000"/>
+          <w:lang w:eastAsia="de-DE"/>
+        </w:rPr>
+        <w:t xml:space="preserve"> </w:t>
+      </w:r>
+      <w:proofErr w:type="spellStart"/>
+      <w:r>
+        <w:rPr>
+          <w:rFonts w:eastAsia="Times New Roman" w:cstheme="minorHAnsi"/>
+          <w:color w:val="000000"/>
+          <w:lang w:eastAsia="de-DE"/>
+        </w:rPr>
+        <w:t>the</w:t>
+      </w:r>
+      <w:proofErr w:type="spellEnd"/>
+      <w:r>
+        <w:rPr>
+          <w:rFonts w:eastAsia="Times New Roman" w:cstheme="minorHAnsi"/>
+          <w:color w:val="000000"/>
+          <w:lang w:eastAsia="de-DE"/>
+        </w:rPr>
+        <w:t xml:space="preserve"> stock </w:t>
+      </w:r>
+      <w:proofErr w:type="spellStart"/>
+      <w:r>
+        <w:rPr>
+          <w:rFonts w:eastAsia="Times New Roman" w:cstheme="minorHAnsi"/>
+          <w:color w:val="000000"/>
+          <w:lang w:eastAsia="de-DE"/>
+        </w:rPr>
+        <w:t>is</w:t>
+      </w:r>
+      <w:proofErr w:type="spellEnd"/>
+      <w:r>
+        <w:rPr>
+          <w:rFonts w:eastAsia="Times New Roman" w:cstheme="minorHAnsi"/>
+          <w:color w:val="000000"/>
+          <w:lang w:eastAsia="de-DE"/>
+        </w:rPr>
+        <w:t xml:space="preserve"> </w:t>
+      </w:r>
+      <w:proofErr w:type="spellStart"/>
+      <w:r>
+        <w:rPr>
+          <w:rFonts w:eastAsia="Times New Roman" w:cstheme="minorHAnsi"/>
+          <w:color w:val="000000"/>
+          <w:lang w:eastAsia="de-DE"/>
+        </w:rPr>
+        <w:t>trading</w:t>
+      </w:r>
+      <w:proofErr w:type="spellEnd"/>
+      <w:r>
+        <w:rPr>
+          <w:rFonts w:eastAsia="Times New Roman" w:cstheme="minorHAnsi"/>
+          <w:color w:val="000000"/>
+          <w:lang w:eastAsia="de-DE"/>
+        </w:rPr>
+        <w:t xml:space="preserve"> </w:t>
+      </w:r>
+      <w:proofErr w:type="spellStart"/>
+      <w:r>
+        <w:rPr>
+          <w:rFonts w:eastAsia="Times New Roman" w:cstheme="minorHAnsi"/>
+          <w:color w:val="000000"/>
+          <w:lang w:eastAsia="de-DE"/>
+        </w:rPr>
+        <w:t>below</w:t>
+      </w:r>
+      <w:proofErr w:type="spellEnd"/>
+      <w:r>
+        <w:rPr>
+          <w:rFonts w:eastAsia="Times New Roman" w:cstheme="minorHAnsi"/>
+          <w:color w:val="000000"/>
+          <w:lang w:eastAsia="de-DE"/>
+        </w:rPr>
+        <w:t xml:space="preserve"> </w:t>
+      </w:r>
+      <w:proofErr w:type="spellStart"/>
+      <w:r>
+        <w:rPr>
+          <w:rFonts w:eastAsia="Times New Roman" w:cstheme="minorHAnsi"/>
+          <w:color w:val="000000"/>
+          <w:lang w:eastAsia="de-DE"/>
+        </w:rPr>
+        <w:t>the</w:t>
+      </w:r>
+      <w:proofErr w:type="spellEnd"/>
+      <w:r>
+        <w:rPr>
+          <w:rFonts w:eastAsia="Times New Roman" w:cstheme="minorHAnsi"/>
+          <w:color w:val="000000"/>
+          <w:lang w:eastAsia="de-DE"/>
+        </w:rPr>
+        <w:t xml:space="preserve"> </w:t>
+      </w:r>
+      <w:proofErr w:type="spellStart"/>
+      <w:r>
+        <w:rPr>
+          <w:rFonts w:eastAsia="Times New Roman" w:cstheme="minorHAnsi"/>
+          <w:color w:val="000000"/>
+          <w:lang w:eastAsia="de-DE"/>
+        </w:rPr>
+        <w:t>middle</w:t>
+      </w:r>
+      <w:proofErr w:type="spellEnd"/>
+      <w:r>
+        <w:rPr>
+          <w:rFonts w:eastAsia="Times New Roman" w:cstheme="minorHAnsi"/>
+          <w:color w:val="000000"/>
+          <w:lang w:eastAsia="de-DE"/>
+        </w:rPr>
+        <w:t xml:space="preserve"> band </w:t>
+      </w:r>
+      <w:proofErr w:type="spellStart"/>
+      <w:r>
+        <w:rPr>
+          <w:rFonts w:eastAsia="Times New Roman" w:cstheme="minorHAnsi"/>
+          <w:color w:val="000000"/>
+          <w:lang w:eastAsia="de-DE"/>
+        </w:rPr>
+        <w:t>of</w:t>
+      </w:r>
+      <w:proofErr w:type="spellEnd"/>
+      <w:r>
+        <w:rPr>
+          <w:rFonts w:eastAsia="Times New Roman" w:cstheme="minorHAnsi"/>
+          <w:color w:val="000000"/>
+          <w:lang w:eastAsia="de-DE"/>
+        </w:rPr>
+        <w:t xml:space="preserve"> </w:t>
+      </w:r>
+      <w:proofErr w:type="spellStart"/>
+      <w:r>
+        <w:rPr>
+          <w:rFonts w:eastAsia="Times New Roman" w:cstheme="minorHAnsi"/>
+          <w:color w:val="000000"/>
+          <w:lang w:eastAsia="de-DE"/>
+        </w:rPr>
+        <w:t>the</w:t>
+      </w:r>
+      <w:proofErr w:type="spellEnd"/>
+      <w:r>
+        <w:rPr>
+          <w:rFonts w:eastAsia="Times New Roman" w:cstheme="minorHAnsi"/>
+          <w:color w:val="000000"/>
+          <w:lang w:eastAsia="de-DE"/>
+        </w:rPr>
+        <w:t xml:space="preserve"> </w:t>
+      </w:r>
+      <w:proofErr w:type="spellStart"/>
+      <w:r>
+        <w:rPr>
+          <w:rFonts w:eastAsia="Times New Roman" w:cstheme="minorHAnsi"/>
+          <w:color w:val="000000"/>
+          <w:lang w:eastAsia="de-DE"/>
+        </w:rPr>
+        <w:t>Donchian</w:t>
+      </w:r>
+      <w:proofErr w:type="spellEnd"/>
+      <w:r>
+        <w:rPr>
+          <w:rFonts w:eastAsia="Times New Roman" w:cstheme="minorHAnsi"/>
+          <w:color w:val="000000"/>
+          <w:lang w:eastAsia="de-DE"/>
+        </w:rPr>
+        <w:t xml:space="preserve"> </w:t>
+      </w:r>
+      <w:proofErr w:type="spellStart"/>
+      <w:r>
+        <w:rPr>
+          <w:rFonts w:eastAsia="Times New Roman" w:cstheme="minorHAnsi"/>
+          <w:color w:val="000000"/>
+          <w:lang w:eastAsia="de-DE"/>
+        </w:rPr>
+        <w:t>channel</w:t>
+      </w:r>
+      <w:proofErr w:type="spellEnd"/>
+      <w:r>
+        <w:rPr>
+          <w:rFonts w:eastAsia="Times New Roman" w:cstheme="minorHAnsi"/>
+          <w:color w:val="000000"/>
+          <w:lang w:eastAsia="de-DE"/>
+        </w:rPr>
+        <w:t xml:space="preserve">, </w:t>
+      </w:r>
+      <w:proofErr w:type="spellStart"/>
+      <w:r>
+        <w:rPr>
+          <w:rFonts w:eastAsia="Times New Roman" w:cstheme="minorHAnsi"/>
+          <w:color w:val="000000"/>
+          <w:lang w:eastAsia="de-DE"/>
+        </w:rPr>
+        <w:t>then</w:t>
+      </w:r>
+      <w:proofErr w:type="spellEnd"/>
+      <w:r>
+        <w:rPr>
+          <w:rFonts w:eastAsia="Times New Roman" w:cstheme="minorHAnsi"/>
+          <w:color w:val="000000"/>
+          <w:lang w:eastAsia="de-DE"/>
+        </w:rPr>
+        <w:t xml:space="preserve"> a </w:t>
+      </w:r>
+      <w:proofErr w:type="spellStart"/>
+      <w:r>
+        <w:rPr>
+          <w:rFonts w:eastAsia="Times New Roman" w:cstheme="minorHAnsi"/>
+          <w:color w:val="000000"/>
+          <w:lang w:eastAsia="de-DE"/>
+        </w:rPr>
+        <w:t>trader</w:t>
+      </w:r>
+      <w:proofErr w:type="spellEnd"/>
+      <w:r>
+        <w:rPr>
+          <w:rFonts w:eastAsia="Times New Roman" w:cstheme="minorHAnsi"/>
+          <w:color w:val="000000"/>
+          <w:lang w:eastAsia="de-DE"/>
+        </w:rPr>
+        <w:t xml:space="preserve"> </w:t>
+      </w:r>
+      <w:proofErr w:type="spellStart"/>
+      <w:r>
+        <w:rPr>
+          <w:rFonts w:eastAsia="Times New Roman" w:cstheme="minorHAnsi"/>
+          <w:color w:val="000000"/>
+          <w:lang w:eastAsia="de-DE"/>
+        </w:rPr>
+        <w:t>can</w:t>
+      </w:r>
+      <w:proofErr w:type="spellEnd"/>
+      <w:r>
+        <w:rPr>
+          <w:rFonts w:eastAsia="Times New Roman" w:cstheme="minorHAnsi"/>
+          <w:color w:val="000000"/>
+          <w:lang w:eastAsia="de-DE"/>
+        </w:rPr>
+        <w:t xml:space="preserve"> open a </w:t>
+      </w:r>
+      <w:proofErr w:type="spellStart"/>
+      <w:r>
+        <w:rPr>
+          <w:rFonts w:eastAsia="Times New Roman" w:cstheme="minorHAnsi"/>
+          <w:color w:val="000000"/>
+          <w:lang w:eastAsia="de-DE"/>
+        </w:rPr>
+        <w:t>short</w:t>
+      </w:r>
+      <w:proofErr w:type="spellEnd"/>
+      <w:r>
+        <w:rPr>
+          <w:rFonts w:eastAsia="Times New Roman" w:cstheme="minorHAnsi"/>
+          <w:color w:val="000000"/>
+          <w:lang w:eastAsia="de-DE"/>
+        </w:rPr>
+        <w:t xml:space="preserve"> </w:t>
+      </w:r>
+      <w:proofErr w:type="spellStart"/>
+      <w:r>
+        <w:rPr>
+          <w:rFonts w:eastAsia="Times New Roman" w:cstheme="minorHAnsi"/>
+          <w:color w:val="000000"/>
+          <w:lang w:eastAsia="de-DE"/>
+        </w:rPr>
+        <w:t>position</w:t>
+      </w:r>
+      <w:proofErr w:type="spellEnd"/>
+      <w:r>
+        <w:rPr>
+          <w:rFonts w:eastAsia="Times New Roman" w:cstheme="minorHAnsi"/>
+          <w:color w:val="000000"/>
+          <w:lang w:eastAsia="de-DE"/>
+        </w:rPr>
+        <w:t>.</w:t>
       </w:r>
     </w:p>
     <w:p>

</xml_diff>

<commit_message>
Deleted breadth, added atr
</commit_message>
<xml_diff>
--- a/MeaningfulValues.docx
+++ b/MeaningfulValues.docx
@@ -8637,23 +8637,7 @@
           <w:rFonts w:cstheme="minorHAnsi"/>
           <w:color w:val="000000"/>
         </w:rPr>
-        <w:t xml:space="preserve"> – </w:t>
-      </w:r>
-      <w:proofErr w:type="spellStart"/>
-      <w:r>
-        <w:rPr>
-          <w:rFonts w:cstheme="minorHAnsi"/>
-          <w:color w:val="000000"/>
-        </w:rPr>
-        <w:t>stand</w:t>
-      </w:r>
-      <w:proofErr w:type="spellEnd"/>
-      <w:r>
-        <w:rPr>
-          <w:rFonts w:cstheme="minorHAnsi"/>
-          <w:color w:val="000000"/>
-        </w:rPr>
-        <w:t xml:space="preserve"> </w:t>
+        <w:t xml:space="preserve"> – stand </w:t>
       </w:r>
       <w:proofErr w:type="spellStart"/>
       <w:r>
@@ -9646,10 +9630,19 @@
         <w:rPr>
           <w:rFonts w:asciiTheme="minorHAnsi" w:hAnsiTheme="minorHAnsi" w:cstheme="minorHAnsi"/>
           <w:color w:val="000000"/>
+          <w:sz w:val="22"/>
+          <w:szCs w:val="22"/>
+        </w:rPr>
+      </w:pPr>
+      <w:r>
+        <w:rPr>
+          <w:rFonts w:asciiTheme="minorHAnsi" w:hAnsiTheme="minorHAnsi" w:cstheme="minorHAnsi"/>
+          <w:color w:val="000000"/>
           <w:sz w:val="28"/>
           <w:szCs w:val="28"/>
         </w:rPr>
-      </w:pPr>
+        <w:t>ATR (Average True Range)</w:t>
+      </w:r>
       <w:r>
         <w:rPr>
           <w:rFonts w:asciiTheme="minorHAnsi" w:hAnsiTheme="minorHAnsi" w:cstheme="minorHAnsi"/>
@@ -9657,8 +9650,308 @@
           <w:sz w:val="28"/>
           <w:szCs w:val="28"/>
         </w:rPr>
-        <w:t>ATR (Average True Range)</w:t>
-      </w:r>
+        <w:br/>
+      </w:r>
+      <w:proofErr w:type="spellStart"/>
+      <w:r>
+        <w:rPr>
+          <w:rFonts w:asciiTheme="minorHAnsi" w:hAnsiTheme="minorHAnsi" w:cstheme="minorHAnsi"/>
+          <w:color w:val="000000"/>
+          <w:sz w:val="22"/>
+          <w:szCs w:val="22"/>
+        </w:rPr>
+        <w:t>overlay</w:t>
+      </w:r>
+      <w:proofErr w:type="spellEnd"/>
+      <w:r>
+        <w:rPr>
+          <w:rFonts w:asciiTheme="minorHAnsi" w:hAnsiTheme="minorHAnsi" w:cstheme="minorHAnsi"/>
+          <w:color w:val="000000"/>
+          <w:sz w:val="22"/>
+          <w:szCs w:val="22"/>
+        </w:rPr>
+        <w:t xml:space="preserve"> a </w:t>
+      </w:r>
+      <w:proofErr w:type="spellStart"/>
+      <w:r>
+        <w:rPr>
+          <w:rFonts w:asciiTheme="minorHAnsi" w:hAnsiTheme="minorHAnsi" w:cstheme="minorHAnsi"/>
+          <w:color w:val="000000"/>
+          <w:sz w:val="22"/>
+          <w:szCs w:val="22"/>
+        </w:rPr>
+        <w:t>moving</w:t>
+      </w:r>
+      <w:proofErr w:type="spellEnd"/>
+      <w:r>
+        <w:rPr>
+          <w:rFonts w:asciiTheme="minorHAnsi" w:hAnsiTheme="minorHAnsi" w:cstheme="minorHAnsi"/>
+          <w:color w:val="000000"/>
+          <w:sz w:val="22"/>
+          <w:szCs w:val="22"/>
+        </w:rPr>
+        <w:t xml:space="preserve"> </w:t>
+      </w:r>
+      <w:proofErr w:type="spellStart"/>
+      <w:r>
+        <w:rPr>
+          <w:rFonts w:asciiTheme="minorHAnsi" w:hAnsiTheme="minorHAnsi" w:cstheme="minorHAnsi"/>
+          <w:color w:val="000000"/>
+          <w:sz w:val="22"/>
+          <w:szCs w:val="22"/>
+        </w:rPr>
+        <w:t>average</w:t>
+      </w:r>
+      <w:proofErr w:type="spellEnd"/>
+      <w:r>
+        <w:rPr>
+          <w:rFonts w:asciiTheme="minorHAnsi" w:hAnsiTheme="minorHAnsi" w:cstheme="minorHAnsi"/>
+          <w:color w:val="000000"/>
+          <w:sz w:val="22"/>
+          <w:szCs w:val="22"/>
+        </w:rPr>
+        <w:t xml:space="preserve"> and </w:t>
+      </w:r>
+      <w:proofErr w:type="spellStart"/>
+      <w:r>
+        <w:rPr>
+          <w:rFonts w:asciiTheme="minorHAnsi" w:hAnsiTheme="minorHAnsi" w:cstheme="minorHAnsi"/>
+          <w:color w:val="000000"/>
+          <w:sz w:val="22"/>
+          <w:szCs w:val="22"/>
+        </w:rPr>
+        <w:t>use</w:t>
+      </w:r>
+      <w:proofErr w:type="spellEnd"/>
+      <w:r>
+        <w:rPr>
+          <w:rFonts w:asciiTheme="minorHAnsi" w:hAnsiTheme="minorHAnsi" w:cstheme="minorHAnsi"/>
+          <w:color w:val="000000"/>
+          <w:sz w:val="22"/>
+          <w:szCs w:val="22"/>
+        </w:rPr>
+        <w:t xml:space="preserve"> </w:t>
+      </w:r>
+      <w:proofErr w:type="spellStart"/>
+      <w:r>
+        <w:rPr>
+          <w:rFonts w:asciiTheme="minorHAnsi" w:hAnsiTheme="minorHAnsi" w:cstheme="minorHAnsi"/>
+          <w:color w:val="000000"/>
+          <w:sz w:val="22"/>
+          <w:szCs w:val="22"/>
+        </w:rPr>
+        <w:t>it</w:t>
+      </w:r>
+      <w:proofErr w:type="spellEnd"/>
+      <w:r>
+        <w:rPr>
+          <w:rFonts w:asciiTheme="minorHAnsi" w:hAnsiTheme="minorHAnsi" w:cstheme="minorHAnsi"/>
+          <w:color w:val="000000"/>
+          <w:sz w:val="22"/>
+          <w:szCs w:val="22"/>
+        </w:rPr>
+        <w:t xml:space="preserve"> </w:t>
+      </w:r>
+      <w:proofErr w:type="spellStart"/>
+      <w:r>
+        <w:rPr>
+          <w:rFonts w:asciiTheme="minorHAnsi" w:hAnsiTheme="minorHAnsi" w:cstheme="minorHAnsi"/>
+          <w:color w:val="000000"/>
+          <w:sz w:val="22"/>
+          <w:szCs w:val="22"/>
+        </w:rPr>
+        <w:t>as</w:t>
+      </w:r>
+      <w:proofErr w:type="spellEnd"/>
+      <w:r>
+        <w:rPr>
+          <w:rFonts w:asciiTheme="minorHAnsi" w:hAnsiTheme="minorHAnsi" w:cstheme="minorHAnsi"/>
+          <w:color w:val="000000"/>
+          <w:sz w:val="22"/>
+          <w:szCs w:val="22"/>
+        </w:rPr>
+        <w:t xml:space="preserve"> </w:t>
+      </w:r>
+      <w:proofErr w:type="spellStart"/>
+      <w:r>
+        <w:rPr>
+          <w:rFonts w:asciiTheme="minorHAnsi" w:hAnsiTheme="minorHAnsi" w:cstheme="minorHAnsi"/>
+          <w:color w:val="000000"/>
+          <w:sz w:val="22"/>
+          <w:szCs w:val="22"/>
+        </w:rPr>
+        <w:t>signal</w:t>
+      </w:r>
+      <w:proofErr w:type="spellEnd"/>
+      <w:r>
+        <w:rPr>
+          <w:rFonts w:asciiTheme="minorHAnsi" w:hAnsiTheme="minorHAnsi" w:cstheme="minorHAnsi"/>
+          <w:color w:val="000000"/>
+          <w:sz w:val="22"/>
+          <w:szCs w:val="22"/>
+        </w:rPr>
+        <w:t xml:space="preserve"> </w:t>
+      </w:r>
+      <w:proofErr w:type="spellStart"/>
+      <w:r>
+        <w:rPr>
+          <w:rFonts w:asciiTheme="minorHAnsi" w:hAnsiTheme="minorHAnsi" w:cstheme="minorHAnsi"/>
+          <w:color w:val="000000"/>
+          <w:sz w:val="22"/>
+          <w:szCs w:val="22"/>
+        </w:rPr>
+        <w:t>line</w:t>
+      </w:r>
+      <w:proofErr w:type="spellEnd"/>
+      <w:r>
+        <w:rPr>
+          <w:rFonts w:asciiTheme="minorHAnsi" w:hAnsiTheme="minorHAnsi" w:cstheme="minorHAnsi"/>
+          <w:color w:val="000000"/>
+          <w:sz w:val="22"/>
+          <w:szCs w:val="22"/>
+        </w:rPr>
+        <w:t xml:space="preserve">. </w:t>
+      </w:r>
+      <w:proofErr w:type="spellStart"/>
+      <w:r>
+        <w:rPr>
+          <w:rFonts w:asciiTheme="minorHAnsi" w:hAnsiTheme="minorHAnsi" w:cstheme="minorHAnsi"/>
+          <w:color w:val="000000"/>
+          <w:sz w:val="22"/>
+          <w:szCs w:val="22"/>
+        </w:rPr>
+        <w:t>Wait</w:t>
+      </w:r>
+      <w:proofErr w:type="spellEnd"/>
+      <w:r>
+        <w:rPr>
+          <w:rFonts w:asciiTheme="minorHAnsi" w:hAnsiTheme="minorHAnsi" w:cstheme="minorHAnsi"/>
+          <w:color w:val="000000"/>
+          <w:sz w:val="22"/>
+          <w:szCs w:val="22"/>
+        </w:rPr>
+        <w:t xml:space="preserve"> </w:t>
+      </w:r>
+      <w:proofErr w:type="spellStart"/>
+      <w:r>
+        <w:rPr>
+          <w:rFonts w:asciiTheme="minorHAnsi" w:hAnsiTheme="minorHAnsi" w:cstheme="minorHAnsi"/>
+          <w:color w:val="000000"/>
+          <w:sz w:val="22"/>
+          <w:szCs w:val="22"/>
+        </w:rPr>
+        <w:t>for</w:t>
+      </w:r>
+      <w:proofErr w:type="spellEnd"/>
+      <w:r>
+        <w:rPr>
+          <w:rFonts w:asciiTheme="minorHAnsi" w:hAnsiTheme="minorHAnsi" w:cstheme="minorHAnsi"/>
+          <w:color w:val="000000"/>
+          <w:sz w:val="22"/>
+          <w:szCs w:val="22"/>
+        </w:rPr>
+        <w:t xml:space="preserve"> </w:t>
+      </w:r>
+      <w:proofErr w:type="spellStart"/>
+      <w:r>
+        <w:rPr>
+          <w:rFonts w:asciiTheme="minorHAnsi" w:hAnsiTheme="minorHAnsi" w:cstheme="minorHAnsi"/>
+          <w:color w:val="000000"/>
+          <w:sz w:val="22"/>
+          <w:szCs w:val="22"/>
+        </w:rPr>
+        <w:t>crosses</w:t>
+      </w:r>
+      <w:proofErr w:type="spellEnd"/>
+      <w:r>
+        <w:rPr>
+          <w:rFonts w:asciiTheme="minorHAnsi" w:hAnsiTheme="minorHAnsi" w:cstheme="minorHAnsi"/>
+          <w:color w:val="000000"/>
+          <w:sz w:val="22"/>
+          <w:szCs w:val="22"/>
+        </w:rPr>
+        <w:br/>
+      </w:r>
+      <w:r>
+        <w:rPr>
+          <w:rFonts w:asciiTheme="minorHAnsi" w:hAnsiTheme="minorHAnsi" w:cstheme="minorHAnsi"/>
+          <w:color w:val="000000"/>
+          <w:sz w:val="22"/>
+          <w:szCs w:val="22"/>
+        </w:rPr>
+        <w:br/>
+      </w:r>
+      <w:proofErr w:type="spellStart"/>
+      <w:r>
+        <w:rPr>
+          <w:rFonts w:asciiTheme="minorHAnsi" w:hAnsiTheme="minorHAnsi" w:cstheme="minorHAnsi"/>
+          <w:color w:val="000000"/>
+          <w:sz w:val="22"/>
+          <w:szCs w:val="22"/>
+        </w:rPr>
+        <w:t>gives</w:t>
+      </w:r>
+      <w:proofErr w:type="spellEnd"/>
+      <w:r>
+        <w:rPr>
+          <w:rFonts w:asciiTheme="minorHAnsi" w:hAnsiTheme="minorHAnsi" w:cstheme="minorHAnsi"/>
+          <w:color w:val="000000"/>
+          <w:sz w:val="22"/>
+          <w:szCs w:val="22"/>
+        </w:rPr>
+        <w:t xml:space="preserve"> a </w:t>
+      </w:r>
+      <w:proofErr w:type="spellStart"/>
+      <w:r>
+        <w:rPr>
+          <w:rFonts w:asciiTheme="minorHAnsi" w:hAnsiTheme="minorHAnsi" w:cstheme="minorHAnsi"/>
+          <w:color w:val="000000"/>
+          <w:sz w:val="22"/>
+          <w:szCs w:val="22"/>
+        </w:rPr>
+        <w:t>trend</w:t>
+      </w:r>
+      <w:proofErr w:type="spellEnd"/>
+      <w:r>
+        <w:rPr>
+          <w:rFonts w:asciiTheme="minorHAnsi" w:hAnsiTheme="minorHAnsi" w:cstheme="minorHAnsi"/>
+          <w:color w:val="000000"/>
+          <w:sz w:val="22"/>
+          <w:szCs w:val="22"/>
+        </w:rPr>
+        <w:t xml:space="preserve"> </w:t>
+      </w:r>
+      <w:proofErr w:type="spellStart"/>
+      <w:r>
+        <w:rPr>
+          <w:rFonts w:asciiTheme="minorHAnsi" w:hAnsiTheme="minorHAnsi" w:cstheme="minorHAnsi"/>
+          <w:color w:val="000000"/>
+          <w:sz w:val="22"/>
+          <w:szCs w:val="22"/>
+        </w:rPr>
+        <w:t>change</w:t>
+      </w:r>
+      <w:proofErr w:type="spellEnd"/>
+      <w:r>
+        <w:rPr>
+          <w:rFonts w:asciiTheme="minorHAnsi" w:hAnsiTheme="minorHAnsi" w:cstheme="minorHAnsi"/>
+          <w:color w:val="000000"/>
+          <w:sz w:val="22"/>
+          <w:szCs w:val="22"/>
+        </w:rPr>
+        <w:t xml:space="preserve"> </w:t>
+      </w:r>
+      <w:proofErr w:type="spellStart"/>
+      <w:r>
+        <w:rPr>
+          <w:rFonts w:asciiTheme="minorHAnsi" w:hAnsiTheme="minorHAnsi" w:cstheme="minorHAnsi"/>
+          <w:color w:val="000000"/>
+          <w:sz w:val="22"/>
+          <w:szCs w:val="22"/>
+        </w:rPr>
+        <w:t>signal</w:t>
+      </w:r>
+      <w:proofErr w:type="spellEnd"/>
     </w:p>
     <w:p>
       <w:pPr>
@@ -9671,7 +9964,6 @@
           <w:szCs w:val="40"/>
         </w:rPr>
       </w:pPr>
-      <w:proofErr w:type="spellStart"/>
       <w:r>
         <w:rPr>
           <w:rFonts w:asciiTheme="minorHAnsi" w:hAnsiTheme="minorHAnsi" w:cstheme="minorHAnsi"/>
@@ -9679,29 +9971,8 @@
           <w:sz w:val="40"/>
           <w:szCs w:val="40"/>
         </w:rPr>
-        <w:t>Breadth</w:t>
-      </w:r>
-      <w:proofErr w:type="spellEnd"/>
-      <w:r>
-        <w:rPr>
-          <w:rFonts w:asciiTheme="minorHAnsi" w:hAnsiTheme="minorHAnsi" w:cstheme="minorHAnsi"/>
-          <w:color w:val="000000"/>
-          <w:sz w:val="40"/>
-          <w:szCs w:val="40"/>
-        </w:rPr>
-        <w:t xml:space="preserve"> </w:t>
-      </w:r>
-      <w:proofErr w:type="spellStart"/>
-      <w:r>
-        <w:rPr>
-          <w:rFonts w:asciiTheme="minorHAnsi" w:hAnsiTheme="minorHAnsi" w:cstheme="minorHAnsi"/>
-          <w:color w:val="000000"/>
-          <w:sz w:val="40"/>
-          <w:szCs w:val="40"/>
-        </w:rPr>
-        <w:t>Indicators</w:t>
-      </w:r>
-      <w:proofErr w:type="spellEnd"/>
+        <w:t>Nicht zuordenbare Indikatoren</w:t>
+      </w:r>
     </w:p>
     <w:p>
       <w:pPr>
@@ -9714,7 +9985,6 @@
           <w:szCs w:val="28"/>
         </w:rPr>
       </w:pPr>
-      <w:proofErr w:type="spellStart"/>
       <w:r>
         <w:rPr>
           <w:rFonts w:asciiTheme="minorHAnsi" w:hAnsiTheme="minorHAnsi" w:cstheme="minorHAnsi"/>
@@ -9722,9 +9992,9 @@
           <w:sz w:val="28"/>
           <w:szCs w:val="28"/>
         </w:rPr>
-        <w:t>Percent</w:t>
-      </w:r>
-      <w:proofErr w:type="spellEnd"/>
+        <w:t xml:space="preserve">Fibonacci </w:t>
+      </w:r>
+      <w:proofErr w:type="spellStart"/>
       <w:r>
         <w:rPr>
           <w:rFonts w:asciiTheme="minorHAnsi" w:hAnsiTheme="minorHAnsi" w:cstheme="minorHAnsi"/>
@@ -9732,68 +10002,9 @@
           <w:sz w:val="28"/>
           <w:szCs w:val="28"/>
         </w:rPr>
-        <w:t>/</w:t>
-      </w:r>
-      <w:proofErr w:type="spellStart"/>
-      <w:r>
-        <w:rPr>
-          <w:rFonts w:asciiTheme="minorHAnsi" w:hAnsiTheme="minorHAnsi" w:cstheme="minorHAnsi"/>
-          <w:color w:val="000000"/>
-          <w:sz w:val="28"/>
-          <w:szCs w:val="28"/>
-        </w:rPr>
-        <w:t>Number</w:t>
-      </w:r>
-      <w:proofErr w:type="spellEnd"/>
-      <w:r>
-        <w:rPr>
-          <w:rFonts w:asciiTheme="minorHAnsi" w:hAnsiTheme="minorHAnsi" w:cstheme="minorHAnsi"/>
-          <w:color w:val="000000"/>
-          <w:sz w:val="28"/>
-          <w:szCs w:val="28"/>
-        </w:rPr>
-        <w:t xml:space="preserve"> </w:t>
-      </w:r>
-      <w:proofErr w:type="spellStart"/>
-      <w:r>
-        <w:rPr>
-          <w:rFonts w:asciiTheme="minorHAnsi" w:hAnsiTheme="minorHAnsi" w:cstheme="minorHAnsi"/>
-          <w:color w:val="000000"/>
-          <w:sz w:val="28"/>
-          <w:szCs w:val="28"/>
-        </w:rPr>
-        <w:t>of</w:t>
-      </w:r>
-      <w:proofErr w:type="spellEnd"/>
-      <w:r>
-        <w:rPr>
-          <w:rFonts w:asciiTheme="minorHAnsi" w:hAnsiTheme="minorHAnsi" w:cstheme="minorHAnsi"/>
-          <w:color w:val="000000"/>
-          <w:sz w:val="28"/>
-          <w:szCs w:val="28"/>
-        </w:rPr>
-        <w:t xml:space="preserve"> Stocks </w:t>
-      </w:r>
-      <w:proofErr w:type="spellStart"/>
-      <w:r>
-        <w:rPr>
-          <w:rFonts w:asciiTheme="minorHAnsi" w:hAnsiTheme="minorHAnsi" w:cstheme="minorHAnsi"/>
-          <w:color w:val="000000"/>
-          <w:sz w:val="28"/>
-          <w:szCs w:val="28"/>
-        </w:rPr>
-        <w:t>above</w:t>
-      </w:r>
-      <w:proofErr w:type="spellEnd"/>
-      <w:r>
-        <w:rPr>
-          <w:rFonts w:asciiTheme="minorHAnsi" w:hAnsiTheme="minorHAnsi" w:cstheme="minorHAnsi"/>
-          <w:color w:val="000000"/>
-          <w:sz w:val="28"/>
-          <w:szCs w:val="28"/>
-        </w:rPr>
-        <w:t xml:space="preserve"> Moving Average</w:t>
-      </w:r>
+        <w:t>Retracements</w:t>
+      </w:r>
+      <w:proofErr w:type="spellEnd"/>
     </w:p>
     <w:p>
       <w:pPr>
@@ -9806,7 +10017,6 @@
           <w:szCs w:val="28"/>
         </w:rPr>
       </w:pPr>
-      <w:proofErr w:type="spellStart"/>
       <w:r>
         <w:rPr>
           <w:rFonts w:asciiTheme="minorHAnsi" w:hAnsiTheme="minorHAnsi" w:cstheme="minorHAnsi"/>
@@ -9814,103 +10024,8 @@
           <w:sz w:val="28"/>
           <w:szCs w:val="28"/>
         </w:rPr>
-        <w:t>Periodic</w:t>
-      </w:r>
-      <w:proofErr w:type="spellEnd"/>
-      <w:r>
-        <w:rPr>
-          <w:rFonts w:asciiTheme="minorHAnsi" w:hAnsiTheme="minorHAnsi" w:cstheme="minorHAnsi"/>
-          <w:color w:val="000000"/>
-          <w:sz w:val="28"/>
-          <w:szCs w:val="28"/>
-        </w:rPr>
-        <w:t xml:space="preserve"> High and Lows</w:t>
-      </w:r>
-    </w:p>
-    <w:p>
-      <w:pPr>
-        <w:pStyle w:val="StandardWeb"/>
-        <w:shd w:val="clear" w:color="auto" w:fill="FFFFFF"/>
-        <w:rPr>
-          <w:rFonts w:asciiTheme="minorHAnsi" w:hAnsiTheme="minorHAnsi" w:cstheme="minorHAnsi"/>
-          <w:color w:val="000000"/>
-          <w:sz w:val="28"/>
-          <w:szCs w:val="28"/>
-        </w:rPr>
-      </w:pPr>
-      <w:r>
-        <w:rPr>
-          <w:rFonts w:asciiTheme="minorHAnsi" w:hAnsiTheme="minorHAnsi" w:cstheme="minorHAnsi"/>
-          <w:color w:val="000000"/>
-          <w:sz w:val="28"/>
-          <w:szCs w:val="28"/>
-        </w:rPr>
-        <w:t>Advance/</w:t>
-      </w:r>
-      <w:proofErr w:type="spellStart"/>
-      <w:r>
-        <w:rPr>
-          <w:rFonts w:asciiTheme="minorHAnsi" w:hAnsiTheme="minorHAnsi" w:cstheme="minorHAnsi"/>
-          <w:color w:val="000000"/>
-          <w:sz w:val="28"/>
-          <w:szCs w:val="28"/>
-        </w:rPr>
-        <w:t>Decline</w:t>
-      </w:r>
-      <w:proofErr w:type="spellEnd"/>
-    </w:p>
-    <w:p>
-      <w:pPr>
-        <w:pStyle w:val="StandardWeb"/>
-        <w:shd w:val="clear" w:color="auto" w:fill="FFFFFF"/>
-        <w:rPr>
-          <w:rFonts w:asciiTheme="minorHAnsi" w:hAnsiTheme="minorHAnsi" w:cstheme="minorHAnsi"/>
-          <w:color w:val="000000"/>
-          <w:sz w:val="40"/>
-          <w:szCs w:val="40"/>
-        </w:rPr>
-      </w:pPr>
-      <w:r>
-        <w:rPr>
-          <w:rFonts w:asciiTheme="minorHAnsi" w:hAnsiTheme="minorHAnsi" w:cstheme="minorHAnsi"/>
-          <w:color w:val="000000"/>
-          <w:sz w:val="40"/>
-          <w:szCs w:val="40"/>
-        </w:rPr>
-        <w:t>Nicht zuordenbare Indikatoren</w:t>
-      </w:r>
-    </w:p>
-    <w:p>
-      <w:pPr>
-        <w:pStyle w:val="StandardWeb"/>
-        <w:shd w:val="clear" w:color="auto" w:fill="FFFFFF"/>
-        <w:rPr>
-          <w:rFonts w:asciiTheme="minorHAnsi" w:hAnsiTheme="minorHAnsi" w:cstheme="minorHAnsi"/>
-          <w:color w:val="000000"/>
-          <w:sz w:val="28"/>
-          <w:szCs w:val="28"/>
-        </w:rPr>
-      </w:pPr>
-      <w:r>
-        <w:rPr>
-          <w:rFonts w:asciiTheme="minorHAnsi" w:hAnsiTheme="minorHAnsi" w:cstheme="minorHAnsi"/>
-          <w:color w:val="000000"/>
-          <w:sz w:val="28"/>
-          <w:szCs w:val="28"/>
-        </w:rPr>
-        <w:t xml:space="preserve">Fibonacci </w:t>
-      </w:r>
-      <w:proofErr w:type="spellStart"/>
-      <w:r>
-        <w:rPr>
-          <w:rFonts w:asciiTheme="minorHAnsi" w:hAnsiTheme="minorHAnsi" w:cstheme="minorHAnsi"/>
-          <w:color w:val="000000"/>
-          <w:sz w:val="28"/>
-          <w:szCs w:val="28"/>
-        </w:rPr>
-        <w:t>Retracements</w:t>
-      </w:r>
-      <w:proofErr w:type="spellEnd"/>
+        <w:t>Heikin-Ashi-Candles</w:t>
+      </w:r>
     </w:p>
     <w:p>
       <w:pPr>

</xml_diff>

<commit_message>
added psar, supertrend, aroon
</commit_message>
<xml_diff>
--- a/MeaningfulValues.docx
+++ b/MeaningfulValues.docx
@@ -1365,10 +1365,19 @@
         <w:rPr>
           <w:rFonts w:asciiTheme="minorHAnsi" w:hAnsiTheme="minorHAnsi" w:cstheme="minorHAnsi"/>
           <w:color w:val="000000"/>
+          <w:sz w:val="22"/>
+          <w:szCs w:val="22"/>
+        </w:rPr>
+      </w:pPr>
+      <w:r>
+        <w:rPr>
+          <w:rFonts w:asciiTheme="minorHAnsi" w:hAnsiTheme="minorHAnsi" w:cstheme="minorHAnsi"/>
+          <w:color w:val="000000"/>
           <w:sz w:val="28"/>
           <w:szCs w:val="28"/>
         </w:rPr>
-      </w:pPr>
+        <w:t>Supertrend</w:t>
+      </w:r>
       <w:r>
         <w:rPr>
           <w:rFonts w:asciiTheme="minorHAnsi" w:hAnsiTheme="minorHAnsi" w:cstheme="minorHAnsi"/>
@@ -1376,7 +1385,265 @@
           <w:sz w:val="28"/>
           <w:szCs w:val="28"/>
         </w:rPr>
-        <w:t>Supertrend</w:t>
+        <w:br/>
+      </w:r>
+      <w:proofErr w:type="spellStart"/>
+      <w:r>
+        <w:rPr>
+          <w:rFonts w:asciiTheme="minorHAnsi" w:hAnsiTheme="minorHAnsi" w:cstheme="minorHAnsi"/>
+          <w:color w:val="000000"/>
+          <w:sz w:val="22"/>
+          <w:szCs w:val="22"/>
+        </w:rPr>
+        <w:t>buy</w:t>
+      </w:r>
+      <w:proofErr w:type="spellEnd"/>
+      <w:r>
+        <w:rPr>
+          <w:rFonts w:asciiTheme="minorHAnsi" w:hAnsiTheme="minorHAnsi" w:cstheme="minorHAnsi"/>
+          <w:color w:val="000000"/>
+          <w:sz w:val="22"/>
+          <w:szCs w:val="22"/>
+        </w:rPr>
+        <w:t xml:space="preserve"> </w:t>
+      </w:r>
+      <w:proofErr w:type="spellStart"/>
+      <w:r>
+        <w:rPr>
+          <w:rFonts w:asciiTheme="minorHAnsi" w:hAnsiTheme="minorHAnsi" w:cstheme="minorHAnsi"/>
+          <w:color w:val="000000"/>
+          <w:sz w:val="22"/>
+          <w:szCs w:val="22"/>
+        </w:rPr>
+        <w:t>if</w:t>
+      </w:r>
+      <w:proofErr w:type="spellEnd"/>
+      <w:r>
+        <w:rPr>
+          <w:rFonts w:asciiTheme="minorHAnsi" w:hAnsiTheme="minorHAnsi" w:cstheme="minorHAnsi"/>
+          <w:color w:val="000000"/>
+          <w:sz w:val="22"/>
+          <w:szCs w:val="22"/>
+        </w:rPr>
+        <w:t xml:space="preserve"> </w:t>
+      </w:r>
+      <w:proofErr w:type="spellStart"/>
+      <w:r>
+        <w:rPr>
+          <w:rFonts w:asciiTheme="minorHAnsi" w:hAnsiTheme="minorHAnsi" w:cstheme="minorHAnsi"/>
+          <w:color w:val="000000"/>
+          <w:sz w:val="22"/>
+          <w:szCs w:val="22"/>
+        </w:rPr>
+        <w:t>red</w:t>
+      </w:r>
+      <w:proofErr w:type="spellEnd"/>
+      <w:r>
+        <w:rPr>
+          <w:rFonts w:asciiTheme="minorHAnsi" w:hAnsiTheme="minorHAnsi" w:cstheme="minorHAnsi"/>
+          <w:color w:val="000000"/>
+          <w:sz w:val="22"/>
+          <w:szCs w:val="22"/>
+        </w:rPr>
+        <w:t xml:space="preserve"> </w:t>
+      </w:r>
+      <w:proofErr w:type="spellStart"/>
+      <w:r>
+        <w:rPr>
+          <w:rFonts w:asciiTheme="minorHAnsi" w:hAnsiTheme="minorHAnsi" w:cstheme="minorHAnsi"/>
+          <w:color w:val="000000"/>
+          <w:sz w:val="22"/>
+          <w:szCs w:val="22"/>
+        </w:rPr>
+        <w:t>flips</w:t>
+      </w:r>
+      <w:proofErr w:type="spellEnd"/>
+      <w:r>
+        <w:rPr>
+          <w:rFonts w:asciiTheme="minorHAnsi" w:hAnsiTheme="minorHAnsi" w:cstheme="minorHAnsi"/>
+          <w:color w:val="000000"/>
+          <w:sz w:val="22"/>
+          <w:szCs w:val="22"/>
+        </w:rPr>
+        <w:t xml:space="preserve"> </w:t>
+      </w:r>
+      <w:proofErr w:type="spellStart"/>
+      <w:r>
+        <w:rPr>
+          <w:rFonts w:asciiTheme="minorHAnsi" w:hAnsiTheme="minorHAnsi" w:cstheme="minorHAnsi"/>
+          <w:color w:val="000000"/>
+          <w:sz w:val="22"/>
+          <w:szCs w:val="22"/>
+        </w:rPr>
+        <w:t>green</w:t>
+      </w:r>
+      <w:proofErr w:type="spellEnd"/>
+      <w:r>
+        <w:rPr>
+          <w:rFonts w:asciiTheme="minorHAnsi" w:hAnsiTheme="minorHAnsi" w:cstheme="minorHAnsi"/>
+          <w:color w:val="000000"/>
+          <w:sz w:val="22"/>
+          <w:szCs w:val="22"/>
+        </w:rPr>
+        <w:br/>
+      </w:r>
+      <w:r>
+        <w:rPr>
+          <w:rFonts w:asciiTheme="minorHAnsi" w:hAnsiTheme="minorHAnsi" w:cstheme="minorHAnsi"/>
+          <w:color w:val="000000"/>
+          <w:sz w:val="22"/>
+          <w:szCs w:val="22"/>
+        </w:rPr>
+        <w:br/>
+      </w:r>
+      <w:proofErr w:type="spellStart"/>
+      <w:r>
+        <w:rPr>
+          <w:rFonts w:asciiTheme="minorHAnsi" w:hAnsiTheme="minorHAnsi" w:cstheme="minorHAnsi"/>
+          <w:color w:val="000000"/>
+          <w:sz w:val="22"/>
+          <w:szCs w:val="22"/>
+        </w:rPr>
+        <w:t>buy</w:t>
+      </w:r>
+      <w:proofErr w:type="spellEnd"/>
+      <w:r>
+        <w:rPr>
+          <w:rFonts w:asciiTheme="minorHAnsi" w:hAnsiTheme="minorHAnsi" w:cstheme="minorHAnsi"/>
+          <w:color w:val="000000"/>
+          <w:sz w:val="22"/>
+          <w:szCs w:val="22"/>
+        </w:rPr>
+        <w:t xml:space="preserve"> </w:t>
+      </w:r>
+      <w:proofErr w:type="spellStart"/>
+      <w:r>
+        <w:rPr>
+          <w:rFonts w:asciiTheme="minorHAnsi" w:hAnsiTheme="minorHAnsi" w:cstheme="minorHAnsi"/>
+          <w:color w:val="000000"/>
+          <w:sz w:val="22"/>
+          <w:szCs w:val="22"/>
+        </w:rPr>
+        <w:t>if</w:t>
+      </w:r>
+      <w:proofErr w:type="spellEnd"/>
+      <w:r>
+        <w:rPr>
+          <w:rFonts w:asciiTheme="minorHAnsi" w:hAnsiTheme="minorHAnsi" w:cstheme="minorHAnsi"/>
+          <w:color w:val="000000"/>
+          <w:sz w:val="22"/>
+          <w:szCs w:val="22"/>
+        </w:rPr>
+        <w:t xml:space="preserve"> `` and 5 </w:t>
+      </w:r>
+      <w:proofErr w:type="spellStart"/>
+      <w:r>
+        <w:rPr>
+          <w:rFonts w:asciiTheme="minorHAnsi" w:hAnsiTheme="minorHAnsi" w:cstheme="minorHAnsi"/>
+          <w:color w:val="000000"/>
+          <w:sz w:val="22"/>
+          <w:szCs w:val="22"/>
+        </w:rPr>
+        <w:t>ema</w:t>
+      </w:r>
+      <w:proofErr w:type="spellEnd"/>
+      <w:r>
+        <w:rPr>
+          <w:rFonts w:asciiTheme="minorHAnsi" w:hAnsiTheme="minorHAnsi" w:cstheme="minorHAnsi"/>
+          <w:color w:val="000000"/>
+          <w:sz w:val="22"/>
+          <w:szCs w:val="22"/>
+        </w:rPr>
+        <w:t xml:space="preserve"> </w:t>
+      </w:r>
+      <w:proofErr w:type="spellStart"/>
+      <w:r>
+        <w:rPr>
+          <w:rFonts w:asciiTheme="minorHAnsi" w:hAnsiTheme="minorHAnsi" w:cstheme="minorHAnsi"/>
+          <w:color w:val="000000"/>
+          <w:sz w:val="22"/>
+          <w:szCs w:val="22"/>
+        </w:rPr>
+        <w:t>above</w:t>
+      </w:r>
+      <w:proofErr w:type="spellEnd"/>
+      <w:r>
+        <w:rPr>
+          <w:rFonts w:asciiTheme="minorHAnsi" w:hAnsiTheme="minorHAnsi" w:cstheme="minorHAnsi"/>
+          <w:color w:val="000000"/>
+          <w:sz w:val="22"/>
+          <w:szCs w:val="22"/>
+        </w:rPr>
+        <w:t xml:space="preserve"> 20 </w:t>
+      </w:r>
+      <w:proofErr w:type="spellStart"/>
+      <w:r>
+        <w:rPr>
+          <w:rFonts w:asciiTheme="minorHAnsi" w:hAnsiTheme="minorHAnsi" w:cstheme="minorHAnsi"/>
+          <w:color w:val="000000"/>
+          <w:sz w:val="22"/>
+          <w:szCs w:val="22"/>
+        </w:rPr>
+        <w:t>ema</w:t>
+      </w:r>
+      <w:proofErr w:type="spellEnd"/>
+      <w:r>
+        <w:rPr>
+          <w:rFonts w:asciiTheme="minorHAnsi" w:hAnsiTheme="minorHAnsi" w:cstheme="minorHAnsi"/>
+          <w:color w:val="000000"/>
+          <w:sz w:val="22"/>
+          <w:szCs w:val="22"/>
+        </w:rPr>
+        <w:br/>
+      </w:r>
+      <w:r>
+        <w:rPr>
+          <w:rFonts w:asciiTheme="minorHAnsi" w:hAnsiTheme="minorHAnsi" w:cstheme="minorHAnsi"/>
+          <w:color w:val="000000"/>
+          <w:sz w:val="22"/>
+          <w:szCs w:val="22"/>
+        </w:rPr>
+        <w:br/>
+      </w:r>
+      <w:proofErr w:type="spellStart"/>
+      <w:r>
+        <w:rPr>
+          <w:rFonts w:asciiTheme="minorHAnsi" w:hAnsiTheme="minorHAnsi" w:cstheme="minorHAnsi"/>
+          <w:color w:val="000000"/>
+          <w:sz w:val="22"/>
+          <w:szCs w:val="22"/>
+        </w:rPr>
+        <w:t>use</w:t>
+      </w:r>
+      <w:proofErr w:type="spellEnd"/>
+      <w:r>
+        <w:rPr>
+          <w:rFonts w:asciiTheme="minorHAnsi" w:hAnsiTheme="minorHAnsi" w:cstheme="minorHAnsi"/>
+          <w:color w:val="000000"/>
+          <w:sz w:val="22"/>
+          <w:szCs w:val="22"/>
+        </w:rPr>
+        <w:t xml:space="preserve"> </w:t>
+      </w:r>
+      <w:proofErr w:type="spellStart"/>
+      <w:r>
+        <w:rPr>
+          <w:rFonts w:asciiTheme="minorHAnsi" w:hAnsiTheme="minorHAnsi" w:cstheme="minorHAnsi"/>
+          <w:color w:val="000000"/>
+          <w:sz w:val="22"/>
+          <w:szCs w:val="22"/>
+        </w:rPr>
+        <w:t>as</w:t>
+      </w:r>
+      <w:proofErr w:type="spellEnd"/>
+      <w:r>
+        <w:rPr>
+          <w:rFonts w:asciiTheme="minorHAnsi" w:hAnsiTheme="minorHAnsi" w:cstheme="minorHAnsi"/>
+          <w:color w:val="000000"/>
+          <w:sz w:val="22"/>
+          <w:szCs w:val="22"/>
+        </w:rPr>
+        <w:t xml:space="preserve"> stoploss</w:t>
       </w:r>
     </w:p>
     <w:p>
@@ -1386,11 +1653,21 @@
         <w:rPr>
           <w:rFonts w:asciiTheme="minorHAnsi" w:hAnsiTheme="minorHAnsi" w:cstheme="minorHAnsi"/>
           <w:color w:val="000000"/>
+          <w:sz w:val="22"/>
+          <w:szCs w:val="22"/>
+        </w:rPr>
+      </w:pPr>
+      <w:proofErr w:type="spellStart"/>
+      <w:r>
+        <w:rPr>
+          <w:rFonts w:asciiTheme="minorHAnsi" w:hAnsiTheme="minorHAnsi" w:cstheme="minorHAnsi"/>
+          <w:color w:val="000000"/>
           <w:sz w:val="28"/>
           <w:szCs w:val="28"/>
         </w:rPr>
-      </w:pPr>
-      <w:proofErr w:type="spellStart"/>
+        <w:t>Parabolic</w:t>
+      </w:r>
+      <w:proofErr w:type="spellEnd"/>
       <w:r>
         <w:rPr>
           <w:rFonts w:asciiTheme="minorHAnsi" w:hAnsiTheme="minorHAnsi" w:cstheme="minorHAnsi"/>
@@ -1398,9 +1675,8 @@
           <w:sz w:val="28"/>
           <w:szCs w:val="28"/>
         </w:rPr>
-        <w:t>Parabolic</w:t>
-      </w:r>
-      <w:proofErr w:type="spellEnd"/>
+        <w:t xml:space="preserve"> SAR</w:t>
+      </w:r>
       <w:r>
         <w:rPr>
           <w:rFonts w:asciiTheme="minorHAnsi" w:hAnsiTheme="minorHAnsi" w:cstheme="minorHAnsi"/>
@@ -1408,8 +1684,228 @@
           <w:sz w:val="28"/>
           <w:szCs w:val="28"/>
         </w:rPr>
-        <w:t xml:space="preserve"> SAR</w:t>
-      </w:r>
+        <w:br/>
+      </w:r>
+      <w:proofErr w:type="spellStart"/>
+      <w:r>
+        <w:rPr>
+          <w:rFonts w:asciiTheme="minorHAnsi" w:hAnsiTheme="minorHAnsi" w:cstheme="minorHAnsi"/>
+          <w:color w:val="000000"/>
+          <w:sz w:val="22"/>
+          <w:szCs w:val="22"/>
+        </w:rPr>
+        <w:t>buy</w:t>
+      </w:r>
+      <w:proofErr w:type="spellEnd"/>
+      <w:r>
+        <w:rPr>
+          <w:rFonts w:asciiTheme="minorHAnsi" w:hAnsiTheme="minorHAnsi" w:cstheme="minorHAnsi"/>
+          <w:color w:val="000000"/>
+          <w:sz w:val="22"/>
+          <w:szCs w:val="22"/>
+        </w:rPr>
+        <w:t xml:space="preserve"> at </w:t>
+      </w:r>
+      <w:proofErr w:type="spellStart"/>
+      <w:r>
+        <w:rPr>
+          <w:rFonts w:asciiTheme="minorHAnsi" w:hAnsiTheme="minorHAnsi" w:cstheme="minorHAnsi"/>
+          <w:color w:val="000000"/>
+          <w:sz w:val="22"/>
+          <w:szCs w:val="22"/>
+        </w:rPr>
+        <w:t>point</w:t>
+      </w:r>
+      <w:proofErr w:type="spellEnd"/>
+      <w:r>
+        <w:rPr>
+          <w:rFonts w:asciiTheme="minorHAnsi" w:hAnsiTheme="minorHAnsi" w:cstheme="minorHAnsi"/>
+          <w:color w:val="000000"/>
+          <w:sz w:val="22"/>
+          <w:szCs w:val="22"/>
+        </w:rPr>
+        <w:t xml:space="preserve"> n+1 </w:t>
+      </w:r>
+      <w:proofErr w:type="spellStart"/>
+      <w:r>
+        <w:rPr>
+          <w:rFonts w:asciiTheme="minorHAnsi" w:hAnsiTheme="minorHAnsi" w:cstheme="minorHAnsi"/>
+          <w:color w:val="000000"/>
+          <w:sz w:val="22"/>
+          <w:szCs w:val="22"/>
+        </w:rPr>
+        <w:t>if</w:t>
+      </w:r>
+      <w:proofErr w:type="spellEnd"/>
+      <w:r>
+        <w:rPr>
+          <w:rFonts w:asciiTheme="minorHAnsi" w:hAnsiTheme="minorHAnsi" w:cstheme="minorHAnsi"/>
+          <w:color w:val="000000"/>
+          <w:sz w:val="22"/>
+          <w:szCs w:val="22"/>
+        </w:rPr>
+        <w:t xml:space="preserve"> </w:t>
+      </w:r>
+      <w:proofErr w:type="spellStart"/>
+      <w:r>
+        <w:rPr>
+          <w:rFonts w:asciiTheme="minorHAnsi" w:hAnsiTheme="minorHAnsi" w:cstheme="minorHAnsi"/>
+          <w:color w:val="000000"/>
+          <w:sz w:val="22"/>
+          <w:szCs w:val="22"/>
+        </w:rPr>
+        <w:t>point</w:t>
+      </w:r>
+      <w:proofErr w:type="spellEnd"/>
+      <w:r>
+        <w:rPr>
+          <w:rFonts w:asciiTheme="minorHAnsi" w:hAnsiTheme="minorHAnsi" w:cstheme="minorHAnsi"/>
+          <w:color w:val="000000"/>
+          <w:sz w:val="22"/>
+          <w:szCs w:val="22"/>
+        </w:rPr>
+        <w:t xml:space="preserve"> n-1 </w:t>
+      </w:r>
+      <w:proofErr w:type="spellStart"/>
+      <w:r>
+        <w:rPr>
+          <w:rFonts w:asciiTheme="minorHAnsi" w:hAnsiTheme="minorHAnsi" w:cstheme="minorHAnsi"/>
+          <w:color w:val="000000"/>
+          <w:sz w:val="22"/>
+          <w:szCs w:val="22"/>
+        </w:rPr>
+        <w:t>above</w:t>
+      </w:r>
+      <w:proofErr w:type="spellEnd"/>
+      <w:r>
+        <w:rPr>
+          <w:rFonts w:asciiTheme="minorHAnsi" w:hAnsiTheme="minorHAnsi" w:cstheme="minorHAnsi"/>
+          <w:color w:val="000000"/>
+          <w:sz w:val="22"/>
+          <w:szCs w:val="22"/>
+        </w:rPr>
+        <w:t xml:space="preserve"> and </w:t>
+      </w:r>
+      <w:proofErr w:type="spellStart"/>
+      <w:r>
+        <w:rPr>
+          <w:rFonts w:asciiTheme="minorHAnsi" w:hAnsiTheme="minorHAnsi" w:cstheme="minorHAnsi"/>
+          <w:color w:val="000000"/>
+          <w:sz w:val="22"/>
+          <w:szCs w:val="22"/>
+        </w:rPr>
+        <w:t>point</w:t>
+      </w:r>
+      <w:proofErr w:type="spellEnd"/>
+      <w:r>
+        <w:rPr>
+          <w:rFonts w:asciiTheme="minorHAnsi" w:hAnsiTheme="minorHAnsi" w:cstheme="minorHAnsi"/>
+          <w:color w:val="000000"/>
+          <w:sz w:val="22"/>
+          <w:szCs w:val="22"/>
+        </w:rPr>
+        <w:t xml:space="preserve"> n </w:t>
+      </w:r>
+      <w:proofErr w:type="spellStart"/>
+      <w:r>
+        <w:rPr>
+          <w:rFonts w:asciiTheme="minorHAnsi" w:hAnsiTheme="minorHAnsi" w:cstheme="minorHAnsi"/>
+          <w:color w:val="000000"/>
+          <w:sz w:val="22"/>
+          <w:szCs w:val="22"/>
+        </w:rPr>
+        <w:t>below</w:t>
+      </w:r>
+      <w:proofErr w:type="spellEnd"/>
+      <w:r>
+        <w:rPr>
+          <w:rFonts w:asciiTheme="minorHAnsi" w:hAnsiTheme="minorHAnsi" w:cstheme="minorHAnsi"/>
+          <w:color w:val="000000"/>
+          <w:sz w:val="22"/>
+          <w:szCs w:val="22"/>
+        </w:rPr>
+        <w:t xml:space="preserve"> </w:t>
+      </w:r>
+      <w:proofErr w:type="spellStart"/>
+      <w:r>
+        <w:rPr>
+          <w:rFonts w:asciiTheme="minorHAnsi" w:hAnsiTheme="minorHAnsi" w:cstheme="minorHAnsi"/>
+          <w:color w:val="000000"/>
+          <w:sz w:val="22"/>
+          <w:szCs w:val="22"/>
+        </w:rPr>
+        <w:t>price</w:t>
+      </w:r>
+      <w:proofErr w:type="spellEnd"/>
+      <w:r>
+        <w:rPr>
+          <w:rFonts w:asciiTheme="minorHAnsi" w:hAnsiTheme="minorHAnsi" w:cstheme="minorHAnsi"/>
+          <w:color w:val="000000"/>
+          <w:sz w:val="22"/>
+          <w:szCs w:val="22"/>
+        </w:rPr>
+        <w:br/>
+      </w:r>
+      <w:r>
+        <w:rPr>
+          <w:rFonts w:asciiTheme="minorHAnsi" w:hAnsiTheme="minorHAnsi" w:cstheme="minorHAnsi"/>
+          <w:color w:val="000000"/>
+          <w:sz w:val="22"/>
+          <w:szCs w:val="22"/>
+        </w:rPr>
+        <w:br/>
+      </w:r>
+      <w:proofErr w:type="spellStart"/>
+      <w:r>
+        <w:rPr>
+          <w:rFonts w:asciiTheme="minorHAnsi" w:hAnsiTheme="minorHAnsi" w:cstheme="minorHAnsi"/>
+          <w:color w:val="000000"/>
+          <w:sz w:val="22"/>
+          <w:szCs w:val="22"/>
+        </w:rPr>
+        <w:t>use</w:t>
+      </w:r>
+      <w:proofErr w:type="spellEnd"/>
+      <w:r>
+        <w:rPr>
+          <w:rFonts w:asciiTheme="minorHAnsi" w:hAnsiTheme="minorHAnsi" w:cstheme="minorHAnsi"/>
+          <w:color w:val="000000"/>
+          <w:sz w:val="22"/>
+          <w:szCs w:val="22"/>
+        </w:rPr>
+        <w:t xml:space="preserve"> </w:t>
+      </w:r>
+      <w:proofErr w:type="spellStart"/>
+      <w:r>
+        <w:rPr>
+          <w:rFonts w:asciiTheme="minorHAnsi" w:hAnsiTheme="minorHAnsi" w:cstheme="minorHAnsi"/>
+          <w:color w:val="000000"/>
+          <w:sz w:val="22"/>
+          <w:szCs w:val="22"/>
+        </w:rPr>
+        <w:t>as</w:t>
+      </w:r>
+      <w:proofErr w:type="spellEnd"/>
+      <w:r>
+        <w:rPr>
+          <w:rFonts w:asciiTheme="minorHAnsi" w:hAnsiTheme="minorHAnsi" w:cstheme="minorHAnsi"/>
+          <w:color w:val="000000"/>
+          <w:sz w:val="22"/>
+          <w:szCs w:val="22"/>
+        </w:rPr>
+        <w:t xml:space="preserve"> </w:t>
+      </w:r>
+      <w:proofErr w:type="spellStart"/>
+      <w:r>
+        <w:rPr>
+          <w:rFonts w:asciiTheme="minorHAnsi" w:hAnsiTheme="minorHAnsi" w:cstheme="minorHAnsi"/>
+          <w:color w:val="000000"/>
+          <w:sz w:val="22"/>
+          <w:szCs w:val="22"/>
+        </w:rPr>
+        <w:t>stoploss</w:t>
+      </w:r>
+      <w:proofErr w:type="spellEnd"/>
     </w:p>
     <w:p>
       <w:pPr>
@@ -1418,11 +1914,21 @@
         <w:rPr>
           <w:rFonts w:asciiTheme="minorHAnsi" w:hAnsiTheme="minorHAnsi" w:cstheme="minorHAnsi"/>
           <w:color w:val="000000"/>
+          <w:sz w:val="22"/>
+          <w:szCs w:val="22"/>
+        </w:rPr>
+      </w:pPr>
+      <w:proofErr w:type="spellStart"/>
+      <w:r>
+        <w:rPr>
+          <w:rFonts w:asciiTheme="minorHAnsi" w:hAnsiTheme="minorHAnsi" w:cstheme="minorHAnsi"/>
+          <w:color w:val="000000"/>
           <w:sz w:val="28"/>
           <w:szCs w:val="28"/>
         </w:rPr>
-      </w:pPr>
-      <w:proofErr w:type="spellStart"/>
+        <w:t>Aroon</w:t>
+      </w:r>
+      <w:proofErr w:type="spellEnd"/>
       <w:r>
         <w:rPr>
           <w:rFonts w:asciiTheme="minorHAnsi" w:hAnsiTheme="minorHAnsi" w:cstheme="minorHAnsi"/>
@@ -1430,9 +1936,9 @@
           <w:sz w:val="28"/>
           <w:szCs w:val="28"/>
         </w:rPr>
-        <w:t>Aroon</w:t>
-      </w:r>
-      <w:proofErr w:type="spellEnd"/>
+        <w:t xml:space="preserve"> </w:t>
+      </w:r>
+      <w:proofErr w:type="spellStart"/>
       <w:r>
         <w:rPr>
           <w:rFonts w:asciiTheme="minorHAnsi" w:hAnsiTheme="minorHAnsi" w:cstheme="minorHAnsi"/>
@@ -1440,9 +1946,9 @@
           <w:sz w:val="28"/>
           <w:szCs w:val="28"/>
         </w:rPr>
-        <w:t xml:space="preserve"> </w:t>
-      </w:r>
-      <w:proofErr w:type="spellStart"/>
+        <w:t>Oscillator</w:t>
+      </w:r>
+      <w:proofErr w:type="spellEnd"/>
       <w:r>
         <w:rPr>
           <w:rFonts w:asciiTheme="minorHAnsi" w:hAnsiTheme="minorHAnsi" w:cstheme="minorHAnsi"/>
@@ -1450,9 +1956,2812 @@
           <w:sz w:val="28"/>
           <w:szCs w:val="28"/>
         </w:rPr>
-        <w:t>Oscillator</w:t>
-      </w:r>
-      <w:proofErr w:type="spellEnd"/>
+        <w:br/>
+      </w:r>
+      <w:r>
+        <w:rPr>
+          <w:rFonts w:asciiTheme="minorHAnsi" w:hAnsiTheme="minorHAnsi" w:cstheme="minorHAnsi"/>
+          <w:color w:val="000000"/>
+          <w:sz w:val="22"/>
+          <w:szCs w:val="22"/>
+        </w:rPr>
+        <w:t>https://www.avatrade.com/education/technical-analysis-indicators-strategies/aroon-indicator-strategies</w:t>
+      </w:r>
+      <w:r>
+        <w:rPr>
+          <w:rFonts w:asciiTheme="minorHAnsi" w:hAnsiTheme="minorHAnsi" w:cstheme="minorHAnsi"/>
+          <w:color w:val="000000"/>
+          <w:sz w:val="22"/>
+          <w:szCs w:val="22"/>
+        </w:rPr>
+        <w:br/>
+      </w:r>
+      <w:r>
+        <w:rPr>
+          <w:rFonts w:asciiTheme="minorHAnsi" w:hAnsiTheme="minorHAnsi" w:cstheme="minorHAnsi"/>
+          <w:color w:val="000000"/>
+          <w:sz w:val="22"/>
+          <w:szCs w:val="22"/>
+        </w:rPr>
+        <w:t xml:space="preserve">In </w:t>
+      </w:r>
+      <w:proofErr w:type="spellStart"/>
+      <w:r>
+        <w:rPr>
+          <w:rFonts w:asciiTheme="minorHAnsi" w:hAnsiTheme="minorHAnsi" w:cstheme="minorHAnsi"/>
+          <w:color w:val="000000"/>
+          <w:sz w:val="22"/>
+          <w:szCs w:val="22"/>
+        </w:rPr>
+        <w:t>the</w:t>
+      </w:r>
+      <w:proofErr w:type="spellEnd"/>
+      <w:r>
+        <w:rPr>
+          <w:rFonts w:asciiTheme="minorHAnsi" w:hAnsiTheme="minorHAnsi" w:cstheme="minorHAnsi"/>
+          <w:color w:val="000000"/>
+          <w:sz w:val="22"/>
+          <w:szCs w:val="22"/>
+        </w:rPr>
+        <w:t xml:space="preserve"> </w:t>
+      </w:r>
+      <w:proofErr w:type="spellStart"/>
+      <w:r>
+        <w:rPr>
+          <w:rFonts w:asciiTheme="minorHAnsi" w:hAnsiTheme="minorHAnsi" w:cstheme="minorHAnsi"/>
+          <w:color w:val="000000"/>
+          <w:sz w:val="22"/>
+          <w:szCs w:val="22"/>
+        </w:rPr>
+        <w:t>most</w:t>
+      </w:r>
+      <w:proofErr w:type="spellEnd"/>
+      <w:r>
+        <w:rPr>
+          <w:rFonts w:asciiTheme="minorHAnsi" w:hAnsiTheme="minorHAnsi" w:cstheme="minorHAnsi"/>
+          <w:color w:val="000000"/>
+          <w:sz w:val="22"/>
+          <w:szCs w:val="22"/>
+        </w:rPr>
+        <w:t xml:space="preserve"> </w:t>
+      </w:r>
+      <w:proofErr w:type="spellStart"/>
+      <w:r>
+        <w:rPr>
+          <w:rFonts w:asciiTheme="minorHAnsi" w:hAnsiTheme="minorHAnsi" w:cstheme="minorHAnsi"/>
+          <w:color w:val="000000"/>
+          <w:sz w:val="22"/>
+          <w:szCs w:val="22"/>
+        </w:rPr>
+        <w:t>basic</w:t>
+      </w:r>
+      <w:proofErr w:type="spellEnd"/>
+      <w:r>
+        <w:rPr>
+          <w:rFonts w:asciiTheme="minorHAnsi" w:hAnsiTheme="minorHAnsi" w:cstheme="minorHAnsi"/>
+          <w:color w:val="000000"/>
+          <w:sz w:val="22"/>
+          <w:szCs w:val="22"/>
+        </w:rPr>
+        <w:t xml:space="preserve"> </w:t>
+      </w:r>
+      <w:proofErr w:type="spellStart"/>
+      <w:r>
+        <w:rPr>
+          <w:rFonts w:asciiTheme="minorHAnsi" w:hAnsiTheme="minorHAnsi" w:cstheme="minorHAnsi"/>
+          <w:color w:val="000000"/>
+          <w:sz w:val="22"/>
+          <w:szCs w:val="22"/>
+        </w:rPr>
+        <w:t>interpretation</w:t>
+      </w:r>
+      <w:proofErr w:type="spellEnd"/>
+      <w:r>
+        <w:rPr>
+          <w:rFonts w:asciiTheme="minorHAnsi" w:hAnsiTheme="minorHAnsi" w:cstheme="minorHAnsi"/>
+          <w:color w:val="000000"/>
+          <w:sz w:val="22"/>
+          <w:szCs w:val="22"/>
+        </w:rPr>
+        <w:t xml:space="preserve"> </w:t>
+      </w:r>
+      <w:proofErr w:type="spellStart"/>
+      <w:r>
+        <w:rPr>
+          <w:rFonts w:asciiTheme="minorHAnsi" w:hAnsiTheme="minorHAnsi" w:cstheme="minorHAnsi"/>
+          <w:color w:val="000000"/>
+          <w:sz w:val="22"/>
+          <w:szCs w:val="22"/>
+        </w:rPr>
+        <w:t>we</w:t>
+      </w:r>
+      <w:proofErr w:type="spellEnd"/>
+      <w:r>
+        <w:rPr>
+          <w:rFonts w:asciiTheme="minorHAnsi" w:hAnsiTheme="minorHAnsi" w:cstheme="minorHAnsi"/>
+          <w:color w:val="000000"/>
+          <w:sz w:val="22"/>
+          <w:szCs w:val="22"/>
+        </w:rPr>
+        <w:t xml:space="preserve"> </w:t>
+      </w:r>
+      <w:proofErr w:type="spellStart"/>
+      <w:r>
+        <w:rPr>
+          <w:rFonts w:asciiTheme="minorHAnsi" w:hAnsiTheme="minorHAnsi" w:cstheme="minorHAnsi"/>
+          <w:color w:val="000000"/>
+          <w:sz w:val="22"/>
+          <w:szCs w:val="22"/>
+        </w:rPr>
+        <w:t>say</w:t>
+      </w:r>
+      <w:proofErr w:type="spellEnd"/>
+      <w:r>
+        <w:rPr>
+          <w:rFonts w:asciiTheme="minorHAnsi" w:hAnsiTheme="minorHAnsi" w:cstheme="minorHAnsi"/>
+          <w:color w:val="000000"/>
+          <w:sz w:val="22"/>
+          <w:szCs w:val="22"/>
+        </w:rPr>
+        <w:t xml:space="preserve"> </w:t>
+      </w:r>
+      <w:proofErr w:type="spellStart"/>
+      <w:r>
+        <w:rPr>
+          <w:rFonts w:asciiTheme="minorHAnsi" w:hAnsiTheme="minorHAnsi" w:cstheme="minorHAnsi"/>
+          <w:color w:val="000000"/>
+          <w:sz w:val="22"/>
+          <w:szCs w:val="22"/>
+        </w:rPr>
+        <w:t>that</w:t>
+      </w:r>
+      <w:proofErr w:type="spellEnd"/>
+      <w:r>
+        <w:rPr>
+          <w:rFonts w:asciiTheme="minorHAnsi" w:hAnsiTheme="minorHAnsi" w:cstheme="minorHAnsi"/>
+          <w:color w:val="000000"/>
+          <w:sz w:val="22"/>
+          <w:szCs w:val="22"/>
+        </w:rPr>
+        <w:t xml:space="preserve"> </w:t>
+      </w:r>
+      <w:proofErr w:type="spellStart"/>
+      <w:r>
+        <w:rPr>
+          <w:rFonts w:asciiTheme="minorHAnsi" w:hAnsiTheme="minorHAnsi" w:cstheme="minorHAnsi"/>
+          <w:color w:val="000000"/>
+          <w:sz w:val="22"/>
+          <w:szCs w:val="22"/>
+        </w:rPr>
+        <w:t>the</w:t>
+      </w:r>
+      <w:proofErr w:type="spellEnd"/>
+      <w:r>
+        <w:rPr>
+          <w:rFonts w:asciiTheme="minorHAnsi" w:hAnsiTheme="minorHAnsi" w:cstheme="minorHAnsi"/>
+          <w:color w:val="000000"/>
+          <w:sz w:val="22"/>
+          <w:szCs w:val="22"/>
+        </w:rPr>
+        <w:t xml:space="preserve"> </w:t>
+      </w:r>
+      <w:proofErr w:type="spellStart"/>
+      <w:r>
+        <w:rPr>
+          <w:rFonts w:asciiTheme="minorHAnsi" w:hAnsiTheme="minorHAnsi" w:cstheme="minorHAnsi"/>
+          <w:color w:val="000000"/>
+          <w:sz w:val="22"/>
+          <w:szCs w:val="22"/>
+        </w:rPr>
+        <w:t>market</w:t>
+      </w:r>
+      <w:proofErr w:type="spellEnd"/>
+      <w:r>
+        <w:rPr>
+          <w:rFonts w:asciiTheme="minorHAnsi" w:hAnsiTheme="minorHAnsi" w:cstheme="minorHAnsi"/>
+          <w:color w:val="000000"/>
+          <w:sz w:val="22"/>
+          <w:szCs w:val="22"/>
+        </w:rPr>
+        <w:t xml:space="preserve"> </w:t>
+      </w:r>
+      <w:proofErr w:type="spellStart"/>
+      <w:r>
+        <w:rPr>
+          <w:rFonts w:asciiTheme="minorHAnsi" w:hAnsiTheme="minorHAnsi" w:cstheme="minorHAnsi"/>
+          <w:color w:val="000000"/>
+          <w:sz w:val="22"/>
+          <w:szCs w:val="22"/>
+        </w:rPr>
+        <w:t>is</w:t>
+      </w:r>
+      <w:proofErr w:type="spellEnd"/>
+      <w:r>
+        <w:rPr>
+          <w:rFonts w:asciiTheme="minorHAnsi" w:hAnsiTheme="minorHAnsi" w:cstheme="minorHAnsi"/>
+          <w:color w:val="000000"/>
+          <w:sz w:val="22"/>
+          <w:szCs w:val="22"/>
+        </w:rPr>
+        <w:t xml:space="preserve"> </w:t>
+      </w:r>
+      <w:proofErr w:type="spellStart"/>
+      <w:r>
+        <w:rPr>
+          <w:rFonts w:asciiTheme="minorHAnsi" w:hAnsiTheme="minorHAnsi" w:cstheme="minorHAnsi"/>
+          <w:color w:val="000000"/>
+          <w:sz w:val="22"/>
+          <w:szCs w:val="22"/>
+        </w:rPr>
+        <w:t>bullish</w:t>
+      </w:r>
+      <w:proofErr w:type="spellEnd"/>
+      <w:r>
+        <w:rPr>
+          <w:rFonts w:asciiTheme="minorHAnsi" w:hAnsiTheme="minorHAnsi" w:cstheme="minorHAnsi"/>
+          <w:color w:val="000000"/>
+          <w:sz w:val="22"/>
+          <w:szCs w:val="22"/>
+        </w:rPr>
+        <w:t xml:space="preserve"> </w:t>
+      </w:r>
+      <w:proofErr w:type="spellStart"/>
+      <w:r>
+        <w:rPr>
+          <w:rFonts w:asciiTheme="minorHAnsi" w:hAnsiTheme="minorHAnsi" w:cstheme="minorHAnsi"/>
+          <w:color w:val="000000"/>
+          <w:sz w:val="22"/>
+          <w:szCs w:val="22"/>
+        </w:rPr>
+        <w:t>when</w:t>
+      </w:r>
+      <w:proofErr w:type="spellEnd"/>
+      <w:r>
+        <w:rPr>
+          <w:rFonts w:asciiTheme="minorHAnsi" w:hAnsiTheme="minorHAnsi" w:cstheme="minorHAnsi"/>
+          <w:color w:val="000000"/>
+          <w:sz w:val="22"/>
+          <w:szCs w:val="22"/>
+        </w:rPr>
+        <w:t xml:space="preserve"> </w:t>
+      </w:r>
+      <w:proofErr w:type="spellStart"/>
+      <w:r>
+        <w:rPr>
+          <w:rFonts w:asciiTheme="minorHAnsi" w:hAnsiTheme="minorHAnsi" w:cstheme="minorHAnsi"/>
+          <w:color w:val="000000"/>
+          <w:sz w:val="22"/>
+          <w:szCs w:val="22"/>
+        </w:rPr>
+        <w:t>Aroon</w:t>
+      </w:r>
+      <w:proofErr w:type="spellEnd"/>
+      <w:r>
+        <w:rPr>
+          <w:rFonts w:asciiTheme="minorHAnsi" w:hAnsiTheme="minorHAnsi" w:cstheme="minorHAnsi"/>
+          <w:color w:val="000000"/>
+          <w:sz w:val="22"/>
+          <w:szCs w:val="22"/>
+        </w:rPr>
+        <w:t xml:space="preserve">-Up </w:t>
+      </w:r>
+      <w:proofErr w:type="spellStart"/>
+      <w:r>
+        <w:rPr>
+          <w:rFonts w:asciiTheme="minorHAnsi" w:hAnsiTheme="minorHAnsi" w:cstheme="minorHAnsi"/>
+          <w:color w:val="000000"/>
+          <w:sz w:val="22"/>
+          <w:szCs w:val="22"/>
+        </w:rPr>
+        <w:t>is</w:t>
+      </w:r>
+      <w:proofErr w:type="spellEnd"/>
+      <w:r>
+        <w:rPr>
+          <w:rFonts w:asciiTheme="minorHAnsi" w:hAnsiTheme="minorHAnsi" w:cstheme="minorHAnsi"/>
+          <w:color w:val="000000"/>
+          <w:sz w:val="22"/>
+          <w:szCs w:val="22"/>
+        </w:rPr>
+        <w:t xml:space="preserve"> </w:t>
+      </w:r>
+      <w:proofErr w:type="spellStart"/>
+      <w:r>
+        <w:rPr>
+          <w:rFonts w:asciiTheme="minorHAnsi" w:hAnsiTheme="minorHAnsi" w:cstheme="minorHAnsi"/>
+          <w:color w:val="000000"/>
+          <w:sz w:val="22"/>
+          <w:szCs w:val="22"/>
+        </w:rPr>
+        <w:t>above</w:t>
+      </w:r>
+      <w:proofErr w:type="spellEnd"/>
+      <w:r>
+        <w:rPr>
+          <w:rFonts w:asciiTheme="minorHAnsi" w:hAnsiTheme="minorHAnsi" w:cstheme="minorHAnsi"/>
+          <w:color w:val="000000"/>
+          <w:sz w:val="22"/>
+          <w:szCs w:val="22"/>
+        </w:rPr>
+        <w:t xml:space="preserve"> 50 and </w:t>
+      </w:r>
+      <w:proofErr w:type="spellStart"/>
+      <w:r>
+        <w:rPr>
+          <w:rFonts w:asciiTheme="minorHAnsi" w:hAnsiTheme="minorHAnsi" w:cstheme="minorHAnsi"/>
+          <w:color w:val="000000"/>
+          <w:sz w:val="22"/>
+          <w:szCs w:val="22"/>
+        </w:rPr>
+        <w:t>Aroon</w:t>
+      </w:r>
+      <w:proofErr w:type="spellEnd"/>
+      <w:r>
+        <w:rPr>
+          <w:rFonts w:asciiTheme="minorHAnsi" w:hAnsiTheme="minorHAnsi" w:cstheme="minorHAnsi"/>
+          <w:color w:val="000000"/>
+          <w:sz w:val="22"/>
+          <w:szCs w:val="22"/>
+        </w:rPr>
+        <w:t xml:space="preserve">-Down </w:t>
+      </w:r>
+      <w:proofErr w:type="spellStart"/>
+      <w:r>
+        <w:rPr>
+          <w:rFonts w:asciiTheme="minorHAnsi" w:hAnsiTheme="minorHAnsi" w:cstheme="minorHAnsi"/>
+          <w:color w:val="000000"/>
+          <w:sz w:val="22"/>
+          <w:szCs w:val="22"/>
+        </w:rPr>
+        <w:t>is</w:t>
+      </w:r>
+      <w:proofErr w:type="spellEnd"/>
+      <w:r>
+        <w:rPr>
+          <w:rFonts w:asciiTheme="minorHAnsi" w:hAnsiTheme="minorHAnsi" w:cstheme="minorHAnsi"/>
+          <w:color w:val="000000"/>
+          <w:sz w:val="22"/>
+          <w:szCs w:val="22"/>
+        </w:rPr>
+        <w:t xml:space="preserve"> </w:t>
+      </w:r>
+      <w:proofErr w:type="spellStart"/>
+      <w:r>
+        <w:rPr>
+          <w:rFonts w:asciiTheme="minorHAnsi" w:hAnsiTheme="minorHAnsi" w:cstheme="minorHAnsi"/>
+          <w:color w:val="000000"/>
+          <w:sz w:val="22"/>
+          <w:szCs w:val="22"/>
+        </w:rPr>
+        <w:t>below</w:t>
+      </w:r>
+      <w:proofErr w:type="spellEnd"/>
+      <w:r>
+        <w:rPr>
+          <w:rFonts w:asciiTheme="minorHAnsi" w:hAnsiTheme="minorHAnsi" w:cstheme="minorHAnsi"/>
+          <w:color w:val="000000"/>
+          <w:sz w:val="22"/>
+          <w:szCs w:val="22"/>
+        </w:rPr>
+        <w:t xml:space="preserve"> 50.</w:t>
+      </w:r>
+      <w:r>
+        <w:rPr>
+          <w:rFonts w:asciiTheme="minorHAnsi" w:hAnsiTheme="minorHAnsi" w:cstheme="minorHAnsi"/>
+          <w:color w:val="000000"/>
+          <w:sz w:val="22"/>
+          <w:szCs w:val="22"/>
+        </w:rPr>
+        <w:br/>
+      </w:r>
+      <w:r>
+        <w:rPr>
+          <w:rFonts w:asciiTheme="minorHAnsi" w:hAnsiTheme="minorHAnsi" w:cstheme="minorHAnsi"/>
+          <w:color w:val="000000"/>
+          <w:sz w:val="22"/>
+          <w:szCs w:val="22"/>
+        </w:rPr>
+        <w:br/>
+      </w:r>
+      <w:r>
+        <w:rPr>
+          <w:rFonts w:asciiTheme="minorHAnsi" w:hAnsiTheme="minorHAnsi" w:cstheme="minorHAnsi"/>
+          <w:color w:val="000000"/>
+          <w:sz w:val="22"/>
+          <w:szCs w:val="22"/>
+        </w:rPr>
+        <w:t xml:space="preserve">An </w:t>
+      </w:r>
+      <w:proofErr w:type="spellStart"/>
+      <w:r>
+        <w:rPr>
+          <w:rFonts w:asciiTheme="minorHAnsi" w:hAnsiTheme="minorHAnsi" w:cstheme="minorHAnsi"/>
+          <w:color w:val="000000"/>
+          <w:sz w:val="22"/>
+          <w:szCs w:val="22"/>
+        </w:rPr>
+        <w:t>emerging</w:t>
+      </w:r>
+      <w:proofErr w:type="spellEnd"/>
+      <w:r>
+        <w:rPr>
+          <w:rFonts w:asciiTheme="minorHAnsi" w:hAnsiTheme="minorHAnsi" w:cstheme="minorHAnsi"/>
+          <w:color w:val="000000"/>
+          <w:sz w:val="22"/>
+          <w:szCs w:val="22"/>
+        </w:rPr>
+        <w:t xml:space="preserve"> </w:t>
+      </w:r>
+      <w:proofErr w:type="spellStart"/>
+      <w:r>
+        <w:rPr>
+          <w:rFonts w:asciiTheme="minorHAnsi" w:hAnsiTheme="minorHAnsi" w:cstheme="minorHAnsi"/>
+          <w:color w:val="000000"/>
+          <w:sz w:val="22"/>
+          <w:szCs w:val="22"/>
+        </w:rPr>
+        <w:t>trend</w:t>
+      </w:r>
+      <w:proofErr w:type="spellEnd"/>
+      <w:r>
+        <w:rPr>
+          <w:rFonts w:asciiTheme="minorHAnsi" w:hAnsiTheme="minorHAnsi" w:cstheme="minorHAnsi"/>
+          <w:color w:val="000000"/>
+          <w:sz w:val="22"/>
+          <w:szCs w:val="22"/>
+        </w:rPr>
+        <w:t xml:space="preserve"> </w:t>
+      </w:r>
+      <w:proofErr w:type="spellStart"/>
+      <w:r>
+        <w:rPr>
+          <w:rFonts w:asciiTheme="minorHAnsi" w:hAnsiTheme="minorHAnsi" w:cstheme="minorHAnsi"/>
+          <w:color w:val="000000"/>
+          <w:sz w:val="22"/>
+          <w:szCs w:val="22"/>
+        </w:rPr>
+        <w:t>occurs</w:t>
+      </w:r>
+      <w:proofErr w:type="spellEnd"/>
+      <w:r>
+        <w:rPr>
+          <w:rFonts w:asciiTheme="minorHAnsi" w:hAnsiTheme="minorHAnsi" w:cstheme="minorHAnsi"/>
+          <w:color w:val="000000"/>
+          <w:sz w:val="22"/>
+          <w:szCs w:val="22"/>
+        </w:rPr>
+        <w:t xml:space="preserve"> in </w:t>
+      </w:r>
+      <w:proofErr w:type="spellStart"/>
+      <w:r>
+        <w:rPr>
+          <w:rFonts w:asciiTheme="minorHAnsi" w:hAnsiTheme="minorHAnsi" w:cstheme="minorHAnsi"/>
+          <w:color w:val="000000"/>
+          <w:sz w:val="22"/>
+          <w:szCs w:val="22"/>
+        </w:rPr>
+        <w:t>three</w:t>
+      </w:r>
+      <w:proofErr w:type="spellEnd"/>
+      <w:r>
+        <w:rPr>
+          <w:rFonts w:asciiTheme="minorHAnsi" w:hAnsiTheme="minorHAnsi" w:cstheme="minorHAnsi"/>
+          <w:color w:val="000000"/>
+          <w:sz w:val="22"/>
+          <w:szCs w:val="22"/>
+        </w:rPr>
+        <w:t xml:space="preserve"> </w:t>
+      </w:r>
+      <w:proofErr w:type="spellStart"/>
+      <w:r>
+        <w:rPr>
+          <w:rFonts w:asciiTheme="minorHAnsi" w:hAnsiTheme="minorHAnsi" w:cstheme="minorHAnsi"/>
+          <w:color w:val="000000"/>
+          <w:sz w:val="22"/>
+          <w:szCs w:val="22"/>
+        </w:rPr>
+        <w:t>phases</w:t>
+      </w:r>
+      <w:proofErr w:type="spellEnd"/>
+      <w:r>
+        <w:rPr>
+          <w:rFonts w:asciiTheme="minorHAnsi" w:hAnsiTheme="minorHAnsi" w:cstheme="minorHAnsi"/>
+          <w:color w:val="000000"/>
+          <w:sz w:val="22"/>
+          <w:szCs w:val="22"/>
+        </w:rPr>
+        <w:t xml:space="preserve">. </w:t>
+      </w:r>
+      <w:proofErr w:type="spellStart"/>
+      <w:r>
+        <w:rPr>
+          <w:rFonts w:asciiTheme="minorHAnsi" w:hAnsiTheme="minorHAnsi" w:cstheme="minorHAnsi"/>
+          <w:color w:val="000000"/>
+          <w:sz w:val="22"/>
+          <w:szCs w:val="22"/>
+        </w:rPr>
+        <w:t>If</w:t>
+      </w:r>
+      <w:proofErr w:type="spellEnd"/>
+      <w:r>
+        <w:rPr>
+          <w:rFonts w:asciiTheme="minorHAnsi" w:hAnsiTheme="minorHAnsi" w:cstheme="minorHAnsi"/>
+          <w:color w:val="000000"/>
+          <w:sz w:val="22"/>
+          <w:szCs w:val="22"/>
+        </w:rPr>
+        <w:t xml:space="preserve"> </w:t>
+      </w:r>
+      <w:proofErr w:type="spellStart"/>
+      <w:r>
+        <w:rPr>
+          <w:rFonts w:asciiTheme="minorHAnsi" w:hAnsiTheme="minorHAnsi" w:cstheme="minorHAnsi"/>
+          <w:color w:val="000000"/>
+          <w:sz w:val="22"/>
+          <w:szCs w:val="22"/>
+        </w:rPr>
+        <w:t>we’re</w:t>
+      </w:r>
+      <w:proofErr w:type="spellEnd"/>
+      <w:r>
+        <w:rPr>
+          <w:rFonts w:asciiTheme="minorHAnsi" w:hAnsiTheme="minorHAnsi" w:cstheme="minorHAnsi"/>
+          <w:color w:val="000000"/>
+          <w:sz w:val="22"/>
+          <w:szCs w:val="22"/>
+        </w:rPr>
+        <w:t xml:space="preserve"> </w:t>
+      </w:r>
+      <w:proofErr w:type="spellStart"/>
+      <w:r>
+        <w:rPr>
+          <w:rFonts w:asciiTheme="minorHAnsi" w:hAnsiTheme="minorHAnsi" w:cstheme="minorHAnsi"/>
+          <w:color w:val="000000"/>
+          <w:sz w:val="22"/>
+          <w:szCs w:val="22"/>
+        </w:rPr>
+        <w:t>looking</w:t>
+      </w:r>
+      <w:proofErr w:type="spellEnd"/>
+      <w:r>
+        <w:rPr>
+          <w:rFonts w:asciiTheme="minorHAnsi" w:hAnsiTheme="minorHAnsi" w:cstheme="minorHAnsi"/>
+          <w:color w:val="000000"/>
+          <w:sz w:val="22"/>
+          <w:szCs w:val="22"/>
+        </w:rPr>
+        <w:t xml:space="preserve"> at a </w:t>
+      </w:r>
+      <w:proofErr w:type="spellStart"/>
+      <w:r>
+        <w:rPr>
+          <w:rFonts w:asciiTheme="minorHAnsi" w:hAnsiTheme="minorHAnsi" w:cstheme="minorHAnsi"/>
+          <w:color w:val="000000"/>
+          <w:sz w:val="22"/>
+          <w:szCs w:val="22"/>
+        </w:rPr>
+        <w:t>new</w:t>
+      </w:r>
+      <w:proofErr w:type="spellEnd"/>
+      <w:r>
+        <w:rPr>
+          <w:rFonts w:asciiTheme="minorHAnsi" w:hAnsiTheme="minorHAnsi" w:cstheme="minorHAnsi"/>
+          <w:color w:val="000000"/>
+          <w:sz w:val="22"/>
+          <w:szCs w:val="22"/>
+        </w:rPr>
+        <w:t xml:space="preserve"> </w:t>
+      </w:r>
+      <w:proofErr w:type="spellStart"/>
+      <w:r>
+        <w:rPr>
+          <w:rFonts w:asciiTheme="minorHAnsi" w:hAnsiTheme="minorHAnsi" w:cstheme="minorHAnsi"/>
+          <w:color w:val="000000"/>
+          <w:sz w:val="22"/>
+          <w:szCs w:val="22"/>
+        </w:rPr>
+        <w:t>uptrend</w:t>
+      </w:r>
+      <w:proofErr w:type="spellEnd"/>
+      <w:r>
+        <w:rPr>
+          <w:rFonts w:asciiTheme="minorHAnsi" w:hAnsiTheme="minorHAnsi" w:cstheme="minorHAnsi"/>
+          <w:color w:val="000000"/>
+          <w:sz w:val="22"/>
+          <w:szCs w:val="22"/>
+        </w:rPr>
+        <w:t xml:space="preserve"> </w:t>
+      </w:r>
+      <w:proofErr w:type="spellStart"/>
+      <w:r>
+        <w:rPr>
+          <w:rFonts w:asciiTheme="minorHAnsi" w:hAnsiTheme="minorHAnsi" w:cstheme="minorHAnsi"/>
+          <w:color w:val="000000"/>
+          <w:sz w:val="22"/>
+          <w:szCs w:val="22"/>
+        </w:rPr>
+        <w:t>emerging</w:t>
+      </w:r>
+      <w:proofErr w:type="spellEnd"/>
+      <w:r>
+        <w:rPr>
+          <w:rFonts w:asciiTheme="minorHAnsi" w:hAnsiTheme="minorHAnsi" w:cstheme="minorHAnsi"/>
+          <w:color w:val="000000"/>
+          <w:sz w:val="22"/>
+          <w:szCs w:val="22"/>
+        </w:rPr>
+        <w:t xml:space="preserve"> </w:t>
+      </w:r>
+      <w:proofErr w:type="spellStart"/>
+      <w:r>
+        <w:rPr>
+          <w:rFonts w:asciiTheme="minorHAnsi" w:hAnsiTheme="minorHAnsi" w:cstheme="minorHAnsi"/>
+          <w:color w:val="000000"/>
+          <w:sz w:val="22"/>
+          <w:szCs w:val="22"/>
+        </w:rPr>
+        <w:t>the</w:t>
+      </w:r>
+      <w:proofErr w:type="spellEnd"/>
+      <w:r>
+        <w:rPr>
+          <w:rFonts w:asciiTheme="minorHAnsi" w:hAnsiTheme="minorHAnsi" w:cstheme="minorHAnsi"/>
+          <w:color w:val="000000"/>
+          <w:sz w:val="22"/>
+          <w:szCs w:val="22"/>
+        </w:rPr>
+        <w:t xml:space="preserve"> </w:t>
+      </w:r>
+      <w:proofErr w:type="spellStart"/>
+      <w:r>
+        <w:rPr>
+          <w:rFonts w:asciiTheme="minorHAnsi" w:hAnsiTheme="minorHAnsi" w:cstheme="minorHAnsi"/>
+          <w:color w:val="000000"/>
+          <w:sz w:val="22"/>
+          <w:szCs w:val="22"/>
+        </w:rPr>
+        <w:t>first</w:t>
+      </w:r>
+      <w:proofErr w:type="spellEnd"/>
+      <w:r>
+        <w:rPr>
+          <w:rFonts w:asciiTheme="minorHAnsi" w:hAnsiTheme="minorHAnsi" w:cstheme="minorHAnsi"/>
+          <w:color w:val="000000"/>
+          <w:sz w:val="22"/>
+          <w:szCs w:val="22"/>
+        </w:rPr>
+        <w:t xml:space="preserve"> </w:t>
+      </w:r>
+      <w:proofErr w:type="spellStart"/>
+      <w:r>
+        <w:rPr>
+          <w:rFonts w:asciiTheme="minorHAnsi" w:hAnsiTheme="minorHAnsi" w:cstheme="minorHAnsi"/>
+          <w:color w:val="000000"/>
+          <w:sz w:val="22"/>
+          <w:szCs w:val="22"/>
+        </w:rPr>
+        <w:t>sign</w:t>
+      </w:r>
+      <w:proofErr w:type="spellEnd"/>
+      <w:r>
+        <w:rPr>
+          <w:rFonts w:asciiTheme="minorHAnsi" w:hAnsiTheme="minorHAnsi" w:cstheme="minorHAnsi"/>
+          <w:color w:val="000000"/>
+          <w:sz w:val="22"/>
+          <w:szCs w:val="22"/>
+        </w:rPr>
+        <w:t xml:space="preserve"> </w:t>
+      </w:r>
+      <w:proofErr w:type="spellStart"/>
+      <w:r>
+        <w:rPr>
+          <w:rFonts w:asciiTheme="minorHAnsi" w:hAnsiTheme="minorHAnsi" w:cstheme="minorHAnsi"/>
+          <w:color w:val="000000"/>
+          <w:sz w:val="22"/>
+          <w:szCs w:val="22"/>
+        </w:rPr>
+        <w:t>is</w:t>
+      </w:r>
+      <w:proofErr w:type="spellEnd"/>
+      <w:r>
+        <w:rPr>
+          <w:rFonts w:asciiTheme="minorHAnsi" w:hAnsiTheme="minorHAnsi" w:cstheme="minorHAnsi"/>
+          <w:color w:val="000000"/>
+          <w:sz w:val="22"/>
+          <w:szCs w:val="22"/>
+        </w:rPr>
+        <w:t xml:space="preserve"> </w:t>
+      </w:r>
+      <w:proofErr w:type="spellStart"/>
+      <w:r>
+        <w:rPr>
+          <w:rFonts w:asciiTheme="minorHAnsi" w:hAnsiTheme="minorHAnsi" w:cstheme="minorHAnsi"/>
+          <w:color w:val="000000"/>
+          <w:sz w:val="22"/>
+          <w:szCs w:val="22"/>
+        </w:rPr>
+        <w:t>when</w:t>
+      </w:r>
+      <w:proofErr w:type="spellEnd"/>
+      <w:r>
+        <w:rPr>
+          <w:rFonts w:asciiTheme="minorHAnsi" w:hAnsiTheme="minorHAnsi" w:cstheme="minorHAnsi"/>
+          <w:color w:val="000000"/>
+          <w:sz w:val="22"/>
+          <w:szCs w:val="22"/>
+        </w:rPr>
+        <w:t xml:space="preserve"> </w:t>
+      </w:r>
+      <w:proofErr w:type="spellStart"/>
+      <w:r>
+        <w:rPr>
+          <w:rFonts w:asciiTheme="minorHAnsi" w:hAnsiTheme="minorHAnsi" w:cstheme="minorHAnsi"/>
+          <w:color w:val="000000"/>
+          <w:sz w:val="22"/>
+          <w:szCs w:val="22"/>
+        </w:rPr>
+        <w:t>the</w:t>
+      </w:r>
+      <w:proofErr w:type="spellEnd"/>
+      <w:r>
+        <w:rPr>
+          <w:rFonts w:asciiTheme="minorHAnsi" w:hAnsiTheme="minorHAnsi" w:cstheme="minorHAnsi"/>
+          <w:color w:val="000000"/>
+          <w:sz w:val="22"/>
+          <w:szCs w:val="22"/>
+        </w:rPr>
+        <w:t xml:space="preserve"> </w:t>
+      </w:r>
+      <w:proofErr w:type="spellStart"/>
+      <w:r>
+        <w:rPr>
+          <w:rFonts w:asciiTheme="minorHAnsi" w:hAnsiTheme="minorHAnsi" w:cstheme="minorHAnsi"/>
+          <w:color w:val="000000"/>
+          <w:sz w:val="22"/>
+          <w:szCs w:val="22"/>
+        </w:rPr>
+        <w:t>Aroon</w:t>
+      </w:r>
+      <w:proofErr w:type="spellEnd"/>
+      <w:r>
+        <w:rPr>
+          <w:rFonts w:asciiTheme="minorHAnsi" w:hAnsiTheme="minorHAnsi" w:cstheme="minorHAnsi"/>
+          <w:color w:val="000000"/>
+          <w:sz w:val="22"/>
+          <w:szCs w:val="22"/>
+        </w:rPr>
+        <w:t xml:space="preserve">-Up </w:t>
+      </w:r>
+      <w:proofErr w:type="spellStart"/>
+      <w:r>
+        <w:rPr>
+          <w:rFonts w:asciiTheme="minorHAnsi" w:hAnsiTheme="minorHAnsi" w:cstheme="minorHAnsi"/>
+          <w:color w:val="000000"/>
+          <w:sz w:val="22"/>
+          <w:szCs w:val="22"/>
+        </w:rPr>
+        <w:t>crosses</w:t>
+      </w:r>
+      <w:proofErr w:type="spellEnd"/>
+      <w:r>
+        <w:rPr>
+          <w:rFonts w:asciiTheme="minorHAnsi" w:hAnsiTheme="minorHAnsi" w:cstheme="minorHAnsi"/>
+          <w:color w:val="000000"/>
+          <w:sz w:val="22"/>
+          <w:szCs w:val="22"/>
+        </w:rPr>
+        <w:t xml:space="preserve"> </w:t>
+      </w:r>
+      <w:proofErr w:type="spellStart"/>
+      <w:r>
+        <w:rPr>
+          <w:rFonts w:asciiTheme="minorHAnsi" w:hAnsiTheme="minorHAnsi" w:cstheme="minorHAnsi"/>
+          <w:color w:val="000000"/>
+          <w:sz w:val="22"/>
+          <w:szCs w:val="22"/>
+        </w:rPr>
+        <w:t>above</w:t>
+      </w:r>
+      <w:proofErr w:type="spellEnd"/>
+      <w:r>
+        <w:rPr>
+          <w:rFonts w:asciiTheme="minorHAnsi" w:hAnsiTheme="minorHAnsi" w:cstheme="minorHAnsi"/>
+          <w:color w:val="000000"/>
+          <w:sz w:val="22"/>
+          <w:szCs w:val="22"/>
+        </w:rPr>
+        <w:t xml:space="preserve"> </w:t>
+      </w:r>
+      <w:proofErr w:type="spellStart"/>
+      <w:r>
+        <w:rPr>
+          <w:rFonts w:asciiTheme="minorHAnsi" w:hAnsiTheme="minorHAnsi" w:cstheme="minorHAnsi"/>
+          <w:color w:val="000000"/>
+          <w:sz w:val="22"/>
+          <w:szCs w:val="22"/>
+        </w:rPr>
+        <w:t>the</w:t>
+      </w:r>
+      <w:proofErr w:type="spellEnd"/>
+      <w:r>
+        <w:rPr>
+          <w:rFonts w:asciiTheme="minorHAnsi" w:hAnsiTheme="minorHAnsi" w:cstheme="minorHAnsi"/>
+          <w:color w:val="000000"/>
+          <w:sz w:val="22"/>
+          <w:szCs w:val="22"/>
+        </w:rPr>
+        <w:t xml:space="preserve"> </w:t>
+      </w:r>
+      <w:proofErr w:type="spellStart"/>
+      <w:r>
+        <w:rPr>
+          <w:rFonts w:asciiTheme="minorHAnsi" w:hAnsiTheme="minorHAnsi" w:cstheme="minorHAnsi"/>
+          <w:color w:val="000000"/>
+          <w:sz w:val="22"/>
+          <w:szCs w:val="22"/>
+        </w:rPr>
+        <w:t>Aroon</w:t>
+      </w:r>
+      <w:proofErr w:type="spellEnd"/>
+      <w:r>
+        <w:rPr>
+          <w:rFonts w:asciiTheme="minorHAnsi" w:hAnsiTheme="minorHAnsi" w:cstheme="minorHAnsi"/>
+          <w:color w:val="000000"/>
+          <w:sz w:val="22"/>
+          <w:szCs w:val="22"/>
+        </w:rPr>
+        <w:t xml:space="preserve">-Down. This </w:t>
+      </w:r>
+      <w:proofErr w:type="spellStart"/>
+      <w:r>
+        <w:rPr>
+          <w:rFonts w:asciiTheme="minorHAnsi" w:hAnsiTheme="minorHAnsi" w:cstheme="minorHAnsi"/>
+          <w:color w:val="000000"/>
+          <w:sz w:val="22"/>
+          <w:szCs w:val="22"/>
+        </w:rPr>
+        <w:t>signals</w:t>
+      </w:r>
+      <w:proofErr w:type="spellEnd"/>
+      <w:r>
+        <w:rPr>
+          <w:rFonts w:asciiTheme="minorHAnsi" w:hAnsiTheme="minorHAnsi" w:cstheme="minorHAnsi"/>
+          <w:color w:val="000000"/>
+          <w:sz w:val="22"/>
+          <w:szCs w:val="22"/>
+        </w:rPr>
+        <w:t xml:space="preserve"> </w:t>
+      </w:r>
+      <w:proofErr w:type="spellStart"/>
+      <w:r>
+        <w:rPr>
+          <w:rFonts w:asciiTheme="minorHAnsi" w:hAnsiTheme="minorHAnsi" w:cstheme="minorHAnsi"/>
+          <w:color w:val="000000"/>
+          <w:sz w:val="22"/>
+          <w:szCs w:val="22"/>
+        </w:rPr>
+        <w:t>new</w:t>
+      </w:r>
+      <w:proofErr w:type="spellEnd"/>
+      <w:r>
+        <w:rPr>
+          <w:rFonts w:asciiTheme="minorHAnsi" w:hAnsiTheme="minorHAnsi" w:cstheme="minorHAnsi"/>
+          <w:color w:val="000000"/>
+          <w:sz w:val="22"/>
+          <w:szCs w:val="22"/>
+        </w:rPr>
+        <w:t xml:space="preserve"> </w:t>
+      </w:r>
+      <w:proofErr w:type="spellStart"/>
+      <w:r>
+        <w:rPr>
+          <w:rFonts w:asciiTheme="minorHAnsi" w:hAnsiTheme="minorHAnsi" w:cstheme="minorHAnsi"/>
+          <w:color w:val="000000"/>
+          <w:sz w:val="22"/>
+          <w:szCs w:val="22"/>
+        </w:rPr>
+        <w:t>highs</w:t>
+      </w:r>
+      <w:proofErr w:type="spellEnd"/>
+      <w:r>
+        <w:rPr>
+          <w:rFonts w:asciiTheme="minorHAnsi" w:hAnsiTheme="minorHAnsi" w:cstheme="minorHAnsi"/>
+          <w:color w:val="000000"/>
+          <w:sz w:val="22"/>
+          <w:szCs w:val="22"/>
+        </w:rPr>
+        <w:t xml:space="preserve"> </w:t>
+      </w:r>
+      <w:proofErr w:type="spellStart"/>
+      <w:r>
+        <w:rPr>
+          <w:rFonts w:asciiTheme="minorHAnsi" w:hAnsiTheme="minorHAnsi" w:cstheme="minorHAnsi"/>
+          <w:color w:val="000000"/>
+          <w:sz w:val="22"/>
+          <w:szCs w:val="22"/>
+        </w:rPr>
+        <w:t>are</w:t>
+      </w:r>
+      <w:proofErr w:type="spellEnd"/>
+      <w:r>
+        <w:rPr>
+          <w:rFonts w:asciiTheme="minorHAnsi" w:hAnsiTheme="minorHAnsi" w:cstheme="minorHAnsi"/>
+          <w:color w:val="000000"/>
+          <w:sz w:val="22"/>
+          <w:szCs w:val="22"/>
+        </w:rPr>
+        <w:t xml:space="preserve"> </w:t>
+      </w:r>
+      <w:proofErr w:type="spellStart"/>
+      <w:r>
+        <w:rPr>
+          <w:rFonts w:asciiTheme="minorHAnsi" w:hAnsiTheme="minorHAnsi" w:cstheme="minorHAnsi"/>
+          <w:color w:val="000000"/>
+          <w:sz w:val="22"/>
+          <w:szCs w:val="22"/>
+        </w:rPr>
+        <w:t>becoming</w:t>
+      </w:r>
+      <w:proofErr w:type="spellEnd"/>
+      <w:r>
+        <w:rPr>
+          <w:rFonts w:asciiTheme="minorHAnsi" w:hAnsiTheme="minorHAnsi" w:cstheme="minorHAnsi"/>
+          <w:color w:val="000000"/>
+          <w:sz w:val="22"/>
+          <w:szCs w:val="22"/>
+        </w:rPr>
+        <w:t xml:space="preserve"> </w:t>
+      </w:r>
+      <w:proofErr w:type="spellStart"/>
+      <w:r>
+        <w:rPr>
+          <w:rFonts w:asciiTheme="minorHAnsi" w:hAnsiTheme="minorHAnsi" w:cstheme="minorHAnsi"/>
+          <w:color w:val="000000"/>
+          <w:sz w:val="22"/>
+          <w:szCs w:val="22"/>
+        </w:rPr>
+        <w:t>more</w:t>
+      </w:r>
+      <w:proofErr w:type="spellEnd"/>
+      <w:r>
+        <w:rPr>
+          <w:rFonts w:asciiTheme="minorHAnsi" w:hAnsiTheme="minorHAnsi" w:cstheme="minorHAnsi"/>
+          <w:color w:val="000000"/>
+          <w:sz w:val="22"/>
+          <w:szCs w:val="22"/>
+        </w:rPr>
+        <w:t xml:space="preserve"> frequent </w:t>
+      </w:r>
+      <w:proofErr w:type="spellStart"/>
+      <w:r>
+        <w:rPr>
+          <w:rFonts w:asciiTheme="minorHAnsi" w:hAnsiTheme="minorHAnsi" w:cstheme="minorHAnsi"/>
+          <w:color w:val="000000"/>
+          <w:sz w:val="22"/>
+          <w:szCs w:val="22"/>
+        </w:rPr>
+        <w:t>recently</w:t>
+      </w:r>
+      <w:proofErr w:type="spellEnd"/>
+      <w:r>
+        <w:rPr>
+          <w:rFonts w:asciiTheme="minorHAnsi" w:hAnsiTheme="minorHAnsi" w:cstheme="minorHAnsi"/>
+          <w:color w:val="000000"/>
+          <w:sz w:val="22"/>
+          <w:szCs w:val="22"/>
+        </w:rPr>
+        <w:t xml:space="preserve"> </w:t>
+      </w:r>
+      <w:proofErr w:type="spellStart"/>
+      <w:r>
+        <w:rPr>
+          <w:rFonts w:asciiTheme="minorHAnsi" w:hAnsiTheme="minorHAnsi" w:cstheme="minorHAnsi"/>
+          <w:color w:val="000000"/>
+          <w:sz w:val="22"/>
+          <w:szCs w:val="22"/>
+        </w:rPr>
+        <w:t>than</w:t>
+      </w:r>
+      <w:proofErr w:type="spellEnd"/>
+      <w:r>
+        <w:rPr>
+          <w:rFonts w:asciiTheme="minorHAnsi" w:hAnsiTheme="minorHAnsi" w:cstheme="minorHAnsi"/>
+          <w:color w:val="000000"/>
+          <w:sz w:val="22"/>
+          <w:szCs w:val="22"/>
+        </w:rPr>
+        <w:t xml:space="preserve"> </w:t>
+      </w:r>
+      <w:proofErr w:type="spellStart"/>
+      <w:r>
+        <w:rPr>
+          <w:rFonts w:asciiTheme="minorHAnsi" w:hAnsiTheme="minorHAnsi" w:cstheme="minorHAnsi"/>
+          <w:color w:val="000000"/>
+          <w:sz w:val="22"/>
+          <w:szCs w:val="22"/>
+        </w:rPr>
+        <w:t>new</w:t>
+      </w:r>
+      <w:proofErr w:type="spellEnd"/>
+      <w:r>
+        <w:rPr>
+          <w:rFonts w:asciiTheme="minorHAnsi" w:hAnsiTheme="minorHAnsi" w:cstheme="minorHAnsi"/>
+          <w:color w:val="000000"/>
+          <w:sz w:val="22"/>
+          <w:szCs w:val="22"/>
+        </w:rPr>
+        <w:t xml:space="preserve"> </w:t>
+      </w:r>
+      <w:proofErr w:type="spellStart"/>
+      <w:r>
+        <w:rPr>
+          <w:rFonts w:asciiTheme="minorHAnsi" w:hAnsiTheme="minorHAnsi" w:cstheme="minorHAnsi"/>
+          <w:color w:val="000000"/>
+          <w:sz w:val="22"/>
+          <w:szCs w:val="22"/>
+        </w:rPr>
+        <w:t>lows</w:t>
+      </w:r>
+      <w:proofErr w:type="spellEnd"/>
+      <w:r>
+        <w:rPr>
+          <w:rFonts w:asciiTheme="minorHAnsi" w:hAnsiTheme="minorHAnsi" w:cstheme="minorHAnsi"/>
+          <w:color w:val="000000"/>
+          <w:sz w:val="22"/>
+          <w:szCs w:val="22"/>
+        </w:rPr>
+        <w:t xml:space="preserve">. The </w:t>
+      </w:r>
+      <w:proofErr w:type="spellStart"/>
+      <w:r>
+        <w:rPr>
+          <w:rFonts w:asciiTheme="minorHAnsi" w:hAnsiTheme="minorHAnsi" w:cstheme="minorHAnsi"/>
+          <w:color w:val="000000"/>
+          <w:sz w:val="22"/>
+          <w:szCs w:val="22"/>
+        </w:rPr>
+        <w:t>next</w:t>
+      </w:r>
+      <w:proofErr w:type="spellEnd"/>
+      <w:r>
+        <w:rPr>
+          <w:rFonts w:asciiTheme="minorHAnsi" w:hAnsiTheme="minorHAnsi" w:cstheme="minorHAnsi"/>
+          <w:color w:val="000000"/>
+          <w:sz w:val="22"/>
+          <w:szCs w:val="22"/>
+        </w:rPr>
+        <w:t xml:space="preserve"> </w:t>
+      </w:r>
+      <w:proofErr w:type="spellStart"/>
+      <w:r>
+        <w:rPr>
+          <w:rFonts w:asciiTheme="minorHAnsi" w:hAnsiTheme="minorHAnsi" w:cstheme="minorHAnsi"/>
+          <w:color w:val="000000"/>
+          <w:sz w:val="22"/>
+          <w:szCs w:val="22"/>
+        </w:rPr>
+        <w:t>sign</w:t>
+      </w:r>
+      <w:proofErr w:type="spellEnd"/>
+      <w:r>
+        <w:rPr>
+          <w:rFonts w:asciiTheme="minorHAnsi" w:hAnsiTheme="minorHAnsi" w:cstheme="minorHAnsi"/>
+          <w:color w:val="000000"/>
+          <w:sz w:val="22"/>
+          <w:szCs w:val="22"/>
+        </w:rPr>
+        <w:t xml:space="preserve"> </w:t>
+      </w:r>
+      <w:proofErr w:type="spellStart"/>
+      <w:r>
+        <w:rPr>
+          <w:rFonts w:asciiTheme="minorHAnsi" w:hAnsiTheme="minorHAnsi" w:cstheme="minorHAnsi"/>
+          <w:color w:val="000000"/>
+          <w:sz w:val="22"/>
+          <w:szCs w:val="22"/>
+        </w:rPr>
+        <w:t>is</w:t>
+      </w:r>
+      <w:proofErr w:type="spellEnd"/>
+      <w:r>
+        <w:rPr>
+          <w:rFonts w:asciiTheme="minorHAnsi" w:hAnsiTheme="minorHAnsi" w:cstheme="minorHAnsi"/>
+          <w:color w:val="000000"/>
+          <w:sz w:val="22"/>
+          <w:szCs w:val="22"/>
+        </w:rPr>
+        <w:t xml:space="preserve"> </w:t>
+      </w:r>
+      <w:proofErr w:type="spellStart"/>
+      <w:r>
+        <w:rPr>
+          <w:rFonts w:asciiTheme="minorHAnsi" w:hAnsiTheme="minorHAnsi" w:cstheme="minorHAnsi"/>
+          <w:color w:val="000000"/>
+          <w:sz w:val="22"/>
+          <w:szCs w:val="22"/>
+        </w:rPr>
+        <w:t>when</w:t>
+      </w:r>
+      <w:proofErr w:type="spellEnd"/>
+      <w:r>
+        <w:rPr>
+          <w:rFonts w:asciiTheme="minorHAnsi" w:hAnsiTheme="minorHAnsi" w:cstheme="minorHAnsi"/>
+          <w:color w:val="000000"/>
+          <w:sz w:val="22"/>
+          <w:szCs w:val="22"/>
+        </w:rPr>
+        <w:t xml:space="preserve"> </w:t>
+      </w:r>
+      <w:proofErr w:type="spellStart"/>
+      <w:r>
+        <w:rPr>
+          <w:rFonts w:asciiTheme="minorHAnsi" w:hAnsiTheme="minorHAnsi" w:cstheme="minorHAnsi"/>
+          <w:color w:val="000000"/>
+          <w:sz w:val="22"/>
+          <w:szCs w:val="22"/>
+        </w:rPr>
+        <w:t>the</w:t>
+      </w:r>
+      <w:proofErr w:type="spellEnd"/>
+      <w:r>
+        <w:rPr>
+          <w:rFonts w:asciiTheme="minorHAnsi" w:hAnsiTheme="minorHAnsi" w:cstheme="minorHAnsi"/>
+          <w:color w:val="000000"/>
+          <w:sz w:val="22"/>
+          <w:szCs w:val="22"/>
+        </w:rPr>
+        <w:t xml:space="preserve"> </w:t>
+      </w:r>
+      <w:proofErr w:type="spellStart"/>
+      <w:r>
+        <w:rPr>
+          <w:rFonts w:asciiTheme="minorHAnsi" w:hAnsiTheme="minorHAnsi" w:cstheme="minorHAnsi"/>
+          <w:color w:val="000000"/>
+          <w:sz w:val="22"/>
+          <w:szCs w:val="22"/>
+        </w:rPr>
+        <w:t>Aroon</w:t>
+      </w:r>
+      <w:proofErr w:type="spellEnd"/>
+      <w:r>
+        <w:rPr>
+          <w:rFonts w:asciiTheme="minorHAnsi" w:hAnsiTheme="minorHAnsi" w:cstheme="minorHAnsi"/>
+          <w:color w:val="000000"/>
+          <w:sz w:val="22"/>
+          <w:szCs w:val="22"/>
+        </w:rPr>
+        <w:t xml:space="preserve">-Up </w:t>
+      </w:r>
+      <w:proofErr w:type="spellStart"/>
+      <w:r>
+        <w:rPr>
+          <w:rFonts w:asciiTheme="minorHAnsi" w:hAnsiTheme="minorHAnsi" w:cstheme="minorHAnsi"/>
+          <w:color w:val="000000"/>
+          <w:sz w:val="22"/>
+          <w:szCs w:val="22"/>
+        </w:rPr>
+        <w:t>moves</w:t>
+      </w:r>
+      <w:proofErr w:type="spellEnd"/>
+      <w:r>
+        <w:rPr>
+          <w:rFonts w:asciiTheme="minorHAnsi" w:hAnsiTheme="minorHAnsi" w:cstheme="minorHAnsi"/>
+          <w:color w:val="000000"/>
+          <w:sz w:val="22"/>
+          <w:szCs w:val="22"/>
+        </w:rPr>
+        <w:t xml:space="preserve"> </w:t>
+      </w:r>
+      <w:proofErr w:type="spellStart"/>
+      <w:r>
+        <w:rPr>
+          <w:rFonts w:asciiTheme="minorHAnsi" w:hAnsiTheme="minorHAnsi" w:cstheme="minorHAnsi"/>
+          <w:color w:val="000000"/>
+          <w:sz w:val="22"/>
+          <w:szCs w:val="22"/>
+        </w:rPr>
+        <w:t>above</w:t>
+      </w:r>
+      <w:proofErr w:type="spellEnd"/>
+      <w:r>
+        <w:rPr>
+          <w:rFonts w:asciiTheme="minorHAnsi" w:hAnsiTheme="minorHAnsi" w:cstheme="minorHAnsi"/>
+          <w:color w:val="000000"/>
+          <w:sz w:val="22"/>
+          <w:szCs w:val="22"/>
+        </w:rPr>
+        <w:t xml:space="preserve"> 50 and </w:t>
+      </w:r>
+      <w:proofErr w:type="spellStart"/>
+      <w:r>
+        <w:rPr>
+          <w:rFonts w:asciiTheme="minorHAnsi" w:hAnsiTheme="minorHAnsi" w:cstheme="minorHAnsi"/>
+          <w:color w:val="000000"/>
+          <w:sz w:val="22"/>
+          <w:szCs w:val="22"/>
+        </w:rPr>
+        <w:t>the</w:t>
+      </w:r>
+      <w:proofErr w:type="spellEnd"/>
+      <w:r>
+        <w:rPr>
+          <w:rFonts w:asciiTheme="minorHAnsi" w:hAnsiTheme="minorHAnsi" w:cstheme="minorHAnsi"/>
+          <w:color w:val="000000"/>
+          <w:sz w:val="22"/>
+          <w:szCs w:val="22"/>
+        </w:rPr>
+        <w:t xml:space="preserve"> </w:t>
+      </w:r>
+      <w:proofErr w:type="spellStart"/>
+      <w:r>
+        <w:rPr>
+          <w:rFonts w:asciiTheme="minorHAnsi" w:hAnsiTheme="minorHAnsi" w:cstheme="minorHAnsi"/>
+          <w:color w:val="000000"/>
+          <w:sz w:val="22"/>
+          <w:szCs w:val="22"/>
+        </w:rPr>
+        <w:t>Aroon</w:t>
+      </w:r>
+      <w:proofErr w:type="spellEnd"/>
+      <w:r>
+        <w:rPr>
+          <w:rFonts w:asciiTheme="minorHAnsi" w:hAnsiTheme="minorHAnsi" w:cstheme="minorHAnsi"/>
+          <w:color w:val="000000"/>
+          <w:sz w:val="22"/>
+          <w:szCs w:val="22"/>
+        </w:rPr>
+        <w:t xml:space="preserve">-Down </w:t>
+      </w:r>
+      <w:proofErr w:type="spellStart"/>
+      <w:r>
+        <w:rPr>
+          <w:rFonts w:asciiTheme="minorHAnsi" w:hAnsiTheme="minorHAnsi" w:cstheme="minorHAnsi"/>
+          <w:color w:val="000000"/>
+          <w:sz w:val="22"/>
+          <w:szCs w:val="22"/>
+        </w:rPr>
+        <w:t>moves</w:t>
+      </w:r>
+      <w:proofErr w:type="spellEnd"/>
+      <w:r>
+        <w:rPr>
+          <w:rFonts w:asciiTheme="minorHAnsi" w:hAnsiTheme="minorHAnsi" w:cstheme="minorHAnsi"/>
+          <w:color w:val="000000"/>
+          <w:sz w:val="22"/>
+          <w:szCs w:val="22"/>
+        </w:rPr>
+        <w:t xml:space="preserve"> </w:t>
+      </w:r>
+      <w:proofErr w:type="spellStart"/>
+      <w:r>
+        <w:rPr>
+          <w:rFonts w:asciiTheme="minorHAnsi" w:hAnsiTheme="minorHAnsi" w:cstheme="minorHAnsi"/>
+          <w:color w:val="000000"/>
+          <w:sz w:val="22"/>
+          <w:szCs w:val="22"/>
+        </w:rPr>
+        <w:t>below</w:t>
+      </w:r>
+      <w:proofErr w:type="spellEnd"/>
+      <w:r>
+        <w:rPr>
+          <w:rFonts w:asciiTheme="minorHAnsi" w:hAnsiTheme="minorHAnsi" w:cstheme="minorHAnsi"/>
+          <w:color w:val="000000"/>
+          <w:sz w:val="22"/>
+          <w:szCs w:val="22"/>
+        </w:rPr>
+        <w:t xml:space="preserve"> 50. The </w:t>
+      </w:r>
+      <w:proofErr w:type="spellStart"/>
+      <w:r>
+        <w:rPr>
+          <w:rFonts w:asciiTheme="minorHAnsi" w:hAnsiTheme="minorHAnsi" w:cstheme="minorHAnsi"/>
+          <w:color w:val="000000"/>
+          <w:sz w:val="22"/>
+          <w:szCs w:val="22"/>
+        </w:rPr>
+        <w:t>third</w:t>
+      </w:r>
+      <w:proofErr w:type="spellEnd"/>
+      <w:r>
+        <w:rPr>
+          <w:rFonts w:asciiTheme="minorHAnsi" w:hAnsiTheme="minorHAnsi" w:cstheme="minorHAnsi"/>
+          <w:color w:val="000000"/>
+          <w:sz w:val="22"/>
+          <w:szCs w:val="22"/>
+        </w:rPr>
+        <w:t xml:space="preserve"> and final </w:t>
+      </w:r>
+      <w:proofErr w:type="spellStart"/>
+      <w:r>
+        <w:rPr>
+          <w:rFonts w:asciiTheme="minorHAnsi" w:hAnsiTheme="minorHAnsi" w:cstheme="minorHAnsi"/>
+          <w:color w:val="000000"/>
+          <w:sz w:val="22"/>
+          <w:szCs w:val="22"/>
+        </w:rPr>
+        <w:t>sign</w:t>
+      </w:r>
+      <w:proofErr w:type="spellEnd"/>
+      <w:r>
+        <w:rPr>
+          <w:rFonts w:asciiTheme="minorHAnsi" w:hAnsiTheme="minorHAnsi" w:cstheme="minorHAnsi"/>
+          <w:color w:val="000000"/>
+          <w:sz w:val="22"/>
+          <w:szCs w:val="22"/>
+        </w:rPr>
+        <w:t xml:space="preserve"> </w:t>
+      </w:r>
+      <w:proofErr w:type="spellStart"/>
+      <w:r>
+        <w:rPr>
+          <w:rFonts w:asciiTheme="minorHAnsi" w:hAnsiTheme="minorHAnsi" w:cstheme="minorHAnsi"/>
+          <w:color w:val="000000"/>
+          <w:sz w:val="22"/>
+          <w:szCs w:val="22"/>
+        </w:rPr>
+        <w:t>is</w:t>
+      </w:r>
+      <w:proofErr w:type="spellEnd"/>
+      <w:r>
+        <w:rPr>
+          <w:rFonts w:asciiTheme="minorHAnsi" w:hAnsiTheme="minorHAnsi" w:cstheme="minorHAnsi"/>
+          <w:color w:val="000000"/>
+          <w:sz w:val="22"/>
+          <w:szCs w:val="22"/>
+        </w:rPr>
+        <w:t xml:space="preserve"> </w:t>
+      </w:r>
+      <w:proofErr w:type="spellStart"/>
+      <w:r>
+        <w:rPr>
+          <w:rFonts w:asciiTheme="minorHAnsi" w:hAnsiTheme="minorHAnsi" w:cstheme="minorHAnsi"/>
+          <w:color w:val="000000"/>
+          <w:sz w:val="22"/>
+          <w:szCs w:val="22"/>
+        </w:rPr>
+        <w:t>when</w:t>
+      </w:r>
+      <w:proofErr w:type="spellEnd"/>
+      <w:r>
+        <w:rPr>
+          <w:rFonts w:asciiTheme="minorHAnsi" w:hAnsiTheme="minorHAnsi" w:cstheme="minorHAnsi"/>
+          <w:color w:val="000000"/>
+          <w:sz w:val="22"/>
+          <w:szCs w:val="22"/>
+        </w:rPr>
+        <w:t xml:space="preserve"> </w:t>
+      </w:r>
+      <w:proofErr w:type="spellStart"/>
+      <w:r>
+        <w:rPr>
+          <w:rFonts w:asciiTheme="minorHAnsi" w:hAnsiTheme="minorHAnsi" w:cstheme="minorHAnsi"/>
+          <w:color w:val="000000"/>
+          <w:sz w:val="22"/>
+          <w:szCs w:val="22"/>
+        </w:rPr>
+        <w:t>the</w:t>
+      </w:r>
+      <w:proofErr w:type="spellEnd"/>
+      <w:r>
+        <w:rPr>
+          <w:rFonts w:asciiTheme="minorHAnsi" w:hAnsiTheme="minorHAnsi" w:cstheme="minorHAnsi"/>
+          <w:color w:val="000000"/>
+          <w:sz w:val="22"/>
+          <w:szCs w:val="22"/>
+        </w:rPr>
+        <w:t xml:space="preserve"> </w:t>
+      </w:r>
+      <w:proofErr w:type="spellStart"/>
+      <w:r>
+        <w:rPr>
+          <w:rFonts w:asciiTheme="minorHAnsi" w:hAnsiTheme="minorHAnsi" w:cstheme="minorHAnsi"/>
+          <w:color w:val="000000"/>
+          <w:sz w:val="22"/>
+          <w:szCs w:val="22"/>
+        </w:rPr>
+        <w:t>Aroon</w:t>
+      </w:r>
+      <w:proofErr w:type="spellEnd"/>
+      <w:r>
+        <w:rPr>
+          <w:rFonts w:asciiTheme="minorHAnsi" w:hAnsiTheme="minorHAnsi" w:cstheme="minorHAnsi"/>
+          <w:color w:val="000000"/>
+          <w:sz w:val="22"/>
+          <w:szCs w:val="22"/>
+        </w:rPr>
+        <w:t xml:space="preserve">-Up </w:t>
+      </w:r>
+      <w:proofErr w:type="spellStart"/>
+      <w:r>
+        <w:rPr>
+          <w:rFonts w:asciiTheme="minorHAnsi" w:hAnsiTheme="minorHAnsi" w:cstheme="minorHAnsi"/>
+          <w:color w:val="000000"/>
+          <w:sz w:val="22"/>
+          <w:szCs w:val="22"/>
+        </w:rPr>
+        <w:t>reaches</w:t>
+      </w:r>
+      <w:proofErr w:type="spellEnd"/>
+      <w:r>
+        <w:rPr>
+          <w:rFonts w:asciiTheme="minorHAnsi" w:hAnsiTheme="minorHAnsi" w:cstheme="minorHAnsi"/>
+          <w:color w:val="000000"/>
+          <w:sz w:val="22"/>
+          <w:szCs w:val="22"/>
+        </w:rPr>
+        <w:t xml:space="preserve"> 100, </w:t>
+      </w:r>
+      <w:proofErr w:type="spellStart"/>
+      <w:r>
+        <w:rPr>
+          <w:rFonts w:asciiTheme="minorHAnsi" w:hAnsiTheme="minorHAnsi" w:cstheme="minorHAnsi"/>
+          <w:color w:val="000000"/>
+          <w:sz w:val="22"/>
+          <w:szCs w:val="22"/>
+        </w:rPr>
+        <w:t>while</w:t>
+      </w:r>
+      <w:proofErr w:type="spellEnd"/>
+      <w:r>
+        <w:rPr>
+          <w:rFonts w:asciiTheme="minorHAnsi" w:hAnsiTheme="minorHAnsi" w:cstheme="minorHAnsi"/>
+          <w:color w:val="000000"/>
+          <w:sz w:val="22"/>
+          <w:szCs w:val="22"/>
+        </w:rPr>
+        <w:t xml:space="preserve"> </w:t>
+      </w:r>
+      <w:proofErr w:type="spellStart"/>
+      <w:r>
+        <w:rPr>
+          <w:rFonts w:asciiTheme="minorHAnsi" w:hAnsiTheme="minorHAnsi" w:cstheme="minorHAnsi"/>
+          <w:color w:val="000000"/>
+          <w:sz w:val="22"/>
+          <w:szCs w:val="22"/>
+        </w:rPr>
+        <w:t>the</w:t>
+      </w:r>
+      <w:proofErr w:type="spellEnd"/>
+      <w:r>
+        <w:rPr>
+          <w:rFonts w:asciiTheme="minorHAnsi" w:hAnsiTheme="minorHAnsi" w:cstheme="minorHAnsi"/>
+          <w:color w:val="000000"/>
+          <w:sz w:val="22"/>
+          <w:szCs w:val="22"/>
+        </w:rPr>
+        <w:t xml:space="preserve"> </w:t>
+      </w:r>
+      <w:proofErr w:type="spellStart"/>
+      <w:r>
+        <w:rPr>
+          <w:rFonts w:asciiTheme="minorHAnsi" w:hAnsiTheme="minorHAnsi" w:cstheme="minorHAnsi"/>
+          <w:color w:val="000000"/>
+          <w:sz w:val="22"/>
+          <w:szCs w:val="22"/>
+        </w:rPr>
+        <w:t>Aroon</w:t>
+      </w:r>
+      <w:proofErr w:type="spellEnd"/>
+      <w:r>
+        <w:rPr>
+          <w:rFonts w:asciiTheme="minorHAnsi" w:hAnsiTheme="minorHAnsi" w:cstheme="minorHAnsi"/>
+          <w:color w:val="000000"/>
+          <w:sz w:val="22"/>
+          <w:szCs w:val="22"/>
+        </w:rPr>
+        <w:t xml:space="preserve">-Down </w:t>
+      </w:r>
+      <w:proofErr w:type="spellStart"/>
+      <w:r>
+        <w:rPr>
+          <w:rFonts w:asciiTheme="minorHAnsi" w:hAnsiTheme="minorHAnsi" w:cstheme="minorHAnsi"/>
+          <w:color w:val="000000"/>
+          <w:sz w:val="22"/>
+          <w:szCs w:val="22"/>
+        </w:rPr>
+        <w:t>remains</w:t>
+      </w:r>
+      <w:proofErr w:type="spellEnd"/>
+      <w:r>
+        <w:rPr>
+          <w:rFonts w:asciiTheme="minorHAnsi" w:hAnsiTheme="minorHAnsi" w:cstheme="minorHAnsi"/>
+          <w:color w:val="000000"/>
+          <w:sz w:val="22"/>
+          <w:szCs w:val="22"/>
+        </w:rPr>
+        <w:t xml:space="preserve"> at </w:t>
+      </w:r>
+      <w:proofErr w:type="spellStart"/>
+      <w:r>
+        <w:rPr>
+          <w:rFonts w:asciiTheme="minorHAnsi" w:hAnsiTheme="minorHAnsi" w:cstheme="minorHAnsi"/>
+          <w:color w:val="000000"/>
+          <w:sz w:val="22"/>
+          <w:szCs w:val="22"/>
+        </w:rPr>
+        <w:t>extremely</w:t>
+      </w:r>
+      <w:proofErr w:type="spellEnd"/>
+      <w:r>
+        <w:rPr>
+          <w:rFonts w:asciiTheme="minorHAnsi" w:hAnsiTheme="minorHAnsi" w:cstheme="minorHAnsi"/>
+          <w:color w:val="000000"/>
+          <w:sz w:val="22"/>
+          <w:szCs w:val="22"/>
+        </w:rPr>
+        <w:t xml:space="preserve"> </w:t>
+      </w:r>
+      <w:proofErr w:type="spellStart"/>
+      <w:r>
+        <w:rPr>
+          <w:rFonts w:asciiTheme="minorHAnsi" w:hAnsiTheme="minorHAnsi" w:cstheme="minorHAnsi"/>
+          <w:color w:val="000000"/>
+          <w:sz w:val="22"/>
+          <w:szCs w:val="22"/>
+        </w:rPr>
+        <w:t>low</w:t>
+      </w:r>
+      <w:proofErr w:type="spellEnd"/>
+      <w:r>
+        <w:rPr>
+          <w:rFonts w:asciiTheme="minorHAnsi" w:hAnsiTheme="minorHAnsi" w:cstheme="minorHAnsi"/>
+          <w:color w:val="000000"/>
+          <w:sz w:val="22"/>
+          <w:szCs w:val="22"/>
+        </w:rPr>
+        <w:t xml:space="preserve"> </w:t>
+      </w:r>
+      <w:proofErr w:type="spellStart"/>
+      <w:r>
+        <w:rPr>
+          <w:rFonts w:asciiTheme="minorHAnsi" w:hAnsiTheme="minorHAnsi" w:cstheme="minorHAnsi"/>
+          <w:color w:val="000000"/>
+          <w:sz w:val="22"/>
+          <w:szCs w:val="22"/>
+        </w:rPr>
+        <w:t>levels</w:t>
+      </w:r>
+      <w:proofErr w:type="spellEnd"/>
+      <w:r>
+        <w:rPr>
+          <w:rFonts w:asciiTheme="minorHAnsi" w:hAnsiTheme="minorHAnsi" w:cstheme="minorHAnsi"/>
+          <w:color w:val="000000"/>
+          <w:sz w:val="22"/>
+          <w:szCs w:val="22"/>
+        </w:rPr>
+        <w:t xml:space="preserve">, </w:t>
+      </w:r>
+      <w:proofErr w:type="spellStart"/>
+      <w:r>
+        <w:rPr>
+          <w:rFonts w:asciiTheme="minorHAnsi" w:hAnsiTheme="minorHAnsi" w:cstheme="minorHAnsi"/>
+          <w:color w:val="000000"/>
+          <w:sz w:val="22"/>
+          <w:szCs w:val="22"/>
+        </w:rPr>
+        <w:t>usually</w:t>
+      </w:r>
+      <w:proofErr w:type="spellEnd"/>
+      <w:r>
+        <w:rPr>
+          <w:rFonts w:asciiTheme="minorHAnsi" w:hAnsiTheme="minorHAnsi" w:cstheme="minorHAnsi"/>
+          <w:color w:val="000000"/>
+          <w:sz w:val="22"/>
+          <w:szCs w:val="22"/>
+        </w:rPr>
+        <w:t xml:space="preserve"> </w:t>
+      </w:r>
+      <w:proofErr w:type="spellStart"/>
+      <w:r>
+        <w:rPr>
+          <w:rFonts w:asciiTheme="minorHAnsi" w:hAnsiTheme="minorHAnsi" w:cstheme="minorHAnsi"/>
+          <w:color w:val="000000"/>
+          <w:sz w:val="22"/>
+          <w:szCs w:val="22"/>
+        </w:rPr>
+        <w:t>below</w:t>
+      </w:r>
+      <w:proofErr w:type="spellEnd"/>
+      <w:r>
+        <w:rPr>
+          <w:rFonts w:asciiTheme="minorHAnsi" w:hAnsiTheme="minorHAnsi" w:cstheme="minorHAnsi"/>
+          <w:color w:val="000000"/>
+          <w:sz w:val="22"/>
+          <w:szCs w:val="22"/>
+        </w:rPr>
+        <w:t xml:space="preserve"> 30.</w:t>
+      </w:r>
+      <w:r>
+        <w:rPr>
+          <w:rFonts w:asciiTheme="minorHAnsi" w:hAnsiTheme="minorHAnsi" w:cstheme="minorHAnsi"/>
+          <w:color w:val="000000"/>
+          <w:sz w:val="22"/>
+          <w:szCs w:val="22"/>
+        </w:rPr>
+        <w:br/>
+      </w:r>
+      <w:r>
+        <w:rPr>
+          <w:rFonts w:asciiTheme="minorHAnsi" w:hAnsiTheme="minorHAnsi" w:cstheme="minorHAnsi"/>
+          <w:color w:val="000000"/>
+          <w:sz w:val="22"/>
+          <w:szCs w:val="22"/>
+        </w:rPr>
+        <w:br/>
+      </w:r>
+      <w:r>
+        <w:rPr>
+          <w:rFonts w:asciiTheme="minorHAnsi" w:hAnsiTheme="minorHAnsi" w:cstheme="minorHAnsi"/>
+          <w:color w:val="000000"/>
+          <w:sz w:val="22"/>
+          <w:szCs w:val="22"/>
+        </w:rPr>
+        <w:t xml:space="preserve">A </w:t>
+      </w:r>
+      <w:proofErr w:type="spellStart"/>
+      <w:r>
+        <w:rPr>
+          <w:rFonts w:asciiTheme="minorHAnsi" w:hAnsiTheme="minorHAnsi" w:cstheme="minorHAnsi"/>
+          <w:color w:val="000000"/>
+          <w:sz w:val="22"/>
+          <w:szCs w:val="22"/>
+        </w:rPr>
+        <w:t>bullish</w:t>
+      </w:r>
+      <w:proofErr w:type="spellEnd"/>
+      <w:r>
+        <w:rPr>
+          <w:rFonts w:asciiTheme="minorHAnsi" w:hAnsiTheme="minorHAnsi" w:cstheme="minorHAnsi"/>
+          <w:color w:val="000000"/>
+          <w:sz w:val="22"/>
+          <w:szCs w:val="22"/>
+        </w:rPr>
+        <w:t xml:space="preserve"> </w:t>
+      </w:r>
+      <w:proofErr w:type="spellStart"/>
+      <w:r>
+        <w:rPr>
+          <w:rFonts w:asciiTheme="minorHAnsi" w:hAnsiTheme="minorHAnsi" w:cstheme="minorHAnsi"/>
+          <w:color w:val="000000"/>
+          <w:sz w:val="22"/>
+          <w:szCs w:val="22"/>
+        </w:rPr>
+        <w:t>crossover</w:t>
+      </w:r>
+      <w:proofErr w:type="spellEnd"/>
+      <w:r>
+        <w:rPr>
+          <w:rFonts w:asciiTheme="minorHAnsi" w:hAnsiTheme="minorHAnsi" w:cstheme="minorHAnsi"/>
+          <w:color w:val="000000"/>
+          <w:sz w:val="22"/>
+          <w:szCs w:val="22"/>
+        </w:rPr>
+        <w:t xml:space="preserve"> </w:t>
+      </w:r>
+      <w:proofErr w:type="spellStart"/>
+      <w:r>
+        <w:rPr>
+          <w:rFonts w:asciiTheme="minorHAnsi" w:hAnsiTheme="minorHAnsi" w:cstheme="minorHAnsi"/>
+          <w:color w:val="000000"/>
+          <w:sz w:val="22"/>
+          <w:szCs w:val="22"/>
+        </w:rPr>
+        <w:t>is</w:t>
+      </w:r>
+      <w:proofErr w:type="spellEnd"/>
+      <w:r>
+        <w:rPr>
+          <w:rFonts w:asciiTheme="minorHAnsi" w:hAnsiTheme="minorHAnsi" w:cstheme="minorHAnsi"/>
+          <w:color w:val="000000"/>
+          <w:sz w:val="22"/>
+          <w:szCs w:val="22"/>
+        </w:rPr>
+        <w:t xml:space="preserve"> </w:t>
+      </w:r>
+      <w:proofErr w:type="spellStart"/>
+      <w:r>
+        <w:rPr>
+          <w:rFonts w:asciiTheme="minorHAnsi" w:hAnsiTheme="minorHAnsi" w:cstheme="minorHAnsi"/>
+          <w:color w:val="000000"/>
+          <w:sz w:val="22"/>
+          <w:szCs w:val="22"/>
+        </w:rPr>
+        <w:t>given</w:t>
+      </w:r>
+      <w:proofErr w:type="spellEnd"/>
+      <w:r>
+        <w:rPr>
+          <w:rFonts w:asciiTheme="minorHAnsi" w:hAnsiTheme="minorHAnsi" w:cstheme="minorHAnsi"/>
+          <w:color w:val="000000"/>
+          <w:sz w:val="22"/>
+          <w:szCs w:val="22"/>
+        </w:rPr>
+        <w:t xml:space="preserve"> </w:t>
+      </w:r>
+      <w:proofErr w:type="spellStart"/>
+      <w:r>
+        <w:rPr>
+          <w:rFonts w:asciiTheme="minorHAnsi" w:hAnsiTheme="minorHAnsi" w:cstheme="minorHAnsi"/>
+          <w:color w:val="000000"/>
+          <w:sz w:val="22"/>
+          <w:szCs w:val="22"/>
+        </w:rPr>
+        <w:t>when</w:t>
+      </w:r>
+      <w:proofErr w:type="spellEnd"/>
+      <w:r>
+        <w:rPr>
+          <w:rFonts w:asciiTheme="minorHAnsi" w:hAnsiTheme="minorHAnsi" w:cstheme="minorHAnsi"/>
+          <w:color w:val="000000"/>
+          <w:sz w:val="22"/>
+          <w:szCs w:val="22"/>
+        </w:rPr>
+        <w:t xml:space="preserve"> </w:t>
+      </w:r>
+      <w:proofErr w:type="spellStart"/>
+      <w:r>
+        <w:rPr>
+          <w:rFonts w:asciiTheme="minorHAnsi" w:hAnsiTheme="minorHAnsi" w:cstheme="minorHAnsi"/>
+          <w:color w:val="000000"/>
+          <w:sz w:val="22"/>
+          <w:szCs w:val="22"/>
+        </w:rPr>
+        <w:t>the</w:t>
+      </w:r>
+      <w:proofErr w:type="spellEnd"/>
+      <w:r>
+        <w:rPr>
+          <w:rFonts w:asciiTheme="minorHAnsi" w:hAnsiTheme="minorHAnsi" w:cstheme="minorHAnsi"/>
+          <w:color w:val="000000"/>
+          <w:sz w:val="22"/>
+          <w:szCs w:val="22"/>
+        </w:rPr>
+        <w:t xml:space="preserve"> </w:t>
+      </w:r>
+      <w:proofErr w:type="spellStart"/>
+      <w:r>
+        <w:rPr>
+          <w:rFonts w:asciiTheme="minorHAnsi" w:hAnsiTheme="minorHAnsi" w:cstheme="minorHAnsi"/>
+          <w:color w:val="000000"/>
+          <w:sz w:val="22"/>
+          <w:szCs w:val="22"/>
+        </w:rPr>
+        <w:t>Aroon-up</w:t>
+      </w:r>
+      <w:proofErr w:type="spellEnd"/>
+      <w:r>
+        <w:rPr>
+          <w:rFonts w:asciiTheme="minorHAnsi" w:hAnsiTheme="minorHAnsi" w:cstheme="minorHAnsi"/>
+          <w:color w:val="000000"/>
+          <w:sz w:val="22"/>
+          <w:szCs w:val="22"/>
+        </w:rPr>
+        <w:t xml:space="preserve"> </w:t>
+      </w:r>
+      <w:proofErr w:type="spellStart"/>
+      <w:r>
+        <w:rPr>
+          <w:rFonts w:asciiTheme="minorHAnsi" w:hAnsiTheme="minorHAnsi" w:cstheme="minorHAnsi"/>
+          <w:color w:val="000000"/>
+          <w:sz w:val="22"/>
+          <w:szCs w:val="22"/>
+        </w:rPr>
+        <w:t>crosses</w:t>
+      </w:r>
+      <w:proofErr w:type="spellEnd"/>
+      <w:r>
+        <w:rPr>
+          <w:rFonts w:asciiTheme="minorHAnsi" w:hAnsiTheme="minorHAnsi" w:cstheme="minorHAnsi"/>
+          <w:color w:val="000000"/>
+          <w:sz w:val="22"/>
+          <w:szCs w:val="22"/>
+        </w:rPr>
+        <w:t xml:space="preserve"> </w:t>
+      </w:r>
+      <w:proofErr w:type="spellStart"/>
+      <w:r>
+        <w:rPr>
+          <w:rFonts w:asciiTheme="minorHAnsi" w:hAnsiTheme="minorHAnsi" w:cstheme="minorHAnsi"/>
+          <w:color w:val="000000"/>
+          <w:sz w:val="22"/>
+          <w:szCs w:val="22"/>
+        </w:rPr>
+        <w:t>above</w:t>
+      </w:r>
+      <w:proofErr w:type="spellEnd"/>
+      <w:r>
+        <w:rPr>
+          <w:rFonts w:asciiTheme="minorHAnsi" w:hAnsiTheme="minorHAnsi" w:cstheme="minorHAnsi"/>
+          <w:color w:val="000000"/>
+          <w:sz w:val="22"/>
+          <w:szCs w:val="22"/>
+        </w:rPr>
+        <w:t xml:space="preserve"> </w:t>
+      </w:r>
+      <w:proofErr w:type="spellStart"/>
+      <w:r>
+        <w:rPr>
+          <w:rFonts w:asciiTheme="minorHAnsi" w:hAnsiTheme="minorHAnsi" w:cstheme="minorHAnsi"/>
+          <w:color w:val="000000"/>
+          <w:sz w:val="22"/>
+          <w:szCs w:val="22"/>
+        </w:rPr>
+        <w:t>the</w:t>
+      </w:r>
+      <w:proofErr w:type="spellEnd"/>
+      <w:r>
+        <w:rPr>
+          <w:rFonts w:asciiTheme="minorHAnsi" w:hAnsiTheme="minorHAnsi" w:cstheme="minorHAnsi"/>
+          <w:color w:val="000000"/>
+          <w:sz w:val="22"/>
+          <w:szCs w:val="22"/>
+        </w:rPr>
+        <w:t xml:space="preserve"> </w:t>
+      </w:r>
+      <w:proofErr w:type="spellStart"/>
+      <w:r>
+        <w:rPr>
+          <w:rFonts w:asciiTheme="minorHAnsi" w:hAnsiTheme="minorHAnsi" w:cstheme="minorHAnsi"/>
+          <w:color w:val="000000"/>
+          <w:sz w:val="22"/>
+          <w:szCs w:val="22"/>
+        </w:rPr>
+        <w:t>Aroon</w:t>
+      </w:r>
+      <w:proofErr w:type="spellEnd"/>
+      <w:r>
+        <w:rPr>
+          <w:rFonts w:asciiTheme="minorHAnsi" w:hAnsiTheme="minorHAnsi" w:cstheme="minorHAnsi"/>
+          <w:color w:val="000000"/>
+          <w:sz w:val="22"/>
+          <w:szCs w:val="22"/>
+        </w:rPr>
+        <w:t xml:space="preserve">-down </w:t>
+      </w:r>
+      <w:proofErr w:type="spellStart"/>
+      <w:r>
+        <w:rPr>
+          <w:rFonts w:asciiTheme="minorHAnsi" w:hAnsiTheme="minorHAnsi" w:cstheme="minorHAnsi"/>
+          <w:color w:val="000000"/>
+          <w:sz w:val="22"/>
+          <w:szCs w:val="22"/>
+        </w:rPr>
+        <w:t>line</w:t>
+      </w:r>
+      <w:proofErr w:type="spellEnd"/>
+      <w:r>
+        <w:rPr>
+          <w:rFonts w:asciiTheme="minorHAnsi" w:hAnsiTheme="minorHAnsi" w:cstheme="minorHAnsi"/>
+          <w:color w:val="000000"/>
+          <w:sz w:val="22"/>
+          <w:szCs w:val="22"/>
+        </w:rPr>
+        <w:t xml:space="preserve">. A </w:t>
+      </w:r>
+      <w:proofErr w:type="spellStart"/>
+      <w:r>
+        <w:rPr>
+          <w:rFonts w:asciiTheme="minorHAnsi" w:hAnsiTheme="minorHAnsi" w:cstheme="minorHAnsi"/>
+          <w:color w:val="000000"/>
+          <w:sz w:val="22"/>
+          <w:szCs w:val="22"/>
+        </w:rPr>
+        <w:t>bearish</w:t>
+      </w:r>
+      <w:proofErr w:type="spellEnd"/>
+      <w:r>
+        <w:rPr>
+          <w:rFonts w:asciiTheme="minorHAnsi" w:hAnsiTheme="minorHAnsi" w:cstheme="minorHAnsi"/>
+          <w:color w:val="000000"/>
+          <w:sz w:val="22"/>
+          <w:szCs w:val="22"/>
+        </w:rPr>
+        <w:t xml:space="preserve"> </w:t>
+      </w:r>
+      <w:proofErr w:type="spellStart"/>
+      <w:r>
+        <w:rPr>
+          <w:rFonts w:asciiTheme="minorHAnsi" w:hAnsiTheme="minorHAnsi" w:cstheme="minorHAnsi"/>
+          <w:color w:val="000000"/>
+          <w:sz w:val="22"/>
+          <w:szCs w:val="22"/>
+        </w:rPr>
+        <w:t>signal</w:t>
+      </w:r>
+      <w:proofErr w:type="spellEnd"/>
+      <w:r>
+        <w:rPr>
+          <w:rFonts w:asciiTheme="minorHAnsi" w:hAnsiTheme="minorHAnsi" w:cstheme="minorHAnsi"/>
+          <w:color w:val="000000"/>
+          <w:sz w:val="22"/>
+          <w:szCs w:val="22"/>
+        </w:rPr>
+        <w:t xml:space="preserve"> </w:t>
+      </w:r>
+      <w:proofErr w:type="spellStart"/>
+      <w:r>
+        <w:rPr>
+          <w:rFonts w:asciiTheme="minorHAnsi" w:hAnsiTheme="minorHAnsi" w:cstheme="minorHAnsi"/>
+          <w:color w:val="000000"/>
+          <w:sz w:val="22"/>
+          <w:szCs w:val="22"/>
+        </w:rPr>
+        <w:t>is</w:t>
+      </w:r>
+      <w:proofErr w:type="spellEnd"/>
+      <w:r>
+        <w:rPr>
+          <w:rFonts w:asciiTheme="minorHAnsi" w:hAnsiTheme="minorHAnsi" w:cstheme="minorHAnsi"/>
+          <w:color w:val="000000"/>
+          <w:sz w:val="22"/>
+          <w:szCs w:val="22"/>
+        </w:rPr>
+        <w:t xml:space="preserve"> </w:t>
+      </w:r>
+      <w:proofErr w:type="spellStart"/>
+      <w:r>
+        <w:rPr>
+          <w:rFonts w:asciiTheme="minorHAnsi" w:hAnsiTheme="minorHAnsi" w:cstheme="minorHAnsi"/>
+          <w:color w:val="000000"/>
+          <w:sz w:val="22"/>
+          <w:szCs w:val="22"/>
+        </w:rPr>
+        <w:t>given</w:t>
+      </w:r>
+      <w:proofErr w:type="spellEnd"/>
+      <w:r>
+        <w:rPr>
+          <w:rFonts w:asciiTheme="minorHAnsi" w:hAnsiTheme="minorHAnsi" w:cstheme="minorHAnsi"/>
+          <w:color w:val="000000"/>
+          <w:sz w:val="22"/>
+          <w:szCs w:val="22"/>
+        </w:rPr>
+        <w:t xml:space="preserve"> </w:t>
+      </w:r>
+      <w:proofErr w:type="spellStart"/>
+      <w:r>
+        <w:rPr>
+          <w:rFonts w:asciiTheme="minorHAnsi" w:hAnsiTheme="minorHAnsi" w:cstheme="minorHAnsi"/>
+          <w:color w:val="000000"/>
+          <w:sz w:val="22"/>
+          <w:szCs w:val="22"/>
+        </w:rPr>
+        <w:t>when</w:t>
+      </w:r>
+      <w:proofErr w:type="spellEnd"/>
+      <w:r>
+        <w:rPr>
+          <w:rFonts w:asciiTheme="minorHAnsi" w:hAnsiTheme="minorHAnsi" w:cstheme="minorHAnsi"/>
+          <w:color w:val="000000"/>
+          <w:sz w:val="22"/>
+          <w:szCs w:val="22"/>
+        </w:rPr>
+        <w:t xml:space="preserve"> </w:t>
+      </w:r>
+      <w:proofErr w:type="spellStart"/>
+      <w:r>
+        <w:rPr>
+          <w:rFonts w:asciiTheme="minorHAnsi" w:hAnsiTheme="minorHAnsi" w:cstheme="minorHAnsi"/>
+          <w:color w:val="000000"/>
+          <w:sz w:val="22"/>
+          <w:szCs w:val="22"/>
+        </w:rPr>
+        <w:t>the</w:t>
+      </w:r>
+      <w:proofErr w:type="spellEnd"/>
+      <w:r>
+        <w:rPr>
+          <w:rFonts w:asciiTheme="minorHAnsi" w:hAnsiTheme="minorHAnsi" w:cstheme="minorHAnsi"/>
+          <w:color w:val="000000"/>
+          <w:sz w:val="22"/>
+          <w:szCs w:val="22"/>
+        </w:rPr>
+        <w:t xml:space="preserve"> </w:t>
+      </w:r>
+      <w:proofErr w:type="spellStart"/>
+      <w:r>
+        <w:rPr>
+          <w:rFonts w:asciiTheme="minorHAnsi" w:hAnsiTheme="minorHAnsi" w:cstheme="minorHAnsi"/>
+          <w:color w:val="000000"/>
+          <w:sz w:val="22"/>
+          <w:szCs w:val="22"/>
+        </w:rPr>
+        <w:t>Aroon-up</w:t>
+      </w:r>
+      <w:proofErr w:type="spellEnd"/>
+      <w:r>
+        <w:rPr>
+          <w:rFonts w:asciiTheme="minorHAnsi" w:hAnsiTheme="minorHAnsi" w:cstheme="minorHAnsi"/>
+          <w:color w:val="000000"/>
+          <w:sz w:val="22"/>
+          <w:szCs w:val="22"/>
+        </w:rPr>
+        <w:t xml:space="preserve"> </w:t>
+      </w:r>
+      <w:proofErr w:type="spellStart"/>
+      <w:r>
+        <w:rPr>
+          <w:rFonts w:asciiTheme="minorHAnsi" w:hAnsiTheme="minorHAnsi" w:cstheme="minorHAnsi"/>
+          <w:color w:val="000000"/>
+          <w:sz w:val="22"/>
+          <w:szCs w:val="22"/>
+        </w:rPr>
+        <w:t>crosses</w:t>
+      </w:r>
+      <w:proofErr w:type="spellEnd"/>
+      <w:r>
+        <w:rPr>
+          <w:rFonts w:asciiTheme="minorHAnsi" w:hAnsiTheme="minorHAnsi" w:cstheme="minorHAnsi"/>
+          <w:color w:val="000000"/>
+          <w:sz w:val="22"/>
+          <w:szCs w:val="22"/>
+        </w:rPr>
+        <w:t xml:space="preserve"> </w:t>
+      </w:r>
+      <w:proofErr w:type="spellStart"/>
+      <w:r>
+        <w:rPr>
+          <w:rFonts w:asciiTheme="minorHAnsi" w:hAnsiTheme="minorHAnsi" w:cstheme="minorHAnsi"/>
+          <w:color w:val="000000"/>
+          <w:sz w:val="22"/>
+          <w:szCs w:val="22"/>
+        </w:rPr>
+        <w:t>below</w:t>
+      </w:r>
+      <w:proofErr w:type="spellEnd"/>
+      <w:r>
+        <w:rPr>
+          <w:rFonts w:asciiTheme="minorHAnsi" w:hAnsiTheme="minorHAnsi" w:cstheme="minorHAnsi"/>
+          <w:color w:val="000000"/>
+          <w:sz w:val="22"/>
+          <w:szCs w:val="22"/>
+        </w:rPr>
+        <w:t xml:space="preserve"> down.</w:t>
+      </w:r>
+      <w:r>
+        <w:rPr>
+          <w:rFonts w:asciiTheme="minorHAnsi" w:hAnsiTheme="minorHAnsi" w:cstheme="minorHAnsi"/>
+          <w:color w:val="000000"/>
+          <w:sz w:val="22"/>
+          <w:szCs w:val="22"/>
+        </w:rPr>
+        <w:br/>
+      </w:r>
+      <w:r>
+        <w:rPr>
+          <w:rFonts w:asciiTheme="minorHAnsi" w:hAnsiTheme="minorHAnsi" w:cstheme="minorHAnsi"/>
+          <w:color w:val="000000"/>
+          <w:sz w:val="22"/>
+          <w:szCs w:val="22"/>
+        </w:rPr>
+        <w:br/>
+      </w:r>
+      <w:r>
+        <w:rPr>
+          <w:rFonts w:asciiTheme="minorHAnsi" w:hAnsiTheme="minorHAnsi" w:cstheme="minorHAnsi"/>
+          <w:color w:val="000000"/>
+          <w:sz w:val="22"/>
+          <w:szCs w:val="22"/>
+        </w:rPr>
+        <w:t xml:space="preserve">Very high </w:t>
+      </w:r>
+      <w:proofErr w:type="spellStart"/>
+      <w:r>
+        <w:rPr>
+          <w:rFonts w:asciiTheme="minorHAnsi" w:hAnsiTheme="minorHAnsi" w:cstheme="minorHAnsi"/>
+          <w:color w:val="000000"/>
+          <w:sz w:val="22"/>
+          <w:szCs w:val="22"/>
+        </w:rPr>
+        <w:t>values</w:t>
+      </w:r>
+      <w:proofErr w:type="spellEnd"/>
+      <w:r>
+        <w:rPr>
+          <w:rFonts w:asciiTheme="minorHAnsi" w:hAnsiTheme="minorHAnsi" w:cstheme="minorHAnsi"/>
+          <w:color w:val="000000"/>
+          <w:sz w:val="22"/>
+          <w:szCs w:val="22"/>
+        </w:rPr>
+        <w:t xml:space="preserve"> </w:t>
+      </w:r>
+      <w:proofErr w:type="spellStart"/>
+      <w:r>
+        <w:rPr>
+          <w:rFonts w:asciiTheme="minorHAnsi" w:hAnsiTheme="minorHAnsi" w:cstheme="minorHAnsi"/>
+          <w:color w:val="000000"/>
+          <w:sz w:val="22"/>
+          <w:szCs w:val="22"/>
+        </w:rPr>
+        <w:t>of</w:t>
+      </w:r>
+      <w:proofErr w:type="spellEnd"/>
+      <w:r>
+        <w:rPr>
+          <w:rFonts w:asciiTheme="minorHAnsi" w:hAnsiTheme="minorHAnsi" w:cstheme="minorHAnsi"/>
+          <w:color w:val="000000"/>
+          <w:sz w:val="22"/>
+          <w:szCs w:val="22"/>
+        </w:rPr>
+        <w:t xml:space="preserve"> </w:t>
+      </w:r>
+      <w:proofErr w:type="spellStart"/>
+      <w:r>
+        <w:rPr>
+          <w:rFonts w:asciiTheme="minorHAnsi" w:hAnsiTheme="minorHAnsi" w:cstheme="minorHAnsi"/>
+          <w:color w:val="000000"/>
+          <w:sz w:val="22"/>
+          <w:szCs w:val="22"/>
+        </w:rPr>
+        <w:t>Aroon-up</w:t>
+      </w:r>
+      <w:proofErr w:type="spellEnd"/>
+      <w:r>
+        <w:rPr>
+          <w:rFonts w:asciiTheme="minorHAnsi" w:hAnsiTheme="minorHAnsi" w:cstheme="minorHAnsi"/>
+          <w:color w:val="000000"/>
+          <w:sz w:val="22"/>
+          <w:szCs w:val="22"/>
+        </w:rPr>
+        <w:t xml:space="preserve"> (</w:t>
+      </w:r>
+      <w:proofErr w:type="spellStart"/>
+      <w:r>
+        <w:rPr>
+          <w:rFonts w:asciiTheme="minorHAnsi" w:hAnsiTheme="minorHAnsi" w:cstheme="minorHAnsi"/>
+          <w:color w:val="000000"/>
+          <w:sz w:val="22"/>
+          <w:szCs w:val="22"/>
+        </w:rPr>
+        <w:t>close</w:t>
+      </w:r>
+      <w:proofErr w:type="spellEnd"/>
+      <w:r>
+        <w:rPr>
+          <w:rFonts w:asciiTheme="minorHAnsi" w:hAnsiTheme="minorHAnsi" w:cstheme="minorHAnsi"/>
+          <w:color w:val="000000"/>
+          <w:sz w:val="22"/>
+          <w:szCs w:val="22"/>
+        </w:rPr>
+        <w:t xml:space="preserve"> </w:t>
+      </w:r>
+      <w:proofErr w:type="spellStart"/>
+      <w:r>
+        <w:rPr>
+          <w:rFonts w:asciiTheme="minorHAnsi" w:hAnsiTheme="minorHAnsi" w:cstheme="minorHAnsi"/>
+          <w:color w:val="000000"/>
+          <w:sz w:val="22"/>
+          <w:szCs w:val="22"/>
+        </w:rPr>
+        <w:t>to</w:t>
+      </w:r>
+      <w:proofErr w:type="spellEnd"/>
+      <w:r>
+        <w:rPr>
+          <w:rFonts w:asciiTheme="minorHAnsi" w:hAnsiTheme="minorHAnsi" w:cstheme="minorHAnsi"/>
+          <w:color w:val="000000"/>
+          <w:sz w:val="22"/>
+          <w:szCs w:val="22"/>
+        </w:rPr>
+        <w:t xml:space="preserve"> 100) </w:t>
+      </w:r>
+      <w:proofErr w:type="spellStart"/>
+      <w:r>
+        <w:rPr>
+          <w:rFonts w:asciiTheme="minorHAnsi" w:hAnsiTheme="minorHAnsi" w:cstheme="minorHAnsi"/>
+          <w:color w:val="000000"/>
+          <w:sz w:val="22"/>
+          <w:szCs w:val="22"/>
+        </w:rPr>
+        <w:t>are</w:t>
+      </w:r>
+      <w:proofErr w:type="spellEnd"/>
+      <w:r>
+        <w:rPr>
+          <w:rFonts w:asciiTheme="minorHAnsi" w:hAnsiTheme="minorHAnsi" w:cstheme="minorHAnsi"/>
+          <w:color w:val="000000"/>
+          <w:sz w:val="22"/>
+          <w:szCs w:val="22"/>
+        </w:rPr>
+        <w:t xml:space="preserve"> </w:t>
+      </w:r>
+      <w:proofErr w:type="spellStart"/>
+      <w:r>
+        <w:rPr>
+          <w:rFonts w:asciiTheme="minorHAnsi" w:hAnsiTheme="minorHAnsi" w:cstheme="minorHAnsi"/>
+          <w:color w:val="000000"/>
+          <w:sz w:val="22"/>
+          <w:szCs w:val="22"/>
+        </w:rPr>
+        <w:t>considered</w:t>
+      </w:r>
+      <w:proofErr w:type="spellEnd"/>
+      <w:r>
+        <w:rPr>
+          <w:rFonts w:asciiTheme="minorHAnsi" w:hAnsiTheme="minorHAnsi" w:cstheme="minorHAnsi"/>
+          <w:color w:val="000000"/>
+          <w:sz w:val="22"/>
+          <w:szCs w:val="22"/>
+        </w:rPr>
+        <w:t xml:space="preserve"> a </w:t>
+      </w:r>
+      <w:proofErr w:type="spellStart"/>
+      <w:r>
+        <w:rPr>
+          <w:rFonts w:asciiTheme="minorHAnsi" w:hAnsiTheme="minorHAnsi" w:cstheme="minorHAnsi"/>
+          <w:color w:val="000000"/>
+          <w:sz w:val="22"/>
+          <w:szCs w:val="22"/>
+        </w:rPr>
+        <w:t>warning</w:t>
+      </w:r>
+      <w:proofErr w:type="spellEnd"/>
+      <w:r>
+        <w:rPr>
+          <w:rFonts w:asciiTheme="minorHAnsi" w:hAnsiTheme="minorHAnsi" w:cstheme="minorHAnsi"/>
+          <w:color w:val="000000"/>
+          <w:sz w:val="22"/>
+          <w:szCs w:val="22"/>
+        </w:rPr>
+        <w:t xml:space="preserve"> bell </w:t>
+      </w:r>
+      <w:proofErr w:type="spellStart"/>
+      <w:r>
+        <w:rPr>
+          <w:rFonts w:asciiTheme="minorHAnsi" w:hAnsiTheme="minorHAnsi" w:cstheme="minorHAnsi"/>
+          <w:color w:val="000000"/>
+          <w:sz w:val="22"/>
+          <w:szCs w:val="22"/>
+        </w:rPr>
+        <w:t>to</w:t>
+      </w:r>
+      <w:proofErr w:type="spellEnd"/>
+      <w:r>
+        <w:rPr>
+          <w:rFonts w:asciiTheme="minorHAnsi" w:hAnsiTheme="minorHAnsi" w:cstheme="minorHAnsi"/>
+          <w:color w:val="000000"/>
+          <w:sz w:val="22"/>
+          <w:szCs w:val="22"/>
+        </w:rPr>
+        <w:t xml:space="preserve"> an imminent </w:t>
+      </w:r>
+      <w:proofErr w:type="spellStart"/>
+      <w:r>
+        <w:rPr>
+          <w:rFonts w:asciiTheme="minorHAnsi" w:hAnsiTheme="minorHAnsi" w:cstheme="minorHAnsi"/>
+          <w:color w:val="000000"/>
+          <w:sz w:val="22"/>
+          <w:szCs w:val="22"/>
+        </w:rPr>
+        <w:t>trend</w:t>
+      </w:r>
+      <w:proofErr w:type="spellEnd"/>
+      <w:r>
+        <w:rPr>
+          <w:rFonts w:asciiTheme="minorHAnsi" w:hAnsiTheme="minorHAnsi" w:cstheme="minorHAnsi"/>
+          <w:color w:val="000000"/>
+          <w:sz w:val="22"/>
+          <w:szCs w:val="22"/>
+        </w:rPr>
+        <w:t xml:space="preserve"> </w:t>
+      </w:r>
+      <w:proofErr w:type="spellStart"/>
+      <w:r>
+        <w:rPr>
+          <w:rFonts w:asciiTheme="minorHAnsi" w:hAnsiTheme="minorHAnsi" w:cstheme="minorHAnsi"/>
+          <w:color w:val="000000"/>
+          <w:sz w:val="22"/>
+          <w:szCs w:val="22"/>
+        </w:rPr>
+        <w:t>change</w:t>
+      </w:r>
+      <w:proofErr w:type="spellEnd"/>
+      <w:r>
+        <w:rPr>
+          <w:rFonts w:asciiTheme="minorHAnsi" w:hAnsiTheme="minorHAnsi" w:cstheme="minorHAnsi"/>
+          <w:color w:val="000000"/>
+          <w:sz w:val="22"/>
+          <w:szCs w:val="22"/>
+        </w:rPr>
+        <w:t xml:space="preserve"> </w:t>
+      </w:r>
+      <w:proofErr w:type="spellStart"/>
+      <w:r>
+        <w:rPr>
+          <w:rFonts w:asciiTheme="minorHAnsi" w:hAnsiTheme="minorHAnsi" w:cstheme="minorHAnsi"/>
+          <w:color w:val="000000"/>
+          <w:sz w:val="22"/>
+          <w:szCs w:val="22"/>
+        </w:rPr>
+        <w:t>or</w:t>
+      </w:r>
+      <w:proofErr w:type="spellEnd"/>
+      <w:r>
+        <w:rPr>
+          <w:rFonts w:asciiTheme="minorHAnsi" w:hAnsiTheme="minorHAnsi" w:cstheme="minorHAnsi"/>
+          <w:color w:val="000000"/>
+          <w:sz w:val="22"/>
+          <w:szCs w:val="22"/>
+        </w:rPr>
+        <w:t xml:space="preserve"> </w:t>
+      </w:r>
+      <w:proofErr w:type="spellStart"/>
+      <w:r>
+        <w:rPr>
+          <w:rFonts w:asciiTheme="minorHAnsi" w:hAnsiTheme="minorHAnsi" w:cstheme="minorHAnsi"/>
+          <w:color w:val="000000"/>
+          <w:sz w:val="22"/>
+          <w:szCs w:val="22"/>
+        </w:rPr>
+        <w:t>retracement</w:t>
+      </w:r>
+      <w:proofErr w:type="spellEnd"/>
+      <w:r>
+        <w:rPr>
+          <w:rFonts w:asciiTheme="minorHAnsi" w:hAnsiTheme="minorHAnsi" w:cstheme="minorHAnsi"/>
+          <w:color w:val="000000"/>
+          <w:sz w:val="22"/>
+          <w:szCs w:val="22"/>
+        </w:rPr>
+        <w:t xml:space="preserve"> in </w:t>
+      </w:r>
+      <w:proofErr w:type="spellStart"/>
+      <w:r>
+        <w:rPr>
+          <w:rFonts w:asciiTheme="minorHAnsi" w:hAnsiTheme="minorHAnsi" w:cstheme="minorHAnsi"/>
+          <w:color w:val="000000"/>
+          <w:sz w:val="22"/>
+          <w:szCs w:val="22"/>
+        </w:rPr>
+        <w:t>the</w:t>
+      </w:r>
+      <w:proofErr w:type="spellEnd"/>
+      <w:r>
+        <w:rPr>
+          <w:rFonts w:asciiTheme="minorHAnsi" w:hAnsiTheme="minorHAnsi" w:cstheme="minorHAnsi"/>
+          <w:color w:val="000000"/>
+          <w:sz w:val="22"/>
+          <w:szCs w:val="22"/>
+        </w:rPr>
+        <w:t xml:space="preserve"> </w:t>
+      </w:r>
+      <w:proofErr w:type="spellStart"/>
+      <w:r>
+        <w:rPr>
+          <w:rFonts w:asciiTheme="minorHAnsi" w:hAnsiTheme="minorHAnsi" w:cstheme="minorHAnsi"/>
+          <w:color w:val="000000"/>
+          <w:sz w:val="22"/>
+          <w:szCs w:val="22"/>
+        </w:rPr>
+        <w:t>market</w:t>
+      </w:r>
+      <w:proofErr w:type="spellEnd"/>
+      <w:r>
+        <w:rPr>
+          <w:rFonts w:asciiTheme="minorHAnsi" w:hAnsiTheme="minorHAnsi" w:cstheme="minorHAnsi"/>
+          <w:color w:val="000000"/>
+          <w:sz w:val="22"/>
+          <w:szCs w:val="22"/>
+        </w:rPr>
+        <w:t>.</w:t>
+      </w:r>
+      <w:r>
+        <w:rPr>
+          <w:rFonts w:asciiTheme="minorHAnsi" w:hAnsiTheme="minorHAnsi" w:cstheme="minorHAnsi"/>
+          <w:color w:val="000000"/>
+          <w:sz w:val="22"/>
+          <w:szCs w:val="22"/>
+        </w:rPr>
+        <w:br/>
+      </w:r>
+      <w:r>
+        <w:rPr>
+          <w:rFonts w:asciiTheme="minorHAnsi" w:hAnsiTheme="minorHAnsi" w:cstheme="minorHAnsi"/>
+          <w:color w:val="000000"/>
+          <w:sz w:val="22"/>
+          <w:szCs w:val="22"/>
+        </w:rPr>
+        <w:br/>
+      </w:r>
+      <w:proofErr w:type="spellStart"/>
+      <w:r>
+        <w:rPr>
+          <w:rFonts w:asciiTheme="minorHAnsi" w:hAnsiTheme="minorHAnsi" w:cstheme="minorHAnsi"/>
+          <w:color w:val="000000"/>
+          <w:sz w:val="22"/>
+          <w:szCs w:val="22"/>
+        </w:rPr>
+        <w:t>We</w:t>
+      </w:r>
+      <w:proofErr w:type="spellEnd"/>
+      <w:r>
+        <w:rPr>
+          <w:rFonts w:asciiTheme="minorHAnsi" w:hAnsiTheme="minorHAnsi" w:cstheme="minorHAnsi"/>
+          <w:color w:val="000000"/>
+          <w:sz w:val="22"/>
+          <w:szCs w:val="22"/>
+        </w:rPr>
+        <w:t xml:space="preserve"> </w:t>
+      </w:r>
+      <w:proofErr w:type="spellStart"/>
+      <w:r>
+        <w:rPr>
+          <w:rFonts w:asciiTheme="minorHAnsi" w:hAnsiTheme="minorHAnsi" w:cstheme="minorHAnsi"/>
+          <w:color w:val="000000"/>
+          <w:sz w:val="22"/>
+          <w:szCs w:val="22"/>
+        </w:rPr>
+        <w:t>use</w:t>
+      </w:r>
+      <w:proofErr w:type="spellEnd"/>
+      <w:r>
+        <w:rPr>
+          <w:rFonts w:asciiTheme="minorHAnsi" w:hAnsiTheme="minorHAnsi" w:cstheme="minorHAnsi"/>
+          <w:color w:val="000000"/>
+          <w:sz w:val="22"/>
+          <w:szCs w:val="22"/>
+        </w:rPr>
+        <w:t xml:space="preserve"> a </w:t>
+      </w:r>
+      <w:proofErr w:type="spellStart"/>
+      <w:r>
+        <w:rPr>
+          <w:rFonts w:asciiTheme="minorHAnsi" w:hAnsiTheme="minorHAnsi" w:cstheme="minorHAnsi"/>
+          <w:color w:val="000000"/>
+          <w:sz w:val="22"/>
+          <w:szCs w:val="22"/>
+        </w:rPr>
+        <w:t>period</w:t>
+      </w:r>
+      <w:proofErr w:type="spellEnd"/>
+      <w:r>
+        <w:rPr>
+          <w:rFonts w:asciiTheme="minorHAnsi" w:hAnsiTheme="minorHAnsi" w:cstheme="minorHAnsi"/>
+          <w:color w:val="000000"/>
+          <w:sz w:val="22"/>
+          <w:szCs w:val="22"/>
+        </w:rPr>
+        <w:t xml:space="preserve"> </w:t>
+      </w:r>
+      <w:proofErr w:type="spellStart"/>
+      <w:r>
+        <w:rPr>
+          <w:rFonts w:asciiTheme="minorHAnsi" w:hAnsiTheme="minorHAnsi" w:cstheme="minorHAnsi"/>
+          <w:color w:val="000000"/>
+          <w:sz w:val="22"/>
+          <w:szCs w:val="22"/>
+        </w:rPr>
+        <w:t>of</w:t>
+      </w:r>
+      <w:proofErr w:type="spellEnd"/>
+      <w:r>
+        <w:rPr>
+          <w:rFonts w:asciiTheme="minorHAnsi" w:hAnsiTheme="minorHAnsi" w:cstheme="minorHAnsi"/>
+          <w:color w:val="000000"/>
+          <w:sz w:val="22"/>
+          <w:szCs w:val="22"/>
+        </w:rPr>
+        <w:t xml:space="preserve"> 14 </w:t>
+      </w:r>
+      <w:proofErr w:type="spellStart"/>
+      <w:r>
+        <w:rPr>
+          <w:rFonts w:asciiTheme="minorHAnsi" w:hAnsiTheme="minorHAnsi" w:cstheme="minorHAnsi"/>
+          <w:color w:val="000000"/>
+          <w:sz w:val="22"/>
+          <w:szCs w:val="22"/>
+        </w:rPr>
+        <w:t>days</w:t>
+      </w:r>
+      <w:proofErr w:type="spellEnd"/>
+      <w:r>
+        <w:rPr>
+          <w:rFonts w:asciiTheme="minorHAnsi" w:hAnsiTheme="minorHAnsi" w:cstheme="minorHAnsi"/>
+          <w:color w:val="000000"/>
+          <w:sz w:val="22"/>
+          <w:szCs w:val="22"/>
+        </w:rPr>
+        <w:t>.</w:t>
+      </w:r>
+      <w:r>
+        <w:rPr>
+          <w:rFonts w:asciiTheme="minorHAnsi" w:hAnsiTheme="minorHAnsi" w:cstheme="minorHAnsi"/>
+          <w:color w:val="000000"/>
+          <w:sz w:val="22"/>
+          <w:szCs w:val="22"/>
+        </w:rPr>
+        <w:br/>
+      </w:r>
+      <w:proofErr w:type="spellStart"/>
+      <w:r>
+        <w:rPr>
+          <w:rFonts w:asciiTheme="minorHAnsi" w:hAnsiTheme="minorHAnsi" w:cstheme="minorHAnsi"/>
+          <w:color w:val="000000"/>
+          <w:sz w:val="22"/>
+          <w:szCs w:val="22"/>
+        </w:rPr>
+        <w:t>We</w:t>
+      </w:r>
+      <w:proofErr w:type="spellEnd"/>
+      <w:r>
+        <w:rPr>
+          <w:rFonts w:asciiTheme="minorHAnsi" w:hAnsiTheme="minorHAnsi" w:cstheme="minorHAnsi"/>
+          <w:color w:val="000000"/>
+          <w:sz w:val="22"/>
+          <w:szCs w:val="22"/>
+        </w:rPr>
+        <w:t xml:space="preserve"> </w:t>
+      </w:r>
+      <w:proofErr w:type="spellStart"/>
+      <w:r>
+        <w:rPr>
+          <w:rFonts w:asciiTheme="minorHAnsi" w:hAnsiTheme="minorHAnsi" w:cstheme="minorHAnsi"/>
+          <w:color w:val="000000"/>
+          <w:sz w:val="22"/>
+          <w:szCs w:val="22"/>
+        </w:rPr>
+        <w:t>buy</w:t>
+      </w:r>
+      <w:proofErr w:type="spellEnd"/>
+      <w:r>
+        <w:rPr>
+          <w:rFonts w:asciiTheme="minorHAnsi" w:hAnsiTheme="minorHAnsi" w:cstheme="minorHAnsi"/>
+          <w:color w:val="000000"/>
+          <w:sz w:val="22"/>
+          <w:szCs w:val="22"/>
+        </w:rPr>
+        <w:t xml:space="preserve"> </w:t>
+      </w:r>
+      <w:proofErr w:type="spellStart"/>
+      <w:r>
+        <w:rPr>
+          <w:rFonts w:asciiTheme="minorHAnsi" w:hAnsiTheme="minorHAnsi" w:cstheme="minorHAnsi"/>
+          <w:color w:val="000000"/>
+          <w:sz w:val="22"/>
+          <w:szCs w:val="22"/>
+        </w:rPr>
+        <w:t>when</w:t>
+      </w:r>
+      <w:proofErr w:type="spellEnd"/>
+      <w:r>
+        <w:rPr>
+          <w:rFonts w:asciiTheme="minorHAnsi" w:hAnsiTheme="minorHAnsi" w:cstheme="minorHAnsi"/>
+          <w:color w:val="000000"/>
+          <w:sz w:val="22"/>
+          <w:szCs w:val="22"/>
+        </w:rPr>
+        <w:t xml:space="preserve"> </w:t>
+      </w:r>
+      <w:proofErr w:type="spellStart"/>
+      <w:r>
+        <w:rPr>
+          <w:rFonts w:asciiTheme="minorHAnsi" w:hAnsiTheme="minorHAnsi" w:cstheme="minorHAnsi"/>
+          <w:color w:val="000000"/>
+          <w:sz w:val="22"/>
+          <w:szCs w:val="22"/>
+        </w:rPr>
+        <w:t>the</w:t>
+      </w:r>
+      <w:proofErr w:type="spellEnd"/>
+      <w:r>
+        <w:rPr>
+          <w:rFonts w:asciiTheme="minorHAnsi" w:hAnsiTheme="minorHAnsi" w:cstheme="minorHAnsi"/>
+          <w:color w:val="000000"/>
+          <w:sz w:val="22"/>
+          <w:szCs w:val="22"/>
+        </w:rPr>
+        <w:t xml:space="preserve"> </w:t>
+      </w:r>
+      <w:proofErr w:type="spellStart"/>
+      <w:r>
+        <w:rPr>
+          <w:rFonts w:asciiTheme="minorHAnsi" w:hAnsiTheme="minorHAnsi" w:cstheme="minorHAnsi"/>
+          <w:color w:val="000000"/>
+          <w:sz w:val="22"/>
+          <w:szCs w:val="22"/>
+        </w:rPr>
+        <w:t>Aroon</w:t>
+      </w:r>
+      <w:proofErr w:type="spellEnd"/>
+      <w:r>
+        <w:rPr>
+          <w:rFonts w:asciiTheme="minorHAnsi" w:hAnsiTheme="minorHAnsi" w:cstheme="minorHAnsi"/>
+          <w:color w:val="000000"/>
+          <w:sz w:val="22"/>
+          <w:szCs w:val="22"/>
+        </w:rPr>
+        <w:t xml:space="preserve"> Down </w:t>
+      </w:r>
+      <w:proofErr w:type="spellStart"/>
+      <w:r>
+        <w:rPr>
+          <w:rFonts w:asciiTheme="minorHAnsi" w:hAnsiTheme="minorHAnsi" w:cstheme="minorHAnsi"/>
+          <w:color w:val="000000"/>
+          <w:sz w:val="22"/>
+          <w:szCs w:val="22"/>
+        </w:rPr>
+        <w:t>is</w:t>
+      </w:r>
+      <w:proofErr w:type="spellEnd"/>
+      <w:r>
+        <w:rPr>
+          <w:rFonts w:asciiTheme="minorHAnsi" w:hAnsiTheme="minorHAnsi" w:cstheme="minorHAnsi"/>
+          <w:color w:val="000000"/>
+          <w:sz w:val="22"/>
+          <w:szCs w:val="22"/>
+        </w:rPr>
+        <w:t xml:space="preserve"> </w:t>
+      </w:r>
+      <w:proofErr w:type="spellStart"/>
+      <w:r>
+        <w:rPr>
+          <w:rFonts w:asciiTheme="minorHAnsi" w:hAnsiTheme="minorHAnsi" w:cstheme="minorHAnsi"/>
+          <w:color w:val="000000"/>
+          <w:sz w:val="22"/>
+          <w:szCs w:val="22"/>
+        </w:rPr>
+        <w:t>below</w:t>
+      </w:r>
+      <w:proofErr w:type="spellEnd"/>
+      <w:r>
+        <w:rPr>
+          <w:rFonts w:asciiTheme="minorHAnsi" w:hAnsiTheme="minorHAnsi" w:cstheme="minorHAnsi"/>
+          <w:color w:val="000000"/>
+          <w:sz w:val="22"/>
+          <w:szCs w:val="22"/>
+        </w:rPr>
+        <w:t xml:space="preserve"> 10.</w:t>
+      </w:r>
+      <w:r>
+        <w:rPr>
+          <w:rFonts w:asciiTheme="minorHAnsi" w:hAnsiTheme="minorHAnsi" w:cstheme="minorHAnsi"/>
+          <w:color w:val="000000"/>
+          <w:sz w:val="22"/>
+          <w:szCs w:val="22"/>
+        </w:rPr>
+        <w:br/>
+      </w:r>
+      <w:proofErr w:type="spellStart"/>
+      <w:r>
+        <w:rPr>
+          <w:rFonts w:asciiTheme="minorHAnsi" w:hAnsiTheme="minorHAnsi" w:cstheme="minorHAnsi"/>
+          <w:color w:val="000000"/>
+          <w:sz w:val="22"/>
+          <w:szCs w:val="22"/>
+        </w:rPr>
+        <w:t>We</w:t>
+      </w:r>
+      <w:proofErr w:type="spellEnd"/>
+      <w:r>
+        <w:rPr>
+          <w:rFonts w:asciiTheme="minorHAnsi" w:hAnsiTheme="minorHAnsi" w:cstheme="minorHAnsi"/>
+          <w:color w:val="000000"/>
+          <w:sz w:val="22"/>
+          <w:szCs w:val="22"/>
+        </w:rPr>
+        <w:t xml:space="preserve"> </w:t>
+      </w:r>
+      <w:proofErr w:type="spellStart"/>
+      <w:r>
+        <w:rPr>
+          <w:rFonts w:asciiTheme="minorHAnsi" w:hAnsiTheme="minorHAnsi" w:cstheme="minorHAnsi"/>
+          <w:color w:val="000000"/>
+          <w:sz w:val="22"/>
+          <w:szCs w:val="22"/>
+        </w:rPr>
+        <w:t>sell</w:t>
+      </w:r>
+      <w:proofErr w:type="spellEnd"/>
+      <w:r>
+        <w:rPr>
+          <w:rFonts w:asciiTheme="minorHAnsi" w:hAnsiTheme="minorHAnsi" w:cstheme="minorHAnsi"/>
+          <w:color w:val="000000"/>
+          <w:sz w:val="22"/>
+          <w:szCs w:val="22"/>
+        </w:rPr>
+        <w:t xml:space="preserve"> </w:t>
+      </w:r>
+      <w:proofErr w:type="spellStart"/>
+      <w:r>
+        <w:rPr>
+          <w:rFonts w:asciiTheme="minorHAnsi" w:hAnsiTheme="minorHAnsi" w:cstheme="minorHAnsi"/>
+          <w:color w:val="000000"/>
+          <w:sz w:val="22"/>
+          <w:szCs w:val="22"/>
+        </w:rPr>
+        <w:t>when</w:t>
+      </w:r>
+      <w:proofErr w:type="spellEnd"/>
+      <w:r>
+        <w:rPr>
+          <w:rFonts w:asciiTheme="minorHAnsi" w:hAnsiTheme="minorHAnsi" w:cstheme="minorHAnsi"/>
+          <w:color w:val="000000"/>
+          <w:sz w:val="22"/>
+          <w:szCs w:val="22"/>
+        </w:rPr>
+        <w:t xml:space="preserve"> </w:t>
+      </w:r>
+      <w:proofErr w:type="spellStart"/>
+      <w:r>
+        <w:rPr>
+          <w:rFonts w:asciiTheme="minorHAnsi" w:hAnsiTheme="minorHAnsi" w:cstheme="minorHAnsi"/>
+          <w:color w:val="000000"/>
+          <w:sz w:val="22"/>
+          <w:szCs w:val="22"/>
+        </w:rPr>
+        <w:t>the</w:t>
+      </w:r>
+      <w:proofErr w:type="spellEnd"/>
+      <w:r>
+        <w:rPr>
+          <w:rFonts w:asciiTheme="minorHAnsi" w:hAnsiTheme="minorHAnsi" w:cstheme="minorHAnsi"/>
+          <w:color w:val="000000"/>
+          <w:sz w:val="22"/>
+          <w:szCs w:val="22"/>
+        </w:rPr>
+        <w:t xml:space="preserve"> </w:t>
+      </w:r>
+      <w:proofErr w:type="spellStart"/>
+      <w:r>
+        <w:rPr>
+          <w:rFonts w:asciiTheme="minorHAnsi" w:hAnsiTheme="minorHAnsi" w:cstheme="minorHAnsi"/>
+          <w:color w:val="000000"/>
+          <w:sz w:val="22"/>
+          <w:szCs w:val="22"/>
+        </w:rPr>
+        <w:t>AroonDown</w:t>
+      </w:r>
+      <w:proofErr w:type="spellEnd"/>
+      <w:r>
+        <w:rPr>
+          <w:rFonts w:asciiTheme="minorHAnsi" w:hAnsiTheme="minorHAnsi" w:cstheme="minorHAnsi"/>
+          <w:color w:val="000000"/>
+          <w:sz w:val="22"/>
+          <w:szCs w:val="22"/>
+        </w:rPr>
+        <w:t xml:space="preserve"> </w:t>
+      </w:r>
+      <w:proofErr w:type="spellStart"/>
+      <w:r>
+        <w:rPr>
+          <w:rFonts w:asciiTheme="minorHAnsi" w:hAnsiTheme="minorHAnsi" w:cstheme="minorHAnsi"/>
+          <w:color w:val="000000"/>
+          <w:sz w:val="22"/>
+          <w:szCs w:val="22"/>
+        </w:rPr>
+        <w:t>is</w:t>
+      </w:r>
+      <w:proofErr w:type="spellEnd"/>
+      <w:r>
+        <w:rPr>
+          <w:rFonts w:asciiTheme="minorHAnsi" w:hAnsiTheme="minorHAnsi" w:cstheme="minorHAnsi"/>
+          <w:color w:val="000000"/>
+          <w:sz w:val="22"/>
+          <w:szCs w:val="22"/>
+        </w:rPr>
+        <w:t xml:space="preserve"> </w:t>
+      </w:r>
+      <w:proofErr w:type="spellStart"/>
+      <w:r>
+        <w:rPr>
+          <w:rFonts w:asciiTheme="minorHAnsi" w:hAnsiTheme="minorHAnsi" w:cstheme="minorHAnsi"/>
+          <w:color w:val="000000"/>
+          <w:sz w:val="22"/>
+          <w:szCs w:val="22"/>
+        </w:rPr>
+        <w:t>above</w:t>
+      </w:r>
+      <w:proofErr w:type="spellEnd"/>
+      <w:r>
+        <w:rPr>
+          <w:rFonts w:asciiTheme="minorHAnsi" w:hAnsiTheme="minorHAnsi" w:cstheme="minorHAnsi"/>
+          <w:color w:val="000000"/>
+          <w:sz w:val="22"/>
+          <w:szCs w:val="22"/>
+        </w:rPr>
+        <w:t xml:space="preserve"> 50.</w:t>
+      </w:r>
     </w:p>
     <w:p>
       <w:pPr>
@@ -2423,9 +5732,18 @@
           <w:sz w:val="22"/>
           <w:szCs w:val="22"/>
         </w:rPr>
-        <w:t>volume.</w:t>
-      </w:r>
-      <w:proofErr w:type="spellEnd"/>
+        <w:t>volume</w:t>
+      </w:r>
+      <w:proofErr w:type="spellEnd"/>
+      <w:r>
+        <w:rPr>
+          <w:rFonts w:asciiTheme="minorHAnsi" w:hAnsiTheme="minorHAnsi" w:cstheme="minorHAnsi"/>
+          <w:color w:val="000000"/>
+          <w:sz w:val="22"/>
+          <w:szCs w:val="22"/>
+        </w:rPr>
+        <w:t>.</w:t>
+      </w:r>
       <w:r>
         <w:rPr>
           <w:rFonts w:asciiTheme="minorHAnsi" w:hAnsiTheme="minorHAnsi" w:cstheme="minorHAnsi"/>

</xml_diff>